<commit_message>
Update master to output generated at 14bd3e7
</commit_message>
<xml_diff>
--- a/mixed.docx
+++ b/mixed.docx
@@ -40,7 +40,7 @@
                 <w:rFonts w:ascii="TimeNewRoman" w:hAnsi="TimeNewRoman"/>
                 <w:sz w:val="30"/>
               </w:rPr>
-              <w:t>26+57-28=</w:t>
+              <w:t>66-9=</w:t>
             </w:r>
           </w:p>
         </w:tc>
@@ -57,7 +57,7 @@
                 <w:rFonts w:ascii="TimeNewRoman" w:hAnsi="TimeNewRoman"/>
                 <w:sz w:val="30"/>
               </w:rPr>
-              <w:t>6x6=</w:t>
+              <w:t>4x1=</w:t>
             </w:r>
           </w:p>
         </w:tc>
@@ -74,7 +74,372 @@
                 <w:rFonts w:ascii="TimeNewRoman" w:hAnsi="TimeNewRoman"/>
                 <w:sz w:val="30"/>
               </w:rPr>
-              <w:t>19+50=</w:t>
+              <w:t>3x5-1=</w:t>
+            </w:r>
+          </w:p>
+        </w:tc>
+        <w:tc>
+          <w:tcPr>
+            <w:tcW w:type="dxa" w:w="1987"/>
+          </w:tcPr>
+          <w:p>
+            <w:pPr>
+              <w:jc w:val="left"/>
+            </w:pPr>
+            <w:r>
+              <w:rPr>
+                <w:rFonts w:ascii="TimeNewRoman" w:hAnsi="TimeNewRoman"/>
+                <w:sz w:val="30"/>
+              </w:rPr>
+              <w:t>15+53=</w:t>
+            </w:r>
+          </w:p>
+        </w:tc>
+        <w:tc>
+          <w:tcPr>
+            <w:tcW w:type="dxa" w:w="1987"/>
+          </w:tcPr>
+          <w:p>
+            <w:pPr>
+              <w:jc w:val="left"/>
+            </w:pPr>
+            <w:r>
+              <w:rPr>
+                <w:rFonts w:ascii="TimeNewRoman" w:hAnsi="TimeNewRoman"/>
+                <w:sz w:val="30"/>
+              </w:rPr>
+              <w:t>5x4-8=</w:t>
+            </w:r>
+          </w:p>
+        </w:tc>
+      </w:tr>
+      <w:tr>
+        <w:tc>
+          <w:tcPr>
+            <w:tcW w:type="dxa" w:w="1987"/>
+          </w:tcPr>
+          <w:p>
+            <w:pPr>
+              <w:jc w:val="left"/>
+            </w:pPr>
+            <w:r>
+              <w:rPr>
+                <w:rFonts w:ascii="TimeNewRoman" w:hAnsi="TimeNewRoman"/>
+                <w:sz w:val="30"/>
+              </w:rPr>
+              <w:t>54-38=</w:t>
+            </w:r>
+          </w:p>
+        </w:tc>
+        <w:tc>
+          <w:tcPr>
+            <w:tcW w:type="dxa" w:w="1987"/>
+          </w:tcPr>
+          <w:p>
+            <w:pPr>
+              <w:jc w:val="left"/>
+            </w:pPr>
+            <w:r>
+              <w:rPr>
+                <w:rFonts w:ascii="TimeNewRoman" w:hAnsi="TimeNewRoman"/>
+                <w:sz w:val="30"/>
+              </w:rPr>
+              <w:t>50+40=</w:t>
+            </w:r>
+          </w:p>
+        </w:tc>
+        <w:tc>
+          <w:tcPr>
+            <w:tcW w:type="dxa" w:w="1987"/>
+          </w:tcPr>
+          <w:p>
+            <w:pPr>
+              <w:jc w:val="left"/>
+            </w:pPr>
+            <w:r>
+              <w:rPr>
+                <w:rFonts w:ascii="TimeNewRoman" w:hAnsi="TimeNewRoman"/>
+                <w:sz w:val="30"/>
+              </w:rPr>
+              <w:t>49-25=</w:t>
+            </w:r>
+          </w:p>
+        </w:tc>
+        <w:tc>
+          <w:tcPr>
+            <w:tcW w:type="dxa" w:w="1987"/>
+          </w:tcPr>
+          <w:p>
+            <w:pPr>
+              <w:jc w:val="left"/>
+            </w:pPr>
+            <w:r>
+              <w:rPr>
+                <w:rFonts w:ascii="TimeNewRoman" w:hAnsi="TimeNewRoman"/>
+                <w:sz w:val="30"/>
+              </w:rPr>
+              <w:t>1x6=</w:t>
+            </w:r>
+          </w:p>
+        </w:tc>
+        <w:tc>
+          <w:tcPr>
+            <w:tcW w:type="dxa" w:w="1987"/>
+          </w:tcPr>
+          <w:p>
+            <w:pPr>
+              <w:jc w:val="left"/>
+            </w:pPr>
+            <w:r>
+              <w:rPr>
+                <w:rFonts w:ascii="TimeNewRoman" w:hAnsi="TimeNewRoman"/>
+                <w:sz w:val="30"/>
+              </w:rPr>
+              <w:t>8+12-19=</w:t>
+            </w:r>
+          </w:p>
+        </w:tc>
+      </w:tr>
+      <w:tr>
+        <w:tc>
+          <w:tcPr>
+            <w:tcW w:type="dxa" w:w="1987"/>
+          </w:tcPr>
+          <w:p>
+            <w:pPr>
+              <w:jc w:val="left"/>
+            </w:pPr>
+            <w:r>
+              <w:rPr>
+                <w:rFonts w:ascii="TimeNewRoman" w:hAnsi="TimeNewRoman"/>
+                <w:sz w:val="30"/>
+              </w:rPr>
+              <w:t>9/3=</w:t>
+            </w:r>
+          </w:p>
+        </w:tc>
+        <w:tc>
+          <w:tcPr>
+            <w:tcW w:type="dxa" w:w="1987"/>
+          </w:tcPr>
+          <w:p>
+            <w:pPr>
+              <w:jc w:val="left"/>
+            </w:pPr>
+            <w:r>
+              <w:rPr>
+                <w:rFonts w:ascii="TimeNewRoman" w:hAnsi="TimeNewRoman"/>
+                <w:sz w:val="30"/>
+              </w:rPr>
+              <w:t>56+22=</w:t>
+            </w:r>
+          </w:p>
+        </w:tc>
+        <w:tc>
+          <w:tcPr>
+            <w:tcW w:type="dxa" w:w="1987"/>
+          </w:tcPr>
+          <w:p>
+            <w:pPr>
+              <w:jc w:val="left"/>
+            </w:pPr>
+            <w:r>
+              <w:rPr>
+                <w:rFonts w:ascii="TimeNewRoman" w:hAnsi="TimeNewRoman"/>
+                <w:sz w:val="30"/>
+              </w:rPr>
+              <w:t>30+23=</w:t>
+            </w:r>
+          </w:p>
+        </w:tc>
+        <w:tc>
+          <w:tcPr>
+            <w:tcW w:type="dxa" w:w="1987"/>
+          </w:tcPr>
+          <w:p>
+            <w:pPr>
+              <w:jc w:val="left"/>
+            </w:pPr>
+            <w:r>
+              <w:rPr>
+                <w:rFonts w:ascii="TimeNewRoman" w:hAnsi="TimeNewRoman"/>
+                <w:sz w:val="30"/>
+              </w:rPr>
+              <w:t>47-39=</w:t>
+            </w:r>
+          </w:p>
+        </w:tc>
+        <w:tc>
+          <w:tcPr>
+            <w:tcW w:type="dxa" w:w="1987"/>
+          </w:tcPr>
+          <w:p>
+            <w:pPr>
+              <w:jc w:val="left"/>
+            </w:pPr>
+            <w:r>
+              <w:rPr>
+                <w:rFonts w:ascii="TimeNewRoman" w:hAnsi="TimeNewRoman"/>
+                <w:sz w:val="30"/>
+              </w:rPr>
+              <w:t>32+59=</w:t>
+            </w:r>
+          </w:p>
+        </w:tc>
+      </w:tr>
+      <w:tr>
+        <w:tc>
+          <w:tcPr>
+            <w:tcW w:type="dxa" w:w="1987"/>
+          </w:tcPr>
+          <w:p>
+            <w:pPr>
+              <w:jc w:val="left"/>
+            </w:pPr>
+            <w:r>
+              <w:rPr>
+                <w:rFonts w:ascii="TimeNewRoman" w:hAnsi="TimeNewRoman"/>
+                <w:sz w:val="30"/>
+              </w:rPr>
+              <w:t>6x7-26=</w:t>
+            </w:r>
+          </w:p>
+        </w:tc>
+        <w:tc>
+          <w:tcPr>
+            <w:tcW w:type="dxa" w:w="1987"/>
+          </w:tcPr>
+          <w:p>
+            <w:pPr>
+              <w:jc w:val="left"/>
+            </w:pPr>
+            <w:r>
+              <w:rPr>
+                <w:rFonts w:ascii="TimeNewRoman" w:hAnsi="TimeNewRoman"/>
+                <w:sz w:val="30"/>
+              </w:rPr>
+              <w:t>9x7+69=</w:t>
+            </w:r>
+          </w:p>
+        </w:tc>
+        <w:tc>
+          <w:tcPr>
+            <w:tcW w:type="dxa" w:w="1987"/>
+          </w:tcPr>
+          <w:p>
+            <w:pPr>
+              <w:jc w:val="left"/>
+            </w:pPr>
+            <w:r>
+              <w:rPr>
+                <w:rFonts w:ascii="TimeNewRoman" w:hAnsi="TimeNewRoman"/>
+                <w:sz w:val="30"/>
+              </w:rPr>
+              <w:t>21+64=</w:t>
+            </w:r>
+          </w:p>
+        </w:tc>
+        <w:tc>
+          <w:tcPr>
+            <w:tcW w:type="dxa" w:w="1987"/>
+          </w:tcPr>
+          <w:p>
+            <w:pPr>
+              <w:jc w:val="left"/>
+            </w:pPr>
+            <w:r>
+              <w:rPr>
+                <w:rFonts w:ascii="TimeNewRoman" w:hAnsi="TimeNewRoman"/>
+                <w:sz w:val="30"/>
+              </w:rPr>
+              <w:t>95-8=</w:t>
+            </w:r>
+          </w:p>
+        </w:tc>
+        <w:tc>
+          <w:tcPr>
+            <w:tcW w:type="dxa" w:w="1987"/>
+          </w:tcPr>
+          <w:p>
+            <w:pPr>
+              <w:jc w:val="left"/>
+            </w:pPr>
+            <w:r>
+              <w:rPr>
+                <w:rFonts w:ascii="TimeNewRoman" w:hAnsi="TimeNewRoman"/>
+                <w:sz w:val="30"/>
+              </w:rPr>
+              <w:t>4x4=</w:t>
+            </w:r>
+          </w:p>
+        </w:tc>
+      </w:tr>
+      <w:tr>
+        <w:tc>
+          <w:tcPr>
+            <w:tcW w:type="dxa" w:w="1987"/>
+          </w:tcPr>
+          <w:p>
+            <w:pPr>
+              <w:jc w:val="left"/>
+            </w:pPr>
+            <w:r>
+              <w:rPr>
+                <w:rFonts w:ascii="TimeNewRoman" w:hAnsi="TimeNewRoman"/>
+                <w:sz w:val="30"/>
+              </w:rPr>
+              <w:t>20+53+18=</w:t>
+            </w:r>
+          </w:p>
+        </w:tc>
+        <w:tc>
+          <w:tcPr>
+            <w:tcW w:type="dxa" w:w="1987"/>
+          </w:tcPr>
+          <w:p>
+            <w:pPr>
+              <w:jc w:val="left"/>
+            </w:pPr>
+            <w:r>
+              <w:rPr>
+                <w:rFonts w:ascii="TimeNewRoman" w:hAnsi="TimeNewRoman"/>
+                <w:sz w:val="30"/>
+              </w:rPr>
+              <w:t>6x8=</w:t>
+            </w:r>
+          </w:p>
+        </w:tc>
+        <w:tc>
+          <w:tcPr>
+            <w:tcW w:type="dxa" w:w="1987"/>
+          </w:tcPr>
+          <w:p>
+            <w:pPr>
+              <w:jc w:val="left"/>
+            </w:pPr>
+            <w:r>
+              <w:rPr>
+                <w:rFonts w:ascii="TimeNewRoman" w:hAnsi="TimeNewRoman"/>
+                <w:sz w:val="30"/>
+              </w:rPr>
+              <w:t>6/2=</w:t>
+            </w:r>
+          </w:p>
+        </w:tc>
+        <w:tc>
+          <w:tcPr>
+            <w:tcW w:type="dxa" w:w="1987"/>
+          </w:tcPr>
+          <w:p>
+            <w:pPr>
+              <w:jc w:val="left"/>
+            </w:pPr>
+            <w:r>
+              <w:rPr>
+                <w:rFonts w:ascii="TimeNewRoman" w:hAnsi="TimeNewRoman"/>
+                <w:sz w:val="30"/>
+              </w:rPr>
+              <w:t>39-34=</w:t>
             </w:r>
           </w:p>
         </w:tc>
@@ -95,6 +460,8 @@
             </w:r>
           </w:p>
         </w:tc>
+      </w:tr>
+      <w:tr>
         <w:tc>
           <w:tcPr>
             <w:tcW w:type="dxa" w:w="1987"/>
@@ -108,7 +475,75 @@
                 <w:rFonts w:ascii="TimeNewRoman" w:hAnsi="TimeNewRoman"/>
                 <w:sz w:val="30"/>
               </w:rPr>
-              <w:t>8x2-6=</w:t>
+              <w:t>24+13+25=</w:t>
+            </w:r>
+          </w:p>
+        </w:tc>
+        <w:tc>
+          <w:tcPr>
+            <w:tcW w:type="dxa" w:w="1987"/>
+          </w:tcPr>
+          <w:p>
+            <w:pPr>
+              <w:jc w:val="left"/>
+            </w:pPr>
+            <w:r>
+              <w:rPr>
+                <w:rFonts w:ascii="TimeNewRoman" w:hAnsi="TimeNewRoman"/>
+                <w:sz w:val="30"/>
+              </w:rPr>
+              <w:t>7x7=</w:t>
+            </w:r>
+          </w:p>
+        </w:tc>
+        <w:tc>
+          <w:tcPr>
+            <w:tcW w:type="dxa" w:w="1987"/>
+          </w:tcPr>
+          <w:p>
+            <w:pPr>
+              <w:jc w:val="left"/>
+            </w:pPr>
+            <w:r>
+              <w:rPr>
+                <w:rFonts w:ascii="TimeNewRoman" w:hAnsi="TimeNewRoman"/>
+                <w:sz w:val="30"/>
+              </w:rPr>
+              <w:t>3x7+43=</w:t>
+            </w:r>
+          </w:p>
+        </w:tc>
+        <w:tc>
+          <w:tcPr>
+            <w:tcW w:type="dxa" w:w="1987"/>
+          </w:tcPr>
+          <w:p>
+            <w:pPr>
+              <w:jc w:val="left"/>
+            </w:pPr>
+            <w:r>
+              <w:rPr>
+                <w:rFonts w:ascii="TimeNewRoman" w:hAnsi="TimeNewRoman"/>
+                <w:sz w:val="30"/>
+              </w:rPr>
+              <w:t>75-19=</w:t>
+            </w:r>
+          </w:p>
+        </w:tc>
+        <w:tc>
+          <w:tcPr>
+            <w:tcW w:type="dxa" w:w="1987"/>
+          </w:tcPr>
+          <w:p>
+            <w:pPr>
+              <w:jc w:val="left"/>
+            </w:pPr>
+            <w:r>
+              <w:rPr>
+                <w:rFonts w:ascii="TimeNewRoman" w:hAnsi="TimeNewRoman"/>
+                <w:sz w:val="30"/>
+              </w:rPr>
+              <w:t>72-31=</w:t>
             </w:r>
           </w:p>
         </w:tc>
@@ -127,7 +562,7 @@
                 <w:rFonts w:ascii="TimeNewRoman" w:hAnsi="TimeNewRoman"/>
                 <w:sz w:val="30"/>
               </w:rPr>
-              <w:t>33+55-7=</w:t>
+              <w:t>8+53+70=</w:t>
             </w:r>
           </w:p>
         </w:tc>
@@ -144,7 +579,251 @@
                 <w:rFonts w:ascii="TimeNewRoman" w:hAnsi="TimeNewRoman"/>
                 <w:sz w:val="30"/>
               </w:rPr>
-              <w:t>10/2=</w:t>
+              <w:t>72-71=</w:t>
+            </w:r>
+          </w:p>
+        </w:tc>
+        <w:tc>
+          <w:tcPr>
+            <w:tcW w:type="dxa" w:w="1987"/>
+          </w:tcPr>
+          <w:p>
+            <w:pPr>
+              <w:jc w:val="left"/>
+            </w:pPr>
+            <w:r>
+              <w:rPr>
+                <w:rFonts w:ascii="TimeNewRoman" w:hAnsi="TimeNewRoman"/>
+                <w:sz w:val="30"/>
+              </w:rPr>
+              <w:t>7x3=</w:t>
+            </w:r>
+          </w:p>
+        </w:tc>
+        <w:tc>
+          <w:tcPr>
+            <w:tcW w:type="dxa" w:w="1987"/>
+          </w:tcPr>
+          <w:p>
+            <w:pPr>
+              <w:jc w:val="left"/>
+            </w:pPr>
+            <w:r>
+              <w:rPr>
+                <w:rFonts w:ascii="TimeNewRoman" w:hAnsi="TimeNewRoman"/>
+                <w:sz w:val="30"/>
+              </w:rPr>
+              <w:t>8x8-11=</w:t>
+            </w:r>
+          </w:p>
+        </w:tc>
+        <w:tc>
+          <w:tcPr>
+            <w:tcW w:type="dxa" w:w="1987"/>
+          </w:tcPr>
+          <w:p>
+            <w:pPr>
+              <w:jc w:val="left"/>
+            </w:pPr>
+            <w:r>
+              <w:rPr>
+                <w:rFonts w:ascii="TimeNewRoman" w:hAnsi="TimeNewRoman"/>
+                <w:sz w:val="30"/>
+              </w:rPr>
+              <w:t>7x7+22=</w:t>
+            </w:r>
+          </w:p>
+        </w:tc>
+      </w:tr>
+      <w:tr>
+        <w:tc>
+          <w:tcPr>
+            <w:tcW w:type="dxa" w:w="1987"/>
+          </w:tcPr>
+          <w:p>
+            <w:pPr>
+              <w:jc w:val="left"/>
+            </w:pPr>
+            <w:r>
+              <w:rPr>
+                <w:rFonts w:ascii="TimeNewRoman" w:hAnsi="TimeNewRoman"/>
+                <w:sz w:val="30"/>
+              </w:rPr>
+              <w:t>2x7=</w:t>
+            </w:r>
+          </w:p>
+        </w:tc>
+        <w:tc>
+          <w:tcPr>
+            <w:tcW w:type="dxa" w:w="1987"/>
+          </w:tcPr>
+          <w:p>
+            <w:pPr>
+              <w:jc w:val="left"/>
+            </w:pPr>
+            <w:r>
+              <w:rPr>
+                <w:rFonts w:ascii="TimeNewRoman" w:hAnsi="TimeNewRoman"/>
+                <w:sz w:val="30"/>
+              </w:rPr>
+              <w:t>7x6+56=</w:t>
+            </w:r>
+          </w:p>
+        </w:tc>
+        <w:tc>
+          <w:tcPr>
+            <w:tcW w:type="dxa" w:w="1987"/>
+          </w:tcPr>
+          <w:p>
+            <w:pPr>
+              <w:jc w:val="left"/>
+            </w:pPr>
+            <w:r>
+              <w:rPr>
+                <w:rFonts w:ascii="TimeNewRoman" w:hAnsi="TimeNewRoman"/>
+                <w:sz w:val="30"/>
+              </w:rPr>
+              <w:t>95+10+26=</w:t>
+            </w:r>
+          </w:p>
+        </w:tc>
+        <w:tc>
+          <w:tcPr>
+            <w:tcW w:type="dxa" w:w="1987"/>
+          </w:tcPr>
+          <w:p>
+            <w:pPr>
+              <w:jc w:val="left"/>
+            </w:pPr>
+            <w:r>
+              <w:rPr>
+                <w:rFonts w:ascii="TimeNewRoman" w:hAnsi="TimeNewRoman"/>
+                <w:sz w:val="30"/>
+              </w:rPr>
+              <w:t>63+10=</w:t>
+            </w:r>
+          </w:p>
+        </w:tc>
+        <w:tc>
+          <w:tcPr>
+            <w:tcW w:type="dxa" w:w="1987"/>
+          </w:tcPr>
+          <w:p>
+            <w:pPr>
+              <w:jc w:val="left"/>
+            </w:pPr>
+            <w:r>
+              <w:rPr>
+                <w:rFonts w:ascii="TimeNewRoman" w:hAnsi="TimeNewRoman"/>
+                <w:sz w:val="30"/>
+              </w:rPr>
+              <w:t>7x2+32=</w:t>
+            </w:r>
+          </w:p>
+        </w:tc>
+      </w:tr>
+      <w:tr>
+        <w:tc>
+          <w:tcPr>
+            <w:tcW w:type="dxa" w:w="1987"/>
+          </w:tcPr>
+          <w:p>
+            <w:pPr>
+              <w:jc w:val="left"/>
+            </w:pPr>
+            <w:r>
+              <w:rPr>
+                <w:rFonts w:ascii="TimeNewRoman" w:hAnsi="TimeNewRoman"/>
+                <w:sz w:val="30"/>
+              </w:rPr>
+              <w:t>2x6=</w:t>
+            </w:r>
+          </w:p>
+        </w:tc>
+        <w:tc>
+          <w:tcPr>
+            <w:tcW w:type="dxa" w:w="1987"/>
+          </w:tcPr>
+          <w:p>
+            <w:pPr>
+              <w:jc w:val="left"/>
+            </w:pPr>
+            <w:r>
+              <w:rPr>
+                <w:rFonts w:ascii="TimeNewRoman" w:hAnsi="TimeNewRoman"/>
+                <w:sz w:val="30"/>
+              </w:rPr>
+              <w:t>65-13=</w:t>
+            </w:r>
+          </w:p>
+        </w:tc>
+        <w:tc>
+          <w:tcPr>
+            <w:tcW w:type="dxa" w:w="1987"/>
+          </w:tcPr>
+          <w:p>
+            <w:pPr>
+              <w:jc w:val="left"/>
+            </w:pPr>
+            <w:r>
+              <w:rPr>
+                <w:rFonts w:ascii="TimeNewRoman" w:hAnsi="TimeNewRoman"/>
+                <w:sz w:val="30"/>
+              </w:rPr>
+              <w:t>53+12=</w:t>
+            </w:r>
+          </w:p>
+        </w:tc>
+        <w:tc>
+          <w:tcPr>
+            <w:tcW w:type="dxa" w:w="1987"/>
+          </w:tcPr>
+          <w:p>
+            <w:pPr>
+              <w:jc w:val="left"/>
+            </w:pPr>
+            <w:r>
+              <w:rPr>
+                <w:rFonts w:ascii="TimeNewRoman" w:hAnsi="TimeNewRoman"/>
+                <w:sz w:val="30"/>
+              </w:rPr>
+              <w:t>42/7=</w:t>
+            </w:r>
+          </w:p>
+        </w:tc>
+        <w:tc>
+          <w:tcPr>
+            <w:tcW w:type="dxa" w:w="1987"/>
+          </w:tcPr>
+          <w:p>
+            <w:pPr>
+              <w:jc w:val="left"/>
+            </w:pPr>
+            <w:r>
+              <w:rPr>
+                <w:rFonts w:ascii="TimeNewRoman" w:hAnsi="TimeNewRoman"/>
+                <w:sz w:val="30"/>
+              </w:rPr>
+              <w:t>82+14=</w:t>
+            </w:r>
+          </w:p>
+        </w:tc>
+      </w:tr>
+      <w:tr>
+        <w:tc>
+          <w:tcPr>
+            <w:tcW w:type="dxa" w:w="1987"/>
+          </w:tcPr>
+          <w:p>
+            <w:pPr>
+              <w:jc w:val="left"/>
+            </w:pPr>
+            <w:r>
+              <w:rPr>
+                <w:rFonts w:ascii="TimeNewRoman" w:hAnsi="TimeNewRoman"/>
+                <w:sz w:val="30"/>
+              </w:rPr>
+              <w:t>4/1=</w:t>
             </w:r>
           </w:p>
         </w:tc>
@@ -178,7 +857,7 @@
                 <w:rFonts w:ascii="TimeNewRoman" w:hAnsi="TimeNewRoman"/>
                 <w:sz w:val="30"/>
               </w:rPr>
-              <w:t>21+36=</w:t>
+              <w:t>7x2=</w:t>
             </w:r>
           </w:p>
         </w:tc>
@@ -195,7 +874,24 @@
                 <w:rFonts w:ascii="TimeNewRoman" w:hAnsi="TimeNewRoman"/>
                 <w:sz w:val="30"/>
               </w:rPr>
-              <w:t>3x2-1=</w:t>
+              <w:t>31-5=</w:t>
+            </w:r>
+          </w:p>
+        </w:tc>
+        <w:tc>
+          <w:tcPr>
+            <w:tcW w:type="dxa" w:w="1987"/>
+          </w:tcPr>
+          <w:p>
+            <w:pPr>
+              <w:jc w:val="left"/>
+            </w:pPr>
+            <w:r>
+              <w:rPr>
+                <w:rFonts w:ascii="TimeNewRoman" w:hAnsi="TimeNewRoman"/>
+                <w:sz w:val="30"/>
+              </w:rPr>
+              <w:t>6+4=</w:t>
             </w:r>
           </w:p>
         </w:tc>
@@ -214,7 +910,7 @@
                 <w:rFonts w:ascii="TimeNewRoman" w:hAnsi="TimeNewRoman"/>
                 <w:sz w:val="30"/>
               </w:rPr>
-              <w:t>5x1=</w:t>
+              <w:t>19+75=</w:t>
             </w:r>
           </w:p>
         </w:tc>
@@ -231,7 +927,7 @@
                 <w:rFonts w:ascii="TimeNewRoman" w:hAnsi="TimeNewRoman"/>
                 <w:sz w:val="30"/>
               </w:rPr>
-              <w:t>86+96-52=</w:t>
+              <w:t>14+5-10=</w:t>
             </w:r>
           </w:p>
         </w:tc>
@@ -248,7 +944,7 @@
                 <w:rFonts w:ascii="TimeNewRoman" w:hAnsi="TimeNewRoman"/>
                 <w:sz w:val="30"/>
               </w:rPr>
-              <w:t>1x1-1=</w:t>
+              <w:t>94-50=</w:t>
             </w:r>
           </w:p>
         </w:tc>
@@ -265,7 +961,7 @@
                 <w:rFonts w:ascii="TimeNewRoman" w:hAnsi="TimeNewRoman"/>
                 <w:sz w:val="30"/>
               </w:rPr>
-              <w:t>4+17=</w:t>
+              <w:t>6x1=</w:t>
             </w:r>
           </w:p>
         </w:tc>
@@ -282,7 +978,7 @@
                 <w:rFonts w:ascii="TimeNewRoman" w:hAnsi="TimeNewRoman"/>
                 <w:sz w:val="30"/>
               </w:rPr>
-              <w:t>6x8=</w:t>
+              <w:t>4/4=</w:t>
             </w:r>
           </w:p>
         </w:tc>
@@ -301,7 +997,7 @@
                 <w:rFonts w:ascii="TimeNewRoman" w:hAnsi="TimeNewRoman"/>
                 <w:sz w:val="30"/>
               </w:rPr>
-              <w:t>34-19=</w:t>
+              <w:t>8x8=</w:t>
             </w:r>
           </w:p>
         </w:tc>
@@ -318,7 +1014,7 @@
                 <w:rFonts w:ascii="TimeNewRoman" w:hAnsi="TimeNewRoman"/>
                 <w:sz w:val="30"/>
               </w:rPr>
-              <w:t>40/5=</w:t>
+              <w:t>32+13=</w:t>
             </w:r>
           </w:p>
         </w:tc>
@@ -335,7 +1031,7 @@
                 <w:rFonts w:ascii="TimeNewRoman" w:hAnsi="TimeNewRoman"/>
                 <w:sz w:val="30"/>
               </w:rPr>
-              <w:t>39-36=</w:t>
+              <w:t>9x6=</w:t>
             </w:r>
           </w:p>
         </w:tc>
@@ -352,7 +1048,7 @@
                 <w:rFonts w:ascii="TimeNewRoman" w:hAnsi="TimeNewRoman"/>
                 <w:sz w:val="30"/>
               </w:rPr>
-              <w:t>3x2+90=</w:t>
+              <w:t>3x3=</w:t>
             </w:r>
           </w:p>
         </w:tc>
@@ -369,7 +1065,7 @@
                 <w:rFonts w:ascii="TimeNewRoman" w:hAnsi="TimeNewRoman"/>
                 <w:sz w:val="30"/>
               </w:rPr>
-              <w:t>29+96+89=</w:t>
+              <w:t>7x8=</w:t>
             </w:r>
           </w:p>
         </w:tc>
@@ -388,7 +1084,7 @@
                 <w:rFonts w:ascii="TimeNewRoman" w:hAnsi="TimeNewRoman"/>
                 <w:sz w:val="30"/>
               </w:rPr>
-              <w:t>8x3=</w:t>
+              <w:t>21+55+58=</w:t>
             </w:r>
           </w:p>
         </w:tc>
@@ -405,7 +1101,7 @@
                 <w:rFonts w:ascii="TimeNewRoman" w:hAnsi="TimeNewRoman"/>
                 <w:sz w:val="30"/>
               </w:rPr>
-              <w:t>8/1=</w:t>
+              <w:t>3x1=</w:t>
             </w:r>
           </w:p>
         </w:tc>
@@ -422,7 +1118,7 @@
                 <w:rFonts w:ascii="TimeNewRoman" w:hAnsi="TimeNewRoman"/>
                 <w:sz w:val="30"/>
               </w:rPr>
-              <w:t>73+6+18=</w:t>
+              <w:t>6x4+8=</w:t>
             </w:r>
           </w:p>
         </w:tc>
@@ -439,7 +1135,7 @@
                 <w:rFonts w:ascii="TimeNewRoman" w:hAnsi="TimeNewRoman"/>
                 <w:sz w:val="30"/>
               </w:rPr>
-              <w:t>5+6=</w:t>
+              <w:t>28+99+36=</w:t>
             </w:r>
           </w:p>
         </w:tc>
@@ -456,7 +1152,7 @@
                 <w:rFonts w:ascii="TimeNewRoman" w:hAnsi="TimeNewRoman"/>
                 <w:sz w:val="30"/>
               </w:rPr>
-              <w:t>59-35=</w:t>
+              <w:t>2x8=</w:t>
             </w:r>
           </w:p>
         </w:tc>
@@ -475,7 +1171,7 @@
                 <w:rFonts w:ascii="TimeNewRoman" w:hAnsi="TimeNewRoman"/>
                 <w:sz w:val="30"/>
               </w:rPr>
-              <w:t>82-40=</w:t>
+              <w:t>4+25=</w:t>
             </w:r>
           </w:p>
         </w:tc>
@@ -492,7 +1188,7 @@
                 <w:rFonts w:ascii="TimeNewRoman" w:hAnsi="TimeNewRoman"/>
                 <w:sz w:val="30"/>
               </w:rPr>
-              <w:t>97+77-80=</w:t>
+              <w:t>1x8=</w:t>
             </w:r>
           </w:p>
         </w:tc>
@@ -509,7 +1205,181 @@
                 <w:rFonts w:ascii="TimeNewRoman" w:hAnsi="TimeNewRoman"/>
                 <w:sz w:val="30"/>
               </w:rPr>
-              <w:t>6+20-25=</w:t>
+              <w:t>15/5=</w:t>
+            </w:r>
+          </w:p>
+        </w:tc>
+        <w:tc>
+          <w:tcPr>
+            <w:tcW w:type="dxa" w:w="1987"/>
+          </w:tcPr>
+          <w:p>
+            <w:pPr>
+              <w:jc w:val="left"/>
+            </w:pPr>
+            <w:r>
+              <w:rPr>
+                <w:rFonts w:ascii="TimeNewRoman" w:hAnsi="TimeNewRoman"/>
+                <w:sz w:val="30"/>
+              </w:rPr>
+              <w:t>9x9=</w:t>
+            </w:r>
+          </w:p>
+        </w:tc>
+        <w:tc>
+          <w:tcPr>
+            <w:tcW w:type="dxa" w:w="1987"/>
+          </w:tcPr>
+          <w:p>
+            <w:pPr>
+              <w:jc w:val="left"/>
+            </w:pPr>
+            <w:r>
+              <w:rPr>
+                <w:rFonts w:ascii="TimeNewRoman" w:hAnsi="TimeNewRoman"/>
+                <w:sz w:val="30"/>
+              </w:rPr>
+              <w:t>4x5+30=</w:t>
+            </w:r>
+          </w:p>
+        </w:tc>
+      </w:tr>
+      <w:tr>
+        <w:tc>
+          <w:tcPr>
+            <w:tcW w:type="dxa" w:w="1987"/>
+          </w:tcPr>
+          <w:p>
+            <w:pPr>
+              <w:jc w:val="left"/>
+            </w:pPr>
+            <w:r>
+              <w:rPr>
+                <w:rFonts w:ascii="TimeNewRoman" w:hAnsi="TimeNewRoman"/>
+                <w:sz w:val="30"/>
+              </w:rPr>
+              <w:t>69-29=</w:t>
+            </w:r>
+          </w:p>
+        </w:tc>
+        <w:tc>
+          <w:tcPr>
+            <w:tcW w:type="dxa" w:w="1987"/>
+          </w:tcPr>
+          <w:p>
+            <w:pPr>
+              <w:jc w:val="left"/>
+            </w:pPr>
+            <w:r>
+              <w:rPr>
+                <w:rFonts w:ascii="TimeNewRoman" w:hAnsi="TimeNewRoman"/>
+                <w:sz w:val="30"/>
+              </w:rPr>
+              <w:t>6x9-32=</w:t>
+            </w:r>
+          </w:p>
+        </w:tc>
+        <w:tc>
+          <w:tcPr>
+            <w:tcW w:type="dxa" w:w="1987"/>
+          </w:tcPr>
+          <w:p>
+            <w:pPr>
+              <w:jc w:val="left"/>
+            </w:pPr>
+            <w:r>
+              <w:rPr>
+                <w:rFonts w:ascii="TimeNewRoman" w:hAnsi="TimeNewRoman"/>
+                <w:sz w:val="30"/>
+              </w:rPr>
+              <w:t>20+29=</w:t>
+            </w:r>
+          </w:p>
+        </w:tc>
+        <w:tc>
+          <w:tcPr>
+            <w:tcW w:type="dxa" w:w="1987"/>
+          </w:tcPr>
+          <w:p>
+            <w:pPr>
+              <w:jc w:val="left"/>
+            </w:pPr>
+            <w:r>
+              <w:rPr>
+                <w:rFonts w:ascii="TimeNewRoman" w:hAnsi="TimeNewRoman"/>
+                <w:sz w:val="30"/>
+              </w:rPr>
+              <w:t>7x4=</w:t>
+            </w:r>
+          </w:p>
+        </w:tc>
+        <w:tc>
+          <w:tcPr>
+            <w:tcW w:type="dxa" w:w="1987"/>
+          </w:tcPr>
+          <w:p>
+            <w:pPr>
+              <w:jc w:val="left"/>
+            </w:pPr>
+            <w:r>
+              <w:rPr>
+                <w:rFonts w:ascii="TimeNewRoman" w:hAnsi="TimeNewRoman"/>
+                <w:sz w:val="30"/>
+              </w:rPr>
+              <w:t>9x1=</w:t>
+            </w:r>
+          </w:p>
+        </w:tc>
+      </w:tr>
+      <w:tr>
+        <w:tc>
+          <w:tcPr>
+            <w:tcW w:type="dxa" w:w="1987"/>
+          </w:tcPr>
+          <w:p>
+            <w:pPr>
+              <w:jc w:val="left"/>
+            </w:pPr>
+            <w:r>
+              <w:rPr>
+                <w:rFonts w:ascii="TimeNewRoman" w:hAnsi="TimeNewRoman"/>
+                <w:sz w:val="30"/>
+              </w:rPr>
+              <w:t>99-37=</w:t>
+            </w:r>
+          </w:p>
+        </w:tc>
+        <w:tc>
+          <w:tcPr>
+            <w:tcW w:type="dxa" w:w="1987"/>
+          </w:tcPr>
+          <w:p>
+            <w:pPr>
+              <w:jc w:val="left"/>
+            </w:pPr>
+            <w:r>
+              <w:rPr>
+                <w:rFonts w:ascii="TimeNewRoman" w:hAnsi="TimeNewRoman"/>
+                <w:sz w:val="30"/>
+              </w:rPr>
+              <w:t>2/2=</w:t>
+            </w:r>
+          </w:p>
+        </w:tc>
+        <w:tc>
+          <w:tcPr>
+            <w:tcW w:type="dxa" w:w="1987"/>
+          </w:tcPr>
+          <w:p>
+            <w:pPr>
+              <w:jc w:val="left"/>
+            </w:pPr>
+            <w:r>
+              <w:rPr>
+                <w:rFonts w:ascii="TimeNewRoman" w:hAnsi="TimeNewRoman"/>
+                <w:sz w:val="30"/>
+              </w:rPr>
+              <w:t>9x8=</w:t>
             </w:r>
           </w:p>
         </w:tc>
@@ -543,7 +1413,7 @@
                 <w:rFonts w:ascii="TimeNewRoman" w:hAnsi="TimeNewRoman"/>
                 <w:sz w:val="30"/>
               </w:rPr>
-              <w:t>64/8=</w:t>
+              <w:t>49/7=</w:t>
             </w:r>
           </w:p>
         </w:tc>
@@ -562,7 +1432,7 @@
                 <w:rFonts w:ascii="TimeNewRoman" w:hAnsi="TimeNewRoman"/>
                 <w:sz w:val="30"/>
               </w:rPr>
-              <w:t>7x1=</w:t>
+              <w:t>7x9=</w:t>
             </w:r>
           </w:p>
         </w:tc>
@@ -579,7 +1449,7 @@
                 <w:rFonts w:ascii="TimeNewRoman" w:hAnsi="TimeNewRoman"/>
                 <w:sz w:val="30"/>
               </w:rPr>
-              <w:t>34+1=</w:t>
+              <w:t>47+7+93=</w:t>
             </w:r>
           </w:p>
         </w:tc>
@@ -596,7 +1466,7 @@
                 <w:rFonts w:ascii="TimeNewRoman" w:hAnsi="TimeNewRoman"/>
                 <w:sz w:val="30"/>
               </w:rPr>
-              <w:t>9x2-13=</w:t>
+              <w:t>8x6-35=</w:t>
             </w:r>
           </w:p>
         </w:tc>
@@ -613,7 +1483,7 @@
                 <w:rFonts w:ascii="TimeNewRoman" w:hAnsi="TimeNewRoman"/>
                 <w:sz w:val="30"/>
               </w:rPr>
-              <w:t>4x9-28=</w:t>
+              <w:t>8x1=</w:t>
             </w:r>
           </w:p>
         </w:tc>
@@ -630,7 +1500,7 @@
                 <w:rFonts w:ascii="TimeNewRoman" w:hAnsi="TimeNewRoman"/>
                 <w:sz w:val="30"/>
               </w:rPr>
-              <w:t>6x5=</w:t>
+              <w:t>1x7=</w:t>
             </w:r>
           </w:p>
         </w:tc>
@@ -649,7 +1519,7 @@
                 <w:rFonts w:ascii="TimeNewRoman" w:hAnsi="TimeNewRoman"/>
                 <w:sz w:val="30"/>
               </w:rPr>
-              <w:t>17+35+30=</w:t>
+              <w:t>64-49=</w:t>
             </w:r>
           </w:p>
         </w:tc>
@@ -666,7 +1536,7 @@
                 <w:rFonts w:ascii="TimeNewRoman" w:hAnsi="TimeNewRoman"/>
                 <w:sz w:val="30"/>
               </w:rPr>
-              <w:t>29+55+7=</w:t>
+              <w:t>5x4+23=</w:t>
             </w:r>
           </w:p>
         </w:tc>
@@ -683,7 +1553,7 @@
                 <w:rFonts w:ascii="TimeNewRoman" w:hAnsi="TimeNewRoman"/>
                 <w:sz w:val="30"/>
               </w:rPr>
-              <w:t>45/9=</w:t>
+              <w:t>64/8=</w:t>
             </w:r>
           </w:p>
         </w:tc>
@@ -700,7 +1570,7 @@
                 <w:rFonts w:ascii="TimeNewRoman" w:hAnsi="TimeNewRoman"/>
                 <w:sz w:val="30"/>
               </w:rPr>
-              <w:t>9/3=</w:t>
+              <w:t>24+39=</w:t>
             </w:r>
           </w:p>
         </w:tc>
@@ -717,7 +1587,7 @@
                 <w:rFonts w:ascii="TimeNewRoman" w:hAnsi="TimeNewRoman"/>
                 <w:sz w:val="30"/>
               </w:rPr>
-              <w:t>3x8+40=</w:t>
+              <w:t>7x6=</w:t>
             </w:r>
           </w:p>
         </w:tc>
@@ -736,667 +1606,7 @@
                 <w:rFonts w:ascii="TimeNewRoman" w:hAnsi="TimeNewRoman"/>
                 <w:sz w:val="30"/>
               </w:rPr>
-              <w:t>8x2=</w:t>
-            </w:r>
-          </w:p>
-        </w:tc>
-        <w:tc>
-          <w:tcPr>
-            <w:tcW w:type="dxa" w:w="1987"/>
-          </w:tcPr>
-          <w:p>
-            <w:pPr>
-              <w:jc w:val="left"/>
-            </w:pPr>
-            <w:r>
-              <w:rPr>
-                <w:rFonts w:ascii="TimeNewRoman" w:hAnsi="TimeNewRoman"/>
-                <w:sz w:val="30"/>
-              </w:rPr>
-              <w:t>6/6=</w:t>
-            </w:r>
-          </w:p>
-        </w:tc>
-        <w:tc>
-          <w:tcPr>
-            <w:tcW w:type="dxa" w:w="1987"/>
-          </w:tcPr>
-          <w:p>
-            <w:pPr>
-              <w:jc w:val="left"/>
-            </w:pPr>
-            <w:r>
-              <w:rPr>
-                <w:rFonts w:ascii="TimeNewRoman" w:hAnsi="TimeNewRoman"/>
-                <w:sz w:val="30"/>
-              </w:rPr>
-              <w:t>2x8=</w:t>
-            </w:r>
-          </w:p>
-        </w:tc>
-        <w:tc>
-          <w:tcPr>
-            <w:tcW w:type="dxa" w:w="1987"/>
-          </w:tcPr>
-          <w:p>
-            <w:pPr>
-              <w:jc w:val="left"/>
-            </w:pPr>
-            <w:r>
-              <w:rPr>
-                <w:rFonts w:ascii="TimeNewRoman" w:hAnsi="TimeNewRoman"/>
-                <w:sz w:val="30"/>
-              </w:rPr>
-              <w:t>2+37=</w:t>
-            </w:r>
-          </w:p>
-        </w:tc>
-        <w:tc>
-          <w:tcPr>
-            <w:tcW w:type="dxa" w:w="1987"/>
-          </w:tcPr>
-          <w:p>
-            <w:pPr>
-              <w:jc w:val="left"/>
-            </w:pPr>
-            <w:r>
-              <w:rPr>
-                <w:rFonts w:ascii="TimeNewRoman" w:hAnsi="TimeNewRoman"/>
-                <w:sz w:val="30"/>
-              </w:rPr>
-              <w:t>5x5=</w:t>
-            </w:r>
-          </w:p>
-        </w:tc>
-      </w:tr>
-      <w:tr>
-        <w:tc>
-          <w:tcPr>
-            <w:tcW w:type="dxa" w:w="1987"/>
-          </w:tcPr>
-          <w:p>
-            <w:pPr>
-              <w:jc w:val="left"/>
-            </w:pPr>
-            <w:r>
-              <w:rPr>
-                <w:rFonts w:ascii="TimeNewRoman" w:hAnsi="TimeNewRoman"/>
-                <w:sz w:val="30"/>
-              </w:rPr>
-              <w:t>23-12=</w:t>
-            </w:r>
-          </w:p>
-        </w:tc>
-        <w:tc>
-          <w:tcPr>
-            <w:tcW w:type="dxa" w:w="1987"/>
-          </w:tcPr>
-          <w:p>
-            <w:pPr>
-              <w:jc w:val="left"/>
-            </w:pPr>
-            <w:r>
-              <w:rPr>
-                <w:rFonts w:ascii="TimeNewRoman" w:hAnsi="TimeNewRoman"/>
-                <w:sz w:val="30"/>
-              </w:rPr>
-              <w:t>21+71=</w:t>
-            </w:r>
-          </w:p>
-        </w:tc>
-        <w:tc>
-          <w:tcPr>
-            <w:tcW w:type="dxa" w:w="1987"/>
-          </w:tcPr>
-          <w:p>
-            <w:pPr>
-              <w:jc w:val="left"/>
-            </w:pPr>
-            <w:r>
-              <w:rPr>
-                <w:rFonts w:ascii="TimeNewRoman" w:hAnsi="TimeNewRoman"/>
-                <w:sz w:val="30"/>
-              </w:rPr>
-              <w:t>46-43=</w:t>
-            </w:r>
-          </w:p>
-        </w:tc>
-        <w:tc>
-          <w:tcPr>
-            <w:tcW w:type="dxa" w:w="1987"/>
-          </w:tcPr>
-          <w:p>
-            <w:pPr>
-              <w:jc w:val="left"/>
-            </w:pPr>
-            <w:r>
-              <w:rPr>
-                <w:rFonts w:ascii="TimeNewRoman" w:hAnsi="TimeNewRoman"/>
-                <w:sz w:val="30"/>
-              </w:rPr>
-              <w:t>6x1=</w:t>
-            </w:r>
-          </w:p>
-        </w:tc>
-        <w:tc>
-          <w:tcPr>
-            <w:tcW w:type="dxa" w:w="1987"/>
-          </w:tcPr>
-          <w:p>
-            <w:pPr>
-              <w:jc w:val="left"/>
-            </w:pPr>
-            <w:r>
-              <w:rPr>
-                <w:rFonts w:ascii="TimeNewRoman" w:hAnsi="TimeNewRoman"/>
-                <w:sz w:val="30"/>
-              </w:rPr>
-              <w:t>30/6=</w:t>
-            </w:r>
-          </w:p>
-        </w:tc>
-      </w:tr>
-      <w:tr>
-        <w:tc>
-          <w:tcPr>
-            <w:tcW w:type="dxa" w:w="1987"/>
-          </w:tcPr>
-          <w:p>
-            <w:pPr>
-              <w:jc w:val="left"/>
-            </w:pPr>
-            <w:r>
-              <w:rPr>
-                <w:rFonts w:ascii="TimeNewRoman" w:hAnsi="TimeNewRoman"/>
-                <w:sz w:val="30"/>
-              </w:rPr>
-              <w:t>77-34=</w:t>
-            </w:r>
-          </w:p>
-        </w:tc>
-        <w:tc>
-          <w:tcPr>
-            <w:tcW w:type="dxa" w:w="1987"/>
-          </w:tcPr>
-          <w:p>
-            <w:pPr>
-              <w:jc w:val="left"/>
-            </w:pPr>
-            <w:r>
-              <w:rPr>
-                <w:rFonts w:ascii="TimeNewRoman" w:hAnsi="TimeNewRoman"/>
-                <w:sz w:val="30"/>
-              </w:rPr>
-              <w:t>68+1=</w:t>
-            </w:r>
-          </w:p>
-        </w:tc>
-        <w:tc>
-          <w:tcPr>
-            <w:tcW w:type="dxa" w:w="1987"/>
-          </w:tcPr>
-          <w:p>
-            <w:pPr>
-              <w:jc w:val="left"/>
-            </w:pPr>
-            <w:r>
-              <w:rPr>
-                <w:rFonts w:ascii="TimeNewRoman" w:hAnsi="TimeNewRoman"/>
-                <w:sz w:val="30"/>
-              </w:rPr>
-              <w:t>9/9=</w:t>
-            </w:r>
-          </w:p>
-        </w:tc>
-        <w:tc>
-          <w:tcPr>
-            <w:tcW w:type="dxa" w:w="1987"/>
-          </w:tcPr>
-          <w:p>
-            <w:pPr>
-              <w:jc w:val="left"/>
-            </w:pPr>
-            <w:r>
-              <w:rPr>
-                <w:rFonts w:ascii="TimeNewRoman" w:hAnsi="TimeNewRoman"/>
-                <w:sz w:val="30"/>
-              </w:rPr>
-              <w:t>7x7=</w:t>
-            </w:r>
-          </w:p>
-        </w:tc>
-        <w:tc>
-          <w:tcPr>
-            <w:tcW w:type="dxa" w:w="1987"/>
-          </w:tcPr>
-          <w:p>
-            <w:pPr>
-              <w:jc w:val="left"/>
-            </w:pPr>
-            <w:r>
-              <w:rPr>
-                <w:rFonts w:ascii="TimeNewRoman" w:hAnsi="TimeNewRoman"/>
-                <w:sz w:val="30"/>
-              </w:rPr>
-              <w:t>53-36=</w:t>
-            </w:r>
-          </w:p>
-        </w:tc>
-      </w:tr>
-      <w:tr>
-        <w:tc>
-          <w:tcPr>
-            <w:tcW w:type="dxa" w:w="1987"/>
-          </w:tcPr>
-          <w:p>
-            <w:pPr>
-              <w:jc w:val="left"/>
-            </w:pPr>
-            <w:r>
-              <w:rPr>
-                <w:rFonts w:ascii="TimeNewRoman" w:hAnsi="TimeNewRoman"/>
-                <w:sz w:val="30"/>
-              </w:rPr>
-              <w:t>1x2=</w:t>
-            </w:r>
-          </w:p>
-        </w:tc>
-        <w:tc>
-          <w:tcPr>
-            <w:tcW w:type="dxa" w:w="1987"/>
-          </w:tcPr>
-          <w:p>
-            <w:pPr>
-              <w:jc w:val="left"/>
-            </w:pPr>
-            <w:r>
-              <w:rPr>
-                <w:rFonts w:ascii="TimeNewRoman" w:hAnsi="TimeNewRoman"/>
-                <w:sz w:val="30"/>
-              </w:rPr>
-              <w:t>3x2=</w:t>
-            </w:r>
-          </w:p>
-        </w:tc>
-        <w:tc>
-          <w:tcPr>
-            <w:tcW w:type="dxa" w:w="1987"/>
-          </w:tcPr>
-          <w:p>
-            <w:pPr>
-              <w:jc w:val="left"/>
-            </w:pPr>
-            <w:r>
-              <w:rPr>
-                <w:rFonts w:ascii="TimeNewRoman" w:hAnsi="TimeNewRoman"/>
-                <w:sz w:val="30"/>
-              </w:rPr>
-              <w:t>6x2-3=</w:t>
-            </w:r>
-          </w:p>
-        </w:tc>
-        <w:tc>
-          <w:tcPr>
-            <w:tcW w:type="dxa" w:w="1987"/>
-          </w:tcPr>
-          <w:p>
-            <w:pPr>
-              <w:jc w:val="left"/>
-            </w:pPr>
-            <w:r>
-              <w:rPr>
-                <w:rFonts w:ascii="TimeNewRoman" w:hAnsi="TimeNewRoman"/>
-                <w:sz w:val="30"/>
-              </w:rPr>
-              <w:t>29+78-23=</w:t>
-            </w:r>
-          </w:p>
-        </w:tc>
-        <w:tc>
-          <w:tcPr>
-            <w:tcW w:type="dxa" w:w="1987"/>
-          </w:tcPr>
-          <w:p>
-            <w:pPr>
-              <w:jc w:val="left"/>
-            </w:pPr>
-            <w:r>
-              <w:rPr>
-                <w:rFonts w:ascii="TimeNewRoman" w:hAnsi="TimeNewRoman"/>
-                <w:sz w:val="30"/>
-              </w:rPr>
-              <w:t>6x6-7=</w:t>
-            </w:r>
-          </w:p>
-        </w:tc>
-      </w:tr>
-      <w:tr>
-        <w:tc>
-          <w:tcPr>
-            <w:tcW w:type="dxa" w:w="1987"/>
-          </w:tcPr>
-          <w:p>
-            <w:pPr>
-              <w:jc w:val="left"/>
-            </w:pPr>
-            <w:r>
-              <w:rPr>
-                <w:rFonts w:ascii="TimeNewRoman" w:hAnsi="TimeNewRoman"/>
-                <w:sz w:val="30"/>
-              </w:rPr>
-              <w:t>80+65+20=</w:t>
-            </w:r>
-          </w:p>
-        </w:tc>
-        <w:tc>
-          <w:tcPr>
-            <w:tcW w:type="dxa" w:w="1987"/>
-          </w:tcPr>
-          <w:p>
-            <w:pPr>
-              <w:jc w:val="left"/>
-            </w:pPr>
-            <w:r>
-              <w:rPr>
-                <w:rFonts w:ascii="TimeNewRoman" w:hAnsi="TimeNewRoman"/>
-                <w:sz w:val="30"/>
-              </w:rPr>
-              <w:t>17+85-86=</w:t>
-            </w:r>
-          </w:p>
-        </w:tc>
-        <w:tc>
-          <w:tcPr>
-            <w:tcW w:type="dxa" w:w="1987"/>
-          </w:tcPr>
-          <w:p>
-            <w:pPr>
-              <w:jc w:val="left"/>
-            </w:pPr>
-            <w:r>
-              <w:rPr>
-                <w:rFonts w:ascii="TimeNewRoman" w:hAnsi="TimeNewRoman"/>
-                <w:sz w:val="30"/>
-              </w:rPr>
-              <w:t>41-30=</w:t>
-            </w:r>
-          </w:p>
-        </w:tc>
-        <w:tc>
-          <w:tcPr>
-            <w:tcW w:type="dxa" w:w="1987"/>
-          </w:tcPr>
-          <w:p>
-            <w:pPr>
-              <w:jc w:val="left"/>
-            </w:pPr>
-            <w:r>
-              <w:rPr>
-                <w:rFonts w:ascii="TimeNewRoman" w:hAnsi="TimeNewRoman"/>
-                <w:sz w:val="30"/>
-              </w:rPr>
-              <w:t>24+69+58=</w:t>
-            </w:r>
-          </w:p>
-        </w:tc>
-        <w:tc>
-          <w:tcPr>
-            <w:tcW w:type="dxa" w:w="1987"/>
-          </w:tcPr>
-          <w:p>
-            <w:pPr>
-              <w:jc w:val="left"/>
-            </w:pPr>
-            <w:r>
-              <w:rPr>
-                <w:rFonts w:ascii="TimeNewRoman" w:hAnsi="TimeNewRoman"/>
-                <w:sz w:val="30"/>
-              </w:rPr>
-              <w:t>2x6=</w:t>
-            </w:r>
-          </w:p>
-        </w:tc>
-      </w:tr>
-      <w:tr>
-        <w:tc>
-          <w:tcPr>
-            <w:tcW w:type="dxa" w:w="1987"/>
-          </w:tcPr>
-          <w:p>
-            <w:pPr>
-              <w:jc w:val="left"/>
-            </w:pPr>
-            <w:r>
-              <w:rPr>
-                <w:rFonts w:ascii="TimeNewRoman" w:hAnsi="TimeNewRoman"/>
-                <w:sz w:val="30"/>
-              </w:rPr>
-              <w:t>9x6=</w:t>
-            </w:r>
-          </w:p>
-        </w:tc>
-        <w:tc>
-          <w:tcPr>
-            <w:tcW w:type="dxa" w:w="1987"/>
-          </w:tcPr>
-          <w:p>
-            <w:pPr>
-              <w:jc w:val="left"/>
-            </w:pPr>
-            <w:r>
-              <w:rPr>
-                <w:rFonts w:ascii="TimeNewRoman" w:hAnsi="TimeNewRoman"/>
-                <w:sz w:val="30"/>
-              </w:rPr>
-              <w:t>76-25=</w:t>
-            </w:r>
-          </w:p>
-        </w:tc>
-        <w:tc>
-          <w:tcPr>
-            <w:tcW w:type="dxa" w:w="1987"/>
-          </w:tcPr>
-          <w:p>
-            <w:pPr>
-              <w:jc w:val="left"/>
-            </w:pPr>
-            <w:r>
-              <w:rPr>
-                <w:rFonts w:ascii="TimeNewRoman" w:hAnsi="TimeNewRoman"/>
-                <w:sz w:val="30"/>
-              </w:rPr>
-              <w:t>27-1=</w:t>
-            </w:r>
-          </w:p>
-        </w:tc>
-        <w:tc>
-          <w:tcPr>
-            <w:tcW w:type="dxa" w:w="1987"/>
-          </w:tcPr>
-          <w:p>
-            <w:pPr>
-              <w:jc w:val="left"/>
-            </w:pPr>
-            <w:r>
-              <w:rPr>
-                <w:rFonts w:ascii="TimeNewRoman" w:hAnsi="TimeNewRoman"/>
-                <w:sz w:val="30"/>
-              </w:rPr>
-              <w:t>56-56=</w:t>
-            </w:r>
-          </w:p>
-        </w:tc>
-        <w:tc>
-          <w:tcPr>
-            <w:tcW w:type="dxa" w:w="1987"/>
-          </w:tcPr>
-          <w:p>
-            <w:pPr>
-              <w:jc w:val="left"/>
-            </w:pPr>
-            <w:r>
-              <w:rPr>
-                <w:rFonts w:ascii="TimeNewRoman" w:hAnsi="TimeNewRoman"/>
-                <w:sz w:val="30"/>
-              </w:rPr>
-              <w:t>9x7=</w:t>
-            </w:r>
-          </w:p>
-        </w:tc>
-      </w:tr>
-      <w:tr>
-        <w:tc>
-          <w:tcPr>
-            <w:tcW w:type="dxa" w:w="1987"/>
-          </w:tcPr>
-          <w:p>
-            <w:pPr>
-              <w:jc w:val="left"/>
-            </w:pPr>
-            <w:r>
-              <w:rPr>
-                <w:rFonts w:ascii="TimeNewRoman" w:hAnsi="TimeNewRoman"/>
-                <w:sz w:val="30"/>
-              </w:rPr>
-              <w:t>1x3-2=</w:t>
-            </w:r>
-          </w:p>
-        </w:tc>
-        <w:tc>
-          <w:tcPr>
-            <w:tcW w:type="dxa" w:w="1987"/>
-          </w:tcPr>
-          <w:p>
-            <w:pPr>
-              <w:jc w:val="left"/>
-            </w:pPr>
-            <w:r>
-              <w:rPr>
-                <w:rFonts w:ascii="TimeNewRoman" w:hAnsi="TimeNewRoman"/>
-                <w:sz w:val="30"/>
-              </w:rPr>
-              <w:t>9x9=</w:t>
-            </w:r>
-          </w:p>
-        </w:tc>
-        <w:tc>
-          <w:tcPr>
-            <w:tcW w:type="dxa" w:w="1987"/>
-          </w:tcPr>
-          <w:p>
-            <w:pPr>
-              <w:jc w:val="left"/>
-            </w:pPr>
-            <w:r>
-              <w:rPr>
-                <w:rFonts w:ascii="TimeNewRoman" w:hAnsi="TimeNewRoman"/>
-                <w:sz w:val="30"/>
-              </w:rPr>
-              <w:t>2x5-6=</w:t>
-            </w:r>
-          </w:p>
-        </w:tc>
-        <w:tc>
-          <w:tcPr>
-            <w:tcW w:type="dxa" w:w="1987"/>
-          </w:tcPr>
-          <w:p>
-            <w:pPr>
-              <w:jc w:val="left"/>
-            </w:pPr>
-            <w:r>
-              <w:rPr>
-                <w:rFonts w:ascii="TimeNewRoman" w:hAnsi="TimeNewRoman"/>
-                <w:sz w:val="30"/>
-              </w:rPr>
-              <w:t>9x8=</w:t>
-            </w:r>
-          </w:p>
-        </w:tc>
-        <w:tc>
-          <w:tcPr>
-            <w:tcW w:type="dxa" w:w="1987"/>
-          </w:tcPr>
-          <w:p>
-            <w:pPr>
-              <w:jc w:val="left"/>
-            </w:pPr>
-            <w:r>
-              <w:rPr>
-                <w:rFonts w:ascii="TimeNewRoman" w:hAnsi="TimeNewRoman"/>
-                <w:sz w:val="30"/>
-              </w:rPr>
-              <w:t>72+26+33=</w:t>
-            </w:r>
-          </w:p>
-        </w:tc>
-      </w:tr>
-      <w:tr>
-        <w:tc>
-          <w:tcPr>
-            <w:tcW w:type="dxa" w:w="1987"/>
-          </w:tcPr>
-          <w:p>
-            <w:pPr>
-              <w:jc w:val="left"/>
-            </w:pPr>
-            <w:r>
-              <w:rPr>
-                <w:rFonts w:ascii="TimeNewRoman" w:hAnsi="TimeNewRoman"/>
-                <w:sz w:val="30"/>
-              </w:rPr>
-              <w:t>14+43=</w:t>
-            </w:r>
-          </w:p>
-        </w:tc>
-        <w:tc>
-          <w:tcPr>
-            <w:tcW w:type="dxa" w:w="1987"/>
-          </w:tcPr>
-          <w:p>
-            <w:pPr>
-              <w:jc w:val="left"/>
-            </w:pPr>
-            <w:r>
-              <w:rPr>
-                <w:rFonts w:ascii="TimeNewRoman" w:hAnsi="TimeNewRoman"/>
-                <w:sz w:val="30"/>
-              </w:rPr>
-              <w:t>81/9=</w:t>
-            </w:r>
-          </w:p>
-        </w:tc>
-        <w:tc>
-          <w:tcPr>
-            <w:tcW w:type="dxa" w:w="1987"/>
-          </w:tcPr>
-          <w:p>
-            <w:pPr>
-              <w:jc w:val="left"/>
-            </w:pPr>
-            <w:r>
-              <w:rPr>
-                <w:rFonts w:ascii="TimeNewRoman" w:hAnsi="TimeNewRoman"/>
-                <w:sz w:val="30"/>
-              </w:rPr>
-              <w:t>4x9=</w:t>
-            </w:r>
-          </w:p>
-        </w:tc>
-        <w:tc>
-          <w:tcPr>
-            <w:tcW w:type="dxa" w:w="1987"/>
-          </w:tcPr>
-          <w:p>
-            <w:pPr>
-              <w:jc w:val="left"/>
-            </w:pPr>
-            <w:r>
-              <w:rPr>
-                <w:rFonts w:ascii="TimeNewRoman" w:hAnsi="TimeNewRoman"/>
-                <w:sz w:val="30"/>
-              </w:rPr>
-              <w:t>8x4=</w:t>
+              <w:t>32+46=</w:t>
             </w:r>
           </w:p>
         </w:tc>
@@ -1417,8 +1627,6 @@
             </w:r>
           </w:p>
         </w:tc>
-      </w:tr>
-      <w:tr>
         <w:tc>
           <w:tcPr>
             <w:tcW w:type="dxa" w:w="1987"/>
@@ -1432,302 +1640,7 @@
                 <w:rFonts w:ascii="TimeNewRoman" w:hAnsi="TimeNewRoman"/>
                 <w:sz w:val="30"/>
               </w:rPr>
-              <w:t>8/2=</w:t>
-            </w:r>
-          </w:p>
-        </w:tc>
-        <w:tc>
-          <w:tcPr>
-            <w:tcW w:type="dxa" w:w="1987"/>
-          </w:tcPr>
-          <w:p>
-            <w:pPr>
-              <w:jc w:val="left"/>
-            </w:pPr>
-            <w:r>
-              <w:rPr>
-                <w:rFonts w:ascii="TimeNewRoman" w:hAnsi="TimeNewRoman"/>
-                <w:sz w:val="30"/>
-              </w:rPr>
-              <w:t>90-51=</w:t>
-            </w:r>
-          </w:p>
-        </w:tc>
-        <w:tc>
-          <w:tcPr>
-            <w:tcW w:type="dxa" w:w="1987"/>
-          </w:tcPr>
-          <w:p>
-            <w:pPr>
-              <w:jc w:val="left"/>
-            </w:pPr>
-            <w:r>
-              <w:rPr>
-                <w:rFonts w:ascii="TimeNewRoman" w:hAnsi="TimeNewRoman"/>
-                <w:sz w:val="30"/>
-              </w:rPr>
-              <w:t>29-19=</w:t>
-            </w:r>
-          </w:p>
-        </w:tc>
-        <w:tc>
-          <w:tcPr>
-            <w:tcW w:type="dxa" w:w="1987"/>
-          </w:tcPr>
-          <w:p>
-            <w:pPr>
-              <w:jc w:val="left"/>
-            </w:pPr>
-            <w:r>
-              <w:rPr>
-                <w:rFonts w:ascii="TimeNewRoman" w:hAnsi="TimeNewRoman"/>
-                <w:sz w:val="30"/>
-              </w:rPr>
-              <w:t>7x4=</w:t>
-            </w:r>
-          </w:p>
-        </w:tc>
-        <w:tc>
-          <w:tcPr>
-            <w:tcW w:type="dxa" w:w="1987"/>
-          </w:tcPr>
-          <w:p>
-            <w:pPr>
-              <w:jc w:val="left"/>
-            </w:pPr>
-            <w:r>
-              <w:rPr>
-                <w:rFonts w:ascii="TimeNewRoman" w:hAnsi="TimeNewRoman"/>
-                <w:sz w:val="30"/>
-              </w:rPr>
-              <w:t>4x2=</w:t>
-            </w:r>
-          </w:p>
-        </w:tc>
-      </w:tr>
-      <w:tr>
-        <w:tc>
-          <w:tcPr>
-            <w:tcW w:type="dxa" w:w="1987"/>
-          </w:tcPr>
-          <w:p>
-            <w:pPr>
-              <w:jc w:val="left"/>
-            </w:pPr>
-            <w:r>
-              <w:rPr>
-                <w:rFonts w:ascii="TimeNewRoman" w:hAnsi="TimeNewRoman"/>
-                <w:sz w:val="30"/>
-              </w:rPr>
-              <w:t>7+42=</w:t>
-            </w:r>
-          </w:p>
-        </w:tc>
-        <w:tc>
-          <w:tcPr>
-            <w:tcW w:type="dxa" w:w="1987"/>
-          </w:tcPr>
-          <w:p>
-            <w:pPr>
-              <w:jc w:val="left"/>
-            </w:pPr>
-            <w:r>
-              <w:rPr>
-                <w:rFonts w:ascii="TimeNewRoman" w:hAnsi="TimeNewRoman"/>
-                <w:sz w:val="30"/>
-              </w:rPr>
-              <w:t>3x9-21=</w:t>
-            </w:r>
-          </w:p>
-        </w:tc>
-        <w:tc>
-          <w:tcPr>
-            <w:tcW w:type="dxa" w:w="1987"/>
-          </w:tcPr>
-          <w:p>
-            <w:pPr>
-              <w:jc w:val="left"/>
-            </w:pPr>
-            <w:r>
-              <w:rPr>
-                <w:rFonts w:ascii="TimeNewRoman" w:hAnsi="TimeNewRoman"/>
-                <w:sz w:val="30"/>
-              </w:rPr>
-              <w:t>41+85+76=</w:t>
-            </w:r>
-          </w:p>
-        </w:tc>
-        <w:tc>
-          <w:tcPr>
-            <w:tcW w:type="dxa" w:w="1987"/>
-          </w:tcPr>
-          <w:p>
-            <w:pPr>
-              <w:jc w:val="left"/>
-            </w:pPr>
-            <w:r>
-              <w:rPr>
-                <w:rFonts w:ascii="TimeNewRoman" w:hAnsi="TimeNewRoman"/>
-                <w:sz w:val="30"/>
-              </w:rPr>
-              <w:t>4x5=</w:t>
-            </w:r>
-          </w:p>
-        </w:tc>
-        <w:tc>
-          <w:tcPr>
-            <w:tcW w:type="dxa" w:w="1987"/>
-          </w:tcPr>
-          <w:p>
-            <w:pPr>
-              <w:jc w:val="left"/>
-            </w:pPr>
-            <w:r>
-              <w:rPr>
-                <w:rFonts w:ascii="TimeNewRoman" w:hAnsi="TimeNewRoman"/>
-                <w:sz w:val="30"/>
-              </w:rPr>
-              <w:t>54/9=</w:t>
-            </w:r>
-          </w:p>
-        </w:tc>
-      </w:tr>
-      <w:tr>
-        <w:tc>
-          <w:tcPr>
-            <w:tcW w:type="dxa" w:w="1987"/>
-          </w:tcPr>
-          <w:p>
-            <w:pPr>
-              <w:jc w:val="left"/>
-            </w:pPr>
-            <w:r>
-              <w:rPr>
-                <w:rFonts w:ascii="TimeNewRoman" w:hAnsi="TimeNewRoman"/>
-                <w:sz w:val="30"/>
-              </w:rPr>
-              <w:t>27/3=</w:t>
-            </w:r>
-          </w:p>
-        </w:tc>
-        <w:tc>
-          <w:tcPr>
-            <w:tcW w:type="dxa" w:w="1987"/>
-          </w:tcPr>
-          <w:p>
-            <w:pPr>
-              <w:jc w:val="left"/>
-            </w:pPr>
-            <w:r>
-              <w:rPr>
-                <w:rFonts w:ascii="TimeNewRoman" w:hAnsi="TimeNewRoman"/>
-                <w:sz w:val="30"/>
-              </w:rPr>
-              <w:t>2x3-2=</w:t>
-            </w:r>
-          </w:p>
-        </w:tc>
-        <w:tc>
-          <w:tcPr>
-            <w:tcW w:type="dxa" w:w="1987"/>
-          </w:tcPr>
-          <w:p>
-            <w:pPr>
-              <w:jc w:val="left"/>
-            </w:pPr>
-            <w:r>
-              <w:rPr>
-                <w:rFonts w:ascii="TimeNewRoman" w:hAnsi="TimeNewRoman"/>
-                <w:sz w:val="30"/>
-              </w:rPr>
-              <w:t>82-58=</w:t>
-            </w:r>
-          </w:p>
-        </w:tc>
-        <w:tc>
-          <w:tcPr>
-            <w:tcW w:type="dxa" w:w="1987"/>
-          </w:tcPr>
-          <w:p>
-            <w:pPr>
-              <w:jc w:val="left"/>
-            </w:pPr>
-            <w:r>
-              <w:rPr>
-                <w:rFonts w:ascii="TimeNewRoman" w:hAnsi="TimeNewRoman"/>
-                <w:sz w:val="30"/>
-              </w:rPr>
-              <w:t>1x4=</w:t>
-            </w:r>
-          </w:p>
-        </w:tc>
-        <w:tc>
-          <w:tcPr>
-            <w:tcW w:type="dxa" w:w="1987"/>
-          </w:tcPr>
-          <w:p>
-            <w:pPr>
-              <w:jc w:val="left"/>
-            </w:pPr>
-            <w:r>
-              <w:rPr>
-                <w:rFonts w:ascii="TimeNewRoman" w:hAnsi="TimeNewRoman"/>
-                <w:sz w:val="30"/>
-              </w:rPr>
-              <w:t>7x7-47=</w:t>
-            </w:r>
-          </w:p>
-        </w:tc>
-      </w:tr>
-      <w:tr>
-        <w:tc>
-          <w:tcPr>
-            <w:tcW w:type="dxa" w:w="1987"/>
-          </w:tcPr>
-          <w:p>
-            <w:pPr>
-              <w:jc w:val="left"/>
-            </w:pPr>
-            <w:r>
-              <w:rPr>
-                <w:rFonts w:ascii="TimeNewRoman" w:hAnsi="TimeNewRoman"/>
-                <w:sz w:val="30"/>
-              </w:rPr>
-              <w:t>25+64-28=</w:t>
-            </w:r>
-          </w:p>
-        </w:tc>
-        <w:tc>
-          <w:tcPr>
-            <w:tcW w:type="dxa" w:w="1987"/>
-          </w:tcPr>
-          <w:p>
-            <w:pPr>
-              <w:jc w:val="left"/>
-            </w:pPr>
-            <w:r>
-              <w:rPr>
-                <w:rFonts w:ascii="TimeNewRoman" w:hAnsi="TimeNewRoman"/>
-                <w:sz w:val="30"/>
-              </w:rPr>
-              <w:t>24/6=</w:t>
-            </w:r>
-          </w:p>
-        </w:tc>
-        <w:tc>
-          <w:tcPr>
-            <w:tcW w:type="dxa" w:w="1987"/>
-          </w:tcPr>
-          <w:p>
-            <w:pPr>
-              <w:jc w:val="left"/>
-            </w:pPr>
-            <w:r>
-              <w:rPr>
-                <w:rFonts w:ascii="TimeNewRoman" w:hAnsi="TimeNewRoman"/>
-                <w:sz w:val="30"/>
-              </w:rPr>
-              <w:t>93-74=</w:t>
+              <w:t>2x4=</w:t>
             </w:r>
           </w:p>
         </w:tc>
@@ -1761,7 +1674,94 @@
                 <w:rFonts w:ascii="TimeNewRoman" w:hAnsi="TimeNewRoman"/>
                 <w:sz w:val="30"/>
               </w:rPr>
-              <w:t>90+33+50=</w:t>
+              <w:t>36+41=</w:t>
+            </w:r>
+          </w:p>
+        </w:tc>
+      </w:tr>
+      <w:tr>
+        <w:tc>
+          <w:tcPr>
+            <w:tcW w:type="dxa" w:w="1987"/>
+          </w:tcPr>
+          <w:p>
+            <w:pPr>
+              <w:jc w:val="left"/>
+            </w:pPr>
+            <w:r>
+              <w:rPr>
+                <w:rFonts w:ascii="TimeNewRoman" w:hAnsi="TimeNewRoman"/>
+                <w:sz w:val="30"/>
+              </w:rPr>
+              <w:t>3x7=</w:t>
+            </w:r>
+          </w:p>
+        </w:tc>
+        <w:tc>
+          <w:tcPr>
+            <w:tcW w:type="dxa" w:w="1987"/>
+          </w:tcPr>
+          <w:p>
+            <w:pPr>
+              <w:jc w:val="left"/>
+            </w:pPr>
+            <w:r>
+              <w:rPr>
+                <w:rFonts w:ascii="TimeNewRoman" w:hAnsi="TimeNewRoman"/>
+                <w:sz w:val="30"/>
+              </w:rPr>
+              <w:t>5x4=</w:t>
+            </w:r>
+          </w:p>
+        </w:tc>
+        <w:tc>
+          <w:tcPr>
+            <w:tcW w:type="dxa" w:w="1987"/>
+          </w:tcPr>
+          <w:p>
+            <w:pPr>
+              <w:jc w:val="left"/>
+            </w:pPr>
+            <w:r>
+              <w:rPr>
+                <w:rFonts w:ascii="TimeNewRoman" w:hAnsi="TimeNewRoman"/>
+                <w:sz w:val="30"/>
+              </w:rPr>
+              <w:t>89-62=</w:t>
+            </w:r>
+          </w:p>
+        </w:tc>
+        <w:tc>
+          <w:tcPr>
+            <w:tcW w:type="dxa" w:w="1987"/>
+          </w:tcPr>
+          <w:p>
+            <w:pPr>
+              <w:jc w:val="left"/>
+            </w:pPr>
+            <w:r>
+              <w:rPr>
+                <w:rFonts w:ascii="TimeNewRoman" w:hAnsi="TimeNewRoman"/>
+                <w:sz w:val="30"/>
+              </w:rPr>
+              <w:t>6x7=</w:t>
+            </w:r>
+          </w:p>
+        </w:tc>
+        <w:tc>
+          <w:tcPr>
+            <w:tcW w:type="dxa" w:w="1987"/>
+          </w:tcPr>
+          <w:p>
+            <w:pPr>
+              <w:jc w:val="left"/>
+            </w:pPr>
+            <w:r>
+              <w:rPr>
+                <w:rFonts w:ascii="TimeNewRoman" w:hAnsi="TimeNewRoman"/>
+                <w:sz w:val="30"/>
+              </w:rPr>
+              <w:t>6x5=</w:t>
             </w:r>
           </w:p>
         </w:tc>

</xml_diff>

<commit_message>
Update master to output generated at 5f9d9cc
</commit_message>
<xml_diff>
--- a/mixed.docx
+++ b/mixed.docx
@@ -40,7 +40,7 @@
                 <w:rFonts w:ascii="TimeNewRoman" w:hAnsi="TimeNewRoman"/>
                 <w:sz w:val="30"/>
               </w:rPr>
-              <w:t>66-9=</w:t>
+              <w:t>7x7=</w:t>
             </w:r>
           </w:p>
         </w:tc>
@@ -57,7 +57,7 @@
                 <w:rFonts w:ascii="TimeNewRoman" w:hAnsi="TimeNewRoman"/>
                 <w:sz w:val="30"/>
               </w:rPr>
-              <w:t>4x1=</w:t>
+              <w:t>73-52=</w:t>
             </w:r>
           </w:p>
         </w:tc>
@@ -74,7 +74,7 @@
                 <w:rFonts w:ascii="TimeNewRoman" w:hAnsi="TimeNewRoman"/>
                 <w:sz w:val="30"/>
               </w:rPr>
-              <w:t>3x5-1=</w:t>
+              <w:t>9x8=</w:t>
             </w:r>
           </w:p>
         </w:tc>
@@ -91,7 +91,7 @@
                 <w:rFonts w:ascii="TimeNewRoman" w:hAnsi="TimeNewRoman"/>
                 <w:sz w:val="30"/>
               </w:rPr>
-              <w:t>15+53=</w:t>
+              <w:t>31+71-54=</w:t>
             </w:r>
           </w:p>
         </w:tc>
@@ -108,7 +108,7 @@
                 <w:rFonts w:ascii="TimeNewRoman" w:hAnsi="TimeNewRoman"/>
                 <w:sz w:val="30"/>
               </w:rPr>
-              <w:t>5x4-8=</w:t>
+              <w:t>8x2=</w:t>
             </w:r>
           </w:p>
         </w:tc>
@@ -127,7 +127,7 @@
                 <w:rFonts w:ascii="TimeNewRoman" w:hAnsi="TimeNewRoman"/>
                 <w:sz w:val="30"/>
               </w:rPr>
-              <w:t>54-38=</w:t>
+              <w:t>28+62+17=</w:t>
             </w:r>
           </w:p>
         </w:tc>
@@ -144,7 +144,7 @@
                 <w:rFonts w:ascii="TimeNewRoman" w:hAnsi="TimeNewRoman"/>
                 <w:sz w:val="30"/>
               </w:rPr>
-              <w:t>50+40=</w:t>
+              <w:t>8x2-12=</w:t>
             </w:r>
           </w:p>
         </w:tc>
@@ -161,7 +161,7 @@
                 <w:rFonts w:ascii="TimeNewRoman" w:hAnsi="TimeNewRoman"/>
                 <w:sz w:val="30"/>
               </w:rPr>
-              <w:t>49-25=</w:t>
+              <w:t>68-6=</w:t>
             </w:r>
           </w:p>
         </w:tc>
@@ -178,7 +178,7 @@
                 <w:rFonts w:ascii="TimeNewRoman" w:hAnsi="TimeNewRoman"/>
                 <w:sz w:val="30"/>
               </w:rPr>
-              <w:t>1x6=</w:t>
+              <w:t>2/2=</w:t>
             </w:r>
           </w:p>
         </w:tc>
@@ -195,7 +195,7 @@
                 <w:rFonts w:ascii="TimeNewRoman" w:hAnsi="TimeNewRoman"/>
                 <w:sz w:val="30"/>
               </w:rPr>
-              <w:t>8+12-19=</w:t>
+              <w:t>1x1=</w:t>
             </w:r>
           </w:p>
         </w:tc>
@@ -214,7 +214,7 @@
                 <w:rFonts w:ascii="TimeNewRoman" w:hAnsi="TimeNewRoman"/>
                 <w:sz w:val="30"/>
               </w:rPr>
-              <w:t>9/3=</w:t>
+              <w:t>3/1=</w:t>
             </w:r>
           </w:p>
         </w:tc>
@@ -231,7 +231,7 @@
                 <w:rFonts w:ascii="TimeNewRoman" w:hAnsi="TimeNewRoman"/>
                 <w:sz w:val="30"/>
               </w:rPr>
-              <w:t>56+22=</w:t>
+              <w:t>59+21=</w:t>
             </w:r>
           </w:p>
         </w:tc>
@@ -248,7 +248,7 @@
                 <w:rFonts w:ascii="TimeNewRoman" w:hAnsi="TimeNewRoman"/>
                 <w:sz w:val="30"/>
               </w:rPr>
-              <w:t>30+23=</w:t>
+              <w:t>9x7=</w:t>
             </w:r>
           </w:p>
         </w:tc>
@@ -265,7 +265,7 @@
                 <w:rFonts w:ascii="TimeNewRoman" w:hAnsi="TimeNewRoman"/>
                 <w:sz w:val="30"/>
               </w:rPr>
-              <w:t>47-39=</w:t>
+              <w:t>8x3-14=</w:t>
             </w:r>
           </w:p>
         </w:tc>
@@ -282,7 +282,7 @@
                 <w:rFonts w:ascii="TimeNewRoman" w:hAnsi="TimeNewRoman"/>
                 <w:sz w:val="30"/>
               </w:rPr>
-              <w:t>32+59=</w:t>
+              <w:t>48/6=</w:t>
             </w:r>
           </w:p>
         </w:tc>
@@ -301,7 +301,7 @@
                 <w:rFonts w:ascii="TimeNewRoman" w:hAnsi="TimeNewRoman"/>
                 <w:sz w:val="30"/>
               </w:rPr>
-              <w:t>6x7-26=</w:t>
+              <w:t>4x3=</w:t>
             </w:r>
           </w:p>
         </w:tc>
@@ -318,7 +318,7 @@
                 <w:rFonts w:ascii="TimeNewRoman" w:hAnsi="TimeNewRoman"/>
                 <w:sz w:val="30"/>
               </w:rPr>
-              <w:t>9x7+69=</w:t>
+              <w:t>73+93-85=</w:t>
             </w:r>
           </w:p>
         </w:tc>
@@ -335,7 +335,7 @@
                 <w:rFonts w:ascii="TimeNewRoman" w:hAnsi="TimeNewRoman"/>
                 <w:sz w:val="30"/>
               </w:rPr>
-              <w:t>21+64=</w:t>
+              <w:t>70-33=</w:t>
             </w:r>
           </w:p>
         </w:tc>
@@ -352,7 +352,7 @@
                 <w:rFonts w:ascii="TimeNewRoman" w:hAnsi="TimeNewRoman"/>
                 <w:sz w:val="30"/>
               </w:rPr>
-              <w:t>95-8=</w:t>
+              <w:t>83-47=</w:t>
             </w:r>
           </w:p>
         </w:tc>
@@ -369,7 +369,7 @@
                 <w:rFonts w:ascii="TimeNewRoman" w:hAnsi="TimeNewRoman"/>
                 <w:sz w:val="30"/>
               </w:rPr>
-              <w:t>4x4=</w:t>
+              <w:t>66-30=</w:t>
             </w:r>
           </w:p>
         </w:tc>
@@ -388,7 +388,7 @@
                 <w:rFonts w:ascii="TimeNewRoman" w:hAnsi="TimeNewRoman"/>
                 <w:sz w:val="30"/>
               </w:rPr>
-              <w:t>20+53+18=</w:t>
+              <w:t>61-12=</w:t>
             </w:r>
           </w:p>
         </w:tc>
@@ -405,7 +405,7 @@
                 <w:rFonts w:ascii="TimeNewRoman" w:hAnsi="TimeNewRoman"/>
                 <w:sz w:val="30"/>
               </w:rPr>
-              <w:t>6x8=</w:t>
+              <w:t>83-27=</w:t>
             </w:r>
           </w:p>
         </w:tc>
@@ -422,7 +422,7 @@
                 <w:rFonts w:ascii="TimeNewRoman" w:hAnsi="TimeNewRoman"/>
                 <w:sz w:val="30"/>
               </w:rPr>
-              <w:t>6/2=</w:t>
+              <w:t>13+84=</w:t>
             </w:r>
           </w:p>
         </w:tc>
@@ -439,7 +439,355 @@
                 <w:rFonts w:ascii="TimeNewRoman" w:hAnsi="TimeNewRoman"/>
                 <w:sz w:val="30"/>
               </w:rPr>
-              <w:t>39-34=</w:t>
+              <w:t>61+27=</w:t>
+            </w:r>
+          </w:p>
+        </w:tc>
+        <w:tc>
+          <w:tcPr>
+            <w:tcW w:type="dxa" w:w="1987"/>
+          </w:tcPr>
+          <w:p>
+            <w:pPr>
+              <w:jc w:val="left"/>
+            </w:pPr>
+            <w:r>
+              <w:rPr>
+                <w:rFonts w:ascii="TimeNewRoman" w:hAnsi="TimeNewRoman"/>
+                <w:sz w:val="30"/>
+              </w:rPr>
+              <w:t>82+16=</w:t>
+            </w:r>
+          </w:p>
+        </w:tc>
+      </w:tr>
+      <w:tr>
+        <w:tc>
+          <w:tcPr>
+            <w:tcW w:type="dxa" w:w="1987"/>
+          </w:tcPr>
+          <w:p>
+            <w:pPr>
+              <w:jc w:val="left"/>
+            </w:pPr>
+            <w:r>
+              <w:rPr>
+                <w:rFonts w:ascii="TimeNewRoman" w:hAnsi="TimeNewRoman"/>
+                <w:sz w:val="30"/>
+              </w:rPr>
+              <w:t>5x2-7=</w:t>
+            </w:r>
+          </w:p>
+        </w:tc>
+        <w:tc>
+          <w:tcPr>
+            <w:tcW w:type="dxa" w:w="1987"/>
+          </w:tcPr>
+          <w:p>
+            <w:pPr>
+              <w:jc w:val="left"/>
+            </w:pPr>
+            <w:r>
+              <w:rPr>
+                <w:rFonts w:ascii="TimeNewRoman" w:hAnsi="TimeNewRoman"/>
+                <w:sz w:val="30"/>
+              </w:rPr>
+              <w:t>54-24=</w:t>
+            </w:r>
+          </w:p>
+        </w:tc>
+        <w:tc>
+          <w:tcPr>
+            <w:tcW w:type="dxa" w:w="1987"/>
+          </w:tcPr>
+          <w:p>
+            <w:pPr>
+              <w:jc w:val="left"/>
+            </w:pPr>
+            <w:r>
+              <w:rPr>
+                <w:rFonts w:ascii="TimeNewRoman" w:hAnsi="TimeNewRoman"/>
+                <w:sz w:val="30"/>
+              </w:rPr>
+              <w:t>52-33=</w:t>
+            </w:r>
+          </w:p>
+        </w:tc>
+        <w:tc>
+          <w:tcPr>
+            <w:tcW w:type="dxa" w:w="1987"/>
+          </w:tcPr>
+          <w:p>
+            <w:pPr>
+              <w:jc w:val="left"/>
+            </w:pPr>
+            <w:r>
+              <w:rPr>
+                <w:rFonts w:ascii="TimeNewRoman" w:hAnsi="TimeNewRoman"/>
+                <w:sz w:val="30"/>
+              </w:rPr>
+              <w:t>11+61+75=</w:t>
+            </w:r>
+          </w:p>
+        </w:tc>
+        <w:tc>
+          <w:tcPr>
+            <w:tcW w:type="dxa" w:w="1987"/>
+          </w:tcPr>
+          <w:p>
+            <w:pPr>
+              <w:jc w:val="left"/>
+            </w:pPr>
+            <w:r>
+              <w:rPr>
+                <w:rFonts w:ascii="TimeNewRoman" w:hAnsi="TimeNewRoman"/>
+                <w:sz w:val="30"/>
+              </w:rPr>
+              <w:t>8x4=</w:t>
+            </w:r>
+          </w:p>
+        </w:tc>
+      </w:tr>
+      <w:tr>
+        <w:tc>
+          <w:tcPr>
+            <w:tcW w:type="dxa" w:w="1987"/>
+          </w:tcPr>
+          <w:p>
+            <w:pPr>
+              <w:jc w:val="left"/>
+            </w:pPr>
+            <w:r>
+              <w:rPr>
+                <w:rFonts w:ascii="TimeNewRoman" w:hAnsi="TimeNewRoman"/>
+                <w:sz w:val="30"/>
+              </w:rPr>
+              <w:t>9x5=</w:t>
+            </w:r>
+          </w:p>
+        </w:tc>
+        <w:tc>
+          <w:tcPr>
+            <w:tcW w:type="dxa" w:w="1987"/>
+          </w:tcPr>
+          <w:p>
+            <w:pPr>
+              <w:jc w:val="left"/>
+            </w:pPr>
+            <w:r>
+              <w:rPr>
+                <w:rFonts w:ascii="TimeNewRoman" w:hAnsi="TimeNewRoman"/>
+                <w:sz w:val="30"/>
+              </w:rPr>
+              <w:t>94+43+88=</w:t>
+            </w:r>
+          </w:p>
+        </w:tc>
+        <w:tc>
+          <w:tcPr>
+            <w:tcW w:type="dxa" w:w="1987"/>
+          </w:tcPr>
+          <w:p>
+            <w:pPr>
+              <w:jc w:val="left"/>
+            </w:pPr>
+            <w:r>
+              <w:rPr>
+                <w:rFonts w:ascii="TimeNewRoman" w:hAnsi="TimeNewRoman"/>
+                <w:sz w:val="30"/>
+              </w:rPr>
+              <w:t>48+23=</w:t>
+            </w:r>
+          </w:p>
+        </w:tc>
+        <w:tc>
+          <w:tcPr>
+            <w:tcW w:type="dxa" w:w="1987"/>
+          </w:tcPr>
+          <w:p>
+            <w:pPr>
+              <w:jc w:val="left"/>
+            </w:pPr>
+            <w:r>
+              <w:rPr>
+                <w:rFonts w:ascii="TimeNewRoman" w:hAnsi="TimeNewRoman"/>
+                <w:sz w:val="30"/>
+              </w:rPr>
+              <w:t>52+43=</w:t>
+            </w:r>
+          </w:p>
+        </w:tc>
+        <w:tc>
+          <w:tcPr>
+            <w:tcW w:type="dxa" w:w="1987"/>
+          </w:tcPr>
+          <w:p>
+            <w:pPr>
+              <w:jc w:val="left"/>
+            </w:pPr>
+            <w:r>
+              <w:rPr>
+                <w:rFonts w:ascii="TimeNewRoman" w:hAnsi="TimeNewRoman"/>
+                <w:sz w:val="30"/>
+              </w:rPr>
+              <w:t>2x5+13=</w:t>
+            </w:r>
+          </w:p>
+        </w:tc>
+      </w:tr>
+      <w:tr>
+        <w:tc>
+          <w:tcPr>
+            <w:tcW w:type="dxa" w:w="1987"/>
+          </w:tcPr>
+          <w:p>
+            <w:pPr>
+              <w:jc w:val="left"/>
+            </w:pPr>
+            <w:r>
+              <w:rPr>
+                <w:rFonts w:ascii="TimeNewRoman" w:hAnsi="TimeNewRoman"/>
+                <w:sz w:val="30"/>
+              </w:rPr>
+              <w:t>18/2=</w:t>
+            </w:r>
+          </w:p>
+        </w:tc>
+        <w:tc>
+          <w:tcPr>
+            <w:tcW w:type="dxa" w:w="1987"/>
+          </w:tcPr>
+          <w:p>
+            <w:pPr>
+              <w:jc w:val="left"/>
+            </w:pPr>
+            <w:r>
+              <w:rPr>
+                <w:rFonts w:ascii="TimeNewRoman" w:hAnsi="TimeNewRoman"/>
+                <w:sz w:val="30"/>
+              </w:rPr>
+              <w:t>63-6=</w:t>
+            </w:r>
+          </w:p>
+        </w:tc>
+        <w:tc>
+          <w:tcPr>
+            <w:tcW w:type="dxa" w:w="1987"/>
+          </w:tcPr>
+          <w:p>
+            <w:pPr>
+              <w:jc w:val="left"/>
+            </w:pPr>
+            <w:r>
+              <w:rPr>
+                <w:rFonts w:ascii="TimeNewRoman" w:hAnsi="TimeNewRoman"/>
+                <w:sz w:val="30"/>
+              </w:rPr>
+              <w:t>63+30=</w:t>
+            </w:r>
+          </w:p>
+        </w:tc>
+        <w:tc>
+          <w:tcPr>
+            <w:tcW w:type="dxa" w:w="1987"/>
+          </w:tcPr>
+          <w:p>
+            <w:pPr>
+              <w:jc w:val="left"/>
+            </w:pPr>
+            <w:r>
+              <w:rPr>
+                <w:rFonts w:ascii="TimeNewRoman" w:hAnsi="TimeNewRoman"/>
+                <w:sz w:val="30"/>
+              </w:rPr>
+              <w:t>40-30=</w:t>
+            </w:r>
+          </w:p>
+        </w:tc>
+        <w:tc>
+          <w:tcPr>
+            <w:tcW w:type="dxa" w:w="1987"/>
+          </w:tcPr>
+          <w:p>
+            <w:pPr>
+              <w:jc w:val="left"/>
+            </w:pPr>
+            <w:r>
+              <w:rPr>
+                <w:rFonts w:ascii="TimeNewRoman" w:hAnsi="TimeNewRoman"/>
+                <w:sz w:val="30"/>
+              </w:rPr>
+              <w:t>2x3-4=</w:t>
+            </w:r>
+          </w:p>
+        </w:tc>
+      </w:tr>
+      <w:tr>
+        <w:tc>
+          <w:tcPr>
+            <w:tcW w:type="dxa" w:w="1987"/>
+          </w:tcPr>
+          <w:p>
+            <w:pPr>
+              <w:jc w:val="left"/>
+            </w:pPr>
+            <w:r>
+              <w:rPr>
+                <w:rFonts w:ascii="TimeNewRoman" w:hAnsi="TimeNewRoman"/>
+                <w:sz w:val="30"/>
+              </w:rPr>
+              <w:t>8x6+22=</w:t>
+            </w:r>
+          </w:p>
+        </w:tc>
+        <w:tc>
+          <w:tcPr>
+            <w:tcW w:type="dxa" w:w="1987"/>
+          </w:tcPr>
+          <w:p>
+            <w:pPr>
+              <w:jc w:val="left"/>
+            </w:pPr>
+            <w:r>
+              <w:rPr>
+                <w:rFonts w:ascii="TimeNewRoman" w:hAnsi="TimeNewRoman"/>
+                <w:sz w:val="30"/>
+              </w:rPr>
+              <w:t>88-18=</w:t>
+            </w:r>
+          </w:p>
+        </w:tc>
+        <w:tc>
+          <w:tcPr>
+            <w:tcW w:type="dxa" w:w="1987"/>
+          </w:tcPr>
+          <w:p>
+            <w:pPr>
+              <w:jc w:val="left"/>
+            </w:pPr>
+            <w:r>
+              <w:rPr>
+                <w:rFonts w:ascii="TimeNewRoman" w:hAnsi="TimeNewRoman"/>
+                <w:sz w:val="30"/>
+              </w:rPr>
+              <w:t>76-70=</w:t>
+            </w:r>
+          </w:p>
+        </w:tc>
+        <w:tc>
+          <w:tcPr>
+            <w:tcW w:type="dxa" w:w="1987"/>
+          </w:tcPr>
+          <w:p>
+            <w:pPr>
+              <w:jc w:val="left"/>
+            </w:pPr>
+            <w:r>
+              <w:rPr>
+                <w:rFonts w:ascii="TimeNewRoman" w:hAnsi="TimeNewRoman"/>
+                <w:sz w:val="30"/>
+              </w:rPr>
+              <w:t>1+53=</w:t>
             </w:r>
           </w:p>
         </w:tc>
@@ -475,7 +823,7 @@
                 <w:rFonts w:ascii="TimeNewRoman" w:hAnsi="TimeNewRoman"/>
                 <w:sz w:val="30"/>
               </w:rPr>
-              <w:t>24+13+25=</w:t>
+              <w:t>16+49=</w:t>
             </w:r>
           </w:p>
         </w:tc>
@@ -492,7 +840,7 @@
                 <w:rFonts w:ascii="TimeNewRoman" w:hAnsi="TimeNewRoman"/>
                 <w:sz w:val="30"/>
               </w:rPr>
-              <w:t>7x7=</w:t>
+              <w:t>4x2-1=</w:t>
             </w:r>
           </w:p>
         </w:tc>
@@ -509,7 +857,7 @@
                 <w:rFonts w:ascii="TimeNewRoman" w:hAnsi="TimeNewRoman"/>
                 <w:sz w:val="30"/>
               </w:rPr>
-              <w:t>3x7+43=</w:t>
+              <w:t>40/5=</w:t>
             </w:r>
           </w:p>
         </w:tc>
@@ -526,7 +874,7 @@
                 <w:rFonts w:ascii="TimeNewRoman" w:hAnsi="TimeNewRoman"/>
                 <w:sz w:val="30"/>
               </w:rPr>
-              <w:t>75-19=</w:t>
+              <w:t>75+3+82=</w:t>
             </w:r>
           </w:p>
         </w:tc>
@@ -543,7 +891,7 @@
                 <w:rFonts w:ascii="TimeNewRoman" w:hAnsi="TimeNewRoman"/>
                 <w:sz w:val="30"/>
               </w:rPr>
-              <w:t>72-31=</w:t>
+              <w:t>8/2=</w:t>
             </w:r>
           </w:p>
         </w:tc>
@@ -562,7 +910,7 @@
                 <w:rFonts w:ascii="TimeNewRoman" w:hAnsi="TimeNewRoman"/>
                 <w:sz w:val="30"/>
               </w:rPr>
-              <w:t>8+53+70=</w:t>
+              <w:t>42+36=</w:t>
             </w:r>
           </w:p>
         </w:tc>
@@ -579,7 +927,7 @@
                 <w:rFonts w:ascii="TimeNewRoman" w:hAnsi="TimeNewRoman"/>
                 <w:sz w:val="30"/>
               </w:rPr>
-              <w:t>72-71=</w:t>
+              <w:t>81+70-35=</w:t>
             </w:r>
           </w:p>
         </w:tc>
@@ -596,7 +944,7 @@
                 <w:rFonts w:ascii="TimeNewRoman" w:hAnsi="TimeNewRoman"/>
                 <w:sz w:val="30"/>
               </w:rPr>
-              <w:t>7x3=</w:t>
+              <w:t>4+18=</w:t>
             </w:r>
           </w:p>
         </w:tc>
@@ -613,7 +961,7 @@
                 <w:rFonts w:ascii="TimeNewRoman" w:hAnsi="TimeNewRoman"/>
                 <w:sz w:val="30"/>
               </w:rPr>
-              <w:t>8x8-11=</w:t>
+              <w:t>7x8-51=</w:t>
             </w:r>
           </w:p>
         </w:tc>
@@ -630,7 +978,181 @@
                 <w:rFonts w:ascii="TimeNewRoman" w:hAnsi="TimeNewRoman"/>
                 <w:sz w:val="30"/>
               </w:rPr>
-              <w:t>7x7+22=</w:t>
+              <w:t>18/6=</w:t>
+            </w:r>
+          </w:p>
+        </w:tc>
+      </w:tr>
+      <w:tr>
+        <w:tc>
+          <w:tcPr>
+            <w:tcW w:type="dxa" w:w="1987"/>
+          </w:tcPr>
+          <w:p>
+            <w:pPr>
+              <w:jc w:val="left"/>
+            </w:pPr>
+            <w:r>
+              <w:rPr>
+                <w:rFonts w:ascii="TimeNewRoman" w:hAnsi="TimeNewRoman"/>
+                <w:sz w:val="30"/>
+              </w:rPr>
+              <w:t>99-22=</w:t>
+            </w:r>
+          </w:p>
+        </w:tc>
+        <w:tc>
+          <w:tcPr>
+            <w:tcW w:type="dxa" w:w="1987"/>
+          </w:tcPr>
+          <w:p>
+            <w:pPr>
+              <w:jc w:val="left"/>
+            </w:pPr>
+            <w:r>
+              <w:rPr>
+                <w:rFonts w:ascii="TimeNewRoman" w:hAnsi="TimeNewRoman"/>
+                <w:sz w:val="30"/>
+              </w:rPr>
+              <w:t>1x5=</w:t>
+            </w:r>
+          </w:p>
+        </w:tc>
+        <w:tc>
+          <w:tcPr>
+            <w:tcW w:type="dxa" w:w="1987"/>
+          </w:tcPr>
+          <w:p>
+            <w:pPr>
+              <w:jc w:val="left"/>
+            </w:pPr>
+            <w:r>
+              <w:rPr>
+                <w:rFonts w:ascii="TimeNewRoman" w:hAnsi="TimeNewRoman"/>
+                <w:sz w:val="30"/>
+              </w:rPr>
+              <w:t>9x8-26=</w:t>
+            </w:r>
+          </w:p>
+        </w:tc>
+        <w:tc>
+          <w:tcPr>
+            <w:tcW w:type="dxa" w:w="1987"/>
+          </w:tcPr>
+          <w:p>
+            <w:pPr>
+              <w:jc w:val="left"/>
+            </w:pPr>
+            <w:r>
+              <w:rPr>
+                <w:rFonts w:ascii="TimeNewRoman" w:hAnsi="TimeNewRoman"/>
+                <w:sz w:val="30"/>
+              </w:rPr>
+              <w:t>82+3=</w:t>
+            </w:r>
+          </w:p>
+        </w:tc>
+        <w:tc>
+          <w:tcPr>
+            <w:tcW w:type="dxa" w:w="1987"/>
+          </w:tcPr>
+          <w:p>
+            <w:pPr>
+              <w:jc w:val="left"/>
+            </w:pPr>
+            <w:r>
+              <w:rPr>
+                <w:rFonts w:ascii="TimeNewRoman" w:hAnsi="TimeNewRoman"/>
+                <w:sz w:val="30"/>
+              </w:rPr>
+              <w:t>39-36=</w:t>
+            </w:r>
+          </w:p>
+        </w:tc>
+      </w:tr>
+      <w:tr>
+        <w:tc>
+          <w:tcPr>
+            <w:tcW w:type="dxa" w:w="1987"/>
+          </w:tcPr>
+          <w:p>
+            <w:pPr>
+              <w:jc w:val="left"/>
+            </w:pPr>
+            <w:r>
+              <w:rPr>
+                <w:rFonts w:ascii="TimeNewRoman" w:hAnsi="TimeNewRoman"/>
+                <w:sz w:val="30"/>
+              </w:rPr>
+              <w:t>10/5=</w:t>
+            </w:r>
+          </w:p>
+        </w:tc>
+        <w:tc>
+          <w:tcPr>
+            <w:tcW w:type="dxa" w:w="1987"/>
+          </w:tcPr>
+          <w:p>
+            <w:pPr>
+              <w:jc w:val="left"/>
+            </w:pPr>
+            <w:r>
+              <w:rPr>
+                <w:rFonts w:ascii="TimeNewRoman" w:hAnsi="TimeNewRoman"/>
+                <w:sz w:val="30"/>
+              </w:rPr>
+              <w:t>51-41=</w:t>
+            </w:r>
+          </w:p>
+        </w:tc>
+        <w:tc>
+          <w:tcPr>
+            <w:tcW w:type="dxa" w:w="1987"/>
+          </w:tcPr>
+          <w:p>
+            <w:pPr>
+              <w:jc w:val="left"/>
+            </w:pPr>
+            <w:r>
+              <w:rPr>
+                <w:rFonts w:ascii="TimeNewRoman" w:hAnsi="TimeNewRoman"/>
+                <w:sz w:val="30"/>
+              </w:rPr>
+              <w:t>2x6=</w:t>
+            </w:r>
+          </w:p>
+        </w:tc>
+        <w:tc>
+          <w:tcPr>
+            <w:tcW w:type="dxa" w:w="1987"/>
+          </w:tcPr>
+          <w:p>
+            <w:pPr>
+              <w:jc w:val="left"/>
+            </w:pPr>
+            <w:r>
+              <w:rPr>
+                <w:rFonts w:ascii="TimeNewRoman" w:hAnsi="TimeNewRoman"/>
+                <w:sz w:val="30"/>
+              </w:rPr>
+              <w:t>53-18=</w:t>
+            </w:r>
+          </w:p>
+        </w:tc>
+        <w:tc>
+          <w:tcPr>
+            <w:tcW w:type="dxa" w:w="1987"/>
+          </w:tcPr>
+          <w:p>
+            <w:pPr>
+              <w:jc w:val="left"/>
+            </w:pPr>
+            <w:r>
+              <w:rPr>
+                <w:rFonts w:ascii="TimeNewRoman" w:hAnsi="TimeNewRoman"/>
+                <w:sz w:val="30"/>
+              </w:rPr>
+              <w:t>54/6=</w:t>
             </w:r>
           </w:p>
         </w:tc>
@@ -666,7 +1188,7 @@
                 <w:rFonts w:ascii="TimeNewRoman" w:hAnsi="TimeNewRoman"/>
                 <w:sz w:val="30"/>
               </w:rPr>
-              <w:t>7x6+56=</w:t>
+              <w:t>59+22=</w:t>
             </w:r>
           </w:p>
         </w:tc>
@@ -683,7 +1205,7 @@
                 <w:rFonts w:ascii="TimeNewRoman" w:hAnsi="TimeNewRoman"/>
                 <w:sz w:val="30"/>
               </w:rPr>
-              <w:t>95+10+26=</w:t>
+              <w:t>52+29+10=</w:t>
             </w:r>
           </w:p>
         </w:tc>
@@ -700,7 +1222,7 @@
                 <w:rFonts w:ascii="TimeNewRoman" w:hAnsi="TimeNewRoman"/>
                 <w:sz w:val="30"/>
               </w:rPr>
-              <w:t>63+10=</w:t>
+              <w:t>9x4=</w:t>
             </w:r>
           </w:p>
         </w:tc>
@@ -717,7 +1239,7 @@
                 <w:rFonts w:ascii="TimeNewRoman" w:hAnsi="TimeNewRoman"/>
                 <w:sz w:val="30"/>
               </w:rPr>
-              <w:t>7x2+32=</w:t>
+              <w:t>47-24=</w:t>
             </w:r>
           </w:p>
         </w:tc>
@@ -736,7 +1258,7 @@
                 <w:rFonts w:ascii="TimeNewRoman" w:hAnsi="TimeNewRoman"/>
                 <w:sz w:val="30"/>
               </w:rPr>
-              <w:t>2x6=</w:t>
+              <w:t>28+71=</w:t>
             </w:r>
           </w:p>
         </w:tc>
@@ -753,7 +1275,7 @@
                 <w:rFonts w:ascii="TimeNewRoman" w:hAnsi="TimeNewRoman"/>
                 <w:sz w:val="30"/>
               </w:rPr>
-              <w:t>65-13=</w:t>
+              <w:t>28/7=</w:t>
             </w:r>
           </w:p>
         </w:tc>
@@ -770,7 +1292,7 @@
                 <w:rFonts w:ascii="TimeNewRoman" w:hAnsi="TimeNewRoman"/>
                 <w:sz w:val="30"/>
               </w:rPr>
-              <w:t>53+12=</w:t>
+              <w:t>9x3=</w:t>
             </w:r>
           </w:p>
         </w:tc>
@@ -787,7 +1309,7 @@
                 <w:rFonts w:ascii="TimeNewRoman" w:hAnsi="TimeNewRoman"/>
                 <w:sz w:val="30"/>
               </w:rPr>
-              <w:t>42/7=</w:t>
+              <w:t>64+18=</w:t>
             </w:r>
           </w:p>
         </w:tc>
@@ -804,7 +1326,7 @@
                 <w:rFonts w:ascii="TimeNewRoman" w:hAnsi="TimeNewRoman"/>
                 <w:sz w:val="30"/>
               </w:rPr>
-              <w:t>82+14=</w:t>
+              <w:t>92+13+37=</w:t>
             </w:r>
           </w:p>
         </w:tc>
@@ -823,602 +1345,10 @@
                 <w:rFonts w:ascii="TimeNewRoman" w:hAnsi="TimeNewRoman"/>
                 <w:sz w:val="30"/>
               </w:rPr>
-              <w:t>4/1=</w:t>
+              <w:t>8x3+67=</w:t>
             </w:r>
           </w:p>
         </w:tc>
-        <w:tc>
-          <w:tcPr>
-            <w:tcW w:type="dxa" w:w="1987"/>
-          </w:tcPr>
-          <w:p>
-            <w:pPr>
-              <w:jc w:val="left"/>
-            </w:pPr>
-            <w:r>
-              <w:rPr>
-                <w:rFonts w:ascii="TimeNewRoman" w:hAnsi="TimeNewRoman"/>
-                <w:sz w:val="30"/>
-              </w:rPr>
-              <w:t>2x5=</w:t>
-            </w:r>
-          </w:p>
-        </w:tc>
-        <w:tc>
-          <w:tcPr>
-            <w:tcW w:type="dxa" w:w="1987"/>
-          </w:tcPr>
-          <w:p>
-            <w:pPr>
-              <w:jc w:val="left"/>
-            </w:pPr>
-            <w:r>
-              <w:rPr>
-                <w:rFonts w:ascii="TimeNewRoman" w:hAnsi="TimeNewRoman"/>
-                <w:sz w:val="30"/>
-              </w:rPr>
-              <w:t>7x2=</w:t>
-            </w:r>
-          </w:p>
-        </w:tc>
-        <w:tc>
-          <w:tcPr>
-            <w:tcW w:type="dxa" w:w="1987"/>
-          </w:tcPr>
-          <w:p>
-            <w:pPr>
-              <w:jc w:val="left"/>
-            </w:pPr>
-            <w:r>
-              <w:rPr>
-                <w:rFonts w:ascii="TimeNewRoman" w:hAnsi="TimeNewRoman"/>
-                <w:sz w:val="30"/>
-              </w:rPr>
-              <w:t>31-5=</w:t>
-            </w:r>
-          </w:p>
-        </w:tc>
-        <w:tc>
-          <w:tcPr>
-            <w:tcW w:type="dxa" w:w="1987"/>
-          </w:tcPr>
-          <w:p>
-            <w:pPr>
-              <w:jc w:val="left"/>
-            </w:pPr>
-            <w:r>
-              <w:rPr>
-                <w:rFonts w:ascii="TimeNewRoman" w:hAnsi="TimeNewRoman"/>
-                <w:sz w:val="30"/>
-              </w:rPr>
-              <w:t>6+4=</w:t>
-            </w:r>
-          </w:p>
-        </w:tc>
-      </w:tr>
-      <w:tr>
-        <w:tc>
-          <w:tcPr>
-            <w:tcW w:type="dxa" w:w="1987"/>
-          </w:tcPr>
-          <w:p>
-            <w:pPr>
-              <w:jc w:val="left"/>
-            </w:pPr>
-            <w:r>
-              <w:rPr>
-                <w:rFonts w:ascii="TimeNewRoman" w:hAnsi="TimeNewRoman"/>
-                <w:sz w:val="30"/>
-              </w:rPr>
-              <w:t>19+75=</w:t>
-            </w:r>
-          </w:p>
-        </w:tc>
-        <w:tc>
-          <w:tcPr>
-            <w:tcW w:type="dxa" w:w="1987"/>
-          </w:tcPr>
-          <w:p>
-            <w:pPr>
-              <w:jc w:val="left"/>
-            </w:pPr>
-            <w:r>
-              <w:rPr>
-                <w:rFonts w:ascii="TimeNewRoman" w:hAnsi="TimeNewRoman"/>
-                <w:sz w:val="30"/>
-              </w:rPr>
-              <w:t>14+5-10=</w:t>
-            </w:r>
-          </w:p>
-        </w:tc>
-        <w:tc>
-          <w:tcPr>
-            <w:tcW w:type="dxa" w:w="1987"/>
-          </w:tcPr>
-          <w:p>
-            <w:pPr>
-              <w:jc w:val="left"/>
-            </w:pPr>
-            <w:r>
-              <w:rPr>
-                <w:rFonts w:ascii="TimeNewRoman" w:hAnsi="TimeNewRoman"/>
-                <w:sz w:val="30"/>
-              </w:rPr>
-              <w:t>94-50=</w:t>
-            </w:r>
-          </w:p>
-        </w:tc>
-        <w:tc>
-          <w:tcPr>
-            <w:tcW w:type="dxa" w:w="1987"/>
-          </w:tcPr>
-          <w:p>
-            <w:pPr>
-              <w:jc w:val="left"/>
-            </w:pPr>
-            <w:r>
-              <w:rPr>
-                <w:rFonts w:ascii="TimeNewRoman" w:hAnsi="TimeNewRoman"/>
-                <w:sz w:val="30"/>
-              </w:rPr>
-              <w:t>6x1=</w:t>
-            </w:r>
-          </w:p>
-        </w:tc>
-        <w:tc>
-          <w:tcPr>
-            <w:tcW w:type="dxa" w:w="1987"/>
-          </w:tcPr>
-          <w:p>
-            <w:pPr>
-              <w:jc w:val="left"/>
-            </w:pPr>
-            <w:r>
-              <w:rPr>
-                <w:rFonts w:ascii="TimeNewRoman" w:hAnsi="TimeNewRoman"/>
-                <w:sz w:val="30"/>
-              </w:rPr>
-              <w:t>4/4=</w:t>
-            </w:r>
-          </w:p>
-        </w:tc>
-      </w:tr>
-      <w:tr>
-        <w:tc>
-          <w:tcPr>
-            <w:tcW w:type="dxa" w:w="1987"/>
-          </w:tcPr>
-          <w:p>
-            <w:pPr>
-              <w:jc w:val="left"/>
-            </w:pPr>
-            <w:r>
-              <w:rPr>
-                <w:rFonts w:ascii="TimeNewRoman" w:hAnsi="TimeNewRoman"/>
-                <w:sz w:val="30"/>
-              </w:rPr>
-              <w:t>8x8=</w:t>
-            </w:r>
-          </w:p>
-        </w:tc>
-        <w:tc>
-          <w:tcPr>
-            <w:tcW w:type="dxa" w:w="1987"/>
-          </w:tcPr>
-          <w:p>
-            <w:pPr>
-              <w:jc w:val="left"/>
-            </w:pPr>
-            <w:r>
-              <w:rPr>
-                <w:rFonts w:ascii="TimeNewRoman" w:hAnsi="TimeNewRoman"/>
-                <w:sz w:val="30"/>
-              </w:rPr>
-              <w:t>32+13=</w:t>
-            </w:r>
-          </w:p>
-        </w:tc>
-        <w:tc>
-          <w:tcPr>
-            <w:tcW w:type="dxa" w:w="1987"/>
-          </w:tcPr>
-          <w:p>
-            <w:pPr>
-              <w:jc w:val="left"/>
-            </w:pPr>
-            <w:r>
-              <w:rPr>
-                <w:rFonts w:ascii="TimeNewRoman" w:hAnsi="TimeNewRoman"/>
-                <w:sz w:val="30"/>
-              </w:rPr>
-              <w:t>9x6=</w:t>
-            </w:r>
-          </w:p>
-        </w:tc>
-        <w:tc>
-          <w:tcPr>
-            <w:tcW w:type="dxa" w:w="1987"/>
-          </w:tcPr>
-          <w:p>
-            <w:pPr>
-              <w:jc w:val="left"/>
-            </w:pPr>
-            <w:r>
-              <w:rPr>
-                <w:rFonts w:ascii="TimeNewRoman" w:hAnsi="TimeNewRoman"/>
-                <w:sz w:val="30"/>
-              </w:rPr>
-              <w:t>3x3=</w:t>
-            </w:r>
-          </w:p>
-        </w:tc>
-        <w:tc>
-          <w:tcPr>
-            <w:tcW w:type="dxa" w:w="1987"/>
-          </w:tcPr>
-          <w:p>
-            <w:pPr>
-              <w:jc w:val="left"/>
-            </w:pPr>
-            <w:r>
-              <w:rPr>
-                <w:rFonts w:ascii="TimeNewRoman" w:hAnsi="TimeNewRoman"/>
-                <w:sz w:val="30"/>
-              </w:rPr>
-              <w:t>7x8=</w:t>
-            </w:r>
-          </w:p>
-        </w:tc>
-      </w:tr>
-      <w:tr>
-        <w:tc>
-          <w:tcPr>
-            <w:tcW w:type="dxa" w:w="1987"/>
-          </w:tcPr>
-          <w:p>
-            <w:pPr>
-              <w:jc w:val="left"/>
-            </w:pPr>
-            <w:r>
-              <w:rPr>
-                <w:rFonts w:ascii="TimeNewRoman" w:hAnsi="TimeNewRoman"/>
-                <w:sz w:val="30"/>
-              </w:rPr>
-              <w:t>21+55+58=</w:t>
-            </w:r>
-          </w:p>
-        </w:tc>
-        <w:tc>
-          <w:tcPr>
-            <w:tcW w:type="dxa" w:w="1987"/>
-          </w:tcPr>
-          <w:p>
-            <w:pPr>
-              <w:jc w:val="left"/>
-            </w:pPr>
-            <w:r>
-              <w:rPr>
-                <w:rFonts w:ascii="TimeNewRoman" w:hAnsi="TimeNewRoman"/>
-                <w:sz w:val="30"/>
-              </w:rPr>
-              <w:t>3x1=</w:t>
-            </w:r>
-          </w:p>
-        </w:tc>
-        <w:tc>
-          <w:tcPr>
-            <w:tcW w:type="dxa" w:w="1987"/>
-          </w:tcPr>
-          <w:p>
-            <w:pPr>
-              <w:jc w:val="left"/>
-            </w:pPr>
-            <w:r>
-              <w:rPr>
-                <w:rFonts w:ascii="TimeNewRoman" w:hAnsi="TimeNewRoman"/>
-                <w:sz w:val="30"/>
-              </w:rPr>
-              <w:t>6x4+8=</w:t>
-            </w:r>
-          </w:p>
-        </w:tc>
-        <w:tc>
-          <w:tcPr>
-            <w:tcW w:type="dxa" w:w="1987"/>
-          </w:tcPr>
-          <w:p>
-            <w:pPr>
-              <w:jc w:val="left"/>
-            </w:pPr>
-            <w:r>
-              <w:rPr>
-                <w:rFonts w:ascii="TimeNewRoman" w:hAnsi="TimeNewRoman"/>
-                <w:sz w:val="30"/>
-              </w:rPr>
-              <w:t>28+99+36=</w:t>
-            </w:r>
-          </w:p>
-        </w:tc>
-        <w:tc>
-          <w:tcPr>
-            <w:tcW w:type="dxa" w:w="1987"/>
-          </w:tcPr>
-          <w:p>
-            <w:pPr>
-              <w:jc w:val="left"/>
-            </w:pPr>
-            <w:r>
-              <w:rPr>
-                <w:rFonts w:ascii="TimeNewRoman" w:hAnsi="TimeNewRoman"/>
-                <w:sz w:val="30"/>
-              </w:rPr>
-              <w:t>2x8=</w:t>
-            </w:r>
-          </w:p>
-        </w:tc>
-      </w:tr>
-      <w:tr>
-        <w:tc>
-          <w:tcPr>
-            <w:tcW w:type="dxa" w:w="1987"/>
-          </w:tcPr>
-          <w:p>
-            <w:pPr>
-              <w:jc w:val="left"/>
-            </w:pPr>
-            <w:r>
-              <w:rPr>
-                <w:rFonts w:ascii="TimeNewRoman" w:hAnsi="TimeNewRoman"/>
-                <w:sz w:val="30"/>
-              </w:rPr>
-              <w:t>4+25=</w:t>
-            </w:r>
-          </w:p>
-        </w:tc>
-        <w:tc>
-          <w:tcPr>
-            <w:tcW w:type="dxa" w:w="1987"/>
-          </w:tcPr>
-          <w:p>
-            <w:pPr>
-              <w:jc w:val="left"/>
-            </w:pPr>
-            <w:r>
-              <w:rPr>
-                <w:rFonts w:ascii="TimeNewRoman" w:hAnsi="TimeNewRoman"/>
-                <w:sz w:val="30"/>
-              </w:rPr>
-              <w:t>1x8=</w:t>
-            </w:r>
-          </w:p>
-        </w:tc>
-        <w:tc>
-          <w:tcPr>
-            <w:tcW w:type="dxa" w:w="1987"/>
-          </w:tcPr>
-          <w:p>
-            <w:pPr>
-              <w:jc w:val="left"/>
-            </w:pPr>
-            <w:r>
-              <w:rPr>
-                <w:rFonts w:ascii="TimeNewRoman" w:hAnsi="TimeNewRoman"/>
-                <w:sz w:val="30"/>
-              </w:rPr>
-              <w:t>15/5=</w:t>
-            </w:r>
-          </w:p>
-        </w:tc>
-        <w:tc>
-          <w:tcPr>
-            <w:tcW w:type="dxa" w:w="1987"/>
-          </w:tcPr>
-          <w:p>
-            <w:pPr>
-              <w:jc w:val="left"/>
-            </w:pPr>
-            <w:r>
-              <w:rPr>
-                <w:rFonts w:ascii="TimeNewRoman" w:hAnsi="TimeNewRoman"/>
-                <w:sz w:val="30"/>
-              </w:rPr>
-              <w:t>9x9=</w:t>
-            </w:r>
-          </w:p>
-        </w:tc>
-        <w:tc>
-          <w:tcPr>
-            <w:tcW w:type="dxa" w:w="1987"/>
-          </w:tcPr>
-          <w:p>
-            <w:pPr>
-              <w:jc w:val="left"/>
-            </w:pPr>
-            <w:r>
-              <w:rPr>
-                <w:rFonts w:ascii="TimeNewRoman" w:hAnsi="TimeNewRoman"/>
-                <w:sz w:val="30"/>
-              </w:rPr>
-              <w:t>4x5+30=</w:t>
-            </w:r>
-          </w:p>
-        </w:tc>
-      </w:tr>
-      <w:tr>
-        <w:tc>
-          <w:tcPr>
-            <w:tcW w:type="dxa" w:w="1987"/>
-          </w:tcPr>
-          <w:p>
-            <w:pPr>
-              <w:jc w:val="left"/>
-            </w:pPr>
-            <w:r>
-              <w:rPr>
-                <w:rFonts w:ascii="TimeNewRoman" w:hAnsi="TimeNewRoman"/>
-                <w:sz w:val="30"/>
-              </w:rPr>
-              <w:t>69-29=</w:t>
-            </w:r>
-          </w:p>
-        </w:tc>
-        <w:tc>
-          <w:tcPr>
-            <w:tcW w:type="dxa" w:w="1987"/>
-          </w:tcPr>
-          <w:p>
-            <w:pPr>
-              <w:jc w:val="left"/>
-            </w:pPr>
-            <w:r>
-              <w:rPr>
-                <w:rFonts w:ascii="TimeNewRoman" w:hAnsi="TimeNewRoman"/>
-                <w:sz w:val="30"/>
-              </w:rPr>
-              <w:t>6x9-32=</w:t>
-            </w:r>
-          </w:p>
-        </w:tc>
-        <w:tc>
-          <w:tcPr>
-            <w:tcW w:type="dxa" w:w="1987"/>
-          </w:tcPr>
-          <w:p>
-            <w:pPr>
-              <w:jc w:val="left"/>
-            </w:pPr>
-            <w:r>
-              <w:rPr>
-                <w:rFonts w:ascii="TimeNewRoman" w:hAnsi="TimeNewRoman"/>
-                <w:sz w:val="30"/>
-              </w:rPr>
-              <w:t>20+29=</w:t>
-            </w:r>
-          </w:p>
-        </w:tc>
-        <w:tc>
-          <w:tcPr>
-            <w:tcW w:type="dxa" w:w="1987"/>
-          </w:tcPr>
-          <w:p>
-            <w:pPr>
-              <w:jc w:val="left"/>
-            </w:pPr>
-            <w:r>
-              <w:rPr>
-                <w:rFonts w:ascii="TimeNewRoman" w:hAnsi="TimeNewRoman"/>
-                <w:sz w:val="30"/>
-              </w:rPr>
-              <w:t>7x4=</w:t>
-            </w:r>
-          </w:p>
-        </w:tc>
-        <w:tc>
-          <w:tcPr>
-            <w:tcW w:type="dxa" w:w="1987"/>
-          </w:tcPr>
-          <w:p>
-            <w:pPr>
-              <w:jc w:val="left"/>
-            </w:pPr>
-            <w:r>
-              <w:rPr>
-                <w:rFonts w:ascii="TimeNewRoman" w:hAnsi="TimeNewRoman"/>
-                <w:sz w:val="30"/>
-              </w:rPr>
-              <w:t>9x1=</w:t>
-            </w:r>
-          </w:p>
-        </w:tc>
-      </w:tr>
-      <w:tr>
-        <w:tc>
-          <w:tcPr>
-            <w:tcW w:type="dxa" w:w="1987"/>
-          </w:tcPr>
-          <w:p>
-            <w:pPr>
-              <w:jc w:val="left"/>
-            </w:pPr>
-            <w:r>
-              <w:rPr>
-                <w:rFonts w:ascii="TimeNewRoman" w:hAnsi="TimeNewRoman"/>
-                <w:sz w:val="30"/>
-              </w:rPr>
-              <w:t>99-37=</w:t>
-            </w:r>
-          </w:p>
-        </w:tc>
-        <w:tc>
-          <w:tcPr>
-            <w:tcW w:type="dxa" w:w="1987"/>
-          </w:tcPr>
-          <w:p>
-            <w:pPr>
-              <w:jc w:val="left"/>
-            </w:pPr>
-            <w:r>
-              <w:rPr>
-                <w:rFonts w:ascii="TimeNewRoman" w:hAnsi="TimeNewRoman"/>
-                <w:sz w:val="30"/>
-              </w:rPr>
-              <w:t>2/2=</w:t>
-            </w:r>
-          </w:p>
-        </w:tc>
-        <w:tc>
-          <w:tcPr>
-            <w:tcW w:type="dxa" w:w="1987"/>
-          </w:tcPr>
-          <w:p>
-            <w:pPr>
-              <w:jc w:val="left"/>
-            </w:pPr>
-            <w:r>
-              <w:rPr>
-                <w:rFonts w:ascii="TimeNewRoman" w:hAnsi="TimeNewRoman"/>
-                <w:sz w:val="30"/>
-              </w:rPr>
-              <w:t>9x8=</w:t>
-            </w:r>
-          </w:p>
-        </w:tc>
-        <w:tc>
-          <w:tcPr>
-            <w:tcW w:type="dxa" w:w="1987"/>
-          </w:tcPr>
-          <w:p>
-            <w:pPr>
-              <w:jc w:val="left"/>
-            </w:pPr>
-            <w:r>
-              <w:rPr>
-                <w:rFonts w:ascii="TimeNewRoman" w:hAnsi="TimeNewRoman"/>
-                <w:sz w:val="30"/>
-              </w:rPr>
-              <w:t>1x3=</w:t>
-            </w:r>
-          </w:p>
-        </w:tc>
-        <w:tc>
-          <w:tcPr>
-            <w:tcW w:type="dxa" w:w="1987"/>
-          </w:tcPr>
-          <w:p>
-            <w:pPr>
-              <w:jc w:val="left"/>
-            </w:pPr>
-            <w:r>
-              <w:rPr>
-                <w:rFonts w:ascii="TimeNewRoman" w:hAnsi="TimeNewRoman"/>
-                <w:sz w:val="30"/>
-              </w:rPr>
-              <w:t>49/7=</w:t>
-            </w:r>
-          </w:p>
-        </w:tc>
-      </w:tr>
-      <w:tr>
         <w:tc>
           <w:tcPr>
             <w:tcW w:type="dxa" w:w="1987"/>
@@ -1449,7 +1379,7 @@
                 <w:rFonts w:ascii="TimeNewRoman" w:hAnsi="TimeNewRoman"/>
                 <w:sz w:val="30"/>
               </w:rPr>
-              <w:t>47+7+93=</w:t>
+              <w:t>82+4+82=</w:t>
             </w:r>
           </w:p>
         </w:tc>
@@ -1466,7 +1396,7 @@
                 <w:rFonts w:ascii="TimeNewRoman" w:hAnsi="TimeNewRoman"/>
                 <w:sz w:val="30"/>
               </w:rPr>
-              <w:t>8x6-35=</w:t>
+              <w:t>46+18=</w:t>
             </w:r>
           </w:p>
         </w:tc>
@@ -1483,24 +1413,7 @@
                 <w:rFonts w:ascii="TimeNewRoman" w:hAnsi="TimeNewRoman"/>
                 <w:sz w:val="30"/>
               </w:rPr>
-              <w:t>8x1=</w:t>
-            </w:r>
-          </w:p>
-        </w:tc>
-        <w:tc>
-          <w:tcPr>
-            <w:tcW w:type="dxa" w:w="1987"/>
-          </w:tcPr>
-          <w:p>
-            <w:pPr>
-              <w:jc w:val="left"/>
-            </w:pPr>
-            <w:r>
-              <w:rPr>
-                <w:rFonts w:ascii="TimeNewRoman" w:hAnsi="TimeNewRoman"/>
-                <w:sz w:val="30"/>
-              </w:rPr>
-              <w:t>1x7=</w:t>
+              <w:t>9x3+13=</w:t>
             </w:r>
           </w:p>
         </w:tc>
@@ -1519,7 +1432,7 @@
                 <w:rFonts w:ascii="TimeNewRoman" w:hAnsi="TimeNewRoman"/>
                 <w:sz w:val="30"/>
               </w:rPr>
-              <w:t>64-49=</w:t>
+              <w:t>1x5+9=</w:t>
             </w:r>
           </w:p>
         </w:tc>
@@ -1536,7 +1449,7 @@
                 <w:rFonts w:ascii="TimeNewRoman" w:hAnsi="TimeNewRoman"/>
                 <w:sz w:val="30"/>
               </w:rPr>
-              <w:t>5x4+23=</w:t>
+              <w:t>8/4=</w:t>
             </w:r>
           </w:p>
         </w:tc>
@@ -1553,7 +1466,7 @@
                 <w:rFonts w:ascii="TimeNewRoman" w:hAnsi="TimeNewRoman"/>
                 <w:sz w:val="30"/>
               </w:rPr>
-              <w:t>64/8=</w:t>
+              <w:t>6x3=</w:t>
             </w:r>
           </w:p>
         </w:tc>
@@ -1570,7 +1483,7 @@
                 <w:rFonts w:ascii="TimeNewRoman" w:hAnsi="TimeNewRoman"/>
                 <w:sz w:val="30"/>
               </w:rPr>
-              <w:t>24+39=</w:t>
+              <w:t>95-72=</w:t>
             </w:r>
           </w:p>
         </w:tc>
@@ -1587,7 +1500,7 @@
                 <w:rFonts w:ascii="TimeNewRoman" w:hAnsi="TimeNewRoman"/>
                 <w:sz w:val="30"/>
               </w:rPr>
-              <w:t>7x6=</w:t>
+              <w:t>7x3=</w:t>
             </w:r>
           </w:p>
         </w:tc>
@@ -1606,7 +1519,7 @@
                 <w:rFonts w:ascii="TimeNewRoman" w:hAnsi="TimeNewRoman"/>
                 <w:sz w:val="30"/>
               </w:rPr>
-              <w:t>32+46=</w:t>
+              <w:t>55+11+22=</w:t>
             </w:r>
           </w:p>
         </w:tc>
@@ -1623,7 +1536,7 @@
                 <w:rFonts w:ascii="TimeNewRoman" w:hAnsi="TimeNewRoman"/>
                 <w:sz w:val="30"/>
               </w:rPr>
-              <w:t>12-1=</w:t>
+              <w:t>5/5=</w:t>
             </w:r>
           </w:p>
         </w:tc>
@@ -1640,7 +1553,7 @@
                 <w:rFonts w:ascii="TimeNewRoman" w:hAnsi="TimeNewRoman"/>
                 <w:sz w:val="30"/>
               </w:rPr>
-              <w:t>2x4=</w:t>
+              <w:t>3x5-11=</w:t>
             </w:r>
           </w:p>
         </w:tc>
@@ -1657,7 +1570,7 @@
                 <w:rFonts w:ascii="TimeNewRoman" w:hAnsi="TimeNewRoman"/>
                 <w:sz w:val="30"/>
               </w:rPr>
-              <w:t>9x5=</w:t>
+              <w:t>8/1=</w:t>
             </w:r>
           </w:p>
         </w:tc>
@@ -1674,7 +1587,7 @@
                 <w:rFonts w:ascii="TimeNewRoman" w:hAnsi="TimeNewRoman"/>
                 <w:sz w:val="30"/>
               </w:rPr>
-              <w:t>36+41=</w:t>
+              <w:t>61+27-31=</w:t>
             </w:r>
           </w:p>
         </w:tc>
@@ -1693,7 +1606,7 @@
                 <w:rFonts w:ascii="TimeNewRoman" w:hAnsi="TimeNewRoman"/>
                 <w:sz w:val="30"/>
               </w:rPr>
-              <w:t>3x7=</w:t>
+              <w:t>72+27=</w:t>
             </w:r>
           </w:p>
         </w:tc>
@@ -1710,7 +1623,7 @@
                 <w:rFonts w:ascii="TimeNewRoman" w:hAnsi="TimeNewRoman"/>
                 <w:sz w:val="30"/>
               </w:rPr>
-              <w:t>5x4=</w:t>
+              <w:t>93-6=</w:t>
             </w:r>
           </w:p>
         </w:tc>
@@ -1727,7 +1640,7 @@
                 <w:rFonts w:ascii="TimeNewRoman" w:hAnsi="TimeNewRoman"/>
                 <w:sz w:val="30"/>
               </w:rPr>
-              <w:t>89-62=</w:t>
+              <w:t>46-38=</w:t>
             </w:r>
           </w:p>
         </w:tc>
@@ -1744,7 +1657,7 @@
                 <w:rFonts w:ascii="TimeNewRoman" w:hAnsi="TimeNewRoman"/>
                 <w:sz w:val="30"/>
               </w:rPr>
-              <w:t>6x7=</w:t>
+              <w:t>1x4+4=</w:t>
             </w:r>
           </w:p>
         </w:tc>
@@ -1761,7 +1674,94 @@
                 <w:rFonts w:ascii="TimeNewRoman" w:hAnsi="TimeNewRoman"/>
                 <w:sz w:val="30"/>
               </w:rPr>
-              <w:t>6x5=</w:t>
+              <w:t>8x9+11=</w:t>
+            </w:r>
+          </w:p>
+        </w:tc>
+      </w:tr>
+      <w:tr>
+        <w:tc>
+          <w:tcPr>
+            <w:tcW w:type="dxa" w:w="1987"/>
+          </w:tcPr>
+          <w:p>
+            <w:pPr>
+              <w:jc w:val="left"/>
+            </w:pPr>
+            <w:r>
+              <w:rPr>
+                <w:rFonts w:ascii="TimeNewRoman" w:hAnsi="TimeNewRoman"/>
+                <w:sz w:val="30"/>
+              </w:rPr>
+              <w:t>30+3=</w:t>
+            </w:r>
+          </w:p>
+        </w:tc>
+        <w:tc>
+          <w:tcPr>
+            <w:tcW w:type="dxa" w:w="1987"/>
+          </w:tcPr>
+          <w:p>
+            <w:pPr>
+              <w:jc w:val="left"/>
+            </w:pPr>
+            <w:r>
+              <w:rPr>
+                <w:rFonts w:ascii="TimeNewRoman" w:hAnsi="TimeNewRoman"/>
+                <w:sz w:val="30"/>
+              </w:rPr>
+              <w:t>60+8-47=</w:t>
+            </w:r>
+          </w:p>
+        </w:tc>
+        <w:tc>
+          <w:tcPr>
+            <w:tcW w:type="dxa" w:w="1987"/>
+          </w:tcPr>
+          <w:p>
+            <w:pPr>
+              <w:jc w:val="left"/>
+            </w:pPr>
+            <w:r>
+              <w:rPr>
+                <w:rFonts w:ascii="TimeNewRoman" w:hAnsi="TimeNewRoman"/>
+                <w:sz w:val="30"/>
+              </w:rPr>
+              <w:t>20+56=</w:t>
+            </w:r>
+          </w:p>
+        </w:tc>
+        <w:tc>
+          <w:tcPr>
+            <w:tcW w:type="dxa" w:w="1987"/>
+          </w:tcPr>
+          <w:p>
+            <w:pPr>
+              <w:jc w:val="left"/>
+            </w:pPr>
+            <w:r>
+              <w:rPr>
+                <w:rFonts w:ascii="TimeNewRoman" w:hAnsi="TimeNewRoman"/>
+                <w:sz w:val="30"/>
+              </w:rPr>
+              <w:t>5x7=</w:t>
+            </w:r>
+          </w:p>
+        </w:tc>
+        <w:tc>
+          <w:tcPr>
+            <w:tcW w:type="dxa" w:w="1987"/>
+          </w:tcPr>
+          <w:p>
+            <w:pPr>
+              <w:jc w:val="left"/>
+            </w:pPr>
+            <w:r>
+              <w:rPr>
+                <w:rFonts w:ascii="TimeNewRoman" w:hAnsi="TimeNewRoman"/>
+                <w:sz w:val="30"/>
+              </w:rPr>
+              <w:t>56+38=</w:t>
             </w:r>
           </w:p>
         </w:tc>

</xml_diff>

<commit_message>
Update master to output generated at d8ceb29
</commit_message>
<xml_diff>
--- a/mixed.docx
+++ b/mixed.docx
@@ -40,7 +40,7 @@
                 <w:rFonts w:ascii="TimeNewRoman" w:hAnsi="TimeNewRoman"/>
                 <w:sz w:val="30"/>
               </w:rPr>
-              <w:t>7x7=</w:t>
+              <w:t>32+27=</w:t>
             </w:r>
           </w:p>
         </w:tc>
@@ -57,10 +57,585 @@
                 <w:rFonts w:ascii="TimeNewRoman" w:hAnsi="TimeNewRoman"/>
                 <w:sz w:val="30"/>
               </w:rPr>
-              <w:t>73-52=</w:t>
+              <w:t>4/4=</w:t>
             </w:r>
           </w:p>
         </w:tc>
+        <w:tc>
+          <w:tcPr>
+            <w:tcW w:type="dxa" w:w="1987"/>
+          </w:tcPr>
+          <w:p>
+            <w:pPr>
+              <w:jc w:val="left"/>
+            </w:pPr>
+            <w:r>
+              <w:rPr>
+                <w:rFonts w:ascii="TimeNewRoman" w:hAnsi="TimeNewRoman"/>
+                <w:sz w:val="30"/>
+              </w:rPr>
+              <w:t>70+51+75=</w:t>
+            </w:r>
+          </w:p>
+        </w:tc>
+        <w:tc>
+          <w:tcPr>
+            <w:tcW w:type="dxa" w:w="1987"/>
+          </w:tcPr>
+          <w:p>
+            <w:pPr>
+              <w:jc w:val="left"/>
+            </w:pPr>
+            <w:r>
+              <w:rPr>
+                <w:rFonts w:ascii="TimeNewRoman" w:hAnsi="TimeNewRoman"/>
+                <w:sz w:val="30"/>
+              </w:rPr>
+              <w:t>45/9=</w:t>
+            </w:r>
+          </w:p>
+        </w:tc>
+        <w:tc>
+          <w:tcPr>
+            <w:tcW w:type="dxa" w:w="1987"/>
+          </w:tcPr>
+          <w:p>
+            <w:pPr>
+              <w:jc w:val="left"/>
+            </w:pPr>
+            <w:r>
+              <w:rPr>
+                <w:rFonts w:ascii="TimeNewRoman" w:hAnsi="TimeNewRoman"/>
+                <w:sz w:val="30"/>
+              </w:rPr>
+              <w:t>25/5=</w:t>
+            </w:r>
+          </w:p>
+        </w:tc>
+      </w:tr>
+      <w:tr>
+        <w:tc>
+          <w:tcPr>
+            <w:tcW w:type="dxa" w:w="1987"/>
+          </w:tcPr>
+          <w:p>
+            <w:pPr>
+              <w:jc w:val="left"/>
+            </w:pPr>
+            <w:r>
+              <w:rPr>
+                <w:rFonts w:ascii="TimeNewRoman" w:hAnsi="TimeNewRoman"/>
+                <w:sz w:val="30"/>
+              </w:rPr>
+              <w:t>1x7=</w:t>
+            </w:r>
+          </w:p>
+        </w:tc>
+        <w:tc>
+          <w:tcPr>
+            <w:tcW w:type="dxa" w:w="1987"/>
+          </w:tcPr>
+          <w:p>
+            <w:pPr>
+              <w:jc w:val="left"/>
+            </w:pPr>
+            <w:r>
+              <w:rPr>
+                <w:rFonts w:ascii="TimeNewRoman" w:hAnsi="TimeNewRoman"/>
+                <w:sz w:val="30"/>
+              </w:rPr>
+              <w:t>6x8=</w:t>
+            </w:r>
+          </w:p>
+        </w:tc>
+        <w:tc>
+          <w:tcPr>
+            <w:tcW w:type="dxa" w:w="1987"/>
+          </w:tcPr>
+          <w:p>
+            <w:pPr>
+              <w:jc w:val="left"/>
+            </w:pPr>
+            <w:r>
+              <w:rPr>
+                <w:rFonts w:ascii="TimeNewRoman" w:hAnsi="TimeNewRoman"/>
+                <w:sz w:val="30"/>
+              </w:rPr>
+              <w:t>7x1=</w:t>
+            </w:r>
+          </w:p>
+        </w:tc>
+        <w:tc>
+          <w:tcPr>
+            <w:tcW w:type="dxa" w:w="1987"/>
+          </w:tcPr>
+          <w:p>
+            <w:pPr>
+              <w:jc w:val="left"/>
+            </w:pPr>
+            <w:r>
+              <w:rPr>
+                <w:rFonts w:ascii="TimeNewRoman" w:hAnsi="TimeNewRoman"/>
+                <w:sz w:val="30"/>
+              </w:rPr>
+              <w:t>74+51-11=</w:t>
+            </w:r>
+          </w:p>
+        </w:tc>
+        <w:tc>
+          <w:tcPr>
+            <w:tcW w:type="dxa" w:w="1987"/>
+          </w:tcPr>
+          <w:p>
+            <w:pPr>
+              <w:jc w:val="left"/>
+            </w:pPr>
+            <w:r>
+              <w:rPr>
+                <w:rFonts w:ascii="TimeNewRoman" w:hAnsi="TimeNewRoman"/>
+                <w:sz w:val="30"/>
+              </w:rPr>
+              <w:t>85+52-46=</w:t>
+            </w:r>
+          </w:p>
+        </w:tc>
+      </w:tr>
+      <w:tr>
+        <w:tc>
+          <w:tcPr>
+            <w:tcW w:type="dxa" w:w="1987"/>
+          </w:tcPr>
+          <w:p>
+            <w:pPr>
+              <w:jc w:val="left"/>
+            </w:pPr>
+            <w:r>
+              <w:rPr>
+                <w:rFonts w:ascii="TimeNewRoman" w:hAnsi="TimeNewRoman"/>
+                <w:sz w:val="30"/>
+              </w:rPr>
+              <w:t>2x3-5=</w:t>
+            </w:r>
+          </w:p>
+        </w:tc>
+        <w:tc>
+          <w:tcPr>
+            <w:tcW w:type="dxa" w:w="1987"/>
+          </w:tcPr>
+          <w:p>
+            <w:pPr>
+              <w:jc w:val="left"/>
+            </w:pPr>
+            <w:r>
+              <w:rPr>
+                <w:rFonts w:ascii="TimeNewRoman" w:hAnsi="TimeNewRoman"/>
+                <w:sz w:val="30"/>
+              </w:rPr>
+              <w:t>44+42-77=</w:t>
+            </w:r>
+          </w:p>
+        </w:tc>
+        <w:tc>
+          <w:tcPr>
+            <w:tcW w:type="dxa" w:w="1987"/>
+          </w:tcPr>
+          <w:p>
+            <w:pPr>
+              <w:jc w:val="left"/>
+            </w:pPr>
+            <w:r>
+              <w:rPr>
+                <w:rFonts w:ascii="TimeNewRoman" w:hAnsi="TimeNewRoman"/>
+                <w:sz w:val="30"/>
+              </w:rPr>
+              <w:t>25-7=</w:t>
+            </w:r>
+          </w:p>
+        </w:tc>
+        <w:tc>
+          <w:tcPr>
+            <w:tcW w:type="dxa" w:w="1987"/>
+          </w:tcPr>
+          <w:p>
+            <w:pPr>
+              <w:jc w:val="left"/>
+            </w:pPr>
+            <w:r>
+              <w:rPr>
+                <w:rFonts w:ascii="TimeNewRoman" w:hAnsi="TimeNewRoman"/>
+                <w:sz w:val="30"/>
+              </w:rPr>
+              <w:t>6x1=</w:t>
+            </w:r>
+          </w:p>
+        </w:tc>
+        <w:tc>
+          <w:tcPr>
+            <w:tcW w:type="dxa" w:w="1987"/>
+          </w:tcPr>
+          <w:p>
+            <w:pPr>
+              <w:jc w:val="left"/>
+            </w:pPr>
+            <w:r>
+              <w:rPr>
+                <w:rFonts w:ascii="TimeNewRoman" w:hAnsi="TimeNewRoman"/>
+                <w:sz w:val="30"/>
+              </w:rPr>
+              <w:t>27+27+19=</w:t>
+            </w:r>
+          </w:p>
+        </w:tc>
+      </w:tr>
+      <w:tr>
+        <w:tc>
+          <w:tcPr>
+            <w:tcW w:type="dxa" w:w="1987"/>
+          </w:tcPr>
+          <w:p>
+            <w:pPr>
+              <w:jc w:val="left"/>
+            </w:pPr>
+            <w:r>
+              <w:rPr>
+                <w:rFonts w:ascii="TimeNewRoman" w:hAnsi="TimeNewRoman"/>
+                <w:sz w:val="30"/>
+              </w:rPr>
+              <w:t>70+6=</w:t>
+            </w:r>
+          </w:p>
+        </w:tc>
+        <w:tc>
+          <w:tcPr>
+            <w:tcW w:type="dxa" w:w="1987"/>
+          </w:tcPr>
+          <w:p>
+            <w:pPr>
+              <w:jc w:val="left"/>
+            </w:pPr>
+            <w:r>
+              <w:rPr>
+                <w:rFonts w:ascii="TimeNewRoman" w:hAnsi="TimeNewRoman"/>
+                <w:sz w:val="30"/>
+              </w:rPr>
+              <w:t>93-51=</w:t>
+            </w:r>
+          </w:p>
+        </w:tc>
+        <w:tc>
+          <w:tcPr>
+            <w:tcW w:type="dxa" w:w="1987"/>
+          </w:tcPr>
+          <w:p>
+            <w:pPr>
+              <w:jc w:val="left"/>
+            </w:pPr>
+            <w:r>
+              <w:rPr>
+                <w:rFonts w:ascii="TimeNewRoman" w:hAnsi="TimeNewRoman"/>
+                <w:sz w:val="30"/>
+              </w:rPr>
+              <w:t>40-37=</w:t>
+            </w:r>
+          </w:p>
+        </w:tc>
+        <w:tc>
+          <w:tcPr>
+            <w:tcW w:type="dxa" w:w="1987"/>
+          </w:tcPr>
+          <w:p>
+            <w:pPr>
+              <w:jc w:val="left"/>
+            </w:pPr>
+            <w:r>
+              <w:rPr>
+                <w:rFonts w:ascii="TimeNewRoman" w:hAnsi="TimeNewRoman"/>
+                <w:sz w:val="30"/>
+              </w:rPr>
+              <w:t>16+58=</w:t>
+            </w:r>
+          </w:p>
+        </w:tc>
+        <w:tc>
+          <w:tcPr>
+            <w:tcW w:type="dxa" w:w="1987"/>
+          </w:tcPr>
+          <w:p>
+            <w:pPr>
+              <w:jc w:val="left"/>
+            </w:pPr>
+            <w:r>
+              <w:rPr>
+                <w:rFonts w:ascii="TimeNewRoman" w:hAnsi="TimeNewRoman"/>
+                <w:sz w:val="30"/>
+              </w:rPr>
+              <w:t>2+94=</w:t>
+            </w:r>
+          </w:p>
+        </w:tc>
+      </w:tr>
+      <w:tr>
+        <w:tc>
+          <w:tcPr>
+            <w:tcW w:type="dxa" w:w="1987"/>
+          </w:tcPr>
+          <w:p>
+            <w:pPr>
+              <w:jc w:val="left"/>
+            </w:pPr>
+            <w:r>
+              <w:rPr>
+                <w:rFonts w:ascii="TimeNewRoman" w:hAnsi="TimeNewRoman"/>
+                <w:sz w:val="30"/>
+              </w:rPr>
+              <w:t>48+2=</w:t>
+            </w:r>
+          </w:p>
+        </w:tc>
+        <w:tc>
+          <w:tcPr>
+            <w:tcW w:type="dxa" w:w="1987"/>
+          </w:tcPr>
+          <w:p>
+            <w:pPr>
+              <w:jc w:val="left"/>
+            </w:pPr>
+            <w:r>
+              <w:rPr>
+                <w:rFonts w:ascii="TimeNewRoman" w:hAnsi="TimeNewRoman"/>
+                <w:sz w:val="30"/>
+              </w:rPr>
+              <w:t>23+29+52=</w:t>
+            </w:r>
+          </w:p>
+        </w:tc>
+        <w:tc>
+          <w:tcPr>
+            <w:tcW w:type="dxa" w:w="1987"/>
+          </w:tcPr>
+          <w:p>
+            <w:pPr>
+              <w:jc w:val="left"/>
+            </w:pPr>
+            <w:r>
+              <w:rPr>
+                <w:rFonts w:ascii="TimeNewRoman" w:hAnsi="TimeNewRoman"/>
+                <w:sz w:val="30"/>
+              </w:rPr>
+              <w:t>85-58=</w:t>
+            </w:r>
+          </w:p>
+        </w:tc>
+        <w:tc>
+          <w:tcPr>
+            <w:tcW w:type="dxa" w:w="1987"/>
+          </w:tcPr>
+          <w:p>
+            <w:pPr>
+              <w:jc w:val="left"/>
+            </w:pPr>
+            <w:r>
+              <w:rPr>
+                <w:rFonts w:ascii="TimeNewRoman" w:hAnsi="TimeNewRoman"/>
+                <w:sz w:val="30"/>
+              </w:rPr>
+              <w:t>24+5=</w:t>
+            </w:r>
+          </w:p>
+        </w:tc>
+        <w:tc>
+          <w:tcPr>
+            <w:tcW w:type="dxa" w:w="1987"/>
+          </w:tcPr>
+          <w:p>
+            <w:pPr>
+              <w:jc w:val="left"/>
+            </w:pPr>
+            <w:r>
+              <w:rPr>
+                <w:rFonts w:ascii="TimeNewRoman" w:hAnsi="TimeNewRoman"/>
+                <w:sz w:val="30"/>
+              </w:rPr>
+              <w:t>2/1=</w:t>
+            </w:r>
+          </w:p>
+        </w:tc>
+      </w:tr>
+      <w:tr>
+        <w:tc>
+          <w:tcPr>
+            <w:tcW w:type="dxa" w:w="1987"/>
+          </w:tcPr>
+          <w:p>
+            <w:pPr>
+              <w:jc w:val="left"/>
+            </w:pPr>
+            <w:r>
+              <w:rPr>
+                <w:rFonts w:ascii="TimeNewRoman" w:hAnsi="TimeNewRoman"/>
+                <w:sz w:val="30"/>
+              </w:rPr>
+              <w:t>9x1=</w:t>
+            </w:r>
+          </w:p>
+        </w:tc>
+        <w:tc>
+          <w:tcPr>
+            <w:tcW w:type="dxa" w:w="1987"/>
+          </w:tcPr>
+          <w:p>
+            <w:pPr>
+              <w:jc w:val="left"/>
+            </w:pPr>
+            <w:r>
+              <w:rPr>
+                <w:rFonts w:ascii="TimeNewRoman" w:hAnsi="TimeNewRoman"/>
+                <w:sz w:val="30"/>
+              </w:rPr>
+              <w:t>55-37=</w:t>
+            </w:r>
+          </w:p>
+        </w:tc>
+        <w:tc>
+          <w:tcPr>
+            <w:tcW w:type="dxa" w:w="1987"/>
+          </w:tcPr>
+          <w:p>
+            <w:pPr>
+              <w:jc w:val="left"/>
+            </w:pPr>
+            <w:r>
+              <w:rPr>
+                <w:rFonts w:ascii="TimeNewRoman" w:hAnsi="TimeNewRoman"/>
+                <w:sz w:val="30"/>
+              </w:rPr>
+              <w:t>2x8-6=</w:t>
+            </w:r>
+          </w:p>
+        </w:tc>
+        <w:tc>
+          <w:tcPr>
+            <w:tcW w:type="dxa" w:w="1987"/>
+          </w:tcPr>
+          <w:p>
+            <w:pPr>
+              <w:jc w:val="left"/>
+            </w:pPr>
+            <w:r>
+              <w:rPr>
+                <w:rFonts w:ascii="TimeNewRoman" w:hAnsi="TimeNewRoman"/>
+                <w:sz w:val="30"/>
+              </w:rPr>
+              <w:t>4x9=</w:t>
+            </w:r>
+          </w:p>
+        </w:tc>
+        <w:tc>
+          <w:tcPr>
+            <w:tcW w:type="dxa" w:w="1987"/>
+          </w:tcPr>
+          <w:p>
+            <w:pPr>
+              <w:jc w:val="left"/>
+            </w:pPr>
+            <w:r>
+              <w:rPr>
+                <w:rFonts w:ascii="TimeNewRoman" w:hAnsi="TimeNewRoman"/>
+                <w:sz w:val="30"/>
+              </w:rPr>
+              <w:t>71-55=</w:t>
+            </w:r>
+          </w:p>
+        </w:tc>
+      </w:tr>
+      <w:tr>
+        <w:tc>
+          <w:tcPr>
+            <w:tcW w:type="dxa" w:w="1987"/>
+          </w:tcPr>
+          <w:p>
+            <w:pPr>
+              <w:jc w:val="left"/>
+            </w:pPr>
+            <w:r>
+              <w:rPr>
+                <w:rFonts w:ascii="TimeNewRoman" w:hAnsi="TimeNewRoman"/>
+                <w:sz w:val="30"/>
+              </w:rPr>
+              <w:t>64-35=</w:t>
+            </w:r>
+          </w:p>
+        </w:tc>
+        <w:tc>
+          <w:tcPr>
+            <w:tcW w:type="dxa" w:w="1987"/>
+          </w:tcPr>
+          <w:p>
+            <w:pPr>
+              <w:jc w:val="left"/>
+            </w:pPr>
+            <w:r>
+              <w:rPr>
+                <w:rFonts w:ascii="TimeNewRoman" w:hAnsi="TimeNewRoman"/>
+                <w:sz w:val="30"/>
+              </w:rPr>
+              <w:t>5x2=</w:t>
+            </w:r>
+          </w:p>
+        </w:tc>
+        <w:tc>
+          <w:tcPr>
+            <w:tcW w:type="dxa" w:w="1987"/>
+          </w:tcPr>
+          <w:p>
+            <w:pPr>
+              <w:jc w:val="left"/>
+            </w:pPr>
+            <w:r>
+              <w:rPr>
+                <w:rFonts w:ascii="TimeNewRoman" w:hAnsi="TimeNewRoman"/>
+                <w:sz w:val="30"/>
+              </w:rPr>
+              <w:t>3x3=</w:t>
+            </w:r>
+          </w:p>
+        </w:tc>
+        <w:tc>
+          <w:tcPr>
+            <w:tcW w:type="dxa" w:w="1987"/>
+          </w:tcPr>
+          <w:p>
+            <w:pPr>
+              <w:jc w:val="left"/>
+            </w:pPr>
+            <w:r>
+              <w:rPr>
+                <w:rFonts w:ascii="TimeNewRoman" w:hAnsi="TimeNewRoman"/>
+                <w:sz w:val="30"/>
+              </w:rPr>
+              <w:t>4x7=</w:t>
+            </w:r>
+          </w:p>
+        </w:tc>
+        <w:tc>
+          <w:tcPr>
+            <w:tcW w:type="dxa" w:w="1987"/>
+          </w:tcPr>
+          <w:p>
+            <w:pPr>
+              <w:jc w:val="left"/>
+            </w:pPr>
+            <w:r>
+              <w:rPr>
+                <w:rFonts w:ascii="TimeNewRoman" w:hAnsi="TimeNewRoman"/>
+                <w:sz w:val="30"/>
+              </w:rPr>
+              <w:t>3/3=</w:t>
+            </w:r>
+          </w:p>
+        </w:tc>
+      </w:tr>
+      <w:tr>
         <w:tc>
           <w:tcPr>
             <w:tcW w:type="dxa" w:w="1987"/>
@@ -91,7 +666,7 @@
                 <w:rFonts w:ascii="TimeNewRoman" w:hAnsi="TimeNewRoman"/>
                 <w:sz w:val="30"/>
               </w:rPr>
-              <w:t>31+71-54=</w:t>
+              <w:t>59-34=</w:t>
             </w:r>
           </w:p>
         </w:tc>
@@ -108,7 +683,41 @@
                 <w:rFonts w:ascii="TimeNewRoman" w:hAnsi="TimeNewRoman"/>
                 <w:sz w:val="30"/>
               </w:rPr>
-              <w:t>8x2=</w:t>
+              <w:t>22+58=</w:t>
+            </w:r>
+          </w:p>
+        </w:tc>
+        <w:tc>
+          <w:tcPr>
+            <w:tcW w:type="dxa" w:w="1987"/>
+          </w:tcPr>
+          <w:p>
+            <w:pPr>
+              <w:jc w:val="left"/>
+            </w:pPr>
+            <w:r>
+              <w:rPr>
+                <w:rFonts w:ascii="TimeNewRoman" w:hAnsi="TimeNewRoman"/>
+                <w:sz w:val="30"/>
+              </w:rPr>
+              <w:t>2x2=</w:t>
+            </w:r>
+          </w:p>
+        </w:tc>
+        <w:tc>
+          <w:tcPr>
+            <w:tcW w:type="dxa" w:w="1987"/>
+          </w:tcPr>
+          <w:p>
+            <w:pPr>
+              <w:jc w:val="left"/>
+            </w:pPr>
+            <w:r>
+              <w:rPr>
+                <w:rFonts w:ascii="TimeNewRoman" w:hAnsi="TimeNewRoman"/>
+                <w:sz w:val="30"/>
+              </w:rPr>
+              <w:t>4x1+69=</w:t>
             </w:r>
           </w:p>
         </w:tc>
@@ -127,7 +736,7 @@
                 <w:rFonts w:ascii="TimeNewRoman" w:hAnsi="TimeNewRoman"/>
                 <w:sz w:val="30"/>
               </w:rPr>
-              <w:t>28+62+17=</w:t>
+              <w:t>55-10=</w:t>
             </w:r>
           </w:p>
         </w:tc>
@@ -144,7 +753,7 @@
                 <w:rFonts w:ascii="TimeNewRoman" w:hAnsi="TimeNewRoman"/>
                 <w:sz w:val="30"/>
               </w:rPr>
-              <w:t>8x2-12=</w:t>
+              <w:t>7x8=</w:t>
             </w:r>
           </w:p>
         </w:tc>
@@ -161,7 +770,7 @@
                 <w:rFonts w:ascii="TimeNewRoman" w:hAnsi="TimeNewRoman"/>
                 <w:sz w:val="30"/>
               </w:rPr>
-              <w:t>68-6=</w:t>
+              <w:t>7+47=</w:t>
             </w:r>
           </w:p>
         </w:tc>
@@ -178,7 +787,7 @@
                 <w:rFonts w:ascii="TimeNewRoman" w:hAnsi="TimeNewRoman"/>
                 <w:sz w:val="30"/>
               </w:rPr>
-              <w:t>2/2=</w:t>
+              <w:t>99-94=</w:t>
             </w:r>
           </w:p>
         </w:tc>
@@ -195,7 +804,7 @@
                 <w:rFonts w:ascii="TimeNewRoman" w:hAnsi="TimeNewRoman"/>
                 <w:sz w:val="30"/>
               </w:rPr>
-              <w:t>1x1=</w:t>
+              <w:t>92-79=</w:t>
             </w:r>
           </w:p>
         </w:tc>
@@ -214,7 +823,7 @@
                 <w:rFonts w:ascii="TimeNewRoman" w:hAnsi="TimeNewRoman"/>
                 <w:sz w:val="30"/>
               </w:rPr>
-              <w:t>3/1=</w:t>
+              <w:t>63+34=</w:t>
             </w:r>
           </w:p>
         </w:tc>
@@ -231,7 +840,7 @@
                 <w:rFonts w:ascii="TimeNewRoman" w:hAnsi="TimeNewRoman"/>
                 <w:sz w:val="30"/>
               </w:rPr>
-              <w:t>59+21=</w:t>
+              <w:t>93+12-90=</w:t>
             </w:r>
           </w:p>
         </w:tc>
@@ -248,7 +857,7 @@
                 <w:rFonts w:ascii="TimeNewRoman" w:hAnsi="TimeNewRoman"/>
                 <w:sz w:val="30"/>
               </w:rPr>
-              <w:t>9x7=</w:t>
+              <w:t>58+87+76=</w:t>
             </w:r>
           </w:p>
         </w:tc>
@@ -265,7 +874,7 @@
                 <w:rFonts w:ascii="TimeNewRoman" w:hAnsi="TimeNewRoman"/>
                 <w:sz w:val="30"/>
               </w:rPr>
-              <w:t>8x3-14=</w:t>
+              <w:t>4x4=</w:t>
             </w:r>
           </w:p>
         </w:tc>
@@ -282,7 +891,7 @@
                 <w:rFonts w:ascii="TimeNewRoman" w:hAnsi="TimeNewRoman"/>
                 <w:sz w:val="30"/>
               </w:rPr>
-              <w:t>48/6=</w:t>
+              <w:t>1x8=</w:t>
             </w:r>
           </w:p>
         </w:tc>
@@ -301,7 +910,7 @@
                 <w:rFonts w:ascii="TimeNewRoman" w:hAnsi="TimeNewRoman"/>
                 <w:sz w:val="30"/>
               </w:rPr>
-              <w:t>4x3=</w:t>
+              <w:t>6x5=</w:t>
             </w:r>
           </w:p>
         </w:tc>
@@ -318,7 +927,7 @@
                 <w:rFonts w:ascii="TimeNewRoman" w:hAnsi="TimeNewRoman"/>
                 <w:sz w:val="30"/>
               </w:rPr>
-              <w:t>73+93-85=</w:t>
+              <w:t>21+31=</w:t>
             </w:r>
           </w:p>
         </w:tc>
@@ -335,7 +944,7 @@
                 <w:rFonts w:ascii="TimeNewRoman" w:hAnsi="TimeNewRoman"/>
                 <w:sz w:val="30"/>
               </w:rPr>
-              <w:t>70-33=</w:t>
+              <w:t>1x6=</w:t>
             </w:r>
           </w:p>
         </w:tc>
@@ -352,7 +961,7 @@
                 <w:rFonts w:ascii="TimeNewRoman" w:hAnsi="TimeNewRoman"/>
                 <w:sz w:val="30"/>
               </w:rPr>
-              <w:t>83-47=</w:t>
+              <w:t>47+7=</w:t>
             </w:r>
           </w:p>
         </w:tc>
@@ -369,7 +978,7 @@
                 <w:rFonts w:ascii="TimeNewRoman" w:hAnsi="TimeNewRoman"/>
                 <w:sz w:val="30"/>
               </w:rPr>
-              <w:t>66-30=</w:t>
+              <w:t>3+6=</w:t>
             </w:r>
           </w:p>
         </w:tc>
@@ -388,7 +997,7 @@
                 <w:rFonts w:ascii="TimeNewRoman" w:hAnsi="TimeNewRoman"/>
                 <w:sz w:val="30"/>
               </w:rPr>
-              <w:t>61-12=</w:t>
+              <w:t>2x7=</w:t>
             </w:r>
           </w:p>
         </w:tc>
@@ -405,7 +1014,7 @@
                 <w:rFonts w:ascii="TimeNewRoman" w:hAnsi="TimeNewRoman"/>
                 <w:sz w:val="30"/>
               </w:rPr>
-              <w:t>83-27=</w:t>
+              <w:t>2x7+41=</w:t>
             </w:r>
           </w:p>
         </w:tc>
@@ -422,7 +1031,7 @@
                 <w:rFonts w:ascii="TimeNewRoman" w:hAnsi="TimeNewRoman"/>
                 <w:sz w:val="30"/>
               </w:rPr>
-              <w:t>13+84=</w:t>
+              <w:t>12/6=</w:t>
             </w:r>
           </w:p>
         </w:tc>
@@ -439,355 +1048,7 @@
                 <w:rFonts w:ascii="TimeNewRoman" w:hAnsi="TimeNewRoman"/>
                 <w:sz w:val="30"/>
               </w:rPr>
-              <w:t>61+27=</w:t>
-            </w:r>
-          </w:p>
-        </w:tc>
-        <w:tc>
-          <w:tcPr>
-            <w:tcW w:type="dxa" w:w="1987"/>
-          </w:tcPr>
-          <w:p>
-            <w:pPr>
-              <w:jc w:val="left"/>
-            </w:pPr>
-            <w:r>
-              <w:rPr>
-                <w:rFonts w:ascii="TimeNewRoman" w:hAnsi="TimeNewRoman"/>
-                <w:sz w:val="30"/>
-              </w:rPr>
-              <w:t>82+16=</w:t>
-            </w:r>
-          </w:p>
-        </w:tc>
-      </w:tr>
-      <w:tr>
-        <w:tc>
-          <w:tcPr>
-            <w:tcW w:type="dxa" w:w="1987"/>
-          </w:tcPr>
-          <w:p>
-            <w:pPr>
-              <w:jc w:val="left"/>
-            </w:pPr>
-            <w:r>
-              <w:rPr>
-                <w:rFonts w:ascii="TimeNewRoman" w:hAnsi="TimeNewRoman"/>
-                <w:sz w:val="30"/>
-              </w:rPr>
-              <w:t>5x2-7=</w:t>
-            </w:r>
-          </w:p>
-        </w:tc>
-        <w:tc>
-          <w:tcPr>
-            <w:tcW w:type="dxa" w:w="1987"/>
-          </w:tcPr>
-          <w:p>
-            <w:pPr>
-              <w:jc w:val="left"/>
-            </w:pPr>
-            <w:r>
-              <w:rPr>
-                <w:rFonts w:ascii="TimeNewRoman" w:hAnsi="TimeNewRoman"/>
-                <w:sz w:val="30"/>
-              </w:rPr>
-              <w:t>54-24=</w:t>
-            </w:r>
-          </w:p>
-        </w:tc>
-        <w:tc>
-          <w:tcPr>
-            <w:tcW w:type="dxa" w:w="1987"/>
-          </w:tcPr>
-          <w:p>
-            <w:pPr>
-              <w:jc w:val="left"/>
-            </w:pPr>
-            <w:r>
-              <w:rPr>
-                <w:rFonts w:ascii="TimeNewRoman" w:hAnsi="TimeNewRoman"/>
-                <w:sz w:val="30"/>
-              </w:rPr>
-              <w:t>52-33=</w:t>
-            </w:r>
-          </w:p>
-        </w:tc>
-        <w:tc>
-          <w:tcPr>
-            <w:tcW w:type="dxa" w:w="1987"/>
-          </w:tcPr>
-          <w:p>
-            <w:pPr>
-              <w:jc w:val="left"/>
-            </w:pPr>
-            <w:r>
-              <w:rPr>
-                <w:rFonts w:ascii="TimeNewRoman" w:hAnsi="TimeNewRoman"/>
-                <w:sz w:val="30"/>
-              </w:rPr>
-              <w:t>11+61+75=</w:t>
-            </w:r>
-          </w:p>
-        </w:tc>
-        <w:tc>
-          <w:tcPr>
-            <w:tcW w:type="dxa" w:w="1987"/>
-          </w:tcPr>
-          <w:p>
-            <w:pPr>
-              <w:jc w:val="left"/>
-            </w:pPr>
-            <w:r>
-              <w:rPr>
-                <w:rFonts w:ascii="TimeNewRoman" w:hAnsi="TimeNewRoman"/>
-                <w:sz w:val="30"/>
-              </w:rPr>
-              <w:t>8x4=</w:t>
-            </w:r>
-          </w:p>
-        </w:tc>
-      </w:tr>
-      <w:tr>
-        <w:tc>
-          <w:tcPr>
-            <w:tcW w:type="dxa" w:w="1987"/>
-          </w:tcPr>
-          <w:p>
-            <w:pPr>
-              <w:jc w:val="left"/>
-            </w:pPr>
-            <w:r>
-              <w:rPr>
-                <w:rFonts w:ascii="TimeNewRoman" w:hAnsi="TimeNewRoman"/>
-                <w:sz w:val="30"/>
-              </w:rPr>
-              <w:t>9x5=</w:t>
-            </w:r>
-          </w:p>
-        </w:tc>
-        <w:tc>
-          <w:tcPr>
-            <w:tcW w:type="dxa" w:w="1987"/>
-          </w:tcPr>
-          <w:p>
-            <w:pPr>
-              <w:jc w:val="left"/>
-            </w:pPr>
-            <w:r>
-              <w:rPr>
-                <w:rFonts w:ascii="TimeNewRoman" w:hAnsi="TimeNewRoman"/>
-                <w:sz w:val="30"/>
-              </w:rPr>
-              <w:t>94+43+88=</w:t>
-            </w:r>
-          </w:p>
-        </w:tc>
-        <w:tc>
-          <w:tcPr>
-            <w:tcW w:type="dxa" w:w="1987"/>
-          </w:tcPr>
-          <w:p>
-            <w:pPr>
-              <w:jc w:val="left"/>
-            </w:pPr>
-            <w:r>
-              <w:rPr>
-                <w:rFonts w:ascii="TimeNewRoman" w:hAnsi="TimeNewRoman"/>
-                <w:sz w:val="30"/>
-              </w:rPr>
-              <w:t>48+23=</w:t>
-            </w:r>
-          </w:p>
-        </w:tc>
-        <w:tc>
-          <w:tcPr>
-            <w:tcW w:type="dxa" w:w="1987"/>
-          </w:tcPr>
-          <w:p>
-            <w:pPr>
-              <w:jc w:val="left"/>
-            </w:pPr>
-            <w:r>
-              <w:rPr>
-                <w:rFonts w:ascii="TimeNewRoman" w:hAnsi="TimeNewRoman"/>
-                <w:sz w:val="30"/>
-              </w:rPr>
-              <w:t>52+43=</w:t>
-            </w:r>
-          </w:p>
-        </w:tc>
-        <w:tc>
-          <w:tcPr>
-            <w:tcW w:type="dxa" w:w="1987"/>
-          </w:tcPr>
-          <w:p>
-            <w:pPr>
-              <w:jc w:val="left"/>
-            </w:pPr>
-            <w:r>
-              <w:rPr>
-                <w:rFonts w:ascii="TimeNewRoman" w:hAnsi="TimeNewRoman"/>
-                <w:sz w:val="30"/>
-              </w:rPr>
-              <w:t>2x5+13=</w:t>
-            </w:r>
-          </w:p>
-        </w:tc>
-      </w:tr>
-      <w:tr>
-        <w:tc>
-          <w:tcPr>
-            <w:tcW w:type="dxa" w:w="1987"/>
-          </w:tcPr>
-          <w:p>
-            <w:pPr>
-              <w:jc w:val="left"/>
-            </w:pPr>
-            <w:r>
-              <w:rPr>
-                <w:rFonts w:ascii="TimeNewRoman" w:hAnsi="TimeNewRoman"/>
-                <w:sz w:val="30"/>
-              </w:rPr>
-              <w:t>18/2=</w:t>
-            </w:r>
-          </w:p>
-        </w:tc>
-        <w:tc>
-          <w:tcPr>
-            <w:tcW w:type="dxa" w:w="1987"/>
-          </w:tcPr>
-          <w:p>
-            <w:pPr>
-              <w:jc w:val="left"/>
-            </w:pPr>
-            <w:r>
-              <w:rPr>
-                <w:rFonts w:ascii="TimeNewRoman" w:hAnsi="TimeNewRoman"/>
-                <w:sz w:val="30"/>
-              </w:rPr>
-              <w:t>63-6=</w:t>
-            </w:r>
-          </w:p>
-        </w:tc>
-        <w:tc>
-          <w:tcPr>
-            <w:tcW w:type="dxa" w:w="1987"/>
-          </w:tcPr>
-          <w:p>
-            <w:pPr>
-              <w:jc w:val="left"/>
-            </w:pPr>
-            <w:r>
-              <w:rPr>
-                <w:rFonts w:ascii="TimeNewRoman" w:hAnsi="TimeNewRoman"/>
-                <w:sz w:val="30"/>
-              </w:rPr>
-              <w:t>63+30=</w:t>
-            </w:r>
-          </w:p>
-        </w:tc>
-        <w:tc>
-          <w:tcPr>
-            <w:tcW w:type="dxa" w:w="1987"/>
-          </w:tcPr>
-          <w:p>
-            <w:pPr>
-              <w:jc w:val="left"/>
-            </w:pPr>
-            <w:r>
-              <w:rPr>
-                <w:rFonts w:ascii="TimeNewRoman" w:hAnsi="TimeNewRoman"/>
-                <w:sz w:val="30"/>
-              </w:rPr>
-              <w:t>40-30=</w:t>
-            </w:r>
-          </w:p>
-        </w:tc>
-        <w:tc>
-          <w:tcPr>
-            <w:tcW w:type="dxa" w:w="1987"/>
-          </w:tcPr>
-          <w:p>
-            <w:pPr>
-              <w:jc w:val="left"/>
-            </w:pPr>
-            <w:r>
-              <w:rPr>
-                <w:rFonts w:ascii="TimeNewRoman" w:hAnsi="TimeNewRoman"/>
-                <w:sz w:val="30"/>
-              </w:rPr>
-              <w:t>2x3-4=</w:t>
-            </w:r>
-          </w:p>
-        </w:tc>
-      </w:tr>
-      <w:tr>
-        <w:tc>
-          <w:tcPr>
-            <w:tcW w:type="dxa" w:w="1987"/>
-          </w:tcPr>
-          <w:p>
-            <w:pPr>
-              <w:jc w:val="left"/>
-            </w:pPr>
-            <w:r>
-              <w:rPr>
-                <w:rFonts w:ascii="TimeNewRoman" w:hAnsi="TimeNewRoman"/>
-                <w:sz w:val="30"/>
-              </w:rPr>
-              <w:t>8x6+22=</w:t>
-            </w:r>
-          </w:p>
-        </w:tc>
-        <w:tc>
-          <w:tcPr>
-            <w:tcW w:type="dxa" w:w="1987"/>
-          </w:tcPr>
-          <w:p>
-            <w:pPr>
-              <w:jc w:val="left"/>
-            </w:pPr>
-            <w:r>
-              <w:rPr>
-                <w:rFonts w:ascii="TimeNewRoman" w:hAnsi="TimeNewRoman"/>
-                <w:sz w:val="30"/>
-              </w:rPr>
-              <w:t>88-18=</w:t>
-            </w:r>
-          </w:p>
-        </w:tc>
-        <w:tc>
-          <w:tcPr>
-            <w:tcW w:type="dxa" w:w="1987"/>
-          </w:tcPr>
-          <w:p>
-            <w:pPr>
-              <w:jc w:val="left"/>
-            </w:pPr>
-            <w:r>
-              <w:rPr>
-                <w:rFonts w:ascii="TimeNewRoman" w:hAnsi="TimeNewRoman"/>
-                <w:sz w:val="30"/>
-              </w:rPr>
-              <w:t>76-70=</w:t>
-            </w:r>
-          </w:p>
-        </w:tc>
-        <w:tc>
-          <w:tcPr>
-            <w:tcW w:type="dxa" w:w="1987"/>
-          </w:tcPr>
-          <w:p>
-            <w:pPr>
-              <w:jc w:val="left"/>
-            </w:pPr>
-            <w:r>
-              <w:rPr>
-                <w:rFonts w:ascii="TimeNewRoman" w:hAnsi="TimeNewRoman"/>
-                <w:sz w:val="30"/>
-              </w:rPr>
-              <w:t>1+53=</w:t>
+              <w:t>68+15=</w:t>
             </w:r>
           </w:p>
         </w:tc>
@@ -823,7 +1084,7 @@
                 <w:rFonts w:ascii="TimeNewRoman" w:hAnsi="TimeNewRoman"/>
                 <w:sz w:val="30"/>
               </w:rPr>
-              <w:t>16+49=</w:t>
+              <w:t>4x2=</w:t>
             </w:r>
           </w:p>
         </w:tc>
@@ -840,7 +1101,7 @@
                 <w:rFonts w:ascii="TimeNewRoman" w:hAnsi="TimeNewRoman"/>
                 <w:sz w:val="30"/>
               </w:rPr>
-              <w:t>4x2-1=</w:t>
+              <w:t>89-6=</w:t>
             </w:r>
           </w:p>
         </w:tc>
@@ -857,7 +1118,7 @@
                 <w:rFonts w:ascii="TimeNewRoman" w:hAnsi="TimeNewRoman"/>
                 <w:sz w:val="30"/>
               </w:rPr>
-              <w:t>40/5=</w:t>
+              <w:t>1x9-1=</w:t>
             </w:r>
           </w:p>
         </w:tc>
@@ -874,7 +1135,7 @@
                 <w:rFonts w:ascii="TimeNewRoman" w:hAnsi="TimeNewRoman"/>
                 <w:sz w:val="30"/>
               </w:rPr>
-              <w:t>75+3+82=</w:t>
+              <w:t>7x2=</w:t>
             </w:r>
           </w:p>
         </w:tc>
@@ -891,7 +1152,7 @@
                 <w:rFonts w:ascii="TimeNewRoman" w:hAnsi="TimeNewRoman"/>
                 <w:sz w:val="30"/>
               </w:rPr>
-              <w:t>8/2=</w:t>
+              <w:t>86+59-32=</w:t>
             </w:r>
           </w:p>
         </w:tc>
@@ -910,7 +1171,7 @@
                 <w:rFonts w:ascii="TimeNewRoman" w:hAnsi="TimeNewRoman"/>
                 <w:sz w:val="30"/>
               </w:rPr>
-              <w:t>42+36=</w:t>
+              <w:t>7x2-1=</w:t>
             </w:r>
           </w:p>
         </w:tc>
@@ -927,7 +1188,7 @@
                 <w:rFonts w:ascii="TimeNewRoman" w:hAnsi="TimeNewRoman"/>
                 <w:sz w:val="30"/>
               </w:rPr>
-              <w:t>81+70-35=</w:t>
+              <w:t>53+15-24=</w:t>
             </w:r>
           </w:p>
         </w:tc>
@@ -944,7 +1205,7 @@
                 <w:rFonts w:ascii="TimeNewRoman" w:hAnsi="TimeNewRoman"/>
                 <w:sz w:val="30"/>
               </w:rPr>
-              <w:t>4+18=</w:t>
+              <w:t>69+84-78=</w:t>
             </w:r>
           </w:p>
         </w:tc>
@@ -961,7 +1222,7 @@
                 <w:rFonts w:ascii="TimeNewRoman" w:hAnsi="TimeNewRoman"/>
                 <w:sz w:val="30"/>
               </w:rPr>
-              <w:t>7x8-51=</w:t>
+              <w:t>50-2=</w:t>
             </w:r>
           </w:p>
         </w:tc>
@@ -978,7 +1239,7 @@
                 <w:rFonts w:ascii="TimeNewRoman" w:hAnsi="TimeNewRoman"/>
                 <w:sz w:val="30"/>
               </w:rPr>
-              <w:t>18/6=</w:t>
+              <w:t>13+60-49=</w:t>
             </w:r>
           </w:p>
         </w:tc>
@@ -997,7 +1258,7 @@
                 <w:rFonts w:ascii="TimeNewRoman" w:hAnsi="TimeNewRoman"/>
                 <w:sz w:val="30"/>
               </w:rPr>
-              <w:t>99-22=</w:t>
+              <w:t>2x9=</w:t>
             </w:r>
           </w:p>
         </w:tc>
@@ -1014,7 +1275,7 @@
                 <w:rFonts w:ascii="TimeNewRoman" w:hAnsi="TimeNewRoman"/>
                 <w:sz w:val="30"/>
               </w:rPr>
-              <w:t>1x5=</w:t>
+              <w:t>3+19=</w:t>
             </w:r>
           </w:p>
         </w:tc>
@@ -1031,7 +1292,7 @@
                 <w:rFonts w:ascii="TimeNewRoman" w:hAnsi="TimeNewRoman"/>
                 <w:sz w:val="30"/>
               </w:rPr>
-              <w:t>9x8-26=</w:t>
+              <w:t>3x7=</w:t>
             </w:r>
           </w:p>
         </w:tc>
@@ -1048,7 +1309,7 @@
                 <w:rFonts w:ascii="TimeNewRoman" w:hAnsi="TimeNewRoman"/>
                 <w:sz w:val="30"/>
               </w:rPr>
-              <w:t>82+3=</w:t>
+              <w:t>5x9+74=</w:t>
             </w:r>
           </w:p>
         </w:tc>
@@ -1065,7 +1326,7 @@
                 <w:rFonts w:ascii="TimeNewRoman" w:hAnsi="TimeNewRoman"/>
                 <w:sz w:val="30"/>
               </w:rPr>
-              <w:t>39-36=</w:t>
+              <w:t>8x9=</w:t>
             </w:r>
           </w:p>
         </w:tc>
@@ -1084,7 +1345,7 @@
                 <w:rFonts w:ascii="TimeNewRoman" w:hAnsi="TimeNewRoman"/>
                 <w:sz w:val="30"/>
               </w:rPr>
-              <w:t>10/5=</w:t>
+              <w:t>6+1-2=</w:t>
             </w:r>
           </w:p>
         </w:tc>
@@ -1101,7 +1362,7 @@
                 <w:rFonts w:ascii="TimeNewRoman" w:hAnsi="TimeNewRoman"/>
                 <w:sz w:val="30"/>
               </w:rPr>
-              <w:t>51-41=</w:t>
+              <w:t>3x6-4=</w:t>
             </w:r>
           </w:p>
         </w:tc>
@@ -1118,7 +1379,7 @@
                 <w:rFonts w:ascii="TimeNewRoman" w:hAnsi="TimeNewRoman"/>
                 <w:sz w:val="30"/>
               </w:rPr>
-              <w:t>2x6=</w:t>
+              <w:t>3x4-11=</w:t>
             </w:r>
           </w:p>
         </w:tc>
@@ -1135,7 +1396,7 @@
                 <w:rFonts w:ascii="TimeNewRoman" w:hAnsi="TimeNewRoman"/>
                 <w:sz w:val="30"/>
               </w:rPr>
-              <w:t>53-18=</w:t>
+              <w:t>56/7=</w:t>
             </w:r>
           </w:p>
         </w:tc>
@@ -1152,7 +1413,7 @@
                 <w:rFonts w:ascii="TimeNewRoman" w:hAnsi="TimeNewRoman"/>
                 <w:sz w:val="30"/>
               </w:rPr>
-              <w:t>54/6=</w:t>
+              <w:t>5x4+88=</w:t>
             </w:r>
           </w:p>
         </w:tc>
@@ -1171,7 +1432,7 @@
                 <w:rFonts w:ascii="TimeNewRoman" w:hAnsi="TimeNewRoman"/>
                 <w:sz w:val="30"/>
               </w:rPr>
-              <w:t>2x7=</w:t>
+              <w:t>87-43=</w:t>
             </w:r>
           </w:p>
         </w:tc>
@@ -1188,7 +1449,7 @@
                 <w:rFonts w:ascii="TimeNewRoman" w:hAnsi="TimeNewRoman"/>
                 <w:sz w:val="30"/>
               </w:rPr>
-              <w:t>59+22=</w:t>
+              <w:t>73+25=</w:t>
             </w:r>
           </w:p>
         </w:tc>
@@ -1205,7 +1466,7 @@
                 <w:rFonts w:ascii="TimeNewRoman" w:hAnsi="TimeNewRoman"/>
                 <w:sz w:val="30"/>
               </w:rPr>
-              <w:t>52+29+10=</w:t>
+              <w:t>32+37+73=</w:t>
             </w:r>
           </w:p>
         </w:tc>
@@ -1222,7 +1483,7 @@
                 <w:rFonts w:ascii="TimeNewRoman" w:hAnsi="TimeNewRoman"/>
                 <w:sz w:val="30"/>
               </w:rPr>
-              <w:t>9x4=</w:t>
+              <w:t>49+85-96=</w:t>
             </w:r>
           </w:p>
         </w:tc>
@@ -1239,7 +1500,7 @@
                 <w:rFonts w:ascii="TimeNewRoman" w:hAnsi="TimeNewRoman"/>
                 <w:sz w:val="30"/>
               </w:rPr>
-              <w:t>47-24=</w:t>
+              <w:t>37+31+7=</w:t>
             </w:r>
           </w:p>
         </w:tc>
@@ -1258,7 +1519,7 @@
                 <w:rFonts w:ascii="TimeNewRoman" w:hAnsi="TimeNewRoman"/>
                 <w:sz w:val="30"/>
               </w:rPr>
-              <w:t>28+71=</w:t>
+              <w:t>5x1=</w:t>
             </w:r>
           </w:p>
         </w:tc>
@@ -1275,7 +1536,7 @@
                 <w:rFonts w:ascii="TimeNewRoman" w:hAnsi="TimeNewRoman"/>
                 <w:sz w:val="30"/>
               </w:rPr>
-              <w:t>28/7=</w:t>
+              <w:t>5x9=</w:t>
             </w:r>
           </w:p>
         </w:tc>
@@ -1292,7 +1553,7 @@
                 <w:rFonts w:ascii="TimeNewRoman" w:hAnsi="TimeNewRoman"/>
                 <w:sz w:val="30"/>
               </w:rPr>
-              <w:t>9x3=</w:t>
+              <w:t>8x7=</w:t>
             </w:r>
           </w:p>
         </w:tc>
@@ -1309,7 +1570,7 @@
                 <w:rFonts w:ascii="TimeNewRoman" w:hAnsi="TimeNewRoman"/>
                 <w:sz w:val="30"/>
               </w:rPr>
-              <w:t>64+18=</w:t>
+              <w:t>2x2+84=</w:t>
             </w:r>
           </w:p>
         </w:tc>
@@ -1326,7 +1587,7 @@
                 <w:rFonts w:ascii="TimeNewRoman" w:hAnsi="TimeNewRoman"/>
                 <w:sz w:val="30"/>
               </w:rPr>
-              <w:t>92+13+37=</w:t>
+              <w:t>88+98+92=</w:t>
             </w:r>
           </w:p>
         </w:tc>
@@ -1345,7 +1606,7 @@
                 <w:rFonts w:ascii="TimeNewRoman" w:hAnsi="TimeNewRoman"/>
                 <w:sz w:val="30"/>
               </w:rPr>
-              <w:t>8x3+67=</w:t>
+              <w:t>2x6+53=</w:t>
             </w:r>
           </w:p>
         </w:tc>
@@ -1362,7 +1623,7 @@
                 <w:rFonts w:ascii="TimeNewRoman" w:hAnsi="TimeNewRoman"/>
                 <w:sz w:val="30"/>
               </w:rPr>
-              <w:t>7x9=</w:t>
+              <w:t>16/8=</w:t>
             </w:r>
           </w:p>
         </w:tc>
@@ -1379,7 +1640,7 @@
                 <w:rFonts w:ascii="TimeNewRoman" w:hAnsi="TimeNewRoman"/>
                 <w:sz w:val="30"/>
               </w:rPr>
-              <w:t>82+4+82=</w:t>
+              <w:t>38-36=</w:t>
             </w:r>
           </w:p>
         </w:tc>
@@ -1396,7 +1657,7 @@
                 <w:rFonts w:ascii="TimeNewRoman" w:hAnsi="TimeNewRoman"/>
                 <w:sz w:val="30"/>
               </w:rPr>
-              <w:t>46+18=</w:t>
+              <w:t>17+44=</w:t>
             </w:r>
           </w:p>
         </w:tc>
@@ -1413,7 +1674,7 @@
                 <w:rFonts w:ascii="TimeNewRoman" w:hAnsi="TimeNewRoman"/>
                 <w:sz w:val="30"/>
               </w:rPr>
-              <w:t>9x3+13=</w:t>
+              <w:t>25+22=</w:t>
             </w:r>
           </w:p>
         </w:tc>
@@ -1432,7 +1693,7 @@
                 <w:rFonts w:ascii="TimeNewRoman" w:hAnsi="TimeNewRoman"/>
                 <w:sz w:val="30"/>
               </w:rPr>
-              <w:t>1x5+9=</w:t>
+              <w:t>56+83-99=</w:t>
             </w:r>
           </w:p>
         </w:tc>
@@ -1449,7 +1710,7 @@
                 <w:rFonts w:ascii="TimeNewRoman" w:hAnsi="TimeNewRoman"/>
                 <w:sz w:val="30"/>
               </w:rPr>
-              <w:t>8/4=</w:t>
+              <w:t>9x6+83=</w:t>
             </w:r>
           </w:p>
         </w:tc>
@@ -1466,7 +1727,7 @@
                 <w:rFonts w:ascii="TimeNewRoman" w:hAnsi="TimeNewRoman"/>
                 <w:sz w:val="30"/>
               </w:rPr>
-              <w:t>6x3=</w:t>
+              <w:t>22+3=</w:t>
             </w:r>
           </w:p>
         </w:tc>
@@ -1483,7 +1744,7 @@
                 <w:rFonts w:ascii="TimeNewRoman" w:hAnsi="TimeNewRoman"/>
                 <w:sz w:val="30"/>
               </w:rPr>
-              <w:t>95-72=</w:t>
+              <w:t>68-15=</w:t>
             </w:r>
           </w:p>
         </w:tc>
@@ -1500,268 +1761,7 @@
                 <w:rFonts w:ascii="TimeNewRoman" w:hAnsi="TimeNewRoman"/>
                 <w:sz w:val="30"/>
               </w:rPr>
-              <w:t>7x3=</w:t>
-            </w:r>
-          </w:p>
-        </w:tc>
-      </w:tr>
-      <w:tr>
-        <w:tc>
-          <w:tcPr>
-            <w:tcW w:type="dxa" w:w="1987"/>
-          </w:tcPr>
-          <w:p>
-            <w:pPr>
-              <w:jc w:val="left"/>
-            </w:pPr>
-            <w:r>
-              <w:rPr>
-                <w:rFonts w:ascii="TimeNewRoman" w:hAnsi="TimeNewRoman"/>
-                <w:sz w:val="30"/>
-              </w:rPr>
-              <w:t>55+11+22=</w:t>
-            </w:r>
-          </w:p>
-        </w:tc>
-        <w:tc>
-          <w:tcPr>
-            <w:tcW w:type="dxa" w:w="1987"/>
-          </w:tcPr>
-          <w:p>
-            <w:pPr>
-              <w:jc w:val="left"/>
-            </w:pPr>
-            <w:r>
-              <w:rPr>
-                <w:rFonts w:ascii="TimeNewRoman" w:hAnsi="TimeNewRoman"/>
-                <w:sz w:val="30"/>
-              </w:rPr>
-              <w:t>5/5=</w:t>
-            </w:r>
-          </w:p>
-        </w:tc>
-        <w:tc>
-          <w:tcPr>
-            <w:tcW w:type="dxa" w:w="1987"/>
-          </w:tcPr>
-          <w:p>
-            <w:pPr>
-              <w:jc w:val="left"/>
-            </w:pPr>
-            <w:r>
-              <w:rPr>
-                <w:rFonts w:ascii="TimeNewRoman" w:hAnsi="TimeNewRoman"/>
-                <w:sz w:val="30"/>
-              </w:rPr>
-              <w:t>3x5-11=</w:t>
-            </w:r>
-          </w:p>
-        </w:tc>
-        <w:tc>
-          <w:tcPr>
-            <w:tcW w:type="dxa" w:w="1987"/>
-          </w:tcPr>
-          <w:p>
-            <w:pPr>
-              <w:jc w:val="left"/>
-            </w:pPr>
-            <w:r>
-              <w:rPr>
-                <w:rFonts w:ascii="TimeNewRoman" w:hAnsi="TimeNewRoman"/>
-                <w:sz w:val="30"/>
-              </w:rPr>
-              <w:t>8/1=</w:t>
-            </w:r>
-          </w:p>
-        </w:tc>
-        <w:tc>
-          <w:tcPr>
-            <w:tcW w:type="dxa" w:w="1987"/>
-          </w:tcPr>
-          <w:p>
-            <w:pPr>
-              <w:jc w:val="left"/>
-            </w:pPr>
-            <w:r>
-              <w:rPr>
-                <w:rFonts w:ascii="TimeNewRoman" w:hAnsi="TimeNewRoman"/>
-                <w:sz w:val="30"/>
-              </w:rPr>
-              <w:t>61+27-31=</w:t>
-            </w:r>
-          </w:p>
-        </w:tc>
-      </w:tr>
-      <w:tr>
-        <w:tc>
-          <w:tcPr>
-            <w:tcW w:type="dxa" w:w="1987"/>
-          </w:tcPr>
-          <w:p>
-            <w:pPr>
-              <w:jc w:val="left"/>
-            </w:pPr>
-            <w:r>
-              <w:rPr>
-                <w:rFonts w:ascii="TimeNewRoman" w:hAnsi="TimeNewRoman"/>
-                <w:sz w:val="30"/>
-              </w:rPr>
-              <w:t>72+27=</w:t>
-            </w:r>
-          </w:p>
-        </w:tc>
-        <w:tc>
-          <w:tcPr>
-            <w:tcW w:type="dxa" w:w="1987"/>
-          </w:tcPr>
-          <w:p>
-            <w:pPr>
-              <w:jc w:val="left"/>
-            </w:pPr>
-            <w:r>
-              <w:rPr>
-                <w:rFonts w:ascii="TimeNewRoman" w:hAnsi="TimeNewRoman"/>
-                <w:sz w:val="30"/>
-              </w:rPr>
-              <w:t>93-6=</w:t>
-            </w:r>
-          </w:p>
-        </w:tc>
-        <w:tc>
-          <w:tcPr>
-            <w:tcW w:type="dxa" w:w="1987"/>
-          </w:tcPr>
-          <w:p>
-            <w:pPr>
-              <w:jc w:val="left"/>
-            </w:pPr>
-            <w:r>
-              <w:rPr>
-                <w:rFonts w:ascii="TimeNewRoman" w:hAnsi="TimeNewRoman"/>
-                <w:sz w:val="30"/>
-              </w:rPr>
-              <w:t>46-38=</w:t>
-            </w:r>
-          </w:p>
-        </w:tc>
-        <w:tc>
-          <w:tcPr>
-            <w:tcW w:type="dxa" w:w="1987"/>
-          </w:tcPr>
-          <w:p>
-            <w:pPr>
-              <w:jc w:val="left"/>
-            </w:pPr>
-            <w:r>
-              <w:rPr>
-                <w:rFonts w:ascii="TimeNewRoman" w:hAnsi="TimeNewRoman"/>
-                <w:sz w:val="30"/>
-              </w:rPr>
-              <w:t>1x4+4=</w:t>
-            </w:r>
-          </w:p>
-        </w:tc>
-        <w:tc>
-          <w:tcPr>
-            <w:tcW w:type="dxa" w:w="1987"/>
-          </w:tcPr>
-          <w:p>
-            <w:pPr>
-              <w:jc w:val="left"/>
-            </w:pPr>
-            <w:r>
-              <w:rPr>
-                <w:rFonts w:ascii="TimeNewRoman" w:hAnsi="TimeNewRoman"/>
-                <w:sz w:val="30"/>
-              </w:rPr>
-              <w:t>8x9+11=</w:t>
-            </w:r>
-          </w:p>
-        </w:tc>
-      </w:tr>
-      <w:tr>
-        <w:tc>
-          <w:tcPr>
-            <w:tcW w:type="dxa" w:w="1987"/>
-          </w:tcPr>
-          <w:p>
-            <w:pPr>
-              <w:jc w:val="left"/>
-            </w:pPr>
-            <w:r>
-              <w:rPr>
-                <w:rFonts w:ascii="TimeNewRoman" w:hAnsi="TimeNewRoman"/>
-                <w:sz w:val="30"/>
-              </w:rPr>
-              <w:t>30+3=</w:t>
-            </w:r>
-          </w:p>
-        </w:tc>
-        <w:tc>
-          <w:tcPr>
-            <w:tcW w:type="dxa" w:w="1987"/>
-          </w:tcPr>
-          <w:p>
-            <w:pPr>
-              <w:jc w:val="left"/>
-            </w:pPr>
-            <w:r>
-              <w:rPr>
-                <w:rFonts w:ascii="TimeNewRoman" w:hAnsi="TimeNewRoman"/>
-                <w:sz w:val="30"/>
-              </w:rPr>
-              <w:t>60+8-47=</w:t>
-            </w:r>
-          </w:p>
-        </w:tc>
-        <w:tc>
-          <w:tcPr>
-            <w:tcW w:type="dxa" w:w="1987"/>
-          </w:tcPr>
-          <w:p>
-            <w:pPr>
-              <w:jc w:val="left"/>
-            </w:pPr>
-            <w:r>
-              <w:rPr>
-                <w:rFonts w:ascii="TimeNewRoman" w:hAnsi="TimeNewRoman"/>
-                <w:sz w:val="30"/>
-              </w:rPr>
-              <w:t>20+56=</w:t>
-            </w:r>
-          </w:p>
-        </w:tc>
-        <w:tc>
-          <w:tcPr>
-            <w:tcW w:type="dxa" w:w="1987"/>
-          </w:tcPr>
-          <w:p>
-            <w:pPr>
-              <w:jc w:val="left"/>
-            </w:pPr>
-            <w:r>
-              <w:rPr>
-                <w:rFonts w:ascii="TimeNewRoman" w:hAnsi="TimeNewRoman"/>
-                <w:sz w:val="30"/>
-              </w:rPr>
-              <w:t>5x7=</w:t>
-            </w:r>
-          </w:p>
-        </w:tc>
-        <w:tc>
-          <w:tcPr>
-            <w:tcW w:type="dxa" w:w="1987"/>
-          </w:tcPr>
-          <w:p>
-            <w:pPr>
-              <w:jc w:val="left"/>
-            </w:pPr>
-            <w:r>
-              <w:rPr>
-                <w:rFonts w:ascii="TimeNewRoman" w:hAnsi="TimeNewRoman"/>
-                <w:sz w:val="30"/>
-              </w:rPr>
-              <w:t>56+38=</w:t>
+              <w:t>4x8=</w:t>
             </w:r>
           </w:p>
         </w:tc>

</xml_diff>

<commit_message>
Update master to output generated at 7c871c0
</commit_message>
<xml_diff>
--- a/mixed.docx
+++ b/mixed.docx
@@ -40,7 +40,41 @@
                 <w:rFonts w:ascii="TimeNewRoman" w:hAnsi="TimeNewRoman"/>
                 <w:sz w:val="30"/>
               </w:rPr>
-              <w:t>75-22=</w:t>
+              <w:t>27/3=</w:t>
+            </w:r>
+          </w:p>
+        </w:tc>
+        <w:tc>
+          <w:tcPr>
+            <w:tcW w:type="dxa" w:w="1987"/>
+          </w:tcPr>
+          <w:p>
+            <w:pPr>
+              <w:jc w:val="left"/>
+            </w:pPr>
+            <w:r>
+              <w:rPr>
+                <w:rFonts w:ascii="TimeNewRoman" w:hAnsi="TimeNewRoman"/>
+                <w:sz w:val="30"/>
+              </w:rPr>
+              <w:t>3x2-5=</w:t>
+            </w:r>
+          </w:p>
+        </w:tc>
+        <w:tc>
+          <w:tcPr>
+            <w:tcW w:type="dxa" w:w="1987"/>
+          </w:tcPr>
+          <w:p>
+            <w:pPr>
+              <w:jc w:val="left"/>
+            </w:pPr>
+            <w:r>
+              <w:rPr>
+                <w:rFonts w:ascii="TimeNewRoman" w:hAnsi="TimeNewRoman"/>
+                <w:sz w:val="30"/>
+              </w:rPr>
+              <w:t>7x3=</w:t>
             </w:r>
           </w:p>
         </w:tc>
@@ -74,41 +108,7 @@
                 <w:rFonts w:ascii="TimeNewRoman" w:hAnsi="TimeNewRoman"/>
                 <w:sz w:val="30"/>
               </w:rPr>
-              <w:t>7x6=</w:t>
-            </w:r>
-          </w:p>
-        </w:tc>
-        <w:tc>
-          <w:tcPr>
-            <w:tcW w:type="dxa" w:w="1987"/>
-          </w:tcPr>
-          <w:p>
-            <w:pPr>
-              <w:jc w:val="left"/>
-            </w:pPr>
-            <w:r>
-              <w:rPr>
-                <w:rFonts w:ascii="TimeNewRoman" w:hAnsi="TimeNewRoman"/>
-                <w:sz w:val="30"/>
-              </w:rPr>
-              <w:t>27/9=</w:t>
-            </w:r>
-          </w:p>
-        </w:tc>
-        <w:tc>
-          <w:tcPr>
-            <w:tcW w:type="dxa" w:w="1987"/>
-          </w:tcPr>
-          <w:p>
-            <w:pPr>
-              <w:jc w:val="left"/>
-            </w:pPr>
-            <w:r>
-              <w:rPr>
-                <w:rFonts w:ascii="TimeNewRoman" w:hAnsi="TimeNewRoman"/>
-                <w:sz w:val="30"/>
-              </w:rPr>
-              <w:t>5+91=</w:t>
+              <w:t>6x6+84=</w:t>
             </w:r>
           </w:p>
         </w:tc>
@@ -127,7 +127,7 @@
                 <w:rFonts w:ascii="TimeNewRoman" w:hAnsi="TimeNewRoman"/>
                 <w:sz w:val="30"/>
               </w:rPr>
-              <w:t>2+10=</w:t>
+              <w:t>63+48+22=</w:t>
             </w:r>
           </w:p>
         </w:tc>
@@ -144,7 +144,7 @@
                 <w:rFonts w:ascii="TimeNewRoman" w:hAnsi="TimeNewRoman"/>
                 <w:sz w:val="30"/>
               </w:rPr>
-              <w:t>8x5=</w:t>
+              <w:t>8x7=</w:t>
             </w:r>
           </w:p>
         </w:tc>
@@ -161,7 +161,7 @@
                 <w:rFonts w:ascii="TimeNewRoman" w:hAnsi="TimeNewRoman"/>
                 <w:sz w:val="30"/>
               </w:rPr>
-              <w:t>5x4=</w:t>
+              <w:t>78-50=</w:t>
             </w:r>
           </w:p>
         </w:tc>
@@ -178,7 +178,7 @@
                 <w:rFonts w:ascii="TimeNewRoman" w:hAnsi="TimeNewRoman"/>
                 <w:sz w:val="30"/>
               </w:rPr>
-              <w:t>17+10=</w:t>
+              <w:t>6x3=</w:t>
             </w:r>
           </w:p>
         </w:tc>
@@ -195,7 +195,7 @@
                 <w:rFonts w:ascii="TimeNewRoman" w:hAnsi="TimeNewRoman"/>
                 <w:sz w:val="30"/>
               </w:rPr>
-              <w:t>5x5-23=</w:t>
+              <w:t>1x1=</w:t>
             </w:r>
           </w:p>
         </w:tc>
@@ -214,7 +214,7 @@
                 <w:rFonts w:ascii="TimeNewRoman" w:hAnsi="TimeNewRoman"/>
                 <w:sz w:val="30"/>
               </w:rPr>
-              <w:t>9x4=</w:t>
+              <w:t>3x5-4=</w:t>
             </w:r>
           </w:p>
         </w:tc>
@@ -231,7 +231,7 @@
                 <w:rFonts w:ascii="TimeNewRoman" w:hAnsi="TimeNewRoman"/>
                 <w:sz w:val="30"/>
               </w:rPr>
-              <w:t>7x7=</w:t>
+              <w:t>87-4=</w:t>
             </w:r>
           </w:p>
         </w:tc>
@@ -248,7 +248,7 @@
                 <w:rFonts w:ascii="TimeNewRoman" w:hAnsi="TimeNewRoman"/>
                 <w:sz w:val="30"/>
               </w:rPr>
-              <w:t>30+18=</w:t>
+              <w:t>71-36=</w:t>
             </w:r>
           </w:p>
         </w:tc>
@@ -265,7 +265,7 @@
                 <w:rFonts w:ascii="TimeNewRoman" w:hAnsi="TimeNewRoman"/>
                 <w:sz w:val="30"/>
               </w:rPr>
-              <w:t>89+38+60=</w:t>
+              <w:t>30/6=</w:t>
             </w:r>
           </w:p>
         </w:tc>
@@ -282,7 +282,7 @@
                 <w:rFonts w:ascii="TimeNewRoman" w:hAnsi="TimeNewRoman"/>
                 <w:sz w:val="30"/>
               </w:rPr>
-              <w:t>7x3-21=</w:t>
+              <w:t>8x6=</w:t>
             </w:r>
           </w:p>
         </w:tc>
@@ -301,7 +301,7 @@
                 <w:rFonts w:ascii="TimeNewRoman" w:hAnsi="TimeNewRoman"/>
                 <w:sz w:val="30"/>
               </w:rPr>
-              <w:t>32/4=</w:t>
+              <w:t>72+31-15=</w:t>
             </w:r>
           </w:p>
         </w:tc>
@@ -318,7 +318,7 @@
                 <w:rFonts w:ascii="TimeNewRoman" w:hAnsi="TimeNewRoman"/>
                 <w:sz w:val="30"/>
               </w:rPr>
-              <w:t>31+54=</w:t>
+              <w:t>98-70=</w:t>
             </w:r>
           </w:p>
         </w:tc>
@@ -335,7 +335,7 @@
                 <w:rFonts w:ascii="TimeNewRoman" w:hAnsi="TimeNewRoman"/>
                 <w:sz w:val="30"/>
               </w:rPr>
-              <w:t>45+44=</w:t>
+              <w:t>36/4=</w:t>
             </w:r>
           </w:p>
         </w:tc>
@@ -352,7 +352,7 @@
                 <w:rFonts w:ascii="TimeNewRoman" w:hAnsi="TimeNewRoman"/>
                 <w:sz w:val="30"/>
               </w:rPr>
-              <w:t>56+47-96=</w:t>
+              <w:t>7x5=</w:t>
             </w:r>
           </w:p>
         </w:tc>
@@ -369,7 +369,7 @@
                 <w:rFonts w:ascii="TimeNewRoman" w:hAnsi="TimeNewRoman"/>
                 <w:sz w:val="30"/>
               </w:rPr>
-              <w:t>8x6+22=</w:t>
+              <w:t>3x6=</w:t>
             </w:r>
           </w:p>
         </w:tc>
@@ -388,7 +388,7 @@
                 <w:rFonts w:ascii="TimeNewRoman" w:hAnsi="TimeNewRoman"/>
                 <w:sz w:val="30"/>
               </w:rPr>
-              <w:t>99-87=</w:t>
+              <w:t>9x7=</w:t>
             </w:r>
           </w:p>
         </w:tc>
@@ -405,7 +405,7 @@
                 <w:rFonts w:ascii="TimeNewRoman" w:hAnsi="TimeNewRoman"/>
                 <w:sz w:val="30"/>
               </w:rPr>
-              <w:t>9x7-61=</w:t>
+              <w:t>2x8=</w:t>
             </w:r>
           </w:p>
         </w:tc>
@@ -422,7 +422,7 @@
                 <w:rFonts w:ascii="TimeNewRoman" w:hAnsi="TimeNewRoman"/>
                 <w:sz w:val="30"/>
               </w:rPr>
-              <w:t>89+44+57=</w:t>
+              <w:t>12/4=</w:t>
             </w:r>
           </w:p>
         </w:tc>
@@ -439,7 +439,7 @@
                 <w:rFonts w:ascii="TimeNewRoman" w:hAnsi="TimeNewRoman"/>
                 <w:sz w:val="30"/>
               </w:rPr>
-              <w:t>22+40=</w:t>
+              <w:t>24+40-40=</w:t>
             </w:r>
           </w:p>
         </w:tc>
@@ -456,7 +456,7 @@
                 <w:rFonts w:ascii="TimeNewRoman" w:hAnsi="TimeNewRoman"/>
                 <w:sz w:val="30"/>
               </w:rPr>
-              <w:t>5x6=</w:t>
+              <w:t>36/6=</w:t>
             </w:r>
           </w:p>
         </w:tc>
@@ -475,7 +475,7 @@
                 <w:rFonts w:ascii="TimeNewRoman" w:hAnsi="TimeNewRoman"/>
                 <w:sz w:val="30"/>
               </w:rPr>
-              <w:t>1x8=</w:t>
+              <w:t>3x1=</w:t>
             </w:r>
           </w:p>
         </w:tc>
@@ -492,7 +492,7 @@
                 <w:rFonts w:ascii="TimeNewRoman" w:hAnsi="TimeNewRoman"/>
                 <w:sz w:val="30"/>
               </w:rPr>
-              <w:t>24/6=</w:t>
+              <w:t>6x4=</w:t>
             </w:r>
           </w:p>
         </w:tc>
@@ -509,7 +509,7 @@
                 <w:rFonts w:ascii="TimeNewRoman" w:hAnsi="TimeNewRoman"/>
                 <w:sz w:val="30"/>
               </w:rPr>
-              <w:t>5x5=</w:t>
+              <w:t>2x4=</w:t>
             </w:r>
           </w:p>
         </w:tc>
@@ -526,7 +526,7 @@
                 <w:rFonts w:ascii="TimeNewRoman" w:hAnsi="TimeNewRoman"/>
                 <w:sz w:val="30"/>
               </w:rPr>
-              <w:t>4x4+7=</w:t>
+              <w:t>4+84=</w:t>
             </w:r>
           </w:p>
         </w:tc>
@@ -543,7 +543,7 @@
                 <w:rFonts w:ascii="TimeNewRoman" w:hAnsi="TimeNewRoman"/>
                 <w:sz w:val="30"/>
               </w:rPr>
-              <w:t>46-23=</w:t>
+              <w:t>2x1-2=</w:t>
             </w:r>
           </w:p>
         </w:tc>
@@ -562,7 +562,7 @@
                 <w:rFonts w:ascii="TimeNewRoman" w:hAnsi="TimeNewRoman"/>
                 <w:sz w:val="30"/>
               </w:rPr>
-              <w:t>24+12+94=</w:t>
+              <w:t>3x5=</w:t>
             </w:r>
           </w:p>
         </w:tc>
@@ -579,7 +579,7 @@
                 <w:rFonts w:ascii="TimeNewRoman" w:hAnsi="TimeNewRoman"/>
                 <w:sz w:val="30"/>
               </w:rPr>
-              <w:t>3x8+99=</w:t>
+              <w:t>7x3-6=</w:t>
             </w:r>
           </w:p>
         </w:tc>
@@ -596,7 +596,7 @@
                 <w:rFonts w:ascii="TimeNewRoman" w:hAnsi="TimeNewRoman"/>
                 <w:sz w:val="30"/>
               </w:rPr>
-              <w:t>8x8=</w:t>
+              <w:t>1x7=</w:t>
             </w:r>
           </w:p>
         </w:tc>
@@ -613,7 +613,7 @@
                 <w:rFonts w:ascii="TimeNewRoman" w:hAnsi="TimeNewRoman"/>
                 <w:sz w:val="30"/>
               </w:rPr>
-              <w:t>58+13=</w:t>
+              <w:t>7x3-9=</w:t>
             </w:r>
           </w:p>
         </w:tc>
@@ -630,7 +630,7 @@
                 <w:rFonts w:ascii="TimeNewRoman" w:hAnsi="TimeNewRoman"/>
                 <w:sz w:val="30"/>
               </w:rPr>
-              <w:t>8/4=</w:t>
+              <w:t>5x5+55=</w:t>
             </w:r>
           </w:p>
         </w:tc>
@@ -649,7 +649,7 @@
                 <w:rFonts w:ascii="TimeNewRoman" w:hAnsi="TimeNewRoman"/>
                 <w:sz w:val="30"/>
               </w:rPr>
-              <w:t>1+91=</w:t>
+              <w:t>90-58=</w:t>
             </w:r>
           </w:p>
         </w:tc>
@@ -666,128 +666,7 @@
                 <w:rFonts w:ascii="TimeNewRoman" w:hAnsi="TimeNewRoman"/>
                 <w:sz w:val="30"/>
               </w:rPr>
-              <w:t>15+19=</w:t>
-            </w:r>
-          </w:p>
-        </w:tc>
-        <w:tc>
-          <w:tcPr>
-            <w:tcW w:type="dxa" w:w="1987"/>
-          </w:tcPr>
-          <w:p>
-            <w:pPr>
-              <w:jc w:val="left"/>
-            </w:pPr>
-            <w:r>
-              <w:rPr>
-                <w:rFonts w:ascii="TimeNewRoman" w:hAnsi="TimeNewRoman"/>
-                <w:sz w:val="30"/>
-              </w:rPr>
-              <w:t>65-30=</w:t>
-            </w:r>
-          </w:p>
-        </w:tc>
-        <w:tc>
-          <w:tcPr>
-            <w:tcW w:type="dxa" w:w="1987"/>
-          </w:tcPr>
-          <w:p>
-            <w:pPr>
-              <w:jc w:val="left"/>
-            </w:pPr>
-            <w:r>
-              <w:rPr>
-                <w:rFonts w:ascii="TimeNewRoman" w:hAnsi="TimeNewRoman"/>
-                <w:sz w:val="30"/>
-              </w:rPr>
-              <w:t>9x5+16=</w:t>
-            </w:r>
-          </w:p>
-        </w:tc>
-        <w:tc>
-          <w:tcPr>
-            <w:tcW w:type="dxa" w:w="1987"/>
-          </w:tcPr>
-          <w:p>
-            <w:pPr>
-              <w:jc w:val="left"/>
-            </w:pPr>
-            <w:r>
-              <w:rPr>
-                <w:rFonts w:ascii="TimeNewRoman" w:hAnsi="TimeNewRoman"/>
-                <w:sz w:val="30"/>
-              </w:rPr>
-              <w:t>5+10=</w:t>
-            </w:r>
-          </w:p>
-        </w:tc>
-      </w:tr>
-      <w:tr>
-        <w:tc>
-          <w:tcPr>
-            <w:tcW w:type="dxa" w:w="1987"/>
-          </w:tcPr>
-          <w:p>
-            <w:pPr>
-              <w:jc w:val="left"/>
-            </w:pPr>
-            <w:r>
-              <w:rPr>
-                <w:rFonts w:ascii="TimeNewRoman" w:hAnsi="TimeNewRoman"/>
-                <w:sz w:val="30"/>
-              </w:rPr>
-              <w:t>25/5=</w:t>
-            </w:r>
-          </w:p>
-        </w:tc>
-        <w:tc>
-          <w:tcPr>
-            <w:tcW w:type="dxa" w:w="1987"/>
-          </w:tcPr>
-          <w:p>
-            <w:pPr>
-              <w:jc w:val="left"/>
-            </w:pPr>
-            <w:r>
-              <w:rPr>
-                <w:rFonts w:ascii="TimeNewRoman" w:hAnsi="TimeNewRoman"/>
-                <w:sz w:val="30"/>
-              </w:rPr>
-              <w:t>73+22-72=</w:t>
-            </w:r>
-          </w:p>
-        </w:tc>
-        <w:tc>
-          <w:tcPr>
-            <w:tcW w:type="dxa" w:w="1987"/>
-          </w:tcPr>
-          <w:p>
-            <w:pPr>
-              <w:jc w:val="left"/>
-            </w:pPr>
-            <w:r>
-              <w:rPr>
-                <w:rFonts w:ascii="TimeNewRoman" w:hAnsi="TimeNewRoman"/>
-                <w:sz w:val="30"/>
-              </w:rPr>
-              <w:t>3x3=</w:t>
-            </w:r>
-          </w:p>
-        </w:tc>
-        <w:tc>
-          <w:tcPr>
-            <w:tcW w:type="dxa" w:w="1987"/>
-          </w:tcPr>
-          <w:p>
-            <w:pPr>
-              <w:jc w:val="left"/>
-            </w:pPr>
-            <w:r>
-              <w:rPr>
-                <w:rFonts w:ascii="TimeNewRoman" w:hAnsi="TimeNewRoman"/>
-                <w:sz w:val="30"/>
-              </w:rPr>
-              <w:t>6x8-23=</w:t>
+              <w:t>8x8+58=</w:t>
             </w:r>
           </w:p>
         </w:tc>
@@ -808,8 +687,6 @@
             </w:r>
           </w:p>
         </w:tc>
-      </w:tr>
-      <w:tr>
         <w:tc>
           <w:tcPr>
             <w:tcW w:type="dxa" w:w="1987"/>
@@ -823,7 +700,7 @@
                 <w:rFonts w:ascii="TimeNewRoman" w:hAnsi="TimeNewRoman"/>
                 <w:sz w:val="30"/>
               </w:rPr>
-              <w:t>30+29-55=</w:t>
+              <w:t>22+17=</w:t>
             </w:r>
           </w:p>
         </w:tc>
@@ -840,7 +717,26 @@
                 <w:rFonts w:ascii="TimeNewRoman" w:hAnsi="TimeNewRoman"/>
                 <w:sz w:val="30"/>
               </w:rPr>
-              <w:t>8x7-36=</w:t>
+              <w:t>97+14+79=</w:t>
+            </w:r>
+          </w:p>
+        </w:tc>
+      </w:tr>
+      <w:tr>
+        <w:tc>
+          <w:tcPr>
+            <w:tcW w:type="dxa" w:w="1987"/>
+          </w:tcPr>
+          <w:p>
+            <w:pPr>
+              <w:jc w:val="left"/>
+            </w:pPr>
+            <w:r>
+              <w:rPr>
+                <w:rFonts w:ascii="TimeNewRoman" w:hAnsi="TimeNewRoman"/>
+                <w:sz w:val="30"/>
+              </w:rPr>
+              <w:t>76-57=</w:t>
             </w:r>
           </w:p>
         </w:tc>
@@ -857,10 +753,411 @@
                 <w:rFonts w:ascii="TimeNewRoman" w:hAnsi="TimeNewRoman"/>
                 <w:sz w:val="30"/>
               </w:rPr>
-              <w:t>20-7=</w:t>
+              <w:t>9x8=</w:t>
             </w:r>
           </w:p>
         </w:tc>
+        <w:tc>
+          <w:tcPr>
+            <w:tcW w:type="dxa" w:w="1987"/>
+          </w:tcPr>
+          <w:p>
+            <w:pPr>
+              <w:jc w:val="left"/>
+            </w:pPr>
+            <w:r>
+              <w:rPr>
+                <w:rFonts w:ascii="TimeNewRoman" w:hAnsi="TimeNewRoman"/>
+                <w:sz w:val="30"/>
+              </w:rPr>
+              <w:t>90-51=</w:t>
+            </w:r>
+          </w:p>
+        </w:tc>
+        <w:tc>
+          <w:tcPr>
+            <w:tcW w:type="dxa" w:w="1987"/>
+          </w:tcPr>
+          <w:p>
+            <w:pPr>
+              <w:jc w:val="left"/>
+            </w:pPr>
+            <w:r>
+              <w:rPr>
+                <w:rFonts w:ascii="TimeNewRoman" w:hAnsi="TimeNewRoman"/>
+                <w:sz w:val="30"/>
+              </w:rPr>
+              <w:t>79+15=</w:t>
+            </w:r>
+          </w:p>
+        </w:tc>
+        <w:tc>
+          <w:tcPr>
+            <w:tcW w:type="dxa" w:w="1987"/>
+          </w:tcPr>
+          <w:p>
+            <w:pPr>
+              <w:jc w:val="left"/>
+            </w:pPr>
+            <w:r>
+              <w:rPr>
+                <w:rFonts w:ascii="TimeNewRoman" w:hAnsi="TimeNewRoman"/>
+                <w:sz w:val="30"/>
+              </w:rPr>
+              <w:t>99-50=</w:t>
+            </w:r>
+          </w:p>
+        </w:tc>
+      </w:tr>
+      <w:tr>
+        <w:tc>
+          <w:tcPr>
+            <w:tcW w:type="dxa" w:w="1987"/>
+          </w:tcPr>
+          <w:p>
+            <w:pPr>
+              <w:jc w:val="left"/>
+            </w:pPr>
+            <w:r>
+              <w:rPr>
+                <w:rFonts w:ascii="TimeNewRoman" w:hAnsi="TimeNewRoman"/>
+                <w:sz w:val="30"/>
+              </w:rPr>
+              <w:t>69+21+23=</w:t>
+            </w:r>
+          </w:p>
+        </w:tc>
+        <w:tc>
+          <w:tcPr>
+            <w:tcW w:type="dxa" w:w="1987"/>
+          </w:tcPr>
+          <w:p>
+            <w:pPr>
+              <w:jc w:val="left"/>
+            </w:pPr>
+            <w:r>
+              <w:rPr>
+                <w:rFonts w:ascii="TimeNewRoman" w:hAnsi="TimeNewRoman"/>
+                <w:sz w:val="30"/>
+              </w:rPr>
+              <w:t>80+59+50=</w:t>
+            </w:r>
+          </w:p>
+        </w:tc>
+        <w:tc>
+          <w:tcPr>
+            <w:tcW w:type="dxa" w:w="1987"/>
+          </w:tcPr>
+          <w:p>
+            <w:pPr>
+              <w:jc w:val="left"/>
+            </w:pPr>
+            <w:r>
+              <w:rPr>
+                <w:rFonts w:ascii="TimeNewRoman" w:hAnsi="TimeNewRoman"/>
+                <w:sz w:val="30"/>
+              </w:rPr>
+              <w:t>5x1-1=</w:t>
+            </w:r>
+          </w:p>
+        </w:tc>
+        <w:tc>
+          <w:tcPr>
+            <w:tcW w:type="dxa" w:w="1987"/>
+          </w:tcPr>
+          <w:p>
+            <w:pPr>
+              <w:jc w:val="left"/>
+            </w:pPr>
+            <w:r>
+              <w:rPr>
+                <w:rFonts w:ascii="TimeNewRoman" w:hAnsi="TimeNewRoman"/>
+                <w:sz w:val="30"/>
+              </w:rPr>
+              <w:t>30/5=</w:t>
+            </w:r>
+          </w:p>
+        </w:tc>
+        <w:tc>
+          <w:tcPr>
+            <w:tcW w:type="dxa" w:w="1987"/>
+          </w:tcPr>
+          <w:p>
+            <w:pPr>
+              <w:jc w:val="left"/>
+            </w:pPr>
+            <w:r>
+              <w:rPr>
+                <w:rFonts w:ascii="TimeNewRoman" w:hAnsi="TimeNewRoman"/>
+                <w:sz w:val="30"/>
+              </w:rPr>
+              <w:t>17+44=</w:t>
+            </w:r>
+          </w:p>
+        </w:tc>
+      </w:tr>
+      <w:tr>
+        <w:tc>
+          <w:tcPr>
+            <w:tcW w:type="dxa" w:w="1987"/>
+          </w:tcPr>
+          <w:p>
+            <w:pPr>
+              <w:jc w:val="left"/>
+            </w:pPr>
+            <w:r>
+              <w:rPr>
+                <w:rFonts w:ascii="TimeNewRoman" w:hAnsi="TimeNewRoman"/>
+                <w:sz w:val="30"/>
+              </w:rPr>
+              <w:t>24/8=</w:t>
+            </w:r>
+          </w:p>
+        </w:tc>
+        <w:tc>
+          <w:tcPr>
+            <w:tcW w:type="dxa" w:w="1987"/>
+          </w:tcPr>
+          <w:p>
+            <w:pPr>
+              <w:jc w:val="left"/>
+            </w:pPr>
+            <w:r>
+              <w:rPr>
+                <w:rFonts w:ascii="TimeNewRoman" w:hAnsi="TimeNewRoman"/>
+                <w:sz w:val="30"/>
+              </w:rPr>
+              <w:t>5+15=</w:t>
+            </w:r>
+          </w:p>
+        </w:tc>
+        <w:tc>
+          <w:tcPr>
+            <w:tcW w:type="dxa" w:w="1987"/>
+          </w:tcPr>
+          <w:p>
+            <w:pPr>
+              <w:jc w:val="left"/>
+            </w:pPr>
+            <w:r>
+              <w:rPr>
+                <w:rFonts w:ascii="TimeNewRoman" w:hAnsi="TimeNewRoman"/>
+                <w:sz w:val="30"/>
+              </w:rPr>
+              <w:t>6x2=</w:t>
+            </w:r>
+          </w:p>
+        </w:tc>
+        <w:tc>
+          <w:tcPr>
+            <w:tcW w:type="dxa" w:w="1987"/>
+          </w:tcPr>
+          <w:p>
+            <w:pPr>
+              <w:jc w:val="left"/>
+            </w:pPr>
+            <w:r>
+              <w:rPr>
+                <w:rFonts w:ascii="TimeNewRoman" w:hAnsi="TimeNewRoman"/>
+                <w:sz w:val="30"/>
+              </w:rPr>
+              <w:t>40+13=</w:t>
+            </w:r>
+          </w:p>
+        </w:tc>
+        <w:tc>
+          <w:tcPr>
+            <w:tcW w:type="dxa" w:w="1987"/>
+          </w:tcPr>
+          <w:p>
+            <w:pPr>
+              <w:jc w:val="left"/>
+            </w:pPr>
+            <w:r>
+              <w:rPr>
+                <w:rFonts w:ascii="TimeNewRoman" w:hAnsi="TimeNewRoman"/>
+                <w:sz w:val="30"/>
+              </w:rPr>
+              <w:t>5x7=</w:t>
+            </w:r>
+          </w:p>
+        </w:tc>
+      </w:tr>
+      <w:tr>
+        <w:tc>
+          <w:tcPr>
+            <w:tcW w:type="dxa" w:w="1987"/>
+          </w:tcPr>
+          <w:p>
+            <w:pPr>
+              <w:jc w:val="left"/>
+            </w:pPr>
+            <w:r>
+              <w:rPr>
+                <w:rFonts w:ascii="TimeNewRoman" w:hAnsi="TimeNewRoman"/>
+                <w:sz w:val="30"/>
+              </w:rPr>
+              <w:t>2x7+30=</w:t>
+            </w:r>
+          </w:p>
+        </w:tc>
+        <w:tc>
+          <w:tcPr>
+            <w:tcW w:type="dxa" w:w="1987"/>
+          </w:tcPr>
+          <w:p>
+            <w:pPr>
+              <w:jc w:val="left"/>
+            </w:pPr>
+            <w:r>
+              <w:rPr>
+                <w:rFonts w:ascii="TimeNewRoman" w:hAnsi="TimeNewRoman"/>
+                <w:sz w:val="30"/>
+              </w:rPr>
+              <w:t>9x3+70=</w:t>
+            </w:r>
+          </w:p>
+        </w:tc>
+        <w:tc>
+          <w:tcPr>
+            <w:tcW w:type="dxa" w:w="1987"/>
+          </w:tcPr>
+          <w:p>
+            <w:pPr>
+              <w:jc w:val="left"/>
+            </w:pPr>
+            <w:r>
+              <w:rPr>
+                <w:rFonts w:ascii="TimeNewRoman" w:hAnsi="TimeNewRoman"/>
+                <w:sz w:val="30"/>
+              </w:rPr>
+              <w:t>90+31+68=</w:t>
+            </w:r>
+          </w:p>
+        </w:tc>
+        <w:tc>
+          <w:tcPr>
+            <w:tcW w:type="dxa" w:w="1987"/>
+          </w:tcPr>
+          <w:p>
+            <w:pPr>
+              <w:jc w:val="left"/>
+            </w:pPr>
+            <w:r>
+              <w:rPr>
+                <w:rFonts w:ascii="TimeNewRoman" w:hAnsi="TimeNewRoman"/>
+                <w:sz w:val="30"/>
+              </w:rPr>
+              <w:t>22+24=</w:t>
+            </w:r>
+          </w:p>
+        </w:tc>
+        <w:tc>
+          <w:tcPr>
+            <w:tcW w:type="dxa" w:w="1987"/>
+          </w:tcPr>
+          <w:p>
+            <w:pPr>
+              <w:jc w:val="left"/>
+            </w:pPr>
+            <w:r>
+              <w:rPr>
+                <w:rFonts w:ascii="TimeNewRoman" w:hAnsi="TimeNewRoman"/>
+                <w:sz w:val="30"/>
+              </w:rPr>
+              <w:t>23-3=</w:t>
+            </w:r>
+          </w:p>
+        </w:tc>
+      </w:tr>
+      <w:tr>
+        <w:tc>
+          <w:tcPr>
+            <w:tcW w:type="dxa" w:w="1987"/>
+          </w:tcPr>
+          <w:p>
+            <w:pPr>
+              <w:jc w:val="left"/>
+            </w:pPr>
+            <w:r>
+              <w:rPr>
+                <w:rFonts w:ascii="TimeNewRoman" w:hAnsi="TimeNewRoman"/>
+                <w:sz w:val="30"/>
+              </w:rPr>
+              <w:t>52+33=</w:t>
+            </w:r>
+          </w:p>
+        </w:tc>
+        <w:tc>
+          <w:tcPr>
+            <w:tcW w:type="dxa" w:w="1987"/>
+          </w:tcPr>
+          <w:p>
+            <w:pPr>
+              <w:jc w:val="left"/>
+            </w:pPr>
+            <w:r>
+              <w:rPr>
+                <w:rFonts w:ascii="TimeNewRoman" w:hAnsi="TimeNewRoman"/>
+                <w:sz w:val="30"/>
+              </w:rPr>
+              <w:t>58+7=</w:t>
+            </w:r>
+          </w:p>
+        </w:tc>
+        <w:tc>
+          <w:tcPr>
+            <w:tcW w:type="dxa" w:w="1987"/>
+          </w:tcPr>
+          <w:p>
+            <w:pPr>
+              <w:jc w:val="left"/>
+            </w:pPr>
+            <w:r>
+              <w:rPr>
+                <w:rFonts w:ascii="TimeNewRoman" w:hAnsi="TimeNewRoman"/>
+                <w:sz w:val="30"/>
+              </w:rPr>
+              <w:t>81+26+52=</w:t>
+            </w:r>
+          </w:p>
+        </w:tc>
+        <w:tc>
+          <w:tcPr>
+            <w:tcW w:type="dxa" w:w="1987"/>
+          </w:tcPr>
+          <w:p>
+            <w:pPr>
+              <w:jc w:val="left"/>
+            </w:pPr>
+            <w:r>
+              <w:rPr>
+                <w:rFonts w:ascii="TimeNewRoman" w:hAnsi="TimeNewRoman"/>
+                <w:sz w:val="30"/>
+              </w:rPr>
+              <w:t>7x1=</w:t>
+            </w:r>
+          </w:p>
+        </w:tc>
+        <w:tc>
+          <w:tcPr>
+            <w:tcW w:type="dxa" w:w="1987"/>
+          </w:tcPr>
+          <w:p>
+            <w:pPr>
+              <w:jc w:val="left"/>
+            </w:pPr>
+            <w:r>
+              <w:rPr>
+                <w:rFonts w:ascii="TimeNewRoman" w:hAnsi="TimeNewRoman"/>
+                <w:sz w:val="30"/>
+              </w:rPr>
+              <w:t>97-38=</w:t>
+            </w:r>
+          </w:p>
+        </w:tc>
+      </w:tr>
+      <w:tr>
         <w:tc>
           <w:tcPr>
             <w:tcW w:type="dxa" w:w="1987"/>
@@ -891,7 +1188,58 @@
                 <w:rFonts w:ascii="TimeNewRoman" w:hAnsi="TimeNewRoman"/>
                 <w:sz w:val="30"/>
               </w:rPr>
-              <w:t>4+31=</w:t>
+              <w:t>66-1=</w:t>
+            </w:r>
+          </w:p>
+        </w:tc>
+        <w:tc>
+          <w:tcPr>
+            <w:tcW w:type="dxa" w:w="1987"/>
+          </w:tcPr>
+          <w:p>
+            <w:pPr>
+              <w:jc w:val="left"/>
+            </w:pPr>
+            <w:r>
+              <w:rPr>
+                <w:rFonts w:ascii="TimeNewRoman" w:hAnsi="TimeNewRoman"/>
+                <w:sz w:val="30"/>
+              </w:rPr>
+              <w:t>3+78+43=</w:t>
+            </w:r>
+          </w:p>
+        </w:tc>
+        <w:tc>
+          <w:tcPr>
+            <w:tcW w:type="dxa" w:w="1987"/>
+          </w:tcPr>
+          <w:p>
+            <w:pPr>
+              <w:jc w:val="left"/>
+            </w:pPr>
+            <w:r>
+              <w:rPr>
+                <w:rFonts w:ascii="TimeNewRoman" w:hAnsi="TimeNewRoman"/>
+                <w:sz w:val="30"/>
+              </w:rPr>
+              <w:t>38-4=</w:t>
+            </w:r>
+          </w:p>
+        </w:tc>
+        <w:tc>
+          <w:tcPr>
+            <w:tcW w:type="dxa" w:w="1987"/>
+          </w:tcPr>
+          <w:p>
+            <w:pPr>
+              <w:jc w:val="left"/>
+            </w:pPr>
+            <w:r>
+              <w:rPr>
+                <w:rFonts w:ascii="TimeNewRoman" w:hAnsi="TimeNewRoman"/>
+                <w:sz w:val="30"/>
+              </w:rPr>
+              <w:t>96-53=</w:t>
             </w:r>
           </w:p>
         </w:tc>
@@ -910,7 +1258,7 @@
                 <w:rFonts w:ascii="TimeNewRoman" w:hAnsi="TimeNewRoman"/>
                 <w:sz w:val="30"/>
               </w:rPr>
-              <w:t>10+3+57=</w:t>
+              <w:t>56/8=</w:t>
             </w:r>
           </w:p>
         </w:tc>
@@ -927,7 +1275,7 @@
                 <w:rFonts w:ascii="TimeNewRoman" w:hAnsi="TimeNewRoman"/>
                 <w:sz w:val="30"/>
               </w:rPr>
-              <w:t>9x6=</w:t>
+              <w:t>4/1=</w:t>
             </w:r>
           </w:p>
         </w:tc>
@@ -944,7 +1292,7 @@
                 <w:rFonts w:ascii="TimeNewRoman" w:hAnsi="TimeNewRoman"/>
                 <w:sz w:val="30"/>
               </w:rPr>
-              <w:t>9x2=</w:t>
+              <w:t>6x6+4=</w:t>
             </w:r>
           </w:p>
         </w:tc>
@@ -961,7 +1309,7 @@
                 <w:rFonts w:ascii="TimeNewRoman" w:hAnsi="TimeNewRoman"/>
                 <w:sz w:val="30"/>
               </w:rPr>
-              <w:t>62-36=</w:t>
+              <w:t>3x4+64=</w:t>
             </w:r>
           </w:p>
         </w:tc>
@@ -978,7 +1326,7 @@
                 <w:rFonts w:ascii="TimeNewRoman" w:hAnsi="TimeNewRoman"/>
                 <w:sz w:val="30"/>
               </w:rPr>
-              <w:t>40-23=</w:t>
+              <w:t>66+30=</w:t>
             </w:r>
           </w:p>
         </w:tc>
@@ -997,7 +1345,7 @@
                 <w:rFonts w:ascii="TimeNewRoman" w:hAnsi="TimeNewRoman"/>
                 <w:sz w:val="30"/>
               </w:rPr>
-              <w:t>52+45-13=</w:t>
+              <w:t>57-28=</w:t>
             </w:r>
           </w:p>
         </w:tc>
@@ -1014,7 +1362,7 @@
                 <w:rFonts w:ascii="TimeNewRoman" w:hAnsi="TimeNewRoman"/>
                 <w:sz w:val="30"/>
               </w:rPr>
-              <w:t>12/2=</w:t>
+              <w:t>63/9=</w:t>
             </w:r>
           </w:p>
         </w:tc>
@@ -1031,7 +1379,7 @@
                 <w:rFonts w:ascii="TimeNewRoman" w:hAnsi="TimeNewRoman"/>
                 <w:sz w:val="30"/>
               </w:rPr>
-              <w:t>2x2=</w:t>
+              <w:t>47-18=</w:t>
             </w:r>
           </w:p>
         </w:tc>
@@ -1048,7 +1396,7 @@
                 <w:rFonts w:ascii="TimeNewRoman" w:hAnsi="TimeNewRoman"/>
                 <w:sz w:val="30"/>
               </w:rPr>
-              <w:t>7x8-2=</w:t>
+              <w:t>2x4+88=</w:t>
             </w:r>
           </w:p>
         </w:tc>
@@ -1065,7 +1413,7 @@
                 <w:rFonts w:ascii="TimeNewRoman" w:hAnsi="TimeNewRoman"/>
                 <w:sz w:val="30"/>
               </w:rPr>
-              <w:t>34+52+81=</w:t>
+              <w:t>1x7-5=</w:t>
             </w:r>
           </w:p>
         </w:tc>
@@ -1084,7 +1432,7 @@
                 <w:rFonts w:ascii="TimeNewRoman" w:hAnsi="TimeNewRoman"/>
                 <w:sz w:val="30"/>
               </w:rPr>
-              <w:t>23+92+65=</w:t>
+              <w:t>8x4=</w:t>
             </w:r>
           </w:p>
         </w:tc>
@@ -1101,7 +1449,7 @@
                 <w:rFonts w:ascii="TimeNewRoman" w:hAnsi="TimeNewRoman"/>
                 <w:sz w:val="30"/>
               </w:rPr>
-              <w:t>61+16+67=</w:t>
+              <w:t>1x6=</w:t>
             </w:r>
           </w:p>
         </w:tc>
@@ -1118,7 +1466,7 @@
                 <w:rFonts w:ascii="TimeNewRoman" w:hAnsi="TimeNewRoman"/>
                 <w:sz w:val="30"/>
               </w:rPr>
-              <w:t>3+34=</w:t>
+              <w:t>46+77-42=</w:t>
             </w:r>
           </w:p>
         </w:tc>
@@ -1135,7 +1483,7 @@
                 <w:rFonts w:ascii="TimeNewRoman" w:hAnsi="TimeNewRoman"/>
                 <w:sz w:val="30"/>
               </w:rPr>
-              <w:t>64/8=</w:t>
+              <w:t>4x4=</w:t>
             </w:r>
           </w:p>
         </w:tc>
@@ -1152,7 +1500,7 @@
                 <w:rFonts w:ascii="TimeNewRoman" w:hAnsi="TimeNewRoman"/>
                 <w:sz w:val="30"/>
               </w:rPr>
-              <w:t>75-6=</w:t>
+              <w:t>2x9+63=</w:t>
             </w:r>
           </w:p>
         </w:tc>
@@ -1171,7 +1519,7 @@
                 <w:rFonts w:ascii="TimeNewRoman" w:hAnsi="TimeNewRoman"/>
                 <w:sz w:val="30"/>
               </w:rPr>
-              <w:t>61+2=</w:t>
+              <w:t>77-50=</w:t>
             </w:r>
           </w:p>
         </w:tc>
@@ -1188,7 +1536,7 @@
                 <w:rFonts w:ascii="TimeNewRoman" w:hAnsi="TimeNewRoman"/>
                 <w:sz w:val="30"/>
               </w:rPr>
-              <w:t>6x2-4=</w:t>
+              <w:t>7x2=</w:t>
             </w:r>
           </w:p>
         </w:tc>
@@ -1205,7 +1553,7 @@
                 <w:rFonts w:ascii="TimeNewRoman" w:hAnsi="TimeNewRoman"/>
                 <w:sz w:val="30"/>
               </w:rPr>
-              <w:t>94+97+37=</w:t>
+              <w:t>94-69=</w:t>
             </w:r>
           </w:p>
         </w:tc>
@@ -1222,7 +1570,7 @@
                 <w:rFonts w:ascii="TimeNewRoman" w:hAnsi="TimeNewRoman"/>
                 <w:sz w:val="30"/>
               </w:rPr>
-              <w:t>38+56=</w:t>
+              <w:t>9x1=</w:t>
             </w:r>
           </w:p>
         </w:tc>
@@ -1239,377 +1587,12 @@
                 <w:rFonts w:ascii="TimeNewRoman" w:hAnsi="TimeNewRoman"/>
                 <w:sz w:val="30"/>
               </w:rPr>
-              <w:t>8x8+61=</w:t>
+              <w:t>28-26=</w:t>
             </w:r>
           </w:p>
         </w:tc>
       </w:tr>
       <w:tr>
-        <w:tc>
-          <w:tcPr>
-            <w:tcW w:type="dxa" w:w="1987"/>
-          </w:tcPr>
-          <w:p>
-            <w:pPr>
-              <w:jc w:val="left"/>
-            </w:pPr>
-            <w:r>
-              <w:rPr>
-                <w:rFonts w:ascii="TimeNewRoman" w:hAnsi="TimeNewRoman"/>
-                <w:sz w:val="30"/>
-              </w:rPr>
-              <w:t>13+75=</w:t>
-            </w:r>
-          </w:p>
-        </w:tc>
-        <w:tc>
-          <w:tcPr>
-            <w:tcW w:type="dxa" w:w="1987"/>
-          </w:tcPr>
-          <w:p>
-            <w:pPr>
-              <w:jc w:val="left"/>
-            </w:pPr>
-            <w:r>
-              <w:rPr>
-                <w:rFonts w:ascii="TimeNewRoman" w:hAnsi="TimeNewRoman"/>
-                <w:sz w:val="30"/>
-              </w:rPr>
-              <w:t>16+47=</w:t>
-            </w:r>
-          </w:p>
-        </w:tc>
-        <w:tc>
-          <w:tcPr>
-            <w:tcW w:type="dxa" w:w="1987"/>
-          </w:tcPr>
-          <w:p>
-            <w:pPr>
-              <w:jc w:val="left"/>
-            </w:pPr>
-            <w:r>
-              <w:rPr>
-                <w:rFonts w:ascii="TimeNewRoman" w:hAnsi="TimeNewRoman"/>
-                <w:sz w:val="30"/>
-              </w:rPr>
-              <w:t>71+28-79=</w:t>
-            </w:r>
-          </w:p>
-        </w:tc>
-        <w:tc>
-          <w:tcPr>
-            <w:tcW w:type="dxa" w:w="1987"/>
-          </w:tcPr>
-          <w:p>
-            <w:pPr>
-              <w:jc w:val="left"/>
-            </w:pPr>
-            <w:r>
-              <w:rPr>
-                <w:rFonts w:ascii="TimeNewRoman" w:hAnsi="TimeNewRoman"/>
-                <w:sz w:val="30"/>
-              </w:rPr>
-              <w:t>81+60-63=</w:t>
-            </w:r>
-          </w:p>
-        </w:tc>
-        <w:tc>
-          <w:tcPr>
-            <w:tcW w:type="dxa" w:w="1987"/>
-          </w:tcPr>
-          <w:p>
-            <w:pPr>
-              <w:jc w:val="left"/>
-            </w:pPr>
-            <w:r>
-              <w:rPr>
-                <w:rFonts w:ascii="TimeNewRoman" w:hAnsi="TimeNewRoman"/>
-                <w:sz w:val="30"/>
-              </w:rPr>
-              <w:t>7x9+69=</w:t>
-            </w:r>
-          </w:p>
-        </w:tc>
-      </w:tr>
-      <w:tr>
-        <w:tc>
-          <w:tcPr>
-            <w:tcW w:type="dxa" w:w="1987"/>
-          </w:tcPr>
-          <w:p>
-            <w:pPr>
-              <w:jc w:val="left"/>
-            </w:pPr>
-            <w:r>
-              <w:rPr>
-                <w:rFonts w:ascii="TimeNewRoman" w:hAnsi="TimeNewRoman"/>
-                <w:sz w:val="30"/>
-              </w:rPr>
-              <w:t>7x8+50=</w:t>
-            </w:r>
-          </w:p>
-        </w:tc>
-        <w:tc>
-          <w:tcPr>
-            <w:tcW w:type="dxa" w:w="1987"/>
-          </w:tcPr>
-          <w:p>
-            <w:pPr>
-              <w:jc w:val="left"/>
-            </w:pPr>
-            <w:r>
-              <w:rPr>
-                <w:rFonts w:ascii="TimeNewRoman" w:hAnsi="TimeNewRoman"/>
-                <w:sz w:val="30"/>
-              </w:rPr>
-              <w:t>38+36+2=</w:t>
-            </w:r>
-          </w:p>
-        </w:tc>
-        <w:tc>
-          <w:tcPr>
-            <w:tcW w:type="dxa" w:w="1987"/>
-          </w:tcPr>
-          <w:p>
-            <w:pPr>
-              <w:jc w:val="left"/>
-            </w:pPr>
-            <w:r>
-              <w:rPr>
-                <w:rFonts w:ascii="TimeNewRoman" w:hAnsi="TimeNewRoman"/>
-                <w:sz w:val="30"/>
-              </w:rPr>
-              <w:t>12+41+16=</w:t>
-            </w:r>
-          </w:p>
-        </w:tc>
-        <w:tc>
-          <w:tcPr>
-            <w:tcW w:type="dxa" w:w="1987"/>
-          </w:tcPr>
-          <w:p>
-            <w:pPr>
-              <w:jc w:val="left"/>
-            </w:pPr>
-            <w:r>
-              <w:rPr>
-                <w:rFonts w:ascii="TimeNewRoman" w:hAnsi="TimeNewRoman"/>
-                <w:sz w:val="30"/>
-              </w:rPr>
-              <w:t>5x1=</w:t>
-            </w:r>
-          </w:p>
-        </w:tc>
-        <w:tc>
-          <w:tcPr>
-            <w:tcW w:type="dxa" w:w="1987"/>
-          </w:tcPr>
-          <w:p>
-            <w:pPr>
-              <w:jc w:val="left"/>
-            </w:pPr>
-            <w:r>
-              <w:rPr>
-                <w:rFonts w:ascii="TimeNewRoman" w:hAnsi="TimeNewRoman"/>
-                <w:sz w:val="30"/>
-              </w:rPr>
-              <w:t>21+26=</w:t>
-            </w:r>
-          </w:p>
-        </w:tc>
-      </w:tr>
-      <w:tr>
-        <w:tc>
-          <w:tcPr>
-            <w:tcW w:type="dxa" w:w="1987"/>
-          </w:tcPr>
-          <w:p>
-            <w:pPr>
-              <w:jc w:val="left"/>
-            </w:pPr>
-            <w:r>
-              <w:rPr>
-                <w:rFonts w:ascii="TimeNewRoman" w:hAnsi="TimeNewRoman"/>
-                <w:sz w:val="30"/>
-              </w:rPr>
-              <w:t>61-4=</w:t>
-            </w:r>
-          </w:p>
-        </w:tc>
-        <w:tc>
-          <w:tcPr>
-            <w:tcW w:type="dxa" w:w="1987"/>
-          </w:tcPr>
-          <w:p>
-            <w:pPr>
-              <w:jc w:val="left"/>
-            </w:pPr>
-            <w:r>
-              <w:rPr>
-                <w:rFonts w:ascii="TimeNewRoman" w:hAnsi="TimeNewRoman"/>
-                <w:sz w:val="30"/>
-              </w:rPr>
-              <w:t>18/2=</w:t>
-            </w:r>
-          </w:p>
-        </w:tc>
-        <w:tc>
-          <w:tcPr>
-            <w:tcW w:type="dxa" w:w="1987"/>
-          </w:tcPr>
-          <w:p>
-            <w:pPr>
-              <w:jc w:val="left"/>
-            </w:pPr>
-            <w:r>
-              <w:rPr>
-                <w:rFonts w:ascii="TimeNewRoman" w:hAnsi="TimeNewRoman"/>
-                <w:sz w:val="30"/>
-              </w:rPr>
-              <w:t>73+52-18=</w:t>
-            </w:r>
-          </w:p>
-        </w:tc>
-        <w:tc>
-          <w:tcPr>
-            <w:tcW w:type="dxa" w:w="1987"/>
-          </w:tcPr>
-          <w:p>
-            <w:pPr>
-              <w:jc w:val="left"/>
-            </w:pPr>
-            <w:r>
-              <w:rPr>
-                <w:rFonts w:ascii="TimeNewRoman" w:hAnsi="TimeNewRoman"/>
-                <w:sz w:val="30"/>
-              </w:rPr>
-              <w:t>1x7+55=</w:t>
-            </w:r>
-          </w:p>
-        </w:tc>
-        <w:tc>
-          <w:tcPr>
-            <w:tcW w:type="dxa" w:w="1987"/>
-          </w:tcPr>
-          <w:p>
-            <w:pPr>
-              <w:jc w:val="left"/>
-            </w:pPr>
-            <w:r>
-              <w:rPr>
-                <w:rFonts w:ascii="TimeNewRoman" w:hAnsi="TimeNewRoman"/>
-                <w:sz w:val="30"/>
-              </w:rPr>
-              <w:t>15+44=</w:t>
-            </w:r>
-          </w:p>
-        </w:tc>
-      </w:tr>
-      <w:tr>
-        <w:tc>
-          <w:tcPr>
-            <w:tcW w:type="dxa" w:w="1987"/>
-          </w:tcPr>
-          <w:p>
-            <w:pPr>
-              <w:jc w:val="left"/>
-            </w:pPr>
-            <w:r>
-              <w:rPr>
-                <w:rFonts w:ascii="TimeNewRoman" w:hAnsi="TimeNewRoman"/>
-                <w:sz w:val="30"/>
-              </w:rPr>
-              <w:t>1x4=</w:t>
-            </w:r>
-          </w:p>
-        </w:tc>
-        <w:tc>
-          <w:tcPr>
-            <w:tcW w:type="dxa" w:w="1987"/>
-          </w:tcPr>
-          <w:p>
-            <w:pPr>
-              <w:jc w:val="left"/>
-            </w:pPr>
-            <w:r>
-              <w:rPr>
-                <w:rFonts w:ascii="TimeNewRoman" w:hAnsi="TimeNewRoman"/>
-                <w:sz w:val="30"/>
-              </w:rPr>
-              <w:t>9x2-2=</w:t>
-            </w:r>
-          </w:p>
-        </w:tc>
-        <w:tc>
-          <w:tcPr>
-            <w:tcW w:type="dxa" w:w="1987"/>
-          </w:tcPr>
-          <w:p>
-            <w:pPr>
-              <w:jc w:val="left"/>
-            </w:pPr>
-            <w:r>
-              <w:rPr>
-                <w:rFonts w:ascii="TimeNewRoman" w:hAnsi="TimeNewRoman"/>
-                <w:sz w:val="30"/>
-              </w:rPr>
-              <w:t>73-2=</w:t>
-            </w:r>
-          </w:p>
-        </w:tc>
-        <w:tc>
-          <w:tcPr>
-            <w:tcW w:type="dxa" w:w="1987"/>
-          </w:tcPr>
-          <w:p>
-            <w:pPr>
-              <w:jc w:val="left"/>
-            </w:pPr>
-            <w:r>
-              <w:rPr>
-                <w:rFonts w:ascii="TimeNewRoman" w:hAnsi="TimeNewRoman"/>
-                <w:sz w:val="30"/>
-              </w:rPr>
-              <w:t>1x9=</w:t>
-            </w:r>
-          </w:p>
-        </w:tc>
-        <w:tc>
-          <w:tcPr>
-            <w:tcW w:type="dxa" w:w="1987"/>
-          </w:tcPr>
-          <w:p>
-            <w:pPr>
-              <w:jc w:val="left"/>
-            </w:pPr>
-            <w:r>
-              <w:rPr>
-                <w:rFonts w:ascii="TimeNewRoman" w:hAnsi="TimeNewRoman"/>
-                <w:sz w:val="30"/>
-              </w:rPr>
-              <w:t>4x3=</w:t>
-            </w:r>
-          </w:p>
-        </w:tc>
-      </w:tr>
-      <w:tr>
-        <w:tc>
-          <w:tcPr>
-            <w:tcW w:type="dxa" w:w="1987"/>
-          </w:tcPr>
-          <w:p>
-            <w:pPr>
-              <w:jc w:val="left"/>
-            </w:pPr>
-            <w:r>
-              <w:rPr>
-                <w:rFonts w:ascii="TimeNewRoman" w:hAnsi="TimeNewRoman"/>
-                <w:sz w:val="30"/>
-              </w:rPr>
-              <w:t>40+14=</w:t>
-            </w:r>
-          </w:p>
-        </w:tc>
         <w:tc>
           <w:tcPr>
             <w:tcW w:type="dxa" w:w="1987"/>
@@ -1640,7 +1623,7 @@
                 <w:rFonts w:ascii="TimeNewRoman" w:hAnsi="TimeNewRoman"/>
                 <w:sz w:val="30"/>
               </w:rPr>
-              <w:t>67+11-35=</w:t>
+              <w:t>3x9=</w:t>
             </w:r>
           </w:p>
         </w:tc>
@@ -1657,7 +1640,7 @@
                 <w:rFonts w:ascii="TimeNewRoman" w:hAnsi="TimeNewRoman"/>
                 <w:sz w:val="30"/>
               </w:rPr>
-              <w:t>5x7=</w:t>
+              <w:t>74+41-85=</w:t>
             </w:r>
           </w:p>
         </w:tc>
@@ -1674,7 +1657,24 @@
                 <w:rFonts w:ascii="TimeNewRoman" w:hAnsi="TimeNewRoman"/>
                 <w:sz w:val="30"/>
               </w:rPr>
-              <w:t>3x4=</w:t>
+              <w:t>57+35=</w:t>
+            </w:r>
+          </w:p>
+        </w:tc>
+        <w:tc>
+          <w:tcPr>
+            <w:tcW w:type="dxa" w:w="1987"/>
+          </w:tcPr>
+          <w:p>
+            <w:pPr>
+              <w:jc w:val="left"/>
+            </w:pPr>
+            <w:r>
+              <w:rPr>
+                <w:rFonts w:ascii="TimeNewRoman" w:hAnsi="TimeNewRoman"/>
+                <w:sz w:val="30"/>
+              </w:rPr>
+              <w:t>90-87=</w:t>
             </w:r>
           </w:p>
         </w:tc>
@@ -1693,7 +1693,7 @@
                 <w:rFonts w:ascii="TimeNewRoman" w:hAnsi="TimeNewRoman"/>
                 <w:sz w:val="30"/>
               </w:rPr>
-              <w:t>6x1=</w:t>
+              <w:t>1x7+67=</w:t>
             </w:r>
           </w:p>
         </w:tc>
@@ -1710,7 +1710,7 @@
                 <w:rFonts w:ascii="TimeNewRoman" w:hAnsi="TimeNewRoman"/>
                 <w:sz w:val="30"/>
               </w:rPr>
-              <w:t>8x9+14=</w:t>
+              <w:t>3x8=</w:t>
             </w:r>
           </w:p>
         </w:tc>
@@ -1727,7 +1727,7 @@
                 <w:rFonts w:ascii="TimeNewRoman" w:hAnsi="TimeNewRoman"/>
                 <w:sz w:val="30"/>
               </w:rPr>
-              <w:t>6/1=</w:t>
+              <w:t>4x9=</w:t>
             </w:r>
           </w:p>
         </w:tc>
@@ -1744,7 +1744,7 @@
                 <w:rFonts w:ascii="TimeNewRoman" w:hAnsi="TimeNewRoman"/>
                 <w:sz w:val="30"/>
               </w:rPr>
-              <w:t>2x3=</w:t>
+              <w:t>8x4-21=</w:t>
             </w:r>
           </w:p>
         </w:tc>
@@ -1761,7 +1761,7 @@
                 <w:rFonts w:ascii="TimeNewRoman" w:hAnsi="TimeNewRoman"/>
                 <w:sz w:val="30"/>
               </w:rPr>
-              <w:t>5x8=</w:t>
+              <w:t>8x2=</w:t>
             </w:r>
           </w:p>
         </w:tc>

</xml_diff>

<commit_message>
Update master to output generated at 5f46714
</commit_message>
<xml_diff>
--- a/mixed.docx
+++ b/mixed.docx
@@ -40,7 +40,7 @@
                 <w:rFonts w:ascii="TimeNewRoman" w:hAnsi="TimeNewRoman"/>
                 <w:sz w:val="30"/>
               </w:rPr>
-              <w:t>27/3=</w:t>
+              <w:t>7x1=</w:t>
             </w:r>
           </w:p>
         </w:tc>
@@ -57,7 +57,703 @@
                 <w:rFonts w:ascii="TimeNewRoman" w:hAnsi="TimeNewRoman"/>
                 <w:sz w:val="30"/>
               </w:rPr>
-              <w:t>3x2-5=</w:t>
+              <w:t>22+57=</w:t>
+            </w:r>
+          </w:p>
+        </w:tc>
+        <w:tc>
+          <w:tcPr>
+            <w:tcW w:type="dxa" w:w="1987"/>
+          </w:tcPr>
+          <w:p>
+            <w:pPr>
+              <w:jc w:val="left"/>
+            </w:pPr>
+            <w:r>
+              <w:rPr>
+                <w:rFonts w:ascii="TimeNewRoman" w:hAnsi="TimeNewRoman"/>
+                <w:sz w:val="30"/>
+              </w:rPr>
+              <w:t>34+33-49=</w:t>
+            </w:r>
+          </w:p>
+        </w:tc>
+        <w:tc>
+          <w:tcPr>
+            <w:tcW w:type="dxa" w:w="1987"/>
+          </w:tcPr>
+          <w:p>
+            <w:pPr>
+              <w:jc w:val="left"/>
+            </w:pPr>
+            <w:r>
+              <w:rPr>
+                <w:rFonts w:ascii="TimeNewRoman" w:hAnsi="TimeNewRoman"/>
+                <w:sz w:val="30"/>
+              </w:rPr>
+              <w:t>4x1-3=</w:t>
+            </w:r>
+          </w:p>
+        </w:tc>
+        <w:tc>
+          <w:tcPr>
+            <w:tcW w:type="dxa" w:w="1987"/>
+          </w:tcPr>
+          <w:p>
+            <w:pPr>
+              <w:jc w:val="left"/>
+            </w:pPr>
+            <w:r>
+              <w:rPr>
+                <w:rFonts w:ascii="TimeNewRoman" w:hAnsi="TimeNewRoman"/>
+                <w:sz w:val="30"/>
+              </w:rPr>
+              <w:t>4x5=</w:t>
+            </w:r>
+          </w:p>
+        </w:tc>
+      </w:tr>
+      <w:tr>
+        <w:tc>
+          <w:tcPr>
+            <w:tcW w:type="dxa" w:w="1987"/>
+          </w:tcPr>
+          <w:p>
+            <w:pPr>
+              <w:jc w:val="left"/>
+            </w:pPr>
+            <w:r>
+              <w:rPr>
+                <w:rFonts w:ascii="TimeNewRoman" w:hAnsi="TimeNewRoman"/>
+                <w:sz w:val="30"/>
+              </w:rPr>
+              <w:t>32+81+37=</w:t>
+            </w:r>
+          </w:p>
+        </w:tc>
+        <w:tc>
+          <w:tcPr>
+            <w:tcW w:type="dxa" w:w="1987"/>
+          </w:tcPr>
+          <w:p>
+            <w:pPr>
+              <w:jc w:val="left"/>
+            </w:pPr>
+            <w:r>
+              <w:rPr>
+                <w:rFonts w:ascii="TimeNewRoman" w:hAnsi="TimeNewRoman"/>
+                <w:sz w:val="30"/>
+              </w:rPr>
+              <w:t>12+37=</w:t>
+            </w:r>
+          </w:p>
+        </w:tc>
+        <w:tc>
+          <w:tcPr>
+            <w:tcW w:type="dxa" w:w="1987"/>
+          </w:tcPr>
+          <w:p>
+            <w:pPr>
+              <w:jc w:val="left"/>
+            </w:pPr>
+            <w:r>
+              <w:rPr>
+                <w:rFonts w:ascii="TimeNewRoman" w:hAnsi="TimeNewRoman"/>
+                <w:sz w:val="30"/>
+              </w:rPr>
+              <w:t>30+3=</w:t>
+            </w:r>
+          </w:p>
+        </w:tc>
+        <w:tc>
+          <w:tcPr>
+            <w:tcW w:type="dxa" w:w="1987"/>
+          </w:tcPr>
+          <w:p>
+            <w:pPr>
+              <w:jc w:val="left"/>
+            </w:pPr>
+            <w:r>
+              <w:rPr>
+                <w:rFonts w:ascii="TimeNewRoman" w:hAnsi="TimeNewRoman"/>
+                <w:sz w:val="30"/>
+              </w:rPr>
+              <w:t>80-11=</w:t>
+            </w:r>
+          </w:p>
+        </w:tc>
+        <w:tc>
+          <w:tcPr>
+            <w:tcW w:type="dxa" w:w="1987"/>
+          </w:tcPr>
+          <w:p>
+            <w:pPr>
+              <w:jc w:val="left"/>
+            </w:pPr>
+            <w:r>
+              <w:rPr>
+                <w:rFonts w:ascii="TimeNewRoman" w:hAnsi="TimeNewRoman"/>
+                <w:sz w:val="30"/>
+              </w:rPr>
+              <w:t>8x3-4=</w:t>
+            </w:r>
+          </w:p>
+        </w:tc>
+      </w:tr>
+      <w:tr>
+        <w:tc>
+          <w:tcPr>
+            <w:tcW w:type="dxa" w:w="1987"/>
+          </w:tcPr>
+          <w:p>
+            <w:pPr>
+              <w:jc w:val="left"/>
+            </w:pPr>
+            <w:r>
+              <w:rPr>
+                <w:rFonts w:ascii="TimeNewRoman" w:hAnsi="TimeNewRoman"/>
+                <w:sz w:val="30"/>
+              </w:rPr>
+              <w:t>55+73-94=</w:t>
+            </w:r>
+          </w:p>
+        </w:tc>
+        <w:tc>
+          <w:tcPr>
+            <w:tcW w:type="dxa" w:w="1987"/>
+          </w:tcPr>
+          <w:p>
+            <w:pPr>
+              <w:jc w:val="left"/>
+            </w:pPr>
+            <w:r>
+              <w:rPr>
+                <w:rFonts w:ascii="TimeNewRoman" w:hAnsi="TimeNewRoman"/>
+                <w:sz w:val="30"/>
+              </w:rPr>
+              <w:t>41+46+21=</w:t>
+            </w:r>
+          </w:p>
+        </w:tc>
+        <w:tc>
+          <w:tcPr>
+            <w:tcW w:type="dxa" w:w="1987"/>
+          </w:tcPr>
+          <w:p>
+            <w:pPr>
+              <w:jc w:val="left"/>
+            </w:pPr>
+            <w:r>
+              <w:rPr>
+                <w:rFonts w:ascii="TimeNewRoman" w:hAnsi="TimeNewRoman"/>
+                <w:sz w:val="30"/>
+              </w:rPr>
+              <w:t>30+23=</w:t>
+            </w:r>
+          </w:p>
+        </w:tc>
+        <w:tc>
+          <w:tcPr>
+            <w:tcW w:type="dxa" w:w="1987"/>
+          </w:tcPr>
+          <w:p>
+            <w:pPr>
+              <w:jc w:val="left"/>
+            </w:pPr>
+            <w:r>
+              <w:rPr>
+                <w:rFonts w:ascii="TimeNewRoman" w:hAnsi="TimeNewRoman"/>
+                <w:sz w:val="30"/>
+              </w:rPr>
+              <w:t>80-50=</w:t>
+            </w:r>
+          </w:p>
+        </w:tc>
+        <w:tc>
+          <w:tcPr>
+            <w:tcW w:type="dxa" w:w="1987"/>
+          </w:tcPr>
+          <w:p>
+            <w:pPr>
+              <w:jc w:val="left"/>
+            </w:pPr>
+            <w:r>
+              <w:rPr>
+                <w:rFonts w:ascii="TimeNewRoman" w:hAnsi="TimeNewRoman"/>
+                <w:sz w:val="30"/>
+              </w:rPr>
+              <w:t>1x3=</w:t>
+            </w:r>
+          </w:p>
+        </w:tc>
+      </w:tr>
+      <w:tr>
+        <w:tc>
+          <w:tcPr>
+            <w:tcW w:type="dxa" w:w="1987"/>
+          </w:tcPr>
+          <w:p>
+            <w:pPr>
+              <w:jc w:val="left"/>
+            </w:pPr>
+            <w:r>
+              <w:rPr>
+                <w:rFonts w:ascii="TimeNewRoman" w:hAnsi="TimeNewRoman"/>
+                <w:sz w:val="30"/>
+              </w:rPr>
+              <w:t>81/9=</w:t>
+            </w:r>
+          </w:p>
+        </w:tc>
+        <w:tc>
+          <w:tcPr>
+            <w:tcW w:type="dxa" w:w="1987"/>
+          </w:tcPr>
+          <w:p>
+            <w:pPr>
+              <w:jc w:val="left"/>
+            </w:pPr>
+            <w:r>
+              <w:rPr>
+                <w:rFonts w:ascii="TimeNewRoman" w:hAnsi="TimeNewRoman"/>
+                <w:sz w:val="30"/>
+              </w:rPr>
+              <w:t>2x6=</w:t>
+            </w:r>
+          </w:p>
+        </w:tc>
+        <w:tc>
+          <w:tcPr>
+            <w:tcW w:type="dxa" w:w="1987"/>
+          </w:tcPr>
+          <w:p>
+            <w:pPr>
+              <w:jc w:val="left"/>
+            </w:pPr>
+            <w:r>
+              <w:rPr>
+                <w:rFonts w:ascii="TimeNewRoman" w:hAnsi="TimeNewRoman"/>
+                <w:sz w:val="30"/>
+              </w:rPr>
+              <w:t>5x3=</w:t>
+            </w:r>
+          </w:p>
+        </w:tc>
+        <w:tc>
+          <w:tcPr>
+            <w:tcW w:type="dxa" w:w="1987"/>
+          </w:tcPr>
+          <w:p>
+            <w:pPr>
+              <w:jc w:val="left"/>
+            </w:pPr>
+            <w:r>
+              <w:rPr>
+                <w:rFonts w:ascii="TimeNewRoman" w:hAnsi="TimeNewRoman"/>
+                <w:sz w:val="30"/>
+              </w:rPr>
+              <w:t>52+41=</w:t>
+            </w:r>
+          </w:p>
+        </w:tc>
+        <w:tc>
+          <w:tcPr>
+            <w:tcW w:type="dxa" w:w="1987"/>
+          </w:tcPr>
+          <w:p>
+            <w:pPr>
+              <w:jc w:val="left"/>
+            </w:pPr>
+            <w:r>
+              <w:rPr>
+                <w:rFonts w:ascii="TimeNewRoman" w:hAnsi="TimeNewRoman"/>
+                <w:sz w:val="30"/>
+              </w:rPr>
+              <w:t>18/2=</w:t>
+            </w:r>
+          </w:p>
+        </w:tc>
+      </w:tr>
+      <w:tr>
+        <w:tc>
+          <w:tcPr>
+            <w:tcW w:type="dxa" w:w="1987"/>
+          </w:tcPr>
+          <w:p>
+            <w:pPr>
+              <w:jc w:val="left"/>
+            </w:pPr>
+            <w:r>
+              <w:rPr>
+                <w:rFonts w:ascii="TimeNewRoman" w:hAnsi="TimeNewRoman"/>
+                <w:sz w:val="30"/>
+              </w:rPr>
+              <w:t>99+71+55=</w:t>
+            </w:r>
+          </w:p>
+        </w:tc>
+        <w:tc>
+          <w:tcPr>
+            <w:tcW w:type="dxa" w:w="1987"/>
+          </w:tcPr>
+          <w:p>
+            <w:pPr>
+              <w:jc w:val="left"/>
+            </w:pPr>
+            <w:r>
+              <w:rPr>
+                <w:rFonts w:ascii="TimeNewRoman" w:hAnsi="TimeNewRoman"/>
+                <w:sz w:val="30"/>
+              </w:rPr>
+              <w:t>28-23=</w:t>
+            </w:r>
+          </w:p>
+        </w:tc>
+        <w:tc>
+          <w:tcPr>
+            <w:tcW w:type="dxa" w:w="1987"/>
+          </w:tcPr>
+          <w:p>
+            <w:pPr>
+              <w:jc w:val="left"/>
+            </w:pPr>
+            <w:r>
+              <w:rPr>
+                <w:rFonts w:ascii="TimeNewRoman" w:hAnsi="TimeNewRoman"/>
+                <w:sz w:val="30"/>
+              </w:rPr>
+              <w:t>53-47=</w:t>
+            </w:r>
+          </w:p>
+        </w:tc>
+        <w:tc>
+          <w:tcPr>
+            <w:tcW w:type="dxa" w:w="1987"/>
+          </w:tcPr>
+          <w:p>
+            <w:pPr>
+              <w:jc w:val="left"/>
+            </w:pPr>
+            <w:r>
+              <w:rPr>
+                <w:rFonts w:ascii="TimeNewRoman" w:hAnsi="TimeNewRoman"/>
+                <w:sz w:val="30"/>
+              </w:rPr>
+              <w:t>9x7=</w:t>
+            </w:r>
+          </w:p>
+        </w:tc>
+        <w:tc>
+          <w:tcPr>
+            <w:tcW w:type="dxa" w:w="1987"/>
+          </w:tcPr>
+          <w:p>
+            <w:pPr>
+              <w:jc w:val="left"/>
+            </w:pPr>
+            <w:r>
+              <w:rPr>
+                <w:rFonts w:ascii="TimeNewRoman" w:hAnsi="TimeNewRoman"/>
+                <w:sz w:val="30"/>
+              </w:rPr>
+              <w:t>40+59=</w:t>
+            </w:r>
+          </w:p>
+        </w:tc>
+      </w:tr>
+      <w:tr>
+        <w:tc>
+          <w:tcPr>
+            <w:tcW w:type="dxa" w:w="1987"/>
+          </w:tcPr>
+          <w:p>
+            <w:pPr>
+              <w:jc w:val="left"/>
+            </w:pPr>
+            <w:r>
+              <w:rPr>
+                <w:rFonts w:ascii="TimeNewRoman" w:hAnsi="TimeNewRoman"/>
+                <w:sz w:val="30"/>
+              </w:rPr>
+              <w:t>6/2=</w:t>
+            </w:r>
+          </w:p>
+        </w:tc>
+        <w:tc>
+          <w:tcPr>
+            <w:tcW w:type="dxa" w:w="1987"/>
+          </w:tcPr>
+          <w:p>
+            <w:pPr>
+              <w:jc w:val="left"/>
+            </w:pPr>
+            <w:r>
+              <w:rPr>
+                <w:rFonts w:ascii="TimeNewRoman" w:hAnsi="TimeNewRoman"/>
+                <w:sz w:val="30"/>
+              </w:rPr>
+              <w:t>8x2=</w:t>
+            </w:r>
+          </w:p>
+        </w:tc>
+        <w:tc>
+          <w:tcPr>
+            <w:tcW w:type="dxa" w:w="1987"/>
+          </w:tcPr>
+          <w:p>
+            <w:pPr>
+              <w:jc w:val="left"/>
+            </w:pPr>
+            <w:r>
+              <w:rPr>
+                <w:rFonts w:ascii="TimeNewRoman" w:hAnsi="TimeNewRoman"/>
+                <w:sz w:val="30"/>
+              </w:rPr>
+              <w:t>5x7-1=</w:t>
+            </w:r>
+          </w:p>
+        </w:tc>
+        <w:tc>
+          <w:tcPr>
+            <w:tcW w:type="dxa" w:w="1987"/>
+          </w:tcPr>
+          <w:p>
+            <w:pPr>
+              <w:jc w:val="left"/>
+            </w:pPr>
+            <w:r>
+              <w:rPr>
+                <w:rFonts w:ascii="TimeNewRoman" w:hAnsi="TimeNewRoman"/>
+                <w:sz w:val="30"/>
+              </w:rPr>
+              <w:t>5+6=</w:t>
+            </w:r>
+          </w:p>
+        </w:tc>
+        <w:tc>
+          <w:tcPr>
+            <w:tcW w:type="dxa" w:w="1987"/>
+          </w:tcPr>
+          <w:p>
+            <w:pPr>
+              <w:jc w:val="left"/>
+            </w:pPr>
+            <w:r>
+              <w:rPr>
+                <w:rFonts w:ascii="TimeNewRoman" w:hAnsi="TimeNewRoman"/>
+                <w:sz w:val="30"/>
+              </w:rPr>
+              <w:t>62+29-5=</w:t>
+            </w:r>
+          </w:p>
+        </w:tc>
+      </w:tr>
+      <w:tr>
+        <w:tc>
+          <w:tcPr>
+            <w:tcW w:type="dxa" w:w="1987"/>
+          </w:tcPr>
+          <w:p>
+            <w:pPr>
+              <w:jc w:val="left"/>
+            </w:pPr>
+            <w:r>
+              <w:rPr>
+                <w:rFonts w:ascii="TimeNewRoman" w:hAnsi="TimeNewRoman"/>
+                <w:sz w:val="30"/>
+              </w:rPr>
+              <w:t>8x5=</w:t>
+            </w:r>
+          </w:p>
+        </w:tc>
+        <w:tc>
+          <w:tcPr>
+            <w:tcW w:type="dxa" w:w="1987"/>
+          </w:tcPr>
+          <w:p>
+            <w:pPr>
+              <w:jc w:val="left"/>
+            </w:pPr>
+            <w:r>
+              <w:rPr>
+                <w:rFonts w:ascii="TimeNewRoman" w:hAnsi="TimeNewRoman"/>
+                <w:sz w:val="30"/>
+              </w:rPr>
+              <w:t>45-36=</w:t>
+            </w:r>
+          </w:p>
+        </w:tc>
+        <w:tc>
+          <w:tcPr>
+            <w:tcW w:type="dxa" w:w="1987"/>
+          </w:tcPr>
+          <w:p>
+            <w:pPr>
+              <w:jc w:val="left"/>
+            </w:pPr>
+            <w:r>
+              <w:rPr>
+                <w:rFonts w:ascii="TimeNewRoman" w:hAnsi="TimeNewRoman"/>
+                <w:sz w:val="30"/>
+              </w:rPr>
+              <w:t>6x5=</w:t>
+            </w:r>
+          </w:p>
+        </w:tc>
+        <w:tc>
+          <w:tcPr>
+            <w:tcW w:type="dxa" w:w="1987"/>
+          </w:tcPr>
+          <w:p>
+            <w:pPr>
+              <w:jc w:val="left"/>
+            </w:pPr>
+            <w:r>
+              <w:rPr>
+                <w:rFonts w:ascii="TimeNewRoman" w:hAnsi="TimeNewRoman"/>
+                <w:sz w:val="30"/>
+              </w:rPr>
+              <w:t>9x6=</w:t>
+            </w:r>
+          </w:p>
+        </w:tc>
+        <w:tc>
+          <w:tcPr>
+            <w:tcW w:type="dxa" w:w="1987"/>
+          </w:tcPr>
+          <w:p>
+            <w:pPr>
+              <w:jc w:val="left"/>
+            </w:pPr>
+            <w:r>
+              <w:rPr>
+                <w:rFonts w:ascii="TimeNewRoman" w:hAnsi="TimeNewRoman"/>
+                <w:sz w:val="30"/>
+              </w:rPr>
+              <w:t>17+84-16=</w:t>
+            </w:r>
+          </w:p>
+        </w:tc>
+      </w:tr>
+      <w:tr>
+        <w:tc>
+          <w:tcPr>
+            <w:tcW w:type="dxa" w:w="1987"/>
+          </w:tcPr>
+          <w:p>
+            <w:pPr>
+              <w:jc w:val="left"/>
+            </w:pPr>
+            <w:r>
+              <w:rPr>
+                <w:rFonts w:ascii="TimeNewRoman" w:hAnsi="TimeNewRoman"/>
+                <w:sz w:val="30"/>
+              </w:rPr>
+              <w:t>51+92-47=</w:t>
+            </w:r>
+          </w:p>
+        </w:tc>
+        <w:tc>
+          <w:tcPr>
+            <w:tcW w:type="dxa" w:w="1987"/>
+          </w:tcPr>
+          <w:p>
+            <w:pPr>
+              <w:jc w:val="left"/>
+            </w:pPr>
+            <w:r>
+              <w:rPr>
+                <w:rFonts w:ascii="TimeNewRoman" w:hAnsi="TimeNewRoman"/>
+                <w:sz w:val="30"/>
+              </w:rPr>
+              <w:t>3x8=</w:t>
+            </w:r>
+          </w:p>
+        </w:tc>
+        <w:tc>
+          <w:tcPr>
+            <w:tcW w:type="dxa" w:w="1987"/>
+          </w:tcPr>
+          <w:p>
+            <w:pPr>
+              <w:jc w:val="left"/>
+            </w:pPr>
+            <w:r>
+              <w:rPr>
+                <w:rFonts w:ascii="TimeNewRoman" w:hAnsi="TimeNewRoman"/>
+                <w:sz w:val="30"/>
+              </w:rPr>
+              <w:t>12/6=</w:t>
+            </w:r>
+          </w:p>
+        </w:tc>
+        <w:tc>
+          <w:tcPr>
+            <w:tcW w:type="dxa" w:w="1987"/>
+          </w:tcPr>
+          <w:p>
+            <w:pPr>
+              <w:jc w:val="left"/>
+            </w:pPr>
+            <w:r>
+              <w:rPr>
+                <w:rFonts w:ascii="TimeNewRoman" w:hAnsi="TimeNewRoman"/>
+                <w:sz w:val="30"/>
+              </w:rPr>
+              <w:t>57+17=</w:t>
+            </w:r>
+          </w:p>
+        </w:tc>
+        <w:tc>
+          <w:tcPr>
+            <w:tcW w:type="dxa" w:w="1987"/>
+          </w:tcPr>
+          <w:p>
+            <w:pPr>
+              <w:jc w:val="left"/>
+            </w:pPr>
+            <w:r>
+              <w:rPr>
+                <w:rFonts w:ascii="TimeNewRoman" w:hAnsi="TimeNewRoman"/>
+                <w:sz w:val="30"/>
+              </w:rPr>
+              <w:t>9x1=</w:t>
+            </w:r>
+          </w:p>
+        </w:tc>
+      </w:tr>
+      <w:tr>
+        <w:tc>
+          <w:tcPr>
+            <w:tcW w:type="dxa" w:w="1987"/>
+          </w:tcPr>
+          <w:p>
+            <w:pPr>
+              <w:jc w:val="left"/>
+            </w:pPr>
+            <w:r>
+              <w:rPr>
+                <w:rFonts w:ascii="TimeNewRoman" w:hAnsi="TimeNewRoman"/>
+                <w:sz w:val="30"/>
+              </w:rPr>
+              <w:t>50-34=</w:t>
+            </w:r>
+          </w:p>
+        </w:tc>
+        <w:tc>
+          <w:tcPr>
+            <w:tcW w:type="dxa" w:w="1987"/>
+          </w:tcPr>
+          <w:p>
+            <w:pPr>
+              <w:jc w:val="left"/>
+            </w:pPr>
+            <w:r>
+              <w:rPr>
+                <w:rFonts w:ascii="TimeNewRoman" w:hAnsi="TimeNewRoman"/>
+                <w:sz w:val="30"/>
+              </w:rPr>
+              <w:t>5x2+91=</w:t>
             </w:r>
           </w:p>
         </w:tc>
@@ -91,304 +787,7 @@
                 <w:rFonts w:ascii="TimeNewRoman" w:hAnsi="TimeNewRoman"/>
                 <w:sz w:val="30"/>
               </w:rPr>
-              <w:t>9x5=</w:t>
-            </w:r>
-          </w:p>
-        </w:tc>
-        <w:tc>
-          <w:tcPr>
-            <w:tcW w:type="dxa" w:w="1987"/>
-          </w:tcPr>
-          <w:p>
-            <w:pPr>
-              <w:jc w:val="left"/>
-            </w:pPr>
-            <w:r>
-              <w:rPr>
-                <w:rFonts w:ascii="TimeNewRoman" w:hAnsi="TimeNewRoman"/>
-                <w:sz w:val="30"/>
-              </w:rPr>
-              <w:t>6x6+84=</w:t>
-            </w:r>
-          </w:p>
-        </w:tc>
-      </w:tr>
-      <w:tr>
-        <w:tc>
-          <w:tcPr>
-            <w:tcW w:type="dxa" w:w="1987"/>
-          </w:tcPr>
-          <w:p>
-            <w:pPr>
-              <w:jc w:val="left"/>
-            </w:pPr>
-            <w:r>
-              <w:rPr>
-                <w:rFonts w:ascii="TimeNewRoman" w:hAnsi="TimeNewRoman"/>
-                <w:sz w:val="30"/>
-              </w:rPr>
-              <w:t>63+48+22=</w:t>
-            </w:r>
-          </w:p>
-        </w:tc>
-        <w:tc>
-          <w:tcPr>
-            <w:tcW w:type="dxa" w:w="1987"/>
-          </w:tcPr>
-          <w:p>
-            <w:pPr>
-              <w:jc w:val="left"/>
-            </w:pPr>
-            <w:r>
-              <w:rPr>
-                <w:rFonts w:ascii="TimeNewRoman" w:hAnsi="TimeNewRoman"/>
-                <w:sz w:val="30"/>
-              </w:rPr>
-              <w:t>8x7=</w:t>
-            </w:r>
-          </w:p>
-        </w:tc>
-        <w:tc>
-          <w:tcPr>
-            <w:tcW w:type="dxa" w:w="1987"/>
-          </w:tcPr>
-          <w:p>
-            <w:pPr>
-              <w:jc w:val="left"/>
-            </w:pPr>
-            <w:r>
-              <w:rPr>
-                <w:rFonts w:ascii="TimeNewRoman" w:hAnsi="TimeNewRoman"/>
-                <w:sz w:val="30"/>
-              </w:rPr>
-              <w:t>78-50=</w:t>
-            </w:r>
-          </w:p>
-        </w:tc>
-        <w:tc>
-          <w:tcPr>
-            <w:tcW w:type="dxa" w:w="1987"/>
-          </w:tcPr>
-          <w:p>
-            <w:pPr>
-              <w:jc w:val="left"/>
-            </w:pPr>
-            <w:r>
-              <w:rPr>
-                <w:rFonts w:ascii="TimeNewRoman" w:hAnsi="TimeNewRoman"/>
-                <w:sz w:val="30"/>
-              </w:rPr>
-              <w:t>6x3=</w:t>
-            </w:r>
-          </w:p>
-        </w:tc>
-        <w:tc>
-          <w:tcPr>
-            <w:tcW w:type="dxa" w:w="1987"/>
-          </w:tcPr>
-          <w:p>
-            <w:pPr>
-              <w:jc w:val="left"/>
-            </w:pPr>
-            <w:r>
-              <w:rPr>
-                <w:rFonts w:ascii="TimeNewRoman" w:hAnsi="TimeNewRoman"/>
-                <w:sz w:val="30"/>
-              </w:rPr>
               <w:t>1x1=</w:t>
-            </w:r>
-          </w:p>
-        </w:tc>
-      </w:tr>
-      <w:tr>
-        <w:tc>
-          <w:tcPr>
-            <w:tcW w:type="dxa" w:w="1987"/>
-          </w:tcPr>
-          <w:p>
-            <w:pPr>
-              <w:jc w:val="left"/>
-            </w:pPr>
-            <w:r>
-              <w:rPr>
-                <w:rFonts w:ascii="TimeNewRoman" w:hAnsi="TimeNewRoman"/>
-                <w:sz w:val="30"/>
-              </w:rPr>
-              <w:t>3x5-4=</w:t>
-            </w:r>
-          </w:p>
-        </w:tc>
-        <w:tc>
-          <w:tcPr>
-            <w:tcW w:type="dxa" w:w="1987"/>
-          </w:tcPr>
-          <w:p>
-            <w:pPr>
-              <w:jc w:val="left"/>
-            </w:pPr>
-            <w:r>
-              <w:rPr>
-                <w:rFonts w:ascii="TimeNewRoman" w:hAnsi="TimeNewRoman"/>
-                <w:sz w:val="30"/>
-              </w:rPr>
-              <w:t>87-4=</w:t>
-            </w:r>
-          </w:p>
-        </w:tc>
-        <w:tc>
-          <w:tcPr>
-            <w:tcW w:type="dxa" w:w="1987"/>
-          </w:tcPr>
-          <w:p>
-            <w:pPr>
-              <w:jc w:val="left"/>
-            </w:pPr>
-            <w:r>
-              <w:rPr>
-                <w:rFonts w:ascii="TimeNewRoman" w:hAnsi="TimeNewRoman"/>
-                <w:sz w:val="30"/>
-              </w:rPr>
-              <w:t>71-36=</w:t>
-            </w:r>
-          </w:p>
-        </w:tc>
-        <w:tc>
-          <w:tcPr>
-            <w:tcW w:type="dxa" w:w="1987"/>
-          </w:tcPr>
-          <w:p>
-            <w:pPr>
-              <w:jc w:val="left"/>
-            </w:pPr>
-            <w:r>
-              <w:rPr>
-                <w:rFonts w:ascii="TimeNewRoman" w:hAnsi="TimeNewRoman"/>
-                <w:sz w:val="30"/>
-              </w:rPr>
-              <w:t>30/6=</w:t>
-            </w:r>
-          </w:p>
-        </w:tc>
-        <w:tc>
-          <w:tcPr>
-            <w:tcW w:type="dxa" w:w="1987"/>
-          </w:tcPr>
-          <w:p>
-            <w:pPr>
-              <w:jc w:val="left"/>
-            </w:pPr>
-            <w:r>
-              <w:rPr>
-                <w:rFonts w:ascii="TimeNewRoman" w:hAnsi="TimeNewRoman"/>
-                <w:sz w:val="30"/>
-              </w:rPr>
-              <w:t>8x6=</w:t>
-            </w:r>
-          </w:p>
-        </w:tc>
-      </w:tr>
-      <w:tr>
-        <w:tc>
-          <w:tcPr>
-            <w:tcW w:type="dxa" w:w="1987"/>
-          </w:tcPr>
-          <w:p>
-            <w:pPr>
-              <w:jc w:val="left"/>
-            </w:pPr>
-            <w:r>
-              <w:rPr>
-                <w:rFonts w:ascii="TimeNewRoman" w:hAnsi="TimeNewRoman"/>
-                <w:sz w:val="30"/>
-              </w:rPr>
-              <w:t>72+31-15=</w:t>
-            </w:r>
-          </w:p>
-        </w:tc>
-        <w:tc>
-          <w:tcPr>
-            <w:tcW w:type="dxa" w:w="1987"/>
-          </w:tcPr>
-          <w:p>
-            <w:pPr>
-              <w:jc w:val="left"/>
-            </w:pPr>
-            <w:r>
-              <w:rPr>
-                <w:rFonts w:ascii="TimeNewRoman" w:hAnsi="TimeNewRoman"/>
-                <w:sz w:val="30"/>
-              </w:rPr>
-              <w:t>98-70=</w:t>
-            </w:r>
-          </w:p>
-        </w:tc>
-        <w:tc>
-          <w:tcPr>
-            <w:tcW w:type="dxa" w:w="1987"/>
-          </w:tcPr>
-          <w:p>
-            <w:pPr>
-              <w:jc w:val="left"/>
-            </w:pPr>
-            <w:r>
-              <w:rPr>
-                <w:rFonts w:ascii="TimeNewRoman" w:hAnsi="TimeNewRoman"/>
-                <w:sz w:val="30"/>
-              </w:rPr>
-              <w:t>36/4=</w:t>
-            </w:r>
-          </w:p>
-        </w:tc>
-        <w:tc>
-          <w:tcPr>
-            <w:tcW w:type="dxa" w:w="1987"/>
-          </w:tcPr>
-          <w:p>
-            <w:pPr>
-              <w:jc w:val="left"/>
-            </w:pPr>
-            <w:r>
-              <w:rPr>
-                <w:rFonts w:ascii="TimeNewRoman" w:hAnsi="TimeNewRoman"/>
-                <w:sz w:val="30"/>
-              </w:rPr>
-              <w:t>7x5=</w:t>
-            </w:r>
-          </w:p>
-        </w:tc>
-        <w:tc>
-          <w:tcPr>
-            <w:tcW w:type="dxa" w:w="1987"/>
-          </w:tcPr>
-          <w:p>
-            <w:pPr>
-              <w:jc w:val="left"/>
-            </w:pPr>
-            <w:r>
-              <w:rPr>
-                <w:rFonts w:ascii="TimeNewRoman" w:hAnsi="TimeNewRoman"/>
-                <w:sz w:val="30"/>
-              </w:rPr>
-              <w:t>3x6=</w:t>
-            </w:r>
-          </w:p>
-        </w:tc>
-      </w:tr>
-      <w:tr>
-        <w:tc>
-          <w:tcPr>
-            <w:tcW w:type="dxa" w:w="1987"/>
-          </w:tcPr>
-          <w:p>
-            <w:pPr>
-              <w:jc w:val="left"/>
-            </w:pPr>
-            <w:r>
-              <w:rPr>
-                <w:rFonts w:ascii="TimeNewRoman" w:hAnsi="TimeNewRoman"/>
-                <w:sz w:val="30"/>
-              </w:rPr>
-              <w:t>9x7=</w:t>
             </w:r>
           </w:p>
         </w:tc>
@@ -409,6 +808,8 @@
             </w:r>
           </w:p>
         </w:tc>
+      </w:tr>
+      <w:tr>
         <w:tc>
           <w:tcPr>
             <w:tcW w:type="dxa" w:w="1987"/>
@@ -422,7 +823,7 @@
                 <w:rFonts w:ascii="TimeNewRoman" w:hAnsi="TimeNewRoman"/>
                 <w:sz w:val="30"/>
               </w:rPr>
-              <w:t>12/4=</w:t>
+              <w:t>3x7+39=</w:t>
             </w:r>
           </w:p>
         </w:tc>
@@ -439,7 +840,7 @@
                 <w:rFonts w:ascii="TimeNewRoman" w:hAnsi="TimeNewRoman"/>
                 <w:sz w:val="30"/>
               </w:rPr>
-              <w:t>24+40-40=</w:t>
+              <w:t>1x2=</w:t>
             </w:r>
           </w:p>
         </w:tc>
@@ -456,7 +857,41 @@
                 <w:rFonts w:ascii="TimeNewRoman" w:hAnsi="TimeNewRoman"/>
                 <w:sz w:val="30"/>
               </w:rPr>
-              <w:t>36/6=</w:t>
+              <w:t>19+81-60=</w:t>
+            </w:r>
+          </w:p>
+        </w:tc>
+        <w:tc>
+          <w:tcPr>
+            <w:tcW w:type="dxa" w:w="1987"/>
+          </w:tcPr>
+          <w:p>
+            <w:pPr>
+              <w:jc w:val="left"/>
+            </w:pPr>
+            <w:r>
+              <w:rPr>
+                <w:rFonts w:ascii="TimeNewRoman" w:hAnsi="TimeNewRoman"/>
+                <w:sz w:val="30"/>
+              </w:rPr>
+              <w:t>4x1=</w:t>
+            </w:r>
+          </w:p>
+        </w:tc>
+        <w:tc>
+          <w:tcPr>
+            <w:tcW w:type="dxa" w:w="1987"/>
+          </w:tcPr>
+          <w:p>
+            <w:pPr>
+              <w:jc w:val="left"/>
+            </w:pPr>
+            <w:r>
+              <w:rPr>
+                <w:rFonts w:ascii="TimeNewRoman" w:hAnsi="TimeNewRoman"/>
+                <w:sz w:val="30"/>
+              </w:rPr>
+              <w:t>3x5=</w:t>
             </w:r>
           </w:p>
         </w:tc>
@@ -475,7 +910,7 @@
                 <w:rFonts w:ascii="TimeNewRoman" w:hAnsi="TimeNewRoman"/>
                 <w:sz w:val="30"/>
               </w:rPr>
-              <w:t>3x1=</w:t>
+              <w:t>99+18-9=</w:t>
             </w:r>
           </w:p>
         </w:tc>
@@ -492,7 +927,94 @@
                 <w:rFonts w:ascii="TimeNewRoman" w:hAnsi="TimeNewRoman"/>
                 <w:sz w:val="30"/>
               </w:rPr>
-              <w:t>6x4=</w:t>
+              <w:t>43+62-8=</w:t>
+            </w:r>
+          </w:p>
+        </w:tc>
+        <w:tc>
+          <w:tcPr>
+            <w:tcW w:type="dxa" w:w="1987"/>
+          </w:tcPr>
+          <w:p>
+            <w:pPr>
+              <w:jc w:val="left"/>
+            </w:pPr>
+            <w:r>
+              <w:rPr>
+                <w:rFonts w:ascii="TimeNewRoman" w:hAnsi="TimeNewRoman"/>
+                <w:sz w:val="30"/>
+              </w:rPr>
+              <w:t>4x7=</w:t>
+            </w:r>
+          </w:p>
+        </w:tc>
+        <w:tc>
+          <w:tcPr>
+            <w:tcW w:type="dxa" w:w="1987"/>
+          </w:tcPr>
+          <w:p>
+            <w:pPr>
+              <w:jc w:val="left"/>
+            </w:pPr>
+            <w:r>
+              <w:rPr>
+                <w:rFonts w:ascii="TimeNewRoman" w:hAnsi="TimeNewRoman"/>
+                <w:sz w:val="30"/>
+              </w:rPr>
+              <w:t>9x5-14=</w:t>
+            </w:r>
+          </w:p>
+        </w:tc>
+        <w:tc>
+          <w:tcPr>
+            <w:tcW w:type="dxa" w:w="1987"/>
+          </w:tcPr>
+          <w:p>
+            <w:pPr>
+              <w:jc w:val="left"/>
+            </w:pPr>
+            <w:r>
+              <w:rPr>
+                <w:rFonts w:ascii="TimeNewRoman" w:hAnsi="TimeNewRoman"/>
+                <w:sz w:val="30"/>
+              </w:rPr>
+              <w:t>8x1=</w:t>
+            </w:r>
+          </w:p>
+        </w:tc>
+      </w:tr>
+      <w:tr>
+        <w:tc>
+          <w:tcPr>
+            <w:tcW w:type="dxa" w:w="1987"/>
+          </w:tcPr>
+          <w:p>
+            <w:pPr>
+              <w:jc w:val="left"/>
+            </w:pPr>
+            <w:r>
+              <w:rPr>
+                <w:rFonts w:ascii="TimeNewRoman" w:hAnsi="TimeNewRoman"/>
+                <w:sz w:val="30"/>
+              </w:rPr>
+              <w:t>5x8=</w:t>
+            </w:r>
+          </w:p>
+        </w:tc>
+        <w:tc>
+          <w:tcPr>
+            <w:tcW w:type="dxa" w:w="1987"/>
+          </w:tcPr>
+          <w:p>
+            <w:pPr>
+              <w:jc w:val="left"/>
+            </w:pPr>
+            <w:r>
+              <w:rPr>
+                <w:rFonts w:ascii="TimeNewRoman" w:hAnsi="TimeNewRoman"/>
+                <w:sz w:val="30"/>
+              </w:rPr>
+              <w:t>3x1-3=</w:t>
             </w:r>
           </w:p>
         </w:tc>
@@ -526,7 +1048,7 @@
                 <w:rFonts w:ascii="TimeNewRoman" w:hAnsi="TimeNewRoman"/>
                 <w:sz w:val="30"/>
               </w:rPr>
-              <w:t>4+84=</w:t>
+              <w:t>2x2=</w:t>
             </w:r>
           </w:p>
         </w:tc>
@@ -543,7 +1065,7 @@
                 <w:rFonts w:ascii="TimeNewRoman" w:hAnsi="TimeNewRoman"/>
                 <w:sz w:val="30"/>
               </w:rPr>
-              <w:t>2x1-2=</w:t>
+              <w:t>11+81=</w:t>
             </w:r>
           </w:p>
         </w:tc>
@@ -562,7 +1084,7 @@
                 <w:rFonts w:ascii="TimeNewRoman" w:hAnsi="TimeNewRoman"/>
                 <w:sz w:val="30"/>
               </w:rPr>
-              <w:t>3x5=</w:t>
+              <w:t>31-9=</w:t>
             </w:r>
           </w:p>
         </w:tc>
@@ -579,7 +1101,7 @@
                 <w:rFonts w:ascii="TimeNewRoman" w:hAnsi="TimeNewRoman"/>
                 <w:sz w:val="30"/>
               </w:rPr>
-              <w:t>7x3-6=</w:t>
+              <w:t>4x8=</w:t>
             </w:r>
           </w:p>
         </w:tc>
@@ -596,7 +1118,7 @@
                 <w:rFonts w:ascii="TimeNewRoman" w:hAnsi="TimeNewRoman"/>
                 <w:sz w:val="30"/>
               </w:rPr>
-              <w:t>1x7=</w:t>
+              <w:t>37-36=</w:t>
             </w:r>
           </w:p>
         </w:tc>
@@ -613,7 +1135,7 @@
                 <w:rFonts w:ascii="TimeNewRoman" w:hAnsi="TimeNewRoman"/>
                 <w:sz w:val="30"/>
               </w:rPr>
-              <w:t>7x3-9=</w:t>
+              <w:t>4x9=</w:t>
             </w:r>
           </w:p>
         </w:tc>
@@ -630,7 +1152,7 @@
                 <w:rFonts w:ascii="TimeNewRoman" w:hAnsi="TimeNewRoman"/>
                 <w:sz w:val="30"/>
               </w:rPr>
-              <w:t>5x5+55=</w:t>
+              <w:t>9x3=</w:t>
             </w:r>
           </w:p>
         </w:tc>
@@ -649,7 +1171,7 @@
                 <w:rFonts w:ascii="TimeNewRoman" w:hAnsi="TimeNewRoman"/>
                 <w:sz w:val="30"/>
               </w:rPr>
-              <w:t>90-58=</w:t>
+              <w:t>25+44=</w:t>
             </w:r>
           </w:p>
         </w:tc>
@@ -666,7 +1188,7 @@
                 <w:rFonts w:ascii="TimeNewRoman" w:hAnsi="TimeNewRoman"/>
                 <w:sz w:val="30"/>
               </w:rPr>
-              <w:t>8x8+58=</w:t>
+              <w:t>51+36=</w:t>
             </w:r>
           </w:p>
         </w:tc>
@@ -683,7 +1205,7 @@
                 <w:rFonts w:ascii="TimeNewRoman" w:hAnsi="TimeNewRoman"/>
                 <w:sz w:val="30"/>
               </w:rPr>
-              <w:t>6x6=</w:t>
+              <w:t>2/1=</w:t>
             </w:r>
           </w:p>
         </w:tc>
@@ -700,7 +1222,7 @@
                 <w:rFonts w:ascii="TimeNewRoman" w:hAnsi="TimeNewRoman"/>
                 <w:sz w:val="30"/>
               </w:rPr>
-              <w:t>22+17=</w:t>
+              <w:t>2x9-3=</w:t>
             </w:r>
           </w:p>
         </w:tc>
@@ -717,7 +1239,7 @@
                 <w:rFonts w:ascii="TimeNewRoman" w:hAnsi="TimeNewRoman"/>
                 <w:sz w:val="30"/>
               </w:rPr>
-              <w:t>97+14+79=</w:t>
+              <w:t>6x9=</w:t>
             </w:r>
           </w:p>
         </w:tc>
@@ -736,7 +1258,7 @@
                 <w:rFonts w:ascii="TimeNewRoman" w:hAnsi="TimeNewRoman"/>
                 <w:sz w:val="30"/>
               </w:rPr>
-              <w:t>76-57=</w:t>
+              <w:t>9x4=</w:t>
             </w:r>
           </w:p>
         </w:tc>
@@ -753,7 +1275,7 @@
                 <w:rFonts w:ascii="TimeNewRoman" w:hAnsi="TimeNewRoman"/>
                 <w:sz w:val="30"/>
               </w:rPr>
-              <w:t>9x8=</w:t>
+              <w:t>24+73=</w:t>
             </w:r>
           </w:p>
         </w:tc>
@@ -770,7 +1292,7 @@
                 <w:rFonts w:ascii="TimeNewRoman" w:hAnsi="TimeNewRoman"/>
                 <w:sz w:val="30"/>
               </w:rPr>
-              <w:t>90-51=</w:t>
+              <w:t>4x3=</w:t>
             </w:r>
           </w:p>
         </w:tc>
@@ -787,7 +1309,7 @@
                 <w:rFonts w:ascii="TimeNewRoman" w:hAnsi="TimeNewRoman"/>
                 <w:sz w:val="30"/>
               </w:rPr>
-              <w:t>79+15=</w:t>
+              <w:t>9x5=</w:t>
             </w:r>
           </w:p>
         </w:tc>
@@ -804,7 +1326,7 @@
                 <w:rFonts w:ascii="TimeNewRoman" w:hAnsi="TimeNewRoman"/>
                 <w:sz w:val="30"/>
               </w:rPr>
-              <w:t>99-50=</w:t>
+              <w:t>5x1=</w:t>
             </w:r>
           </w:p>
         </w:tc>
@@ -823,7 +1345,7 @@
                 <w:rFonts w:ascii="TimeNewRoman" w:hAnsi="TimeNewRoman"/>
                 <w:sz w:val="30"/>
               </w:rPr>
-              <w:t>69+21+23=</w:t>
+              <w:t>48+33=</w:t>
             </w:r>
           </w:p>
         </w:tc>
@@ -840,7 +1362,7 @@
                 <w:rFonts w:ascii="TimeNewRoman" w:hAnsi="TimeNewRoman"/>
                 <w:sz w:val="30"/>
               </w:rPr>
-              <w:t>80+59+50=</w:t>
+              <w:t>23+45=</w:t>
             </w:r>
           </w:p>
         </w:tc>
@@ -857,7 +1379,7 @@
                 <w:rFonts w:ascii="TimeNewRoman" w:hAnsi="TimeNewRoman"/>
                 <w:sz w:val="30"/>
               </w:rPr>
-              <w:t>5x1-1=</w:t>
+              <w:t>7x1-3=</w:t>
             </w:r>
           </w:p>
         </w:tc>
@@ -874,7 +1396,7 @@
                 <w:rFonts w:ascii="TimeNewRoman" w:hAnsi="TimeNewRoman"/>
                 <w:sz w:val="30"/>
               </w:rPr>
-              <w:t>30/5=</w:t>
+              <w:t>8x4=</w:t>
             </w:r>
           </w:p>
         </w:tc>
@@ -891,7 +1413,7 @@
                 <w:rFonts w:ascii="TimeNewRoman" w:hAnsi="TimeNewRoman"/>
                 <w:sz w:val="30"/>
               </w:rPr>
-              <w:t>17+44=</w:t>
+              <w:t>10-8=</w:t>
             </w:r>
           </w:p>
         </w:tc>
@@ -910,7 +1432,7 @@
                 <w:rFonts w:ascii="TimeNewRoman" w:hAnsi="TimeNewRoman"/>
                 <w:sz w:val="30"/>
               </w:rPr>
-              <w:t>24/8=</w:t>
+              <w:t>3x2=</w:t>
             </w:r>
           </w:p>
         </w:tc>
@@ -927,7 +1449,7 @@
                 <w:rFonts w:ascii="TimeNewRoman" w:hAnsi="TimeNewRoman"/>
                 <w:sz w:val="30"/>
               </w:rPr>
-              <w:t>5+15=</w:t>
+              <w:t>4+16=</w:t>
             </w:r>
           </w:p>
         </w:tc>
@@ -944,7 +1466,7 @@
                 <w:rFonts w:ascii="TimeNewRoman" w:hAnsi="TimeNewRoman"/>
                 <w:sz w:val="30"/>
               </w:rPr>
-              <w:t>6x2=</w:t>
+              <w:t>41+42-19=</w:t>
             </w:r>
           </w:p>
         </w:tc>
@@ -961,7 +1483,7 @@
                 <w:rFonts w:ascii="TimeNewRoman" w:hAnsi="TimeNewRoman"/>
                 <w:sz w:val="30"/>
               </w:rPr>
-              <w:t>40+13=</w:t>
+              <w:t>42/6=</w:t>
             </w:r>
           </w:p>
         </w:tc>
@@ -978,7 +1500,7 @@
                 <w:rFonts w:ascii="TimeNewRoman" w:hAnsi="TimeNewRoman"/>
                 <w:sz w:val="30"/>
               </w:rPr>
-              <w:t>5x7=</w:t>
+              <w:t>38+12=</w:t>
             </w:r>
           </w:p>
         </w:tc>
@@ -997,7 +1519,7 @@
                 <w:rFonts w:ascii="TimeNewRoman" w:hAnsi="TimeNewRoman"/>
                 <w:sz w:val="30"/>
               </w:rPr>
-              <w:t>2x7+30=</w:t>
+              <w:t>3x7=</w:t>
             </w:r>
           </w:p>
         </w:tc>
@@ -1014,7 +1536,7 @@
                 <w:rFonts w:ascii="TimeNewRoman" w:hAnsi="TimeNewRoman"/>
                 <w:sz w:val="30"/>
               </w:rPr>
-              <w:t>9x3+70=</w:t>
+              <w:t>56/7=</w:t>
             </w:r>
           </w:p>
         </w:tc>
@@ -1031,7 +1553,7 @@
                 <w:rFonts w:ascii="TimeNewRoman" w:hAnsi="TimeNewRoman"/>
                 <w:sz w:val="30"/>
               </w:rPr>
-              <w:t>90+31+68=</w:t>
+              <w:t>9x2=</w:t>
             </w:r>
           </w:p>
         </w:tc>
@@ -1048,7 +1570,7 @@
                 <w:rFonts w:ascii="TimeNewRoman" w:hAnsi="TimeNewRoman"/>
                 <w:sz w:val="30"/>
               </w:rPr>
-              <w:t>22+24=</w:t>
+              <w:t>6x2+98=</w:t>
             </w:r>
           </w:p>
         </w:tc>
@@ -1065,181 +1587,7 @@
                 <w:rFonts w:ascii="TimeNewRoman" w:hAnsi="TimeNewRoman"/>
                 <w:sz w:val="30"/>
               </w:rPr>
-              <w:t>23-3=</w:t>
-            </w:r>
-          </w:p>
-        </w:tc>
-      </w:tr>
-      <w:tr>
-        <w:tc>
-          <w:tcPr>
-            <w:tcW w:type="dxa" w:w="1987"/>
-          </w:tcPr>
-          <w:p>
-            <w:pPr>
-              <w:jc w:val="left"/>
-            </w:pPr>
-            <w:r>
-              <w:rPr>
-                <w:rFonts w:ascii="TimeNewRoman" w:hAnsi="TimeNewRoman"/>
-                <w:sz w:val="30"/>
-              </w:rPr>
-              <w:t>52+33=</w:t>
-            </w:r>
-          </w:p>
-        </w:tc>
-        <w:tc>
-          <w:tcPr>
-            <w:tcW w:type="dxa" w:w="1987"/>
-          </w:tcPr>
-          <w:p>
-            <w:pPr>
-              <w:jc w:val="left"/>
-            </w:pPr>
-            <w:r>
-              <w:rPr>
-                <w:rFonts w:ascii="TimeNewRoman" w:hAnsi="TimeNewRoman"/>
-                <w:sz w:val="30"/>
-              </w:rPr>
-              <w:t>58+7=</w:t>
-            </w:r>
-          </w:p>
-        </w:tc>
-        <w:tc>
-          <w:tcPr>
-            <w:tcW w:type="dxa" w:w="1987"/>
-          </w:tcPr>
-          <w:p>
-            <w:pPr>
-              <w:jc w:val="left"/>
-            </w:pPr>
-            <w:r>
-              <w:rPr>
-                <w:rFonts w:ascii="TimeNewRoman" w:hAnsi="TimeNewRoman"/>
-                <w:sz w:val="30"/>
-              </w:rPr>
-              <w:t>81+26+52=</w:t>
-            </w:r>
-          </w:p>
-        </w:tc>
-        <w:tc>
-          <w:tcPr>
-            <w:tcW w:type="dxa" w:w="1987"/>
-          </w:tcPr>
-          <w:p>
-            <w:pPr>
-              <w:jc w:val="left"/>
-            </w:pPr>
-            <w:r>
-              <w:rPr>
-                <w:rFonts w:ascii="TimeNewRoman" w:hAnsi="TimeNewRoman"/>
-                <w:sz w:val="30"/>
-              </w:rPr>
-              <w:t>7x1=</w:t>
-            </w:r>
-          </w:p>
-        </w:tc>
-        <w:tc>
-          <w:tcPr>
-            <w:tcW w:type="dxa" w:w="1987"/>
-          </w:tcPr>
-          <w:p>
-            <w:pPr>
-              <w:jc w:val="left"/>
-            </w:pPr>
-            <w:r>
-              <w:rPr>
-                <w:rFonts w:ascii="TimeNewRoman" w:hAnsi="TimeNewRoman"/>
-                <w:sz w:val="30"/>
-              </w:rPr>
-              <w:t>97-38=</w:t>
-            </w:r>
-          </w:p>
-        </w:tc>
-      </w:tr>
-      <w:tr>
-        <w:tc>
-          <w:tcPr>
-            <w:tcW w:type="dxa" w:w="1987"/>
-          </w:tcPr>
-          <w:p>
-            <w:pPr>
-              <w:jc w:val="left"/>
-            </w:pPr>
-            <w:r>
-              <w:rPr>
-                <w:rFonts w:ascii="TimeNewRoman" w:hAnsi="TimeNewRoman"/>
-                <w:sz w:val="30"/>
-              </w:rPr>
-              <w:t>8x9=</w:t>
-            </w:r>
-          </w:p>
-        </w:tc>
-        <w:tc>
-          <w:tcPr>
-            <w:tcW w:type="dxa" w:w="1987"/>
-          </w:tcPr>
-          <w:p>
-            <w:pPr>
-              <w:jc w:val="left"/>
-            </w:pPr>
-            <w:r>
-              <w:rPr>
-                <w:rFonts w:ascii="TimeNewRoman" w:hAnsi="TimeNewRoman"/>
-                <w:sz w:val="30"/>
-              </w:rPr>
-              <w:t>66-1=</w:t>
-            </w:r>
-          </w:p>
-        </w:tc>
-        <w:tc>
-          <w:tcPr>
-            <w:tcW w:type="dxa" w:w="1987"/>
-          </w:tcPr>
-          <w:p>
-            <w:pPr>
-              <w:jc w:val="left"/>
-            </w:pPr>
-            <w:r>
-              <w:rPr>
-                <w:rFonts w:ascii="TimeNewRoman" w:hAnsi="TimeNewRoman"/>
-                <w:sz w:val="30"/>
-              </w:rPr>
-              <w:t>3+78+43=</w:t>
-            </w:r>
-          </w:p>
-        </w:tc>
-        <w:tc>
-          <w:tcPr>
-            <w:tcW w:type="dxa" w:w="1987"/>
-          </w:tcPr>
-          <w:p>
-            <w:pPr>
-              <w:jc w:val="left"/>
-            </w:pPr>
-            <w:r>
-              <w:rPr>
-                <w:rFonts w:ascii="TimeNewRoman" w:hAnsi="TimeNewRoman"/>
-                <w:sz w:val="30"/>
-              </w:rPr>
-              <w:t>38-4=</w:t>
-            </w:r>
-          </w:p>
-        </w:tc>
-        <w:tc>
-          <w:tcPr>
-            <w:tcW w:type="dxa" w:w="1987"/>
-          </w:tcPr>
-          <w:p>
-            <w:pPr>
-              <w:jc w:val="left"/>
-            </w:pPr>
-            <w:r>
-              <w:rPr>
-                <w:rFonts w:ascii="TimeNewRoman" w:hAnsi="TimeNewRoman"/>
-                <w:sz w:val="30"/>
-              </w:rPr>
-              <w:t>96-53=</w:t>
+              <w:t>4x2=</w:t>
             </w:r>
           </w:p>
         </w:tc>
@@ -1275,7 +1623,7 @@
                 <w:rFonts w:ascii="TimeNewRoman" w:hAnsi="TimeNewRoman"/>
                 <w:sz w:val="30"/>
               </w:rPr>
-              <w:t>4/1=</w:t>
+              <w:t>21+26=</w:t>
             </w:r>
           </w:p>
         </w:tc>
@@ -1292,7 +1640,7 @@
                 <w:rFonts w:ascii="TimeNewRoman" w:hAnsi="TimeNewRoman"/>
                 <w:sz w:val="30"/>
               </w:rPr>
-              <w:t>6x6+4=</w:t>
+              <w:t>4x6=</w:t>
             </w:r>
           </w:p>
         </w:tc>
@@ -1309,7 +1657,7 @@
                 <w:rFonts w:ascii="TimeNewRoman" w:hAnsi="TimeNewRoman"/>
                 <w:sz w:val="30"/>
               </w:rPr>
-              <w:t>3x4+64=</w:t>
+              <w:t>2x9+9=</w:t>
             </w:r>
           </w:p>
         </w:tc>
@@ -1326,7 +1674,7 @@
                 <w:rFonts w:ascii="TimeNewRoman" w:hAnsi="TimeNewRoman"/>
                 <w:sz w:val="30"/>
               </w:rPr>
-              <w:t>66+30=</w:t>
+              <w:t>8+51=</w:t>
             </w:r>
           </w:p>
         </w:tc>
@@ -1345,7 +1693,7 @@
                 <w:rFonts w:ascii="TimeNewRoman" w:hAnsi="TimeNewRoman"/>
                 <w:sz w:val="30"/>
               </w:rPr>
-              <w:t>57-28=</w:t>
+              <w:t>30+53=</w:t>
             </w:r>
           </w:p>
         </w:tc>
@@ -1362,7 +1710,7 @@
                 <w:rFonts w:ascii="TimeNewRoman" w:hAnsi="TimeNewRoman"/>
                 <w:sz w:val="30"/>
               </w:rPr>
-              <w:t>63/9=</w:t>
+              <w:t>8x9=</w:t>
             </w:r>
           </w:p>
         </w:tc>
@@ -1379,7 +1727,7 @@
                 <w:rFonts w:ascii="TimeNewRoman" w:hAnsi="TimeNewRoman"/>
                 <w:sz w:val="30"/>
               </w:rPr>
-              <w:t>47-18=</w:t>
+              <w:t>3/1=</w:t>
             </w:r>
           </w:p>
         </w:tc>
@@ -1396,7 +1744,7 @@
                 <w:rFonts w:ascii="TimeNewRoman" w:hAnsi="TimeNewRoman"/>
                 <w:sz w:val="30"/>
               </w:rPr>
-              <w:t>2x4+88=</w:t>
+              <w:t>24/8=</w:t>
             </w:r>
           </w:p>
         </w:tc>
@@ -1413,355 +1761,7 @@
                 <w:rFonts w:ascii="TimeNewRoman" w:hAnsi="TimeNewRoman"/>
                 <w:sz w:val="30"/>
               </w:rPr>
-              <w:t>1x7-5=</w:t>
-            </w:r>
-          </w:p>
-        </w:tc>
-      </w:tr>
-      <w:tr>
-        <w:tc>
-          <w:tcPr>
-            <w:tcW w:type="dxa" w:w="1987"/>
-          </w:tcPr>
-          <w:p>
-            <w:pPr>
-              <w:jc w:val="left"/>
-            </w:pPr>
-            <w:r>
-              <w:rPr>
-                <w:rFonts w:ascii="TimeNewRoman" w:hAnsi="TimeNewRoman"/>
-                <w:sz w:val="30"/>
-              </w:rPr>
-              <w:t>8x4=</w:t>
-            </w:r>
-          </w:p>
-        </w:tc>
-        <w:tc>
-          <w:tcPr>
-            <w:tcW w:type="dxa" w:w="1987"/>
-          </w:tcPr>
-          <w:p>
-            <w:pPr>
-              <w:jc w:val="left"/>
-            </w:pPr>
-            <w:r>
-              <w:rPr>
-                <w:rFonts w:ascii="TimeNewRoman" w:hAnsi="TimeNewRoman"/>
-                <w:sz w:val="30"/>
-              </w:rPr>
-              <w:t>1x6=</w:t>
-            </w:r>
-          </w:p>
-        </w:tc>
-        <w:tc>
-          <w:tcPr>
-            <w:tcW w:type="dxa" w:w="1987"/>
-          </w:tcPr>
-          <w:p>
-            <w:pPr>
-              <w:jc w:val="left"/>
-            </w:pPr>
-            <w:r>
-              <w:rPr>
-                <w:rFonts w:ascii="TimeNewRoman" w:hAnsi="TimeNewRoman"/>
-                <w:sz w:val="30"/>
-              </w:rPr>
-              <w:t>46+77-42=</w:t>
-            </w:r>
-          </w:p>
-        </w:tc>
-        <w:tc>
-          <w:tcPr>
-            <w:tcW w:type="dxa" w:w="1987"/>
-          </w:tcPr>
-          <w:p>
-            <w:pPr>
-              <w:jc w:val="left"/>
-            </w:pPr>
-            <w:r>
-              <w:rPr>
-                <w:rFonts w:ascii="TimeNewRoman" w:hAnsi="TimeNewRoman"/>
-                <w:sz w:val="30"/>
-              </w:rPr>
-              <w:t>4x4=</w:t>
-            </w:r>
-          </w:p>
-        </w:tc>
-        <w:tc>
-          <w:tcPr>
-            <w:tcW w:type="dxa" w:w="1987"/>
-          </w:tcPr>
-          <w:p>
-            <w:pPr>
-              <w:jc w:val="left"/>
-            </w:pPr>
-            <w:r>
-              <w:rPr>
-                <w:rFonts w:ascii="TimeNewRoman" w:hAnsi="TimeNewRoman"/>
-                <w:sz w:val="30"/>
-              </w:rPr>
-              <w:t>2x9+63=</w:t>
-            </w:r>
-          </w:p>
-        </w:tc>
-      </w:tr>
-      <w:tr>
-        <w:tc>
-          <w:tcPr>
-            <w:tcW w:type="dxa" w:w="1987"/>
-          </w:tcPr>
-          <w:p>
-            <w:pPr>
-              <w:jc w:val="left"/>
-            </w:pPr>
-            <w:r>
-              <w:rPr>
-                <w:rFonts w:ascii="TimeNewRoman" w:hAnsi="TimeNewRoman"/>
-                <w:sz w:val="30"/>
-              </w:rPr>
-              <w:t>77-50=</w:t>
-            </w:r>
-          </w:p>
-        </w:tc>
-        <w:tc>
-          <w:tcPr>
-            <w:tcW w:type="dxa" w:w="1987"/>
-          </w:tcPr>
-          <w:p>
-            <w:pPr>
-              <w:jc w:val="left"/>
-            </w:pPr>
-            <w:r>
-              <w:rPr>
-                <w:rFonts w:ascii="TimeNewRoman" w:hAnsi="TimeNewRoman"/>
-                <w:sz w:val="30"/>
-              </w:rPr>
-              <w:t>7x2=</w:t>
-            </w:r>
-          </w:p>
-        </w:tc>
-        <w:tc>
-          <w:tcPr>
-            <w:tcW w:type="dxa" w:w="1987"/>
-          </w:tcPr>
-          <w:p>
-            <w:pPr>
-              <w:jc w:val="left"/>
-            </w:pPr>
-            <w:r>
-              <w:rPr>
-                <w:rFonts w:ascii="TimeNewRoman" w:hAnsi="TimeNewRoman"/>
-                <w:sz w:val="30"/>
-              </w:rPr>
-              <w:t>94-69=</w:t>
-            </w:r>
-          </w:p>
-        </w:tc>
-        <w:tc>
-          <w:tcPr>
-            <w:tcW w:type="dxa" w:w="1987"/>
-          </w:tcPr>
-          <w:p>
-            <w:pPr>
-              <w:jc w:val="left"/>
-            </w:pPr>
-            <w:r>
-              <w:rPr>
-                <w:rFonts w:ascii="TimeNewRoman" w:hAnsi="TimeNewRoman"/>
-                <w:sz w:val="30"/>
-              </w:rPr>
-              <w:t>9x1=</w:t>
-            </w:r>
-          </w:p>
-        </w:tc>
-        <w:tc>
-          <w:tcPr>
-            <w:tcW w:type="dxa" w:w="1987"/>
-          </w:tcPr>
-          <w:p>
-            <w:pPr>
-              <w:jc w:val="left"/>
-            </w:pPr>
-            <w:r>
-              <w:rPr>
-                <w:rFonts w:ascii="TimeNewRoman" w:hAnsi="TimeNewRoman"/>
-                <w:sz w:val="30"/>
-              </w:rPr>
-              <w:t>28-26=</w:t>
-            </w:r>
-          </w:p>
-        </w:tc>
-      </w:tr>
-      <w:tr>
-        <w:tc>
-          <w:tcPr>
-            <w:tcW w:type="dxa" w:w="1987"/>
-          </w:tcPr>
-          <w:p>
-            <w:pPr>
-              <w:jc w:val="left"/>
-            </w:pPr>
-            <w:r>
-              <w:rPr>
-                <w:rFonts w:ascii="TimeNewRoman" w:hAnsi="TimeNewRoman"/>
-                <w:sz w:val="30"/>
-              </w:rPr>
-              <w:t>3x2=</w:t>
-            </w:r>
-          </w:p>
-        </w:tc>
-        <w:tc>
-          <w:tcPr>
-            <w:tcW w:type="dxa" w:w="1987"/>
-          </w:tcPr>
-          <w:p>
-            <w:pPr>
-              <w:jc w:val="left"/>
-            </w:pPr>
-            <w:r>
-              <w:rPr>
-                <w:rFonts w:ascii="TimeNewRoman" w:hAnsi="TimeNewRoman"/>
-                <w:sz w:val="30"/>
-              </w:rPr>
-              <w:t>3x9=</w:t>
-            </w:r>
-          </w:p>
-        </w:tc>
-        <w:tc>
-          <w:tcPr>
-            <w:tcW w:type="dxa" w:w="1987"/>
-          </w:tcPr>
-          <w:p>
-            <w:pPr>
-              <w:jc w:val="left"/>
-            </w:pPr>
-            <w:r>
-              <w:rPr>
-                <w:rFonts w:ascii="TimeNewRoman" w:hAnsi="TimeNewRoman"/>
-                <w:sz w:val="30"/>
-              </w:rPr>
-              <w:t>74+41-85=</w:t>
-            </w:r>
-          </w:p>
-        </w:tc>
-        <w:tc>
-          <w:tcPr>
-            <w:tcW w:type="dxa" w:w="1987"/>
-          </w:tcPr>
-          <w:p>
-            <w:pPr>
-              <w:jc w:val="left"/>
-            </w:pPr>
-            <w:r>
-              <w:rPr>
-                <w:rFonts w:ascii="TimeNewRoman" w:hAnsi="TimeNewRoman"/>
-                <w:sz w:val="30"/>
-              </w:rPr>
-              <w:t>57+35=</w:t>
-            </w:r>
-          </w:p>
-        </w:tc>
-        <w:tc>
-          <w:tcPr>
-            <w:tcW w:type="dxa" w:w="1987"/>
-          </w:tcPr>
-          <w:p>
-            <w:pPr>
-              <w:jc w:val="left"/>
-            </w:pPr>
-            <w:r>
-              <w:rPr>
-                <w:rFonts w:ascii="TimeNewRoman" w:hAnsi="TimeNewRoman"/>
-                <w:sz w:val="30"/>
-              </w:rPr>
-              <w:t>90-87=</w:t>
-            </w:r>
-          </w:p>
-        </w:tc>
-      </w:tr>
-      <w:tr>
-        <w:tc>
-          <w:tcPr>
-            <w:tcW w:type="dxa" w:w="1987"/>
-          </w:tcPr>
-          <w:p>
-            <w:pPr>
-              <w:jc w:val="left"/>
-            </w:pPr>
-            <w:r>
-              <w:rPr>
-                <w:rFonts w:ascii="TimeNewRoman" w:hAnsi="TimeNewRoman"/>
-                <w:sz w:val="30"/>
-              </w:rPr>
-              <w:t>1x7+67=</w:t>
-            </w:r>
-          </w:p>
-        </w:tc>
-        <w:tc>
-          <w:tcPr>
-            <w:tcW w:type="dxa" w:w="1987"/>
-          </w:tcPr>
-          <w:p>
-            <w:pPr>
-              <w:jc w:val="left"/>
-            </w:pPr>
-            <w:r>
-              <w:rPr>
-                <w:rFonts w:ascii="TimeNewRoman" w:hAnsi="TimeNewRoman"/>
-                <w:sz w:val="30"/>
-              </w:rPr>
-              <w:t>3x8=</w:t>
-            </w:r>
-          </w:p>
-        </w:tc>
-        <w:tc>
-          <w:tcPr>
-            <w:tcW w:type="dxa" w:w="1987"/>
-          </w:tcPr>
-          <w:p>
-            <w:pPr>
-              <w:jc w:val="left"/>
-            </w:pPr>
-            <w:r>
-              <w:rPr>
-                <w:rFonts w:ascii="TimeNewRoman" w:hAnsi="TimeNewRoman"/>
-                <w:sz w:val="30"/>
-              </w:rPr>
-              <w:t>4x9=</w:t>
-            </w:r>
-          </w:p>
-        </w:tc>
-        <w:tc>
-          <w:tcPr>
-            <w:tcW w:type="dxa" w:w="1987"/>
-          </w:tcPr>
-          <w:p>
-            <w:pPr>
-              <w:jc w:val="left"/>
-            </w:pPr>
-            <w:r>
-              <w:rPr>
-                <w:rFonts w:ascii="TimeNewRoman" w:hAnsi="TimeNewRoman"/>
-                <w:sz w:val="30"/>
-              </w:rPr>
-              <w:t>8x4-21=</w:t>
-            </w:r>
-          </w:p>
-        </w:tc>
-        <w:tc>
-          <w:tcPr>
-            <w:tcW w:type="dxa" w:w="1987"/>
-          </w:tcPr>
-          <w:p>
-            <w:pPr>
-              <w:jc w:val="left"/>
-            </w:pPr>
-            <w:r>
-              <w:rPr>
-                <w:rFonts w:ascii="TimeNewRoman" w:hAnsi="TimeNewRoman"/>
-                <w:sz w:val="30"/>
-              </w:rPr>
-              <w:t>8x2=</w:t>
+              <w:t>36+1+87=</w:t>
             </w:r>
           </w:p>
         </w:tc>

</xml_diff>

<commit_message>
Update master to output generated at e82f484
</commit_message>
<xml_diff>
--- a/mixed.docx
+++ b/mixed.docx
@@ -11,7 +11,7 @@
           <w:rFonts w:ascii="Arial" w:hAnsi="Arial"/>
           <w:sz w:val="30"/>
         </w:rPr>
-        <w:t>2022-11-21 Monday</w:t>
+        <w:t>2022-11-22 Tuesday</w:t>
       </w:r>
     </w:p>
     <w:tbl>
@@ -40,7 +40,7 @@
                 <w:rFonts w:ascii="TimeNewRoman" w:hAnsi="TimeNewRoman"/>
                 <w:sz w:val="30"/>
               </w:rPr>
-              <w:t>5x6=</w:t>
+              <w:t>75-32=</w:t>
             </w:r>
           </w:p>
         </w:tc>
@@ -57,7 +57,7 @@
                 <w:rFonts w:ascii="TimeNewRoman" w:hAnsi="TimeNewRoman"/>
                 <w:sz w:val="30"/>
               </w:rPr>
-              <w:t>63+21=</w:t>
+              <w:t>60+80+39=</w:t>
             </w:r>
           </w:p>
         </w:tc>
@@ -74,7 +74,7 @@
                 <w:rFonts w:ascii="TimeNewRoman" w:hAnsi="TimeNewRoman"/>
                 <w:sz w:val="30"/>
               </w:rPr>
-              <w:t>1x5=</w:t>
+              <w:t>7x1=</w:t>
             </w:r>
           </w:p>
         </w:tc>
@@ -91,7 +91,7 @@
                 <w:rFonts w:ascii="TimeNewRoman" w:hAnsi="TimeNewRoman"/>
                 <w:sz w:val="30"/>
               </w:rPr>
-              <w:t>10+22=</w:t>
+              <w:t>1x4=</w:t>
             </w:r>
           </w:p>
         </w:tc>
@@ -108,7 +108,7 @@
                 <w:rFonts w:ascii="TimeNewRoman" w:hAnsi="TimeNewRoman"/>
                 <w:sz w:val="30"/>
               </w:rPr>
-              <w:t>80+93+25=</w:t>
+              <w:t>8x4=</w:t>
             </w:r>
           </w:p>
         </w:tc>
@@ -127,7 +127,7 @@
                 <w:rFonts w:ascii="TimeNewRoman" w:hAnsi="TimeNewRoman"/>
                 <w:sz w:val="30"/>
               </w:rPr>
-              <w:t>3x5=</w:t>
+              <w:t>8x5=</w:t>
             </w:r>
           </w:p>
         </w:tc>
@@ -144,7 +144,7 @@
                 <w:rFonts w:ascii="TimeNewRoman" w:hAnsi="TimeNewRoman"/>
                 <w:sz w:val="30"/>
               </w:rPr>
-              <w:t>81-64=</w:t>
+              <w:t>64+34=</w:t>
             </w:r>
           </w:p>
         </w:tc>
@@ -161,7 +161,7 @@
                 <w:rFonts w:ascii="TimeNewRoman" w:hAnsi="TimeNewRoman"/>
                 <w:sz w:val="30"/>
               </w:rPr>
-              <w:t>17+50=</w:t>
+              <w:t>98-22=</w:t>
             </w:r>
           </w:p>
         </w:tc>
@@ -178,7 +178,7 @@
                 <w:rFonts w:ascii="TimeNewRoman" w:hAnsi="TimeNewRoman"/>
                 <w:sz w:val="30"/>
               </w:rPr>
-              <w:t>4x6-14=</w:t>
+              <w:t>18+73=</w:t>
             </w:r>
           </w:p>
         </w:tc>
@@ -195,7 +195,7 @@
                 <w:rFonts w:ascii="TimeNewRoman" w:hAnsi="TimeNewRoman"/>
                 <w:sz w:val="30"/>
               </w:rPr>
-              <w:t>5x2=</w:t>
+              <w:t>5x3=</w:t>
             </w:r>
           </w:p>
         </w:tc>
@@ -214,7 +214,7 @@
                 <w:rFonts w:ascii="TimeNewRoman" w:hAnsi="TimeNewRoman"/>
                 <w:sz w:val="30"/>
               </w:rPr>
-              <w:t>74-49=</w:t>
+              <w:t>8+11=</w:t>
             </w:r>
           </w:p>
         </w:tc>
@@ -231,7 +231,7 @@
                 <w:rFonts w:ascii="TimeNewRoman" w:hAnsi="TimeNewRoman"/>
                 <w:sz w:val="30"/>
               </w:rPr>
-              <w:t>24+43+74=</w:t>
+              <w:t>8x2=</w:t>
             </w:r>
           </w:p>
         </w:tc>
@@ -248,7 +248,7 @@
                 <w:rFonts w:ascii="TimeNewRoman" w:hAnsi="TimeNewRoman"/>
                 <w:sz w:val="30"/>
               </w:rPr>
-              <w:t>8/4=</w:t>
+              <w:t>38+14+64=</w:t>
             </w:r>
           </w:p>
         </w:tc>
@@ -265,7 +265,7 @@
                 <w:rFonts w:ascii="TimeNewRoman" w:hAnsi="TimeNewRoman"/>
                 <w:sz w:val="30"/>
               </w:rPr>
-              <w:t>14-11=</w:t>
+              <w:t>6x4=</w:t>
             </w:r>
           </w:p>
         </w:tc>
@@ -282,7 +282,7 @@
                 <w:rFonts w:ascii="TimeNewRoman" w:hAnsi="TimeNewRoman"/>
                 <w:sz w:val="30"/>
               </w:rPr>
-              <w:t>43+50+37=</w:t>
+              <w:t>5x5-23=</w:t>
             </w:r>
           </w:p>
         </w:tc>
@@ -301,355 +301,7 @@
                 <w:rFonts w:ascii="TimeNewRoman" w:hAnsi="TimeNewRoman"/>
                 <w:sz w:val="30"/>
               </w:rPr>
-              <w:t>2x8=</w:t>
-            </w:r>
-          </w:p>
-        </w:tc>
-        <w:tc>
-          <w:tcPr>
-            <w:tcW w:type="dxa" w:w="1987"/>
-          </w:tcPr>
-          <w:p>
-            <w:pPr>
-              <w:jc w:val="left"/>
-            </w:pPr>
-            <w:r>
-              <w:rPr>
-                <w:rFonts w:ascii="TimeNewRoman" w:hAnsi="TimeNewRoman"/>
-                <w:sz w:val="30"/>
-              </w:rPr>
-              <w:t>21/3=</w:t>
-            </w:r>
-          </w:p>
-        </w:tc>
-        <w:tc>
-          <w:tcPr>
-            <w:tcW w:type="dxa" w:w="1987"/>
-          </w:tcPr>
-          <w:p>
-            <w:pPr>
-              <w:jc w:val="left"/>
-            </w:pPr>
-            <w:r>
-              <w:rPr>
-                <w:rFonts w:ascii="TimeNewRoman" w:hAnsi="TimeNewRoman"/>
-                <w:sz w:val="30"/>
-              </w:rPr>
-              <w:t>19+35+6=</w:t>
-            </w:r>
-          </w:p>
-        </w:tc>
-        <w:tc>
-          <w:tcPr>
-            <w:tcW w:type="dxa" w:w="1987"/>
-          </w:tcPr>
-          <w:p>
-            <w:pPr>
-              <w:jc w:val="left"/>
-            </w:pPr>
-            <w:r>
-              <w:rPr>
-                <w:rFonts w:ascii="TimeNewRoman" w:hAnsi="TimeNewRoman"/>
-                <w:sz w:val="30"/>
-              </w:rPr>
-              <w:t>1+17=</w:t>
-            </w:r>
-          </w:p>
-        </w:tc>
-        <w:tc>
-          <w:tcPr>
-            <w:tcW w:type="dxa" w:w="1987"/>
-          </w:tcPr>
-          <w:p>
-            <w:pPr>
-              <w:jc w:val="left"/>
-            </w:pPr>
-            <w:r>
-              <w:rPr>
-                <w:rFonts w:ascii="TimeNewRoman" w:hAnsi="TimeNewRoman"/>
-                <w:sz w:val="30"/>
-              </w:rPr>
-              <w:t>54-4=</w:t>
-            </w:r>
-          </w:p>
-        </w:tc>
-      </w:tr>
-      <w:tr>
-        <w:tc>
-          <w:tcPr>
-            <w:tcW w:type="dxa" w:w="1987"/>
-          </w:tcPr>
-          <w:p>
-            <w:pPr>
-              <w:jc w:val="left"/>
-            </w:pPr>
-            <w:r>
-              <w:rPr>
-                <w:rFonts w:ascii="TimeNewRoman" w:hAnsi="TimeNewRoman"/>
-                <w:sz w:val="30"/>
-              </w:rPr>
-              <w:t>79+4+69=</w:t>
-            </w:r>
-          </w:p>
-        </w:tc>
-        <w:tc>
-          <w:tcPr>
-            <w:tcW w:type="dxa" w:w="1987"/>
-          </w:tcPr>
-          <w:p>
-            <w:pPr>
-              <w:jc w:val="left"/>
-            </w:pPr>
-            <w:r>
-              <w:rPr>
-                <w:rFonts w:ascii="TimeNewRoman" w:hAnsi="TimeNewRoman"/>
-                <w:sz w:val="30"/>
-              </w:rPr>
-              <w:t>78-2=</w:t>
-            </w:r>
-          </w:p>
-        </w:tc>
-        <w:tc>
-          <w:tcPr>
-            <w:tcW w:type="dxa" w:w="1987"/>
-          </w:tcPr>
-          <w:p>
-            <w:pPr>
-              <w:jc w:val="left"/>
-            </w:pPr>
-            <w:r>
-              <w:rPr>
-                <w:rFonts w:ascii="TimeNewRoman" w:hAnsi="TimeNewRoman"/>
-                <w:sz w:val="30"/>
-              </w:rPr>
-              <w:t>69+6=</w:t>
-            </w:r>
-          </w:p>
-        </w:tc>
-        <w:tc>
-          <w:tcPr>
-            <w:tcW w:type="dxa" w:w="1987"/>
-          </w:tcPr>
-          <w:p>
-            <w:pPr>
-              <w:jc w:val="left"/>
-            </w:pPr>
-            <w:r>
-              <w:rPr>
-                <w:rFonts w:ascii="TimeNewRoman" w:hAnsi="TimeNewRoman"/>
-                <w:sz w:val="30"/>
-              </w:rPr>
-              <w:t>24+77+87=</w:t>
-            </w:r>
-          </w:p>
-        </w:tc>
-        <w:tc>
-          <w:tcPr>
-            <w:tcW w:type="dxa" w:w="1987"/>
-          </w:tcPr>
-          <w:p>
-            <w:pPr>
-              <w:jc w:val="left"/>
-            </w:pPr>
-            <w:r>
-              <w:rPr>
-                <w:rFonts w:ascii="TimeNewRoman" w:hAnsi="TimeNewRoman"/>
-                <w:sz w:val="30"/>
-              </w:rPr>
-              <w:t>17+9=</w:t>
-            </w:r>
-          </w:p>
-        </w:tc>
-      </w:tr>
-      <w:tr>
-        <w:tc>
-          <w:tcPr>
-            <w:tcW w:type="dxa" w:w="1987"/>
-          </w:tcPr>
-          <w:p>
-            <w:pPr>
-              <w:jc w:val="left"/>
-            </w:pPr>
-            <w:r>
-              <w:rPr>
-                <w:rFonts w:ascii="TimeNewRoman" w:hAnsi="TimeNewRoman"/>
-                <w:sz w:val="30"/>
-              </w:rPr>
-              <w:t>36/6=</w:t>
-            </w:r>
-          </w:p>
-        </w:tc>
-        <w:tc>
-          <w:tcPr>
-            <w:tcW w:type="dxa" w:w="1987"/>
-          </w:tcPr>
-          <w:p>
-            <w:pPr>
-              <w:jc w:val="left"/>
-            </w:pPr>
-            <w:r>
-              <w:rPr>
-                <w:rFonts w:ascii="TimeNewRoman" w:hAnsi="TimeNewRoman"/>
-                <w:sz w:val="30"/>
-              </w:rPr>
-              <w:t>6x1=</w:t>
-            </w:r>
-          </w:p>
-        </w:tc>
-        <w:tc>
-          <w:tcPr>
-            <w:tcW w:type="dxa" w:w="1987"/>
-          </w:tcPr>
-          <w:p>
-            <w:pPr>
-              <w:jc w:val="left"/>
-            </w:pPr>
-            <w:r>
-              <w:rPr>
-                <w:rFonts w:ascii="TimeNewRoman" w:hAnsi="TimeNewRoman"/>
-                <w:sz w:val="30"/>
-              </w:rPr>
-              <w:t>2x7=</w:t>
-            </w:r>
-          </w:p>
-        </w:tc>
-        <w:tc>
-          <w:tcPr>
-            <w:tcW w:type="dxa" w:w="1987"/>
-          </w:tcPr>
-          <w:p>
-            <w:pPr>
-              <w:jc w:val="left"/>
-            </w:pPr>
-            <w:r>
-              <w:rPr>
-                <w:rFonts w:ascii="TimeNewRoman" w:hAnsi="TimeNewRoman"/>
-                <w:sz w:val="30"/>
-              </w:rPr>
-              <w:t>1x2=</w:t>
-            </w:r>
-          </w:p>
-        </w:tc>
-        <w:tc>
-          <w:tcPr>
-            <w:tcW w:type="dxa" w:w="1987"/>
-          </w:tcPr>
-          <w:p>
-            <w:pPr>
-              <w:jc w:val="left"/>
-            </w:pPr>
-            <w:r>
-              <w:rPr>
-                <w:rFonts w:ascii="TimeNewRoman" w:hAnsi="TimeNewRoman"/>
-                <w:sz w:val="30"/>
-              </w:rPr>
-              <w:t>6x9=</w:t>
-            </w:r>
-          </w:p>
-        </w:tc>
-      </w:tr>
-      <w:tr>
-        <w:tc>
-          <w:tcPr>
-            <w:tcW w:type="dxa" w:w="1987"/>
-          </w:tcPr>
-          <w:p>
-            <w:pPr>
-              <w:jc w:val="left"/>
-            </w:pPr>
-            <w:r>
-              <w:rPr>
-                <w:rFonts w:ascii="TimeNewRoman" w:hAnsi="TimeNewRoman"/>
-                <w:sz w:val="30"/>
-              </w:rPr>
-              <w:t>5+91=</w:t>
-            </w:r>
-          </w:p>
-        </w:tc>
-        <w:tc>
-          <w:tcPr>
-            <w:tcW w:type="dxa" w:w="1987"/>
-          </w:tcPr>
-          <w:p>
-            <w:pPr>
-              <w:jc w:val="left"/>
-            </w:pPr>
-            <w:r>
-              <w:rPr>
-                <w:rFonts w:ascii="TimeNewRoman" w:hAnsi="TimeNewRoman"/>
-                <w:sz w:val="30"/>
-              </w:rPr>
-              <w:t>4x7-11=</w:t>
-            </w:r>
-          </w:p>
-        </w:tc>
-        <w:tc>
-          <w:tcPr>
-            <w:tcW w:type="dxa" w:w="1987"/>
-          </w:tcPr>
-          <w:p>
-            <w:pPr>
-              <w:jc w:val="left"/>
-            </w:pPr>
-            <w:r>
-              <w:rPr>
-                <w:rFonts w:ascii="TimeNewRoman" w:hAnsi="TimeNewRoman"/>
-                <w:sz w:val="30"/>
-              </w:rPr>
-              <w:t>40/5=</w:t>
-            </w:r>
-          </w:p>
-        </w:tc>
-        <w:tc>
-          <w:tcPr>
-            <w:tcW w:type="dxa" w:w="1987"/>
-          </w:tcPr>
-          <w:p>
-            <w:pPr>
-              <w:jc w:val="left"/>
-            </w:pPr>
-            <w:r>
-              <w:rPr>
-                <w:rFonts w:ascii="TimeNewRoman" w:hAnsi="TimeNewRoman"/>
-                <w:sz w:val="30"/>
-              </w:rPr>
-              <w:t>7/7=</w:t>
-            </w:r>
-          </w:p>
-        </w:tc>
-        <w:tc>
-          <w:tcPr>
-            <w:tcW w:type="dxa" w:w="1987"/>
-          </w:tcPr>
-          <w:p>
-            <w:pPr>
-              <w:jc w:val="left"/>
-            </w:pPr>
-            <w:r>
-              <w:rPr>
-                <w:rFonts w:ascii="TimeNewRoman" w:hAnsi="TimeNewRoman"/>
-                <w:sz w:val="30"/>
-              </w:rPr>
-              <w:t>89+35-47=</w:t>
-            </w:r>
-          </w:p>
-        </w:tc>
-      </w:tr>
-      <w:tr>
-        <w:tc>
-          <w:tcPr>
-            <w:tcW w:type="dxa" w:w="1987"/>
-          </w:tcPr>
-          <w:p>
-            <w:pPr>
-              <w:jc w:val="left"/>
-            </w:pPr>
-            <w:r>
-              <w:rPr>
-                <w:rFonts w:ascii="TimeNewRoman" w:hAnsi="TimeNewRoman"/>
-                <w:sz w:val="30"/>
-              </w:rPr>
-              <w:t>64-40=</w:t>
+              <w:t>5x5=</w:t>
             </w:r>
           </w:p>
         </w:tc>
@@ -683,7 +335,7 @@
                 <w:rFonts w:ascii="TimeNewRoman" w:hAnsi="TimeNewRoman"/>
                 <w:sz w:val="30"/>
               </w:rPr>
-              <w:t>63+79-8=</w:t>
+              <w:t>5x8-28=</w:t>
             </w:r>
           </w:p>
         </w:tc>
@@ -700,7 +352,7 @@
                 <w:rFonts w:ascii="TimeNewRoman" w:hAnsi="TimeNewRoman"/>
                 <w:sz w:val="30"/>
               </w:rPr>
-              <w:t>97-68=</w:t>
+              <w:t>7x4=</w:t>
             </w:r>
           </w:p>
         </w:tc>
@@ -717,7 +369,7 @@
                 <w:rFonts w:ascii="TimeNewRoman" w:hAnsi="TimeNewRoman"/>
                 <w:sz w:val="30"/>
               </w:rPr>
-              <w:t>11+43-20=</w:t>
+              <w:t>27+41-14=</w:t>
             </w:r>
           </w:p>
         </w:tc>
@@ -736,7 +388,7 @@
                 <w:rFonts w:ascii="TimeNewRoman" w:hAnsi="TimeNewRoman"/>
                 <w:sz w:val="30"/>
               </w:rPr>
-              <w:t>42+52=</w:t>
+              <w:t>34+34=</w:t>
             </w:r>
           </w:p>
         </w:tc>
@@ -753,7 +405,7 @@
                 <w:rFonts w:ascii="TimeNewRoman" w:hAnsi="TimeNewRoman"/>
                 <w:sz w:val="30"/>
               </w:rPr>
-              <w:t>1x9+46=</w:t>
+              <w:t>2x3=</w:t>
             </w:r>
           </w:p>
         </w:tc>
@@ -770,94 +422,7 @@
                 <w:rFonts w:ascii="TimeNewRoman" w:hAnsi="TimeNewRoman"/>
                 <w:sz w:val="30"/>
               </w:rPr>
-              <w:t>71+9=</w:t>
-            </w:r>
-          </w:p>
-        </w:tc>
-        <w:tc>
-          <w:tcPr>
-            <w:tcW w:type="dxa" w:w="1987"/>
-          </w:tcPr>
-          <w:p>
-            <w:pPr>
-              <w:jc w:val="left"/>
-            </w:pPr>
-            <w:r>
-              <w:rPr>
-                <w:rFonts w:ascii="TimeNewRoman" w:hAnsi="TimeNewRoman"/>
-                <w:sz w:val="30"/>
-              </w:rPr>
-              <w:t>40+47=</w:t>
-            </w:r>
-          </w:p>
-        </w:tc>
-        <w:tc>
-          <w:tcPr>
-            <w:tcW w:type="dxa" w:w="1987"/>
-          </w:tcPr>
-          <w:p>
-            <w:pPr>
-              <w:jc w:val="left"/>
-            </w:pPr>
-            <w:r>
-              <w:rPr>
-                <w:rFonts w:ascii="TimeNewRoman" w:hAnsi="TimeNewRoman"/>
-                <w:sz w:val="30"/>
-              </w:rPr>
-              <w:t>9x1=</w:t>
-            </w:r>
-          </w:p>
-        </w:tc>
-      </w:tr>
-      <w:tr>
-        <w:tc>
-          <w:tcPr>
-            <w:tcW w:type="dxa" w:w="1987"/>
-          </w:tcPr>
-          <w:p>
-            <w:pPr>
-              <w:jc w:val="left"/>
-            </w:pPr>
-            <w:r>
-              <w:rPr>
-                <w:rFonts w:ascii="TimeNewRoman" w:hAnsi="TimeNewRoman"/>
-                <w:sz w:val="30"/>
-              </w:rPr>
-              <w:t>1x6-2=</w:t>
-            </w:r>
-          </w:p>
-        </w:tc>
-        <w:tc>
-          <w:tcPr>
-            <w:tcW w:type="dxa" w:w="1987"/>
-          </w:tcPr>
-          <w:p>
-            <w:pPr>
-              <w:jc w:val="left"/>
-            </w:pPr>
-            <w:r>
-              <w:rPr>
-                <w:rFonts w:ascii="TimeNewRoman" w:hAnsi="TimeNewRoman"/>
-                <w:sz w:val="30"/>
-              </w:rPr>
-              <w:t>57+5=</w:t>
-            </w:r>
-          </w:p>
-        </w:tc>
-        <w:tc>
-          <w:tcPr>
-            <w:tcW w:type="dxa" w:w="1987"/>
-          </w:tcPr>
-          <w:p>
-            <w:pPr>
-              <w:jc w:val="left"/>
-            </w:pPr>
-            <w:r>
-              <w:rPr>
-                <w:rFonts w:ascii="TimeNewRoman" w:hAnsi="TimeNewRoman"/>
-                <w:sz w:val="30"/>
-              </w:rPr>
-              <w:t>35+40=</w:t>
+              <w:t>1x5-3=</w:t>
             </w:r>
           </w:p>
         </w:tc>
@@ -891,7 +456,7 @@
                 <w:rFonts w:ascii="TimeNewRoman" w:hAnsi="TimeNewRoman"/>
                 <w:sz w:val="30"/>
               </w:rPr>
-              <w:t>5x4-7=</w:t>
+              <w:t>12/3=</w:t>
             </w:r>
           </w:p>
         </w:tc>
@@ -910,10 +475,80 @@
                 <w:rFonts w:ascii="TimeNewRoman" w:hAnsi="TimeNewRoman"/>
                 <w:sz w:val="30"/>
               </w:rPr>
-              <w:t>36+95-63=</w:t>
+              <w:t>6x9=</w:t>
             </w:r>
           </w:p>
         </w:tc>
+        <w:tc>
+          <w:tcPr>
+            <w:tcW w:type="dxa" w:w="1987"/>
+          </w:tcPr>
+          <w:p>
+            <w:pPr>
+              <w:jc w:val="left"/>
+            </w:pPr>
+            <w:r>
+              <w:rPr>
+                <w:rFonts w:ascii="TimeNewRoman" w:hAnsi="TimeNewRoman"/>
+                <w:sz w:val="30"/>
+              </w:rPr>
+              <w:t>89+1-16=</w:t>
+            </w:r>
+          </w:p>
+        </w:tc>
+        <w:tc>
+          <w:tcPr>
+            <w:tcW w:type="dxa" w:w="1987"/>
+          </w:tcPr>
+          <w:p>
+            <w:pPr>
+              <w:jc w:val="left"/>
+            </w:pPr>
+            <w:r>
+              <w:rPr>
+                <w:rFonts w:ascii="TimeNewRoman" w:hAnsi="TimeNewRoman"/>
+                <w:sz w:val="30"/>
+              </w:rPr>
+              <w:t>25+53=</w:t>
+            </w:r>
+          </w:p>
+        </w:tc>
+        <w:tc>
+          <w:tcPr>
+            <w:tcW w:type="dxa" w:w="1987"/>
+          </w:tcPr>
+          <w:p>
+            <w:pPr>
+              <w:jc w:val="left"/>
+            </w:pPr>
+            <w:r>
+              <w:rPr>
+                <w:rFonts w:ascii="TimeNewRoman" w:hAnsi="TimeNewRoman"/>
+                <w:sz w:val="30"/>
+              </w:rPr>
+              <w:t>3x3+35=</w:t>
+            </w:r>
+          </w:p>
+        </w:tc>
+        <w:tc>
+          <w:tcPr>
+            <w:tcW w:type="dxa" w:w="1987"/>
+          </w:tcPr>
+          <w:p>
+            <w:pPr>
+              <w:jc w:val="left"/>
+            </w:pPr>
+            <w:r>
+              <w:rPr>
+                <w:rFonts w:ascii="TimeNewRoman" w:hAnsi="TimeNewRoman"/>
+                <w:sz w:val="30"/>
+              </w:rPr>
+              <w:t>1x5=</w:t>
+            </w:r>
+          </w:p>
+        </w:tc>
+      </w:tr>
+      <w:tr>
         <w:tc>
           <w:tcPr>
             <w:tcW w:type="dxa" w:w="1987"/>
@@ -944,7 +579,7 @@
                 <w:rFonts w:ascii="TimeNewRoman" w:hAnsi="TimeNewRoman"/>
                 <w:sz w:val="30"/>
               </w:rPr>
-              <w:t>8/2=</w:t>
+              <w:t>60+17+36=</w:t>
             </w:r>
           </w:p>
         </w:tc>
@@ -961,7 +596,7 @@
                 <w:rFonts w:ascii="TimeNewRoman" w:hAnsi="TimeNewRoman"/>
                 <w:sz w:val="30"/>
               </w:rPr>
-              <w:t>8x8+63=</w:t>
+              <w:t>4x2+20=</w:t>
             </w:r>
           </w:p>
         </w:tc>
@@ -978,7 +613,24 @@
                 <w:rFonts w:ascii="TimeNewRoman" w:hAnsi="TimeNewRoman"/>
                 <w:sz w:val="30"/>
               </w:rPr>
-              <w:t>1x6=</w:t>
+              <w:t>79+8=</w:t>
+            </w:r>
+          </w:p>
+        </w:tc>
+        <w:tc>
+          <w:tcPr>
+            <w:tcW w:type="dxa" w:w="1987"/>
+          </w:tcPr>
+          <w:p>
+            <w:pPr>
+              <w:jc w:val="left"/>
+            </w:pPr>
+            <w:r>
+              <w:rPr>
+                <w:rFonts w:ascii="TimeNewRoman" w:hAnsi="TimeNewRoman"/>
+                <w:sz w:val="30"/>
+              </w:rPr>
+              <w:t>9+4=</w:t>
             </w:r>
           </w:p>
         </w:tc>
@@ -997,7 +649,7 @@
                 <w:rFonts w:ascii="TimeNewRoman" w:hAnsi="TimeNewRoman"/>
                 <w:sz w:val="30"/>
               </w:rPr>
-              <w:t>9x3+42=</w:t>
+              <w:t>7x5-12=</w:t>
             </w:r>
           </w:p>
         </w:tc>
@@ -1014,7 +666,7 @@
                 <w:rFonts w:ascii="TimeNewRoman" w:hAnsi="TimeNewRoman"/>
                 <w:sz w:val="30"/>
               </w:rPr>
-              <w:t>9x9=</w:t>
+              <w:t>44+91+75=</w:t>
             </w:r>
           </w:p>
         </w:tc>
@@ -1031,7 +683,7 @@
                 <w:rFonts w:ascii="TimeNewRoman" w:hAnsi="TimeNewRoman"/>
                 <w:sz w:val="30"/>
               </w:rPr>
-              <w:t>35+98+45=</w:t>
+              <w:t>77-34=</w:t>
             </w:r>
           </w:p>
         </w:tc>
@@ -1048,7 +700,7 @@
                 <w:rFonts w:ascii="TimeNewRoman" w:hAnsi="TimeNewRoman"/>
                 <w:sz w:val="30"/>
               </w:rPr>
-              <w:t>50-25=</w:t>
+              <w:t>2+67+26=</w:t>
             </w:r>
           </w:p>
         </w:tc>
@@ -1065,7 +717,7 @@
                 <w:rFonts w:ascii="TimeNewRoman" w:hAnsi="TimeNewRoman"/>
                 <w:sz w:val="30"/>
               </w:rPr>
-              <w:t>7x9-62=</w:t>
+              <w:t>18+46-48=</w:t>
             </w:r>
           </w:p>
         </w:tc>
@@ -1084,7 +736,7 @@
                 <w:rFonts w:ascii="TimeNewRoman" w:hAnsi="TimeNewRoman"/>
                 <w:sz w:val="30"/>
               </w:rPr>
-              <w:t>51-45=</w:t>
+              <w:t>7x2=</w:t>
             </w:r>
           </w:p>
         </w:tc>
@@ -1101,7 +753,7 @@
                 <w:rFonts w:ascii="TimeNewRoman" w:hAnsi="TimeNewRoman"/>
                 <w:sz w:val="30"/>
               </w:rPr>
-              <w:t>5x5=</w:t>
+              <w:t>20/5=</w:t>
             </w:r>
           </w:p>
         </w:tc>
@@ -1118,7 +770,7 @@
                 <w:rFonts w:ascii="TimeNewRoman" w:hAnsi="TimeNewRoman"/>
                 <w:sz w:val="30"/>
               </w:rPr>
-              <w:t>23+6-28=</w:t>
+              <w:t>9x8+62=</w:t>
             </w:r>
           </w:p>
         </w:tc>
@@ -1135,7 +787,7 @@
                 <w:rFonts w:ascii="TimeNewRoman" w:hAnsi="TimeNewRoman"/>
                 <w:sz w:val="30"/>
               </w:rPr>
-              <w:t>4/2=</w:t>
+              <w:t>6+67=</w:t>
             </w:r>
           </w:p>
         </w:tc>
@@ -1152,7 +804,7 @@
                 <w:rFonts w:ascii="TimeNewRoman" w:hAnsi="TimeNewRoman"/>
                 <w:sz w:val="30"/>
               </w:rPr>
-              <w:t>1x4=</w:t>
+              <w:t>72/9=</w:t>
             </w:r>
           </w:p>
         </w:tc>
@@ -1171,7 +823,7 @@
                 <w:rFonts w:ascii="TimeNewRoman" w:hAnsi="TimeNewRoman"/>
                 <w:sz w:val="30"/>
               </w:rPr>
-              <w:t>93-55=</w:t>
+              <w:t>8x9=</w:t>
             </w:r>
           </w:p>
         </w:tc>
@@ -1188,7 +840,7 @@
                 <w:rFonts w:ascii="TimeNewRoman" w:hAnsi="TimeNewRoman"/>
                 <w:sz w:val="30"/>
               </w:rPr>
-              <w:t>12+48-33=</w:t>
+              <w:t>8/1=</w:t>
             </w:r>
           </w:p>
         </w:tc>
@@ -1205,7 +857,7 @@
                 <w:rFonts w:ascii="TimeNewRoman" w:hAnsi="TimeNewRoman"/>
                 <w:sz w:val="30"/>
               </w:rPr>
-              <w:t>4x4=</w:t>
+              <w:t>16+4=</w:t>
             </w:r>
           </w:p>
         </w:tc>
@@ -1222,7 +874,7 @@
                 <w:rFonts w:ascii="TimeNewRoman" w:hAnsi="TimeNewRoman"/>
                 <w:sz w:val="30"/>
               </w:rPr>
-              <w:t>7+28=</w:t>
+              <w:t>6x5=</w:t>
             </w:r>
           </w:p>
         </w:tc>
@@ -1239,7 +891,355 @@
                 <w:rFonts w:ascii="TimeNewRoman" w:hAnsi="TimeNewRoman"/>
                 <w:sz w:val="30"/>
               </w:rPr>
-              <w:t>62-3=</w:t>
+              <w:t>5x8-11=</w:t>
+            </w:r>
+          </w:p>
+        </w:tc>
+      </w:tr>
+      <w:tr>
+        <w:tc>
+          <w:tcPr>
+            <w:tcW w:type="dxa" w:w="1987"/>
+          </w:tcPr>
+          <w:p>
+            <w:pPr>
+              <w:jc w:val="left"/>
+            </w:pPr>
+            <w:r>
+              <w:rPr>
+                <w:rFonts w:ascii="TimeNewRoman" w:hAnsi="TimeNewRoman"/>
+                <w:sz w:val="30"/>
+              </w:rPr>
+              <w:t>9x8=</w:t>
+            </w:r>
+          </w:p>
+        </w:tc>
+        <w:tc>
+          <w:tcPr>
+            <w:tcW w:type="dxa" w:w="1987"/>
+          </w:tcPr>
+          <w:p>
+            <w:pPr>
+              <w:jc w:val="left"/>
+            </w:pPr>
+            <w:r>
+              <w:rPr>
+                <w:rFonts w:ascii="TimeNewRoman" w:hAnsi="TimeNewRoman"/>
+                <w:sz w:val="30"/>
+              </w:rPr>
+              <w:t>5x2=</w:t>
+            </w:r>
+          </w:p>
+        </w:tc>
+        <w:tc>
+          <w:tcPr>
+            <w:tcW w:type="dxa" w:w="1987"/>
+          </w:tcPr>
+          <w:p>
+            <w:pPr>
+              <w:jc w:val="left"/>
+            </w:pPr>
+            <w:r>
+              <w:rPr>
+                <w:rFonts w:ascii="TimeNewRoman" w:hAnsi="TimeNewRoman"/>
+                <w:sz w:val="30"/>
+              </w:rPr>
+              <w:t>78+5=</w:t>
+            </w:r>
+          </w:p>
+        </w:tc>
+        <w:tc>
+          <w:tcPr>
+            <w:tcW w:type="dxa" w:w="1987"/>
+          </w:tcPr>
+          <w:p>
+            <w:pPr>
+              <w:jc w:val="left"/>
+            </w:pPr>
+            <w:r>
+              <w:rPr>
+                <w:rFonts w:ascii="TimeNewRoman" w:hAnsi="TimeNewRoman"/>
+                <w:sz w:val="30"/>
+              </w:rPr>
+              <w:t>4x7=</w:t>
+            </w:r>
+          </w:p>
+        </w:tc>
+        <w:tc>
+          <w:tcPr>
+            <w:tcW w:type="dxa" w:w="1987"/>
+          </w:tcPr>
+          <w:p>
+            <w:pPr>
+              <w:jc w:val="left"/>
+            </w:pPr>
+            <w:r>
+              <w:rPr>
+                <w:rFonts w:ascii="TimeNewRoman" w:hAnsi="TimeNewRoman"/>
+                <w:sz w:val="30"/>
+              </w:rPr>
+              <w:t>7x7=</w:t>
+            </w:r>
+          </w:p>
+        </w:tc>
+      </w:tr>
+      <w:tr>
+        <w:tc>
+          <w:tcPr>
+            <w:tcW w:type="dxa" w:w="1987"/>
+          </w:tcPr>
+          <w:p>
+            <w:pPr>
+              <w:jc w:val="left"/>
+            </w:pPr>
+            <w:r>
+              <w:rPr>
+                <w:rFonts w:ascii="TimeNewRoman" w:hAnsi="TimeNewRoman"/>
+                <w:sz w:val="30"/>
+              </w:rPr>
+              <w:t>45-25=</w:t>
+            </w:r>
+          </w:p>
+        </w:tc>
+        <w:tc>
+          <w:tcPr>
+            <w:tcW w:type="dxa" w:w="1987"/>
+          </w:tcPr>
+          <w:p>
+            <w:pPr>
+              <w:jc w:val="left"/>
+            </w:pPr>
+            <w:r>
+              <w:rPr>
+                <w:rFonts w:ascii="TimeNewRoman" w:hAnsi="TimeNewRoman"/>
+                <w:sz w:val="30"/>
+              </w:rPr>
+              <w:t>3x4=</w:t>
+            </w:r>
+          </w:p>
+        </w:tc>
+        <w:tc>
+          <w:tcPr>
+            <w:tcW w:type="dxa" w:w="1987"/>
+          </w:tcPr>
+          <w:p>
+            <w:pPr>
+              <w:jc w:val="left"/>
+            </w:pPr>
+            <w:r>
+              <w:rPr>
+                <w:rFonts w:ascii="TimeNewRoman" w:hAnsi="TimeNewRoman"/>
+                <w:sz w:val="30"/>
+              </w:rPr>
+              <w:t>5/1=</w:t>
+            </w:r>
+          </w:p>
+        </w:tc>
+        <w:tc>
+          <w:tcPr>
+            <w:tcW w:type="dxa" w:w="1987"/>
+          </w:tcPr>
+          <w:p>
+            <w:pPr>
+              <w:jc w:val="left"/>
+            </w:pPr>
+            <w:r>
+              <w:rPr>
+                <w:rFonts w:ascii="TimeNewRoman" w:hAnsi="TimeNewRoman"/>
+                <w:sz w:val="30"/>
+              </w:rPr>
+              <w:t>80+5=</w:t>
+            </w:r>
+          </w:p>
+        </w:tc>
+        <w:tc>
+          <w:tcPr>
+            <w:tcW w:type="dxa" w:w="1987"/>
+          </w:tcPr>
+          <w:p>
+            <w:pPr>
+              <w:jc w:val="left"/>
+            </w:pPr>
+            <w:r>
+              <w:rPr>
+                <w:rFonts w:ascii="TimeNewRoman" w:hAnsi="TimeNewRoman"/>
+                <w:sz w:val="30"/>
+              </w:rPr>
+              <w:t>9x6=</w:t>
+            </w:r>
+          </w:p>
+        </w:tc>
+      </w:tr>
+      <w:tr>
+        <w:tc>
+          <w:tcPr>
+            <w:tcW w:type="dxa" w:w="1987"/>
+          </w:tcPr>
+          <w:p>
+            <w:pPr>
+              <w:jc w:val="left"/>
+            </w:pPr>
+            <w:r>
+              <w:rPr>
+                <w:rFonts w:ascii="TimeNewRoman" w:hAnsi="TimeNewRoman"/>
+                <w:sz w:val="30"/>
+              </w:rPr>
+              <w:t>28/4=</w:t>
+            </w:r>
+          </w:p>
+        </w:tc>
+        <w:tc>
+          <w:tcPr>
+            <w:tcW w:type="dxa" w:w="1987"/>
+          </w:tcPr>
+          <w:p>
+            <w:pPr>
+              <w:jc w:val="left"/>
+            </w:pPr>
+            <w:r>
+              <w:rPr>
+                <w:rFonts w:ascii="TimeNewRoman" w:hAnsi="TimeNewRoman"/>
+                <w:sz w:val="30"/>
+              </w:rPr>
+              <w:t>98+54+73=</w:t>
+            </w:r>
+          </w:p>
+        </w:tc>
+        <w:tc>
+          <w:tcPr>
+            <w:tcW w:type="dxa" w:w="1987"/>
+          </w:tcPr>
+          <w:p>
+            <w:pPr>
+              <w:jc w:val="left"/>
+            </w:pPr>
+            <w:r>
+              <w:rPr>
+                <w:rFonts w:ascii="TimeNewRoman" w:hAnsi="TimeNewRoman"/>
+                <w:sz w:val="30"/>
+              </w:rPr>
+              <w:t>3x9=</w:t>
+            </w:r>
+          </w:p>
+        </w:tc>
+        <w:tc>
+          <w:tcPr>
+            <w:tcW w:type="dxa" w:w="1987"/>
+          </w:tcPr>
+          <w:p>
+            <w:pPr>
+              <w:jc w:val="left"/>
+            </w:pPr>
+            <w:r>
+              <w:rPr>
+                <w:rFonts w:ascii="TimeNewRoman" w:hAnsi="TimeNewRoman"/>
+                <w:sz w:val="30"/>
+              </w:rPr>
+              <w:t>27-10=</w:t>
+            </w:r>
+          </w:p>
+        </w:tc>
+        <w:tc>
+          <w:tcPr>
+            <w:tcW w:type="dxa" w:w="1987"/>
+          </w:tcPr>
+          <w:p>
+            <w:pPr>
+              <w:jc w:val="left"/>
+            </w:pPr>
+            <w:r>
+              <w:rPr>
+                <w:rFonts w:ascii="TimeNewRoman" w:hAnsi="TimeNewRoman"/>
+                <w:sz w:val="30"/>
+              </w:rPr>
+              <w:t>63/7=</w:t>
+            </w:r>
+          </w:p>
+        </w:tc>
+      </w:tr>
+      <w:tr>
+        <w:tc>
+          <w:tcPr>
+            <w:tcW w:type="dxa" w:w="1987"/>
+          </w:tcPr>
+          <w:p>
+            <w:pPr>
+              <w:jc w:val="left"/>
+            </w:pPr>
+            <w:r>
+              <w:rPr>
+                <w:rFonts w:ascii="TimeNewRoman" w:hAnsi="TimeNewRoman"/>
+                <w:sz w:val="30"/>
+              </w:rPr>
+              <w:t>6x2+94=</w:t>
+            </w:r>
+          </w:p>
+        </w:tc>
+        <w:tc>
+          <w:tcPr>
+            <w:tcW w:type="dxa" w:w="1987"/>
+          </w:tcPr>
+          <w:p>
+            <w:pPr>
+              <w:jc w:val="left"/>
+            </w:pPr>
+            <w:r>
+              <w:rPr>
+                <w:rFonts w:ascii="TimeNewRoman" w:hAnsi="TimeNewRoman"/>
+                <w:sz w:val="30"/>
+              </w:rPr>
+              <w:t>96+53+59=</w:t>
+            </w:r>
+          </w:p>
+        </w:tc>
+        <w:tc>
+          <w:tcPr>
+            <w:tcW w:type="dxa" w:w="1987"/>
+          </w:tcPr>
+          <w:p>
+            <w:pPr>
+              <w:jc w:val="left"/>
+            </w:pPr>
+            <w:r>
+              <w:rPr>
+                <w:rFonts w:ascii="TimeNewRoman" w:hAnsi="TimeNewRoman"/>
+                <w:sz w:val="30"/>
+              </w:rPr>
+              <w:t>75-39=</w:t>
+            </w:r>
+          </w:p>
+        </w:tc>
+        <w:tc>
+          <w:tcPr>
+            <w:tcW w:type="dxa" w:w="1987"/>
+          </w:tcPr>
+          <w:p>
+            <w:pPr>
+              <w:jc w:val="left"/>
+            </w:pPr>
+            <w:r>
+              <w:rPr>
+                <w:rFonts w:ascii="TimeNewRoman" w:hAnsi="TimeNewRoman"/>
+                <w:sz w:val="30"/>
+              </w:rPr>
+              <w:t>87-63=</w:t>
+            </w:r>
+          </w:p>
+        </w:tc>
+        <w:tc>
+          <w:tcPr>
+            <w:tcW w:type="dxa" w:w="1987"/>
+          </w:tcPr>
+          <w:p>
+            <w:pPr>
+              <w:jc w:val="left"/>
+            </w:pPr>
+            <w:r>
+              <w:rPr>
+                <w:rFonts w:ascii="TimeNewRoman" w:hAnsi="TimeNewRoman"/>
+                <w:sz w:val="30"/>
+              </w:rPr>
+              <w:t>29+26+71=</w:t>
             </w:r>
           </w:p>
         </w:tc>
@@ -1275,7 +1275,7 @@
                 <w:rFonts w:ascii="TimeNewRoman" w:hAnsi="TimeNewRoman"/>
                 <w:sz w:val="30"/>
               </w:rPr>
-              <w:t>3x9+72=</w:t>
+              <w:t>62+98-62=</w:t>
             </w:r>
           </w:p>
         </w:tc>
@@ -1292,24 +1292,7 @@
                 <w:rFonts w:ascii="TimeNewRoman" w:hAnsi="TimeNewRoman"/>
                 <w:sz w:val="30"/>
               </w:rPr>
-              <w:t>92-75=</w:t>
-            </w:r>
-          </w:p>
-        </w:tc>
-        <w:tc>
-          <w:tcPr>
-            <w:tcW w:type="dxa" w:w="1987"/>
-          </w:tcPr>
-          <w:p>
-            <w:pPr>
-              <w:jc w:val="left"/>
-            </w:pPr>
-            <w:r>
-              <w:rPr>
-                <w:rFonts w:ascii="TimeNewRoman" w:hAnsi="TimeNewRoman"/>
-                <w:sz w:val="30"/>
-              </w:rPr>
-              <w:t>32/8=</w:t>
+              <w:t>63-30=</w:t>
             </w:r>
           </w:p>
         </w:tc>
@@ -1330,8 +1313,6 @@
             </w:r>
           </w:p>
         </w:tc>
-      </w:tr>
-      <w:tr>
         <w:tc>
           <w:tcPr>
             <w:tcW w:type="dxa" w:w="1987"/>
@@ -1345,75 +1326,7 @@
                 <w:rFonts w:ascii="TimeNewRoman" w:hAnsi="TimeNewRoman"/>
                 <w:sz w:val="30"/>
               </w:rPr>
-              <w:t>65+98-23=</w:t>
-            </w:r>
-          </w:p>
-        </w:tc>
-        <w:tc>
-          <w:tcPr>
-            <w:tcW w:type="dxa" w:w="1987"/>
-          </w:tcPr>
-          <w:p>
-            <w:pPr>
-              <w:jc w:val="left"/>
-            </w:pPr>
-            <w:r>
-              <w:rPr>
-                <w:rFonts w:ascii="TimeNewRoman" w:hAnsi="TimeNewRoman"/>
-                <w:sz w:val="30"/>
-              </w:rPr>
-              <w:t>4x6=</w:t>
-            </w:r>
-          </w:p>
-        </w:tc>
-        <w:tc>
-          <w:tcPr>
-            <w:tcW w:type="dxa" w:w="1987"/>
-          </w:tcPr>
-          <w:p>
-            <w:pPr>
-              <w:jc w:val="left"/>
-            </w:pPr>
-            <w:r>
-              <w:rPr>
-                <w:rFonts w:ascii="TimeNewRoman" w:hAnsi="TimeNewRoman"/>
-                <w:sz w:val="30"/>
-              </w:rPr>
-              <w:t>40+39+51=</w:t>
-            </w:r>
-          </w:p>
-        </w:tc>
-        <w:tc>
-          <w:tcPr>
-            <w:tcW w:type="dxa" w:w="1987"/>
-          </w:tcPr>
-          <w:p>
-            <w:pPr>
-              <w:jc w:val="left"/>
-            </w:pPr>
-            <w:r>
-              <w:rPr>
-                <w:rFonts w:ascii="TimeNewRoman" w:hAnsi="TimeNewRoman"/>
-                <w:sz w:val="30"/>
-              </w:rPr>
-              <w:t>69-29=</w:t>
-            </w:r>
-          </w:p>
-        </w:tc>
-        <w:tc>
-          <w:tcPr>
-            <w:tcW w:type="dxa" w:w="1987"/>
-          </w:tcPr>
-          <w:p>
-            <w:pPr>
-              <w:jc w:val="left"/>
-            </w:pPr>
-            <w:r>
-              <w:rPr>
-                <w:rFonts w:ascii="TimeNewRoman" w:hAnsi="TimeNewRoman"/>
-                <w:sz w:val="30"/>
-              </w:rPr>
-              <w:t>9x8=</w:t>
+              <w:t>3/1=</w:t>
             </w:r>
           </w:p>
         </w:tc>
@@ -1432,7 +1345,7 @@
                 <w:rFonts w:ascii="TimeNewRoman" w:hAnsi="TimeNewRoman"/>
                 <w:sz w:val="30"/>
               </w:rPr>
-              <w:t>94+14-25=</w:t>
+              <w:t>17+2=</w:t>
             </w:r>
           </w:p>
         </w:tc>
@@ -1449,7 +1362,7 @@
                 <w:rFonts w:ascii="TimeNewRoman" w:hAnsi="TimeNewRoman"/>
                 <w:sz w:val="30"/>
               </w:rPr>
-              <w:t>52-1=</w:t>
+              <w:t>8x3-15=</w:t>
             </w:r>
           </w:p>
         </w:tc>
@@ -1466,7 +1379,7 @@
                 <w:rFonts w:ascii="TimeNewRoman" w:hAnsi="TimeNewRoman"/>
                 <w:sz w:val="30"/>
               </w:rPr>
-              <w:t>2+5=</w:t>
+              <w:t>20/4=</w:t>
             </w:r>
           </w:p>
         </w:tc>
@@ -1483,7 +1396,60 @@
                 <w:rFonts w:ascii="TimeNewRoman" w:hAnsi="TimeNewRoman"/>
                 <w:sz w:val="30"/>
               </w:rPr>
-              <w:t>10+74=</w:t>
+              <w:t>2x1=</w:t>
+            </w:r>
+          </w:p>
+        </w:tc>
+        <w:tc>
+          <w:tcPr>
+            <w:tcW w:type="dxa" w:w="1987"/>
+          </w:tcPr>
+          <w:p>
+            <w:pPr>
+              <w:jc w:val="left"/>
+            </w:pPr>
+            <w:r>
+              <w:rPr>
+                <w:rFonts w:ascii="TimeNewRoman" w:hAnsi="TimeNewRoman"/>
+                <w:sz w:val="30"/>
+              </w:rPr>
+              <w:t>13-4=</w:t>
+            </w:r>
+          </w:p>
+        </w:tc>
+      </w:tr>
+      <w:tr>
+        <w:tc>
+          <w:tcPr>
+            <w:tcW w:type="dxa" w:w="1987"/>
+          </w:tcPr>
+          <w:p>
+            <w:pPr>
+              <w:jc w:val="left"/>
+            </w:pPr>
+            <w:r>
+              <w:rPr>
+                <w:rFonts w:ascii="TimeNewRoman" w:hAnsi="TimeNewRoman"/>
+                <w:sz w:val="30"/>
+              </w:rPr>
+              <w:t>4x1=</w:t>
+            </w:r>
+          </w:p>
+        </w:tc>
+        <w:tc>
+          <w:tcPr>
+            <w:tcW w:type="dxa" w:w="1987"/>
+          </w:tcPr>
+          <w:p>
+            <w:pPr>
+              <w:jc w:val="left"/>
+            </w:pPr>
+            <w:r>
+              <w:rPr>
+                <w:rFonts w:ascii="TimeNewRoman" w:hAnsi="TimeNewRoman"/>
+                <w:sz w:val="30"/>
+              </w:rPr>
+              <w:t>6/6=</w:t>
             </w:r>
           </w:p>
         </w:tc>
@@ -1504,8 +1470,6 @@
             </w:r>
           </w:p>
         </w:tc>
-      </w:tr>
-      <w:tr>
         <w:tc>
           <w:tcPr>
             <w:tcW w:type="dxa" w:w="1987"/>
@@ -1519,7 +1483,7 @@
                 <w:rFonts w:ascii="TimeNewRoman" w:hAnsi="TimeNewRoman"/>
                 <w:sz w:val="30"/>
               </w:rPr>
-              <w:t>3/1=</w:t>
+              <w:t>5x4=</w:t>
             </w:r>
           </w:p>
         </w:tc>
@@ -1536,58 +1500,7 @@
                 <w:rFonts w:ascii="TimeNewRoman" w:hAnsi="TimeNewRoman"/>
                 <w:sz w:val="30"/>
               </w:rPr>
-              <w:t>48-41=</w:t>
-            </w:r>
-          </w:p>
-        </w:tc>
-        <w:tc>
-          <w:tcPr>
-            <w:tcW w:type="dxa" w:w="1987"/>
-          </w:tcPr>
-          <w:p>
-            <w:pPr>
-              <w:jc w:val="left"/>
-            </w:pPr>
-            <w:r>
-              <w:rPr>
-                <w:rFonts w:ascii="TimeNewRoman" w:hAnsi="TimeNewRoman"/>
-                <w:sz w:val="30"/>
-              </w:rPr>
-              <w:t>3+52=</w:t>
-            </w:r>
-          </w:p>
-        </w:tc>
-        <w:tc>
-          <w:tcPr>
-            <w:tcW w:type="dxa" w:w="1987"/>
-          </w:tcPr>
-          <w:p>
-            <w:pPr>
-              <w:jc w:val="left"/>
-            </w:pPr>
-            <w:r>
-              <w:rPr>
-                <w:rFonts w:ascii="TimeNewRoman" w:hAnsi="TimeNewRoman"/>
-                <w:sz w:val="30"/>
-              </w:rPr>
-              <w:t>13-1=</w:t>
-            </w:r>
-          </w:p>
-        </w:tc>
-        <w:tc>
-          <w:tcPr>
-            <w:tcW w:type="dxa" w:w="1987"/>
-          </w:tcPr>
-          <w:p>
-            <w:pPr>
-              <w:jc w:val="left"/>
-            </w:pPr>
-            <w:r>
-              <w:rPr>
-                <w:rFonts w:ascii="TimeNewRoman" w:hAnsi="TimeNewRoman"/>
-                <w:sz w:val="30"/>
-              </w:rPr>
-              <w:t>98-80=</w:t>
+              <w:t>1+60=</w:t>
             </w:r>
           </w:p>
         </w:tc>
@@ -1606,7 +1519,7 @@
                 <w:rFonts w:ascii="TimeNewRoman" w:hAnsi="TimeNewRoman"/>
                 <w:sz w:val="30"/>
               </w:rPr>
-              <w:t>96-6=</w:t>
+              <w:t>1x1+51=</w:t>
             </w:r>
           </w:p>
         </w:tc>
@@ -1623,7 +1536,7 @@
                 <w:rFonts w:ascii="TimeNewRoman" w:hAnsi="TimeNewRoman"/>
                 <w:sz w:val="30"/>
               </w:rPr>
-              <w:t>8x8=</w:t>
+              <w:t>8x7=</w:t>
             </w:r>
           </w:p>
         </w:tc>
@@ -1640,7 +1553,7 @@
                 <w:rFonts w:ascii="TimeNewRoman" w:hAnsi="TimeNewRoman"/>
                 <w:sz w:val="30"/>
               </w:rPr>
-              <w:t>9x5=</w:t>
+              <w:t>97+57+69=</w:t>
             </w:r>
           </w:p>
         </w:tc>
@@ -1657,7 +1570,7 @@
                 <w:rFonts w:ascii="TimeNewRoman" w:hAnsi="TimeNewRoman"/>
                 <w:sz w:val="30"/>
               </w:rPr>
-              <w:t>69-11=</w:t>
+              <w:t>62+56+96=</w:t>
             </w:r>
           </w:p>
         </w:tc>
@@ -1674,7 +1587,7 @@
                 <w:rFonts w:ascii="TimeNewRoman" w:hAnsi="TimeNewRoman"/>
                 <w:sz w:val="30"/>
               </w:rPr>
-              <w:t>2x3=</w:t>
+              <w:t>8x6+7=</w:t>
             </w:r>
           </w:p>
         </w:tc>
@@ -1693,7 +1606,7 @@
                 <w:rFonts w:ascii="TimeNewRoman" w:hAnsi="TimeNewRoman"/>
                 <w:sz w:val="30"/>
               </w:rPr>
-              <w:t>6x7=</w:t>
+              <w:t>2x5=</w:t>
             </w:r>
           </w:p>
         </w:tc>
@@ -1710,7 +1623,7 @@
                 <w:rFonts w:ascii="TimeNewRoman" w:hAnsi="TimeNewRoman"/>
                 <w:sz w:val="30"/>
               </w:rPr>
-              <w:t>6x5=</w:t>
+              <w:t>38+99-99=</w:t>
             </w:r>
           </w:p>
         </w:tc>
@@ -1727,7 +1640,7 @@
                 <w:rFonts w:ascii="TimeNewRoman" w:hAnsi="TimeNewRoman"/>
                 <w:sz w:val="30"/>
               </w:rPr>
-              <w:t>7+49-4=</w:t>
+              <w:t>4x2=</w:t>
             </w:r>
           </w:p>
         </w:tc>
@@ -1744,7 +1657,7 @@
                 <w:rFonts w:ascii="TimeNewRoman" w:hAnsi="TimeNewRoman"/>
                 <w:sz w:val="30"/>
               </w:rPr>
-              <w:t>7x6-23=</w:t>
+              <w:t>62+65-12=</w:t>
             </w:r>
           </w:p>
         </w:tc>
@@ -1761,7 +1674,94 @@
                 <w:rFonts w:ascii="TimeNewRoman" w:hAnsi="TimeNewRoman"/>
                 <w:sz w:val="30"/>
               </w:rPr>
-              <w:t>41+7=</w:t>
+              <w:t>82-64=</w:t>
+            </w:r>
+          </w:p>
+        </w:tc>
+      </w:tr>
+      <w:tr>
+        <w:tc>
+          <w:tcPr>
+            <w:tcW w:type="dxa" w:w="1987"/>
+          </w:tcPr>
+          <w:p>
+            <w:pPr>
+              <w:jc w:val="left"/>
+            </w:pPr>
+            <w:r>
+              <w:rPr>
+                <w:rFonts w:ascii="TimeNewRoman" w:hAnsi="TimeNewRoman"/>
+                <w:sz w:val="30"/>
+              </w:rPr>
+              <w:t>1x8=</w:t>
+            </w:r>
+          </w:p>
+        </w:tc>
+        <w:tc>
+          <w:tcPr>
+            <w:tcW w:type="dxa" w:w="1987"/>
+          </w:tcPr>
+          <w:p>
+            <w:pPr>
+              <w:jc w:val="left"/>
+            </w:pPr>
+            <w:r>
+              <w:rPr>
+                <w:rFonts w:ascii="TimeNewRoman" w:hAnsi="TimeNewRoman"/>
+                <w:sz w:val="30"/>
+              </w:rPr>
+              <w:t>36+40=</w:t>
+            </w:r>
+          </w:p>
+        </w:tc>
+        <w:tc>
+          <w:tcPr>
+            <w:tcW w:type="dxa" w:w="1987"/>
+          </w:tcPr>
+          <w:p>
+            <w:pPr>
+              <w:jc w:val="left"/>
+            </w:pPr>
+            <w:r>
+              <w:rPr>
+                <w:rFonts w:ascii="TimeNewRoman" w:hAnsi="TimeNewRoman"/>
+                <w:sz w:val="30"/>
+              </w:rPr>
+              <w:t>10+70=</w:t>
+            </w:r>
+          </w:p>
+        </w:tc>
+        <w:tc>
+          <w:tcPr>
+            <w:tcW w:type="dxa" w:w="1987"/>
+          </w:tcPr>
+          <w:p>
+            <w:pPr>
+              <w:jc w:val="left"/>
+            </w:pPr>
+            <w:r>
+              <w:rPr>
+                <w:rFonts w:ascii="TimeNewRoman" w:hAnsi="TimeNewRoman"/>
+                <w:sz w:val="30"/>
+              </w:rPr>
+              <w:t>6/2=</w:t>
+            </w:r>
+          </w:p>
+        </w:tc>
+        <w:tc>
+          <w:tcPr>
+            <w:tcW w:type="dxa" w:w="1987"/>
+          </w:tcPr>
+          <w:p>
+            <w:pPr>
+              <w:jc w:val="left"/>
+            </w:pPr>
+            <w:r>
+              <w:rPr>
+                <w:rFonts w:ascii="TimeNewRoman" w:hAnsi="TimeNewRoman"/>
+                <w:sz w:val="30"/>
+              </w:rPr>
+              <w:t>27/3=</w:t>
             </w:r>
           </w:p>
         </w:tc>

</xml_diff>

<commit_message>
Update master to output generated at b974057
</commit_message>
<xml_diff>
--- a/mixed.docx
+++ b/mixed.docx
@@ -40,7 +40,7 @@
                 <w:rFonts w:ascii="TimeNewRoman" w:hAnsi="TimeNewRoman"/>
                 <w:sz w:val="30"/>
               </w:rPr>
-              <w:t>10+19=</w:t>
+              <w:t>55-47=</w:t>
             </w:r>
           </w:p>
         </w:tc>
@@ -57,7 +57,442 @@
                 <w:rFonts w:ascii="TimeNewRoman" w:hAnsi="TimeNewRoman"/>
                 <w:sz w:val="30"/>
               </w:rPr>
-              <w:t>48/8=</w:t>
+              <w:t>26-11=</w:t>
+            </w:r>
+          </w:p>
+        </w:tc>
+        <w:tc>
+          <w:tcPr>
+            <w:tcW w:type="dxa" w:w="1987"/>
+          </w:tcPr>
+          <w:p>
+            <w:pPr>
+              <w:jc w:val="left"/>
+            </w:pPr>
+            <w:r>
+              <w:rPr>
+                <w:rFonts w:ascii="TimeNewRoman" w:hAnsi="TimeNewRoman"/>
+                <w:sz w:val="30"/>
+              </w:rPr>
+              <w:t>40+28-37=</w:t>
+            </w:r>
+          </w:p>
+        </w:tc>
+        <w:tc>
+          <w:tcPr>
+            <w:tcW w:type="dxa" w:w="1987"/>
+          </w:tcPr>
+          <w:p>
+            <w:pPr>
+              <w:jc w:val="left"/>
+            </w:pPr>
+            <w:r>
+              <w:rPr>
+                <w:rFonts w:ascii="TimeNewRoman" w:hAnsi="TimeNewRoman"/>
+                <w:sz w:val="30"/>
+              </w:rPr>
+              <w:t>6x8=</w:t>
+            </w:r>
+          </w:p>
+        </w:tc>
+        <w:tc>
+          <w:tcPr>
+            <w:tcW w:type="dxa" w:w="1987"/>
+          </w:tcPr>
+          <w:p>
+            <w:pPr>
+              <w:jc w:val="left"/>
+            </w:pPr>
+            <w:r>
+              <w:rPr>
+                <w:rFonts w:ascii="TimeNewRoman" w:hAnsi="TimeNewRoman"/>
+                <w:sz w:val="30"/>
+              </w:rPr>
+              <w:t>67-30=</w:t>
+            </w:r>
+          </w:p>
+        </w:tc>
+      </w:tr>
+      <w:tr>
+        <w:tc>
+          <w:tcPr>
+            <w:tcW w:type="dxa" w:w="1987"/>
+          </w:tcPr>
+          <w:p>
+            <w:pPr>
+              <w:jc w:val="left"/>
+            </w:pPr>
+            <w:r>
+              <w:rPr>
+                <w:rFonts w:ascii="TimeNewRoman" w:hAnsi="TimeNewRoman"/>
+                <w:sz w:val="30"/>
+              </w:rPr>
+              <w:t>45÷9=</w:t>
+            </w:r>
+          </w:p>
+        </w:tc>
+        <w:tc>
+          <w:tcPr>
+            <w:tcW w:type="dxa" w:w="1987"/>
+          </w:tcPr>
+          <w:p>
+            <w:pPr>
+              <w:jc w:val="left"/>
+            </w:pPr>
+            <w:r>
+              <w:rPr>
+                <w:rFonts w:ascii="TimeNewRoman" w:hAnsi="TimeNewRoman"/>
+                <w:sz w:val="30"/>
+              </w:rPr>
+              <w:t>33+43=</w:t>
+            </w:r>
+          </w:p>
+        </w:tc>
+        <w:tc>
+          <w:tcPr>
+            <w:tcW w:type="dxa" w:w="1987"/>
+          </w:tcPr>
+          <w:p>
+            <w:pPr>
+              <w:jc w:val="left"/>
+            </w:pPr>
+            <w:r>
+              <w:rPr>
+                <w:rFonts w:ascii="TimeNewRoman" w:hAnsi="TimeNewRoman"/>
+                <w:sz w:val="30"/>
+              </w:rPr>
+              <w:t>5x9=</w:t>
+            </w:r>
+          </w:p>
+        </w:tc>
+        <w:tc>
+          <w:tcPr>
+            <w:tcW w:type="dxa" w:w="1987"/>
+          </w:tcPr>
+          <w:p>
+            <w:pPr>
+              <w:jc w:val="left"/>
+            </w:pPr>
+            <w:r>
+              <w:rPr>
+                <w:rFonts w:ascii="TimeNewRoman" w:hAnsi="TimeNewRoman"/>
+                <w:sz w:val="30"/>
+              </w:rPr>
+              <w:t>23+71=</w:t>
+            </w:r>
+          </w:p>
+        </w:tc>
+        <w:tc>
+          <w:tcPr>
+            <w:tcW w:type="dxa" w:w="1987"/>
+          </w:tcPr>
+          <w:p>
+            <w:pPr>
+              <w:jc w:val="left"/>
+            </w:pPr>
+            <w:r>
+              <w:rPr>
+                <w:rFonts w:ascii="TimeNewRoman" w:hAnsi="TimeNewRoman"/>
+                <w:sz w:val="30"/>
+              </w:rPr>
+              <w:t>1x2=</w:t>
+            </w:r>
+          </w:p>
+        </w:tc>
+      </w:tr>
+      <w:tr>
+        <w:tc>
+          <w:tcPr>
+            <w:tcW w:type="dxa" w:w="1987"/>
+          </w:tcPr>
+          <w:p>
+            <w:pPr>
+              <w:jc w:val="left"/>
+            </w:pPr>
+            <w:r>
+              <w:rPr>
+                <w:rFonts w:ascii="TimeNewRoman" w:hAnsi="TimeNewRoman"/>
+                <w:sz w:val="30"/>
+              </w:rPr>
+              <w:t>4×9+68=</w:t>
+            </w:r>
+          </w:p>
+        </w:tc>
+        <w:tc>
+          <w:tcPr>
+            <w:tcW w:type="dxa" w:w="1987"/>
+          </w:tcPr>
+          <w:p>
+            <w:pPr>
+              <w:jc w:val="left"/>
+            </w:pPr>
+            <w:r>
+              <w:rPr>
+                <w:rFonts w:ascii="TimeNewRoman" w:hAnsi="TimeNewRoman"/>
+                <w:sz w:val="30"/>
+              </w:rPr>
+              <w:t>7+14=</w:t>
+            </w:r>
+          </w:p>
+        </w:tc>
+        <w:tc>
+          <w:tcPr>
+            <w:tcW w:type="dxa" w:w="1987"/>
+          </w:tcPr>
+          <w:p>
+            <w:pPr>
+              <w:jc w:val="left"/>
+            </w:pPr>
+            <w:r>
+              <w:rPr>
+                <w:rFonts w:ascii="TimeNewRoman" w:hAnsi="TimeNewRoman"/>
+                <w:sz w:val="30"/>
+              </w:rPr>
+              <w:t>4x7=</w:t>
+            </w:r>
+          </w:p>
+        </w:tc>
+        <w:tc>
+          <w:tcPr>
+            <w:tcW w:type="dxa" w:w="1987"/>
+          </w:tcPr>
+          <w:p>
+            <w:pPr>
+              <w:jc w:val="left"/>
+            </w:pPr>
+            <w:r>
+              <w:rPr>
+                <w:rFonts w:ascii="TimeNewRoman" w:hAnsi="TimeNewRoman"/>
+                <w:sz w:val="30"/>
+              </w:rPr>
+              <w:t>1×3-1=</w:t>
+            </w:r>
+          </w:p>
+        </w:tc>
+        <w:tc>
+          <w:tcPr>
+            <w:tcW w:type="dxa" w:w="1987"/>
+          </w:tcPr>
+          <w:p>
+            <w:pPr>
+              <w:jc w:val="left"/>
+            </w:pPr>
+            <w:r>
+              <w:rPr>
+                <w:rFonts w:ascii="TimeNewRoman" w:hAnsi="TimeNewRoman"/>
+                <w:sz w:val="30"/>
+              </w:rPr>
+              <w:t>1x7=</w:t>
+            </w:r>
+          </w:p>
+        </w:tc>
+      </w:tr>
+      <w:tr>
+        <w:tc>
+          <w:tcPr>
+            <w:tcW w:type="dxa" w:w="1987"/>
+          </w:tcPr>
+          <w:p>
+            <w:pPr>
+              <w:jc w:val="left"/>
+            </w:pPr>
+            <w:r>
+              <w:rPr>
+                <w:rFonts w:ascii="TimeNewRoman" w:hAnsi="TimeNewRoman"/>
+                <w:sz w:val="30"/>
+              </w:rPr>
+              <w:t>1+60+88=</w:t>
+            </w:r>
+          </w:p>
+        </w:tc>
+        <w:tc>
+          <w:tcPr>
+            <w:tcW w:type="dxa" w:w="1987"/>
+          </w:tcPr>
+          <w:p>
+            <w:pPr>
+              <w:jc w:val="left"/>
+            </w:pPr>
+            <w:r>
+              <w:rPr>
+                <w:rFonts w:ascii="TimeNewRoman" w:hAnsi="TimeNewRoman"/>
+                <w:sz w:val="30"/>
+              </w:rPr>
+              <w:t>4x4=</w:t>
+            </w:r>
+          </w:p>
+        </w:tc>
+        <w:tc>
+          <w:tcPr>
+            <w:tcW w:type="dxa" w:w="1987"/>
+          </w:tcPr>
+          <w:p>
+            <w:pPr>
+              <w:jc w:val="left"/>
+            </w:pPr>
+            <w:r>
+              <w:rPr>
+                <w:rFonts w:ascii="TimeNewRoman" w:hAnsi="TimeNewRoman"/>
+                <w:sz w:val="30"/>
+              </w:rPr>
+              <w:t>34+5-12=</w:t>
+            </w:r>
+          </w:p>
+        </w:tc>
+        <w:tc>
+          <w:tcPr>
+            <w:tcW w:type="dxa" w:w="1987"/>
+          </w:tcPr>
+          <w:p>
+            <w:pPr>
+              <w:jc w:val="left"/>
+            </w:pPr>
+            <w:r>
+              <w:rPr>
+                <w:rFonts w:ascii="TimeNewRoman" w:hAnsi="TimeNewRoman"/>
+                <w:sz w:val="30"/>
+              </w:rPr>
+              <w:t>3x5=</w:t>
+            </w:r>
+          </w:p>
+        </w:tc>
+        <w:tc>
+          <w:tcPr>
+            <w:tcW w:type="dxa" w:w="1987"/>
+          </w:tcPr>
+          <w:p>
+            <w:pPr>
+              <w:jc w:val="left"/>
+            </w:pPr>
+            <w:r>
+              <w:rPr>
+                <w:rFonts w:ascii="TimeNewRoman" w:hAnsi="TimeNewRoman"/>
+                <w:sz w:val="30"/>
+              </w:rPr>
+              <w:t>5x4=</w:t>
+            </w:r>
+          </w:p>
+        </w:tc>
+      </w:tr>
+      <w:tr>
+        <w:tc>
+          <w:tcPr>
+            <w:tcW w:type="dxa" w:w="1987"/>
+          </w:tcPr>
+          <w:p>
+            <w:pPr>
+              <w:jc w:val="left"/>
+            </w:pPr>
+            <w:r>
+              <w:rPr>
+                <w:rFonts w:ascii="TimeNewRoman" w:hAnsi="TimeNewRoman"/>
+                <w:sz w:val="30"/>
+              </w:rPr>
+              <w:t>34+92+14=</w:t>
+            </w:r>
+          </w:p>
+        </w:tc>
+        <w:tc>
+          <w:tcPr>
+            <w:tcW w:type="dxa" w:w="1987"/>
+          </w:tcPr>
+          <w:p>
+            <w:pPr>
+              <w:jc w:val="left"/>
+            </w:pPr>
+            <w:r>
+              <w:rPr>
+                <w:rFonts w:ascii="TimeNewRoman" w:hAnsi="TimeNewRoman"/>
+                <w:sz w:val="30"/>
+              </w:rPr>
+              <w:t>4×8+27=</w:t>
+            </w:r>
+          </w:p>
+        </w:tc>
+        <w:tc>
+          <w:tcPr>
+            <w:tcW w:type="dxa" w:w="1987"/>
+          </w:tcPr>
+          <w:p>
+            <w:pPr>
+              <w:jc w:val="left"/>
+            </w:pPr>
+            <w:r>
+              <w:rPr>
+                <w:rFonts w:ascii="TimeNewRoman" w:hAnsi="TimeNewRoman"/>
+                <w:sz w:val="30"/>
+              </w:rPr>
+              <w:t>43-41=</w:t>
+            </w:r>
+          </w:p>
+        </w:tc>
+        <w:tc>
+          <w:tcPr>
+            <w:tcW w:type="dxa" w:w="1987"/>
+          </w:tcPr>
+          <w:p>
+            <w:pPr>
+              <w:jc w:val="left"/>
+            </w:pPr>
+            <w:r>
+              <w:rPr>
+                <w:rFonts w:ascii="TimeNewRoman" w:hAnsi="TimeNewRoman"/>
+                <w:sz w:val="30"/>
+              </w:rPr>
+              <w:t>2×2-1=</w:t>
+            </w:r>
+          </w:p>
+        </w:tc>
+        <w:tc>
+          <w:tcPr>
+            <w:tcW w:type="dxa" w:w="1987"/>
+          </w:tcPr>
+          <w:p>
+            <w:pPr>
+              <w:jc w:val="left"/>
+            </w:pPr>
+            <w:r>
+              <w:rPr>
+                <w:rFonts w:ascii="TimeNewRoman" w:hAnsi="TimeNewRoman"/>
+                <w:sz w:val="30"/>
+              </w:rPr>
+              <w:t>79+29+80=</w:t>
+            </w:r>
+          </w:p>
+        </w:tc>
+      </w:tr>
+      <w:tr>
+        <w:tc>
+          <w:tcPr>
+            <w:tcW w:type="dxa" w:w="1987"/>
+          </w:tcPr>
+          <w:p>
+            <w:pPr>
+              <w:jc w:val="left"/>
+            </w:pPr>
+            <w:r>
+              <w:rPr>
+                <w:rFonts w:ascii="TimeNewRoman" w:hAnsi="TimeNewRoman"/>
+                <w:sz w:val="30"/>
+              </w:rPr>
+              <w:t>7x5=</w:t>
+            </w:r>
+          </w:p>
+        </w:tc>
+        <w:tc>
+          <w:tcPr>
+            <w:tcW w:type="dxa" w:w="1987"/>
+          </w:tcPr>
+          <w:p>
+            <w:pPr>
+              <w:jc w:val="left"/>
+            </w:pPr>
+            <w:r>
+              <w:rPr>
+                <w:rFonts w:ascii="TimeNewRoman" w:hAnsi="TimeNewRoman"/>
+                <w:sz w:val="30"/>
+              </w:rPr>
+              <w:t>2x4=</w:t>
             </w:r>
           </w:p>
         </w:tc>
@@ -91,7 +526,7 @@
                 <w:rFonts w:ascii="TimeNewRoman" w:hAnsi="TimeNewRoman"/>
                 <w:sz w:val="30"/>
               </w:rPr>
-              <w:t>96-48=</w:t>
+              <w:t>8x8=</w:t>
             </w:r>
           </w:p>
         </w:tc>
@@ -108,12 +543,237 @@
                 <w:rFonts w:ascii="TimeNewRoman" w:hAnsi="TimeNewRoman"/>
                 <w:sz w:val="30"/>
               </w:rPr>
-              <w:t>2x4=</w:t>
+              <w:t>4×5=</w:t>
             </w:r>
           </w:p>
         </w:tc>
       </w:tr>
       <w:tr>
+        <w:tc>
+          <w:tcPr>
+            <w:tcW w:type="dxa" w:w="1987"/>
+          </w:tcPr>
+          <w:p>
+            <w:pPr>
+              <w:jc w:val="left"/>
+            </w:pPr>
+            <w:r>
+              <w:rPr>
+                <w:rFonts w:ascii="TimeNewRoman" w:hAnsi="TimeNewRoman"/>
+                <w:sz w:val="30"/>
+              </w:rPr>
+              <w:t>5+68=</w:t>
+            </w:r>
+          </w:p>
+        </w:tc>
+        <w:tc>
+          <w:tcPr>
+            <w:tcW w:type="dxa" w:w="1987"/>
+          </w:tcPr>
+          <w:p>
+            <w:pPr>
+              <w:jc w:val="left"/>
+            </w:pPr>
+            <w:r>
+              <w:rPr>
+                <w:rFonts w:ascii="TimeNewRoman" w:hAnsi="TimeNewRoman"/>
+                <w:sz w:val="30"/>
+              </w:rPr>
+              <w:t>5+13=</w:t>
+            </w:r>
+          </w:p>
+        </w:tc>
+        <w:tc>
+          <w:tcPr>
+            <w:tcW w:type="dxa" w:w="1987"/>
+          </w:tcPr>
+          <w:p>
+            <w:pPr>
+              <w:jc w:val="left"/>
+            </w:pPr>
+            <w:r>
+              <w:rPr>
+                <w:rFonts w:ascii="TimeNewRoman" w:hAnsi="TimeNewRoman"/>
+                <w:sz w:val="30"/>
+              </w:rPr>
+              <w:t>8+55=</w:t>
+            </w:r>
+          </w:p>
+        </w:tc>
+        <w:tc>
+          <w:tcPr>
+            <w:tcW w:type="dxa" w:w="1987"/>
+          </w:tcPr>
+          <w:p>
+            <w:pPr>
+              <w:jc w:val="left"/>
+            </w:pPr>
+            <w:r>
+              <w:rPr>
+                <w:rFonts w:ascii="TimeNewRoman" w:hAnsi="TimeNewRoman"/>
+                <w:sz w:val="30"/>
+              </w:rPr>
+              <w:t>41+27+54=</w:t>
+            </w:r>
+          </w:p>
+        </w:tc>
+        <w:tc>
+          <w:tcPr>
+            <w:tcW w:type="dxa" w:w="1987"/>
+          </w:tcPr>
+          <w:p>
+            <w:pPr>
+              <w:jc w:val="left"/>
+            </w:pPr>
+            <w:r>
+              <w:rPr>
+                <w:rFonts w:ascii="TimeNewRoman" w:hAnsi="TimeNewRoman"/>
+                <w:sz w:val="30"/>
+              </w:rPr>
+              <w:t>92-54=</w:t>
+            </w:r>
+          </w:p>
+        </w:tc>
+      </w:tr>
+      <w:tr>
+        <w:tc>
+          <w:tcPr>
+            <w:tcW w:type="dxa" w:w="1987"/>
+          </w:tcPr>
+          <w:p>
+            <w:pPr>
+              <w:jc w:val="left"/>
+            </w:pPr>
+            <w:r>
+              <w:rPr>
+                <w:rFonts w:ascii="TimeNewRoman" w:hAnsi="TimeNewRoman"/>
+                <w:sz w:val="30"/>
+              </w:rPr>
+              <w:t>6×9-47=</w:t>
+            </w:r>
+          </w:p>
+        </w:tc>
+        <w:tc>
+          <w:tcPr>
+            <w:tcW w:type="dxa" w:w="1987"/>
+          </w:tcPr>
+          <w:p>
+            <w:pPr>
+              <w:jc w:val="left"/>
+            </w:pPr>
+            <w:r>
+              <w:rPr>
+                <w:rFonts w:ascii="TimeNewRoman" w:hAnsi="TimeNewRoman"/>
+                <w:sz w:val="30"/>
+              </w:rPr>
+              <w:t>34+34=</w:t>
+            </w:r>
+          </w:p>
+        </w:tc>
+        <w:tc>
+          <w:tcPr>
+            <w:tcW w:type="dxa" w:w="1987"/>
+          </w:tcPr>
+          <w:p>
+            <w:pPr>
+              <w:jc w:val="left"/>
+            </w:pPr>
+            <w:r>
+              <w:rPr>
+                <w:rFonts w:ascii="TimeNewRoman" w:hAnsi="TimeNewRoman"/>
+                <w:sz w:val="30"/>
+              </w:rPr>
+              <w:t>77+24+34=</w:t>
+            </w:r>
+          </w:p>
+        </w:tc>
+        <w:tc>
+          <w:tcPr>
+            <w:tcW w:type="dxa" w:w="1987"/>
+          </w:tcPr>
+          <w:p>
+            <w:pPr>
+              <w:jc w:val="left"/>
+            </w:pPr>
+            <w:r>
+              <w:rPr>
+                <w:rFonts w:ascii="TimeNewRoman" w:hAnsi="TimeNewRoman"/>
+                <w:sz w:val="30"/>
+              </w:rPr>
+              <w:t>8x6=</w:t>
+            </w:r>
+          </w:p>
+        </w:tc>
+        <w:tc>
+          <w:tcPr>
+            <w:tcW w:type="dxa" w:w="1987"/>
+          </w:tcPr>
+          <w:p>
+            <w:pPr>
+              <w:jc w:val="left"/>
+            </w:pPr>
+            <w:r>
+              <w:rPr>
+                <w:rFonts w:ascii="TimeNewRoman" w:hAnsi="TimeNewRoman"/>
+                <w:sz w:val="30"/>
+              </w:rPr>
+              <w:t>4×8=</w:t>
+            </w:r>
+          </w:p>
+        </w:tc>
+      </w:tr>
+      <w:tr>
+        <w:tc>
+          <w:tcPr>
+            <w:tcW w:type="dxa" w:w="1987"/>
+          </w:tcPr>
+          <w:p>
+            <w:pPr>
+              <w:jc w:val="left"/>
+            </w:pPr>
+            <w:r>
+              <w:rPr>
+                <w:rFonts w:ascii="TimeNewRoman" w:hAnsi="TimeNewRoman"/>
+                <w:sz w:val="30"/>
+              </w:rPr>
+              <w:t>54-25=</w:t>
+            </w:r>
+          </w:p>
+        </w:tc>
+        <w:tc>
+          <w:tcPr>
+            <w:tcW w:type="dxa" w:w="1987"/>
+          </w:tcPr>
+          <w:p>
+            <w:pPr>
+              <w:jc w:val="left"/>
+            </w:pPr>
+            <w:r>
+              <w:rPr>
+                <w:rFonts w:ascii="TimeNewRoman" w:hAnsi="TimeNewRoman"/>
+                <w:sz w:val="30"/>
+              </w:rPr>
+              <w:t>3÷1=</w:t>
+            </w:r>
+          </w:p>
+        </w:tc>
+        <w:tc>
+          <w:tcPr>
+            <w:tcW w:type="dxa" w:w="1987"/>
+          </w:tcPr>
+          <w:p>
+            <w:pPr>
+              <w:jc w:val="left"/>
+            </w:pPr>
+            <w:r>
+              <w:rPr>
+                <w:rFonts w:ascii="TimeNewRoman" w:hAnsi="TimeNewRoman"/>
+                <w:sz w:val="30"/>
+              </w:rPr>
+              <w:t>8×6-45=</w:t>
+            </w:r>
+          </w:p>
+        </w:tc>
         <w:tc>
           <w:tcPr>
             <w:tcW w:type="dxa" w:w="1987"/>
@@ -144,58 +804,7 @@
                 <w:rFonts w:ascii="TimeNewRoman" w:hAnsi="TimeNewRoman"/>
                 <w:sz w:val="30"/>
               </w:rPr>
-              <w:t>63/7=</w:t>
-            </w:r>
-          </w:p>
-        </w:tc>
-        <w:tc>
-          <w:tcPr>
-            <w:tcW w:type="dxa" w:w="1987"/>
-          </w:tcPr>
-          <w:p>
-            <w:pPr>
-              <w:jc w:val="left"/>
-            </w:pPr>
-            <w:r>
-              <w:rPr>
-                <w:rFonts w:ascii="TimeNewRoman" w:hAnsi="TimeNewRoman"/>
-                <w:sz w:val="30"/>
-              </w:rPr>
-              <w:t>38+80+21=</w:t>
-            </w:r>
-          </w:p>
-        </w:tc>
-        <w:tc>
-          <w:tcPr>
-            <w:tcW w:type="dxa" w:w="1987"/>
-          </w:tcPr>
-          <w:p>
-            <w:pPr>
-              <w:jc w:val="left"/>
-            </w:pPr>
-            <w:r>
-              <w:rPr>
-                <w:rFonts w:ascii="TimeNewRoman" w:hAnsi="TimeNewRoman"/>
-                <w:sz w:val="30"/>
-              </w:rPr>
-              <w:t>69+82+71=</w:t>
-            </w:r>
-          </w:p>
-        </w:tc>
-        <w:tc>
-          <w:tcPr>
-            <w:tcW w:type="dxa" w:w="1987"/>
-          </w:tcPr>
-          <w:p>
-            <w:pPr>
-              <w:jc w:val="left"/>
-            </w:pPr>
-            <w:r>
-              <w:rPr>
-                <w:rFonts w:ascii="TimeNewRoman" w:hAnsi="TimeNewRoman"/>
-                <w:sz w:val="30"/>
-              </w:rPr>
-              <w:t>2x9-16=</w:t>
+              <w:t>53+84-96=</w:t>
             </w:r>
           </w:p>
         </w:tc>
@@ -214,7 +823,7 @@
                 <w:rFonts w:ascii="TimeNewRoman" w:hAnsi="TimeNewRoman"/>
                 <w:sz w:val="30"/>
               </w:rPr>
-              <w:t>8+21=</w:t>
+              <w:t>2x6=</w:t>
             </w:r>
           </w:p>
         </w:tc>
@@ -231,7 +840,7 @@
                 <w:rFonts w:ascii="TimeNewRoman" w:hAnsi="TimeNewRoman"/>
                 <w:sz w:val="30"/>
               </w:rPr>
-              <w:t>60+38=</w:t>
+              <w:t>7×6-24=</w:t>
             </w:r>
           </w:p>
         </w:tc>
@@ -248,7 +857,7 @@
                 <w:rFonts w:ascii="TimeNewRoman" w:hAnsi="TimeNewRoman"/>
                 <w:sz w:val="30"/>
               </w:rPr>
-              <w:t>78-70=</w:t>
+              <w:t>63-53=</w:t>
             </w:r>
           </w:p>
         </w:tc>
@@ -265,7 +874,7 @@
                 <w:rFonts w:ascii="TimeNewRoman" w:hAnsi="TimeNewRoman"/>
                 <w:sz w:val="30"/>
               </w:rPr>
-              <w:t>9x6=</w:t>
+              <w:t>54+36-63=</w:t>
             </w:r>
           </w:p>
         </w:tc>
@@ -282,7 +891,7 @@
                 <w:rFonts w:ascii="TimeNewRoman" w:hAnsi="TimeNewRoman"/>
                 <w:sz w:val="30"/>
               </w:rPr>
-              <w:t>4x5-1=</w:t>
+              <w:t>27+31=</w:t>
             </w:r>
           </w:p>
         </w:tc>
@@ -301,7 +910,7 @@
                 <w:rFonts w:ascii="TimeNewRoman" w:hAnsi="TimeNewRoman"/>
                 <w:sz w:val="30"/>
               </w:rPr>
-              <w:t>8x4+68=</w:t>
+              <w:t>81-26=</w:t>
             </w:r>
           </w:p>
         </w:tc>
@@ -318,7 +927,7 @@
                 <w:rFonts w:ascii="TimeNewRoman" w:hAnsi="TimeNewRoman"/>
                 <w:sz w:val="30"/>
               </w:rPr>
-              <w:t>72/8=</w:t>
+              <w:t>6+55=</w:t>
             </w:r>
           </w:p>
         </w:tc>
@@ -335,46 +944,10 @@
                 <w:rFonts w:ascii="TimeNewRoman" w:hAnsi="TimeNewRoman"/>
                 <w:sz w:val="30"/>
               </w:rPr>
-              <w:t>9x7=</w:t>
+              <w:t>7×1-3=</w:t>
             </w:r>
           </w:p>
         </w:tc>
-        <w:tc>
-          <w:tcPr>
-            <w:tcW w:type="dxa" w:w="1987"/>
-          </w:tcPr>
-          <w:p>
-            <w:pPr>
-              <w:jc w:val="left"/>
-            </w:pPr>
-            <w:r>
-              <w:rPr>
-                <w:rFonts w:ascii="TimeNewRoman" w:hAnsi="TimeNewRoman"/>
-                <w:sz w:val="30"/>
-              </w:rPr>
-              <w:t>96-93=</w:t>
-            </w:r>
-          </w:p>
-        </w:tc>
-        <w:tc>
-          <w:tcPr>
-            <w:tcW w:type="dxa" w:w="1987"/>
-          </w:tcPr>
-          <w:p>
-            <w:pPr>
-              <w:jc w:val="left"/>
-            </w:pPr>
-            <w:r>
-              <w:rPr>
-                <w:rFonts w:ascii="TimeNewRoman" w:hAnsi="TimeNewRoman"/>
-                <w:sz w:val="30"/>
-              </w:rPr>
-              <w:t>5/1=</w:t>
-            </w:r>
-          </w:p>
-        </w:tc>
-      </w:tr>
-      <w:tr>
         <w:tc>
           <w:tcPr>
             <w:tcW w:type="dxa" w:w="1987"/>
@@ -405,58 +978,7 @@
                 <w:rFonts w:ascii="TimeNewRoman" w:hAnsi="TimeNewRoman"/>
                 <w:sz w:val="30"/>
               </w:rPr>
-              <w:t>4x8+51=</w:t>
-            </w:r>
-          </w:p>
-        </w:tc>
-        <w:tc>
-          <w:tcPr>
-            <w:tcW w:type="dxa" w:w="1987"/>
-          </w:tcPr>
-          <w:p>
-            <w:pPr>
-              <w:jc w:val="left"/>
-            </w:pPr>
-            <w:r>
-              <w:rPr>
-                <w:rFonts w:ascii="TimeNewRoman" w:hAnsi="TimeNewRoman"/>
-                <w:sz w:val="30"/>
-              </w:rPr>
-              <w:t>1x8=</w:t>
-            </w:r>
-          </w:p>
-        </w:tc>
-        <w:tc>
-          <w:tcPr>
-            <w:tcW w:type="dxa" w:w="1987"/>
-          </w:tcPr>
-          <w:p>
-            <w:pPr>
-              <w:jc w:val="left"/>
-            </w:pPr>
-            <w:r>
-              <w:rPr>
-                <w:rFonts w:ascii="TimeNewRoman" w:hAnsi="TimeNewRoman"/>
-                <w:sz w:val="30"/>
-              </w:rPr>
-              <w:t>1x2+29=</w:t>
-            </w:r>
-          </w:p>
-        </w:tc>
-        <w:tc>
-          <w:tcPr>
-            <w:tcW w:type="dxa" w:w="1987"/>
-          </w:tcPr>
-          <w:p>
-            <w:pPr>
-              <w:jc w:val="left"/>
-            </w:pPr>
-            <w:r>
-              <w:rPr>
-                <w:rFonts w:ascii="TimeNewRoman" w:hAnsi="TimeNewRoman"/>
-                <w:sz w:val="30"/>
-              </w:rPr>
-              <w:t>18/2=</w:t>
+              <w:t>19+47=</w:t>
             </w:r>
           </w:p>
         </w:tc>
@@ -475,7 +997,7 @@
                 <w:rFonts w:ascii="TimeNewRoman" w:hAnsi="TimeNewRoman"/>
                 <w:sz w:val="30"/>
               </w:rPr>
-              <w:t>5+16+39=</w:t>
+              <w:t>2×7=</w:t>
             </w:r>
           </w:p>
         </w:tc>
@@ -492,7 +1014,7 @@
                 <w:rFonts w:ascii="TimeNewRoman" w:hAnsi="TimeNewRoman"/>
                 <w:sz w:val="30"/>
               </w:rPr>
-              <w:t>9x8-49=</w:t>
+              <w:t>49+62+30=</w:t>
             </w:r>
           </w:p>
         </w:tc>
@@ -509,7 +1031,7 @@
                 <w:rFonts w:ascii="TimeNewRoman" w:hAnsi="TimeNewRoman"/>
                 <w:sz w:val="30"/>
               </w:rPr>
-              <w:t>32-16=</w:t>
+              <w:t>3x3=</w:t>
             </w:r>
           </w:p>
         </w:tc>
@@ -526,7 +1048,7 @@
                 <w:rFonts w:ascii="TimeNewRoman" w:hAnsi="TimeNewRoman"/>
                 <w:sz w:val="30"/>
               </w:rPr>
-              <w:t>2x1=</w:t>
+              <w:t>4x3=</w:t>
             </w:r>
           </w:p>
         </w:tc>
@@ -543,7 +1065,7 @@
                 <w:rFonts w:ascii="TimeNewRoman" w:hAnsi="TimeNewRoman"/>
                 <w:sz w:val="30"/>
               </w:rPr>
-              <w:t>7x8=</w:t>
+              <w:t>67+12=</w:t>
             </w:r>
           </w:p>
         </w:tc>
@@ -562,7 +1084,7 @@
                 <w:rFonts w:ascii="TimeNewRoman" w:hAnsi="TimeNewRoman"/>
                 <w:sz w:val="30"/>
               </w:rPr>
-              <w:t>84+10=</w:t>
+              <w:t>45+81-89=</w:t>
             </w:r>
           </w:p>
         </w:tc>
@@ -579,7 +1101,7 @@
                 <w:rFonts w:ascii="TimeNewRoman" w:hAnsi="TimeNewRoman"/>
                 <w:sz w:val="30"/>
               </w:rPr>
-              <w:t>6x4-15=</w:t>
+              <w:t>9x5=</w:t>
             </w:r>
           </w:p>
         </w:tc>
@@ -596,7 +1118,7 @@
                 <w:rFonts w:ascii="TimeNewRoman" w:hAnsi="TimeNewRoman"/>
                 <w:sz w:val="30"/>
               </w:rPr>
-              <w:t>6x7-15=</w:t>
+              <w:t>8×9+78=</w:t>
             </w:r>
           </w:p>
         </w:tc>
@@ -613,7 +1135,7 @@
                 <w:rFonts w:ascii="TimeNewRoman" w:hAnsi="TimeNewRoman"/>
                 <w:sz w:val="30"/>
               </w:rPr>
-              <w:t>6x4=</w:t>
+              <w:t>69+9+57=</w:t>
             </w:r>
           </w:p>
         </w:tc>
@@ -630,7 +1152,7 @@
                 <w:rFonts w:ascii="TimeNewRoman" w:hAnsi="TimeNewRoman"/>
                 <w:sz w:val="30"/>
               </w:rPr>
-              <w:t>8x4=</w:t>
+              <w:t>5×4-10=</w:t>
             </w:r>
           </w:p>
         </w:tc>
@@ -649,7 +1171,7 @@
                 <w:rFonts w:ascii="TimeNewRoman" w:hAnsi="TimeNewRoman"/>
                 <w:sz w:val="30"/>
               </w:rPr>
-              <w:t>3x9=</w:t>
+              <w:t>64÷8=</w:t>
             </w:r>
           </w:p>
         </w:tc>
@@ -666,7 +1188,7 @@
                 <w:rFonts w:ascii="TimeNewRoman" w:hAnsi="TimeNewRoman"/>
                 <w:sz w:val="30"/>
               </w:rPr>
-              <w:t>4x5+96=</w:t>
+              <w:t>8×7+70=</w:t>
             </w:r>
           </w:p>
         </w:tc>
@@ -683,7 +1205,7 @@
                 <w:rFonts w:ascii="TimeNewRoman" w:hAnsi="TimeNewRoman"/>
                 <w:sz w:val="30"/>
               </w:rPr>
-              <w:t>61-7=</w:t>
+              <w:t>1×5-1=</w:t>
             </w:r>
           </w:p>
         </w:tc>
@@ -700,7 +1222,7 @@
                 <w:rFonts w:ascii="TimeNewRoman" w:hAnsi="TimeNewRoman"/>
                 <w:sz w:val="30"/>
               </w:rPr>
-              <w:t>63-49=</w:t>
+              <w:t>61+54-39=</w:t>
             </w:r>
           </w:p>
         </w:tc>
@@ -717,7 +1239,7 @@
                 <w:rFonts w:ascii="TimeNewRoman" w:hAnsi="TimeNewRoman"/>
                 <w:sz w:val="30"/>
               </w:rPr>
-              <w:t>8x8=</w:t>
+              <w:t>3+82=</w:t>
             </w:r>
           </w:p>
         </w:tc>
@@ -736,7 +1258,7 @@
                 <w:rFonts w:ascii="TimeNewRoman" w:hAnsi="TimeNewRoman"/>
                 <w:sz w:val="30"/>
               </w:rPr>
-              <w:t>94-20=</w:t>
+              <w:t>38+85+27=</w:t>
             </w:r>
           </w:p>
         </w:tc>
@@ -753,7 +1275,7 @@
                 <w:rFonts w:ascii="TimeNewRoman" w:hAnsi="TimeNewRoman"/>
                 <w:sz w:val="30"/>
               </w:rPr>
-              <w:t>12+73=</w:t>
+              <w:t>90-47=</w:t>
             </w:r>
           </w:p>
         </w:tc>
@@ -770,7 +1292,7 @@
                 <w:rFonts w:ascii="TimeNewRoman" w:hAnsi="TimeNewRoman"/>
                 <w:sz w:val="30"/>
               </w:rPr>
-              <w:t>3x5=</w:t>
+              <w:t>72÷9=</w:t>
             </w:r>
           </w:p>
         </w:tc>
@@ -787,7 +1309,7 @@
                 <w:rFonts w:ascii="TimeNewRoman" w:hAnsi="TimeNewRoman"/>
                 <w:sz w:val="30"/>
               </w:rPr>
-              <w:t>63+8+5=</w:t>
+              <w:t>6×6=</w:t>
             </w:r>
           </w:p>
         </w:tc>
@@ -804,7 +1326,7 @@
                 <w:rFonts w:ascii="TimeNewRoman" w:hAnsi="TimeNewRoman"/>
                 <w:sz w:val="30"/>
               </w:rPr>
-              <w:t>9x3=</w:t>
+              <w:t>3x2=</w:t>
             </w:r>
           </w:p>
         </w:tc>
@@ -823,7 +1345,7 @@
                 <w:rFonts w:ascii="TimeNewRoman" w:hAnsi="TimeNewRoman"/>
                 <w:sz w:val="30"/>
               </w:rPr>
-              <w:t>6x5=</w:t>
+              <w:t>13+73=</w:t>
             </w:r>
           </w:p>
         </w:tc>
@@ -840,7 +1362,7 @@
                 <w:rFonts w:ascii="TimeNewRoman" w:hAnsi="TimeNewRoman"/>
                 <w:sz w:val="30"/>
               </w:rPr>
-              <w:t>68-59=</w:t>
+              <w:t>65-31=</w:t>
             </w:r>
           </w:p>
         </w:tc>
@@ -857,7 +1379,7 @@
                 <w:rFonts w:ascii="TimeNewRoman" w:hAnsi="TimeNewRoman"/>
                 <w:sz w:val="30"/>
               </w:rPr>
-              <w:t>1x7=</w:t>
+              <w:t>83-12=</w:t>
             </w:r>
           </w:p>
         </w:tc>
@@ -874,7 +1396,7 @@
                 <w:rFonts w:ascii="TimeNewRoman" w:hAnsi="TimeNewRoman"/>
                 <w:sz w:val="30"/>
               </w:rPr>
-              <w:t>57-25=</w:t>
+              <w:t>14+50+73=</w:t>
             </w:r>
           </w:p>
         </w:tc>
@@ -891,7 +1413,7 @@
                 <w:rFonts w:ascii="TimeNewRoman" w:hAnsi="TimeNewRoman"/>
                 <w:sz w:val="30"/>
               </w:rPr>
-              <w:t>38+1-27=</w:t>
+              <w:t>1×3=</w:t>
             </w:r>
           </w:p>
         </w:tc>
@@ -910,7 +1432,7 @@
                 <w:rFonts w:ascii="TimeNewRoman" w:hAnsi="TimeNewRoman"/>
                 <w:sz w:val="30"/>
               </w:rPr>
-              <w:t>4x2=</w:t>
+              <w:t>49-20=</w:t>
             </w:r>
           </w:p>
         </w:tc>
@@ -927,7 +1449,7 @@
                 <w:rFonts w:ascii="TimeNewRoman" w:hAnsi="TimeNewRoman"/>
                 <w:sz w:val="30"/>
               </w:rPr>
-              <w:t>9/9=</w:t>
+              <w:t>8x5=</w:t>
             </w:r>
           </w:p>
         </w:tc>
@@ -944,7 +1466,7 @@
                 <w:rFonts w:ascii="TimeNewRoman" w:hAnsi="TimeNewRoman"/>
                 <w:sz w:val="30"/>
               </w:rPr>
-              <w:t>94+41+57=</w:t>
+              <w:t>32÷4=</w:t>
             </w:r>
           </w:p>
         </w:tc>
@@ -961,7 +1483,7 @@
                 <w:rFonts w:ascii="TimeNewRoman" w:hAnsi="TimeNewRoman"/>
                 <w:sz w:val="30"/>
               </w:rPr>
-              <w:t>75+22=</w:t>
+              <w:t>6×1-2=</w:t>
             </w:r>
           </w:p>
         </w:tc>
@@ -978,7 +1500,7 @@
                 <w:rFonts w:ascii="TimeNewRoman" w:hAnsi="TimeNewRoman"/>
                 <w:sz w:val="30"/>
               </w:rPr>
-              <w:t>28+74+98=</w:t>
+              <w:t>78-7=</w:t>
             </w:r>
           </w:p>
         </w:tc>
@@ -997,7 +1519,7 @@
                 <w:rFonts w:ascii="TimeNewRoman" w:hAnsi="TimeNewRoman"/>
                 <w:sz w:val="30"/>
               </w:rPr>
-              <w:t>21+86+46=</w:t>
+              <w:t>82+8=</w:t>
             </w:r>
           </w:p>
         </w:tc>
@@ -1014,7 +1536,7 @@
                 <w:rFonts w:ascii="TimeNewRoman" w:hAnsi="TimeNewRoman"/>
                 <w:sz w:val="30"/>
               </w:rPr>
-              <w:t>35+2=</w:t>
+              <w:t>2×9+95=</w:t>
             </w:r>
           </w:p>
         </w:tc>
@@ -1031,7 +1553,7 @@
                 <w:rFonts w:ascii="TimeNewRoman" w:hAnsi="TimeNewRoman"/>
                 <w:sz w:val="30"/>
               </w:rPr>
-              <w:t>23+51=</w:t>
+              <w:t>9+5+21=</w:t>
             </w:r>
           </w:p>
         </w:tc>
@@ -1048,7 +1570,7 @@
                 <w:rFonts w:ascii="TimeNewRoman" w:hAnsi="TimeNewRoman"/>
                 <w:sz w:val="30"/>
               </w:rPr>
-              <w:t>19+52-56=</w:t>
+              <w:t>14+35=</w:t>
             </w:r>
           </w:p>
         </w:tc>
@@ -1065,442 +1587,7 @@
                 <w:rFonts w:ascii="TimeNewRoman" w:hAnsi="TimeNewRoman"/>
                 <w:sz w:val="30"/>
               </w:rPr>
-              <w:t>67+26=</w:t>
-            </w:r>
-          </w:p>
-        </w:tc>
-      </w:tr>
-      <w:tr>
-        <w:tc>
-          <w:tcPr>
-            <w:tcW w:type="dxa" w:w="1987"/>
-          </w:tcPr>
-          <w:p>
-            <w:pPr>
-              <w:jc w:val="left"/>
-            </w:pPr>
-            <w:r>
-              <w:rPr>
-                <w:rFonts w:ascii="TimeNewRoman" w:hAnsi="TimeNewRoman"/>
-                <w:sz w:val="30"/>
-              </w:rPr>
-              <w:t>2x6-7=</w:t>
-            </w:r>
-          </w:p>
-        </w:tc>
-        <w:tc>
-          <w:tcPr>
-            <w:tcW w:type="dxa" w:w="1987"/>
-          </w:tcPr>
-          <w:p>
-            <w:pPr>
-              <w:jc w:val="left"/>
-            </w:pPr>
-            <w:r>
-              <w:rPr>
-                <w:rFonts w:ascii="TimeNewRoman" w:hAnsi="TimeNewRoman"/>
-                <w:sz w:val="30"/>
-              </w:rPr>
-              <w:t>16/8=</w:t>
-            </w:r>
-          </w:p>
-        </w:tc>
-        <w:tc>
-          <w:tcPr>
-            <w:tcW w:type="dxa" w:w="1987"/>
-          </w:tcPr>
-          <w:p>
-            <w:pPr>
-              <w:jc w:val="left"/>
-            </w:pPr>
-            <w:r>
-              <w:rPr>
-                <w:rFonts w:ascii="TimeNewRoman" w:hAnsi="TimeNewRoman"/>
-                <w:sz w:val="30"/>
-              </w:rPr>
-              <w:t>2x5=</w:t>
-            </w:r>
-          </w:p>
-        </w:tc>
-        <w:tc>
-          <w:tcPr>
-            <w:tcW w:type="dxa" w:w="1987"/>
-          </w:tcPr>
-          <w:p>
-            <w:pPr>
-              <w:jc w:val="left"/>
-            </w:pPr>
-            <w:r>
-              <w:rPr>
-                <w:rFonts w:ascii="TimeNewRoman" w:hAnsi="TimeNewRoman"/>
-                <w:sz w:val="30"/>
-              </w:rPr>
-              <w:t>21/3=</w:t>
-            </w:r>
-          </w:p>
-        </w:tc>
-        <w:tc>
-          <w:tcPr>
-            <w:tcW w:type="dxa" w:w="1987"/>
-          </w:tcPr>
-          <w:p>
-            <w:pPr>
-              <w:jc w:val="left"/>
-            </w:pPr>
-            <w:r>
-              <w:rPr>
-                <w:rFonts w:ascii="TimeNewRoman" w:hAnsi="TimeNewRoman"/>
-                <w:sz w:val="30"/>
-              </w:rPr>
-              <w:t>68+51+29=</w:t>
-            </w:r>
-          </w:p>
-        </w:tc>
-      </w:tr>
-      <w:tr>
-        <w:tc>
-          <w:tcPr>
-            <w:tcW w:type="dxa" w:w="1987"/>
-          </w:tcPr>
-          <w:p>
-            <w:pPr>
-              <w:jc w:val="left"/>
-            </w:pPr>
-            <w:r>
-              <w:rPr>
-                <w:rFonts w:ascii="TimeNewRoman" w:hAnsi="TimeNewRoman"/>
-                <w:sz w:val="30"/>
-              </w:rPr>
-              <w:t>8x1=</w:t>
-            </w:r>
-          </w:p>
-        </w:tc>
-        <w:tc>
-          <w:tcPr>
-            <w:tcW w:type="dxa" w:w="1987"/>
-          </w:tcPr>
-          <w:p>
-            <w:pPr>
-              <w:jc w:val="left"/>
-            </w:pPr>
-            <w:r>
-              <w:rPr>
-                <w:rFonts w:ascii="TimeNewRoman" w:hAnsi="TimeNewRoman"/>
-                <w:sz w:val="30"/>
-              </w:rPr>
-              <w:t>27+92-76=</w:t>
-            </w:r>
-          </w:p>
-        </w:tc>
-        <w:tc>
-          <w:tcPr>
-            <w:tcW w:type="dxa" w:w="1987"/>
-          </w:tcPr>
-          <w:p>
-            <w:pPr>
-              <w:jc w:val="left"/>
-            </w:pPr>
-            <w:r>
-              <w:rPr>
-                <w:rFonts w:ascii="TimeNewRoman" w:hAnsi="TimeNewRoman"/>
-                <w:sz w:val="30"/>
-              </w:rPr>
-              <w:t>77+6-2=</w:t>
-            </w:r>
-          </w:p>
-        </w:tc>
-        <w:tc>
-          <w:tcPr>
-            <w:tcW w:type="dxa" w:w="1987"/>
-          </w:tcPr>
-          <w:p>
-            <w:pPr>
-              <w:jc w:val="left"/>
-            </w:pPr>
-            <w:r>
-              <w:rPr>
-                <w:rFonts w:ascii="TimeNewRoman" w:hAnsi="TimeNewRoman"/>
-                <w:sz w:val="30"/>
-              </w:rPr>
-              <w:t>7+68=</w:t>
-            </w:r>
-          </w:p>
-        </w:tc>
-        <w:tc>
-          <w:tcPr>
-            <w:tcW w:type="dxa" w:w="1987"/>
-          </w:tcPr>
-          <w:p>
-            <w:pPr>
-              <w:jc w:val="left"/>
-            </w:pPr>
-            <w:r>
-              <w:rPr>
-                <w:rFonts w:ascii="TimeNewRoman" w:hAnsi="TimeNewRoman"/>
-                <w:sz w:val="30"/>
-              </w:rPr>
-              <w:t>86-37=</w:t>
-            </w:r>
-          </w:p>
-        </w:tc>
-      </w:tr>
-      <w:tr>
-        <w:tc>
-          <w:tcPr>
-            <w:tcW w:type="dxa" w:w="1987"/>
-          </w:tcPr>
-          <w:p>
-            <w:pPr>
-              <w:jc w:val="left"/>
-            </w:pPr>
-            <w:r>
-              <w:rPr>
-                <w:rFonts w:ascii="TimeNewRoman" w:hAnsi="TimeNewRoman"/>
-                <w:sz w:val="30"/>
-              </w:rPr>
-              <w:t>1x2=</w:t>
-            </w:r>
-          </w:p>
-        </w:tc>
-        <w:tc>
-          <w:tcPr>
-            <w:tcW w:type="dxa" w:w="1987"/>
-          </w:tcPr>
-          <w:p>
-            <w:pPr>
-              <w:jc w:val="left"/>
-            </w:pPr>
-            <w:r>
-              <w:rPr>
-                <w:rFonts w:ascii="TimeNewRoman" w:hAnsi="TimeNewRoman"/>
-                <w:sz w:val="30"/>
-              </w:rPr>
-              <w:t>8x9=</w:t>
-            </w:r>
-          </w:p>
-        </w:tc>
-        <w:tc>
-          <w:tcPr>
-            <w:tcW w:type="dxa" w:w="1987"/>
-          </w:tcPr>
-          <w:p>
-            <w:pPr>
-              <w:jc w:val="left"/>
-            </w:pPr>
-            <w:r>
-              <w:rPr>
-                <w:rFonts w:ascii="TimeNewRoman" w:hAnsi="TimeNewRoman"/>
-                <w:sz w:val="30"/>
-              </w:rPr>
-              <w:t>19-6=</w:t>
-            </w:r>
-          </w:p>
-        </w:tc>
-        <w:tc>
-          <w:tcPr>
-            <w:tcW w:type="dxa" w:w="1987"/>
-          </w:tcPr>
-          <w:p>
-            <w:pPr>
-              <w:jc w:val="left"/>
-            </w:pPr>
-            <w:r>
-              <w:rPr>
-                <w:rFonts w:ascii="TimeNewRoman" w:hAnsi="TimeNewRoman"/>
-                <w:sz w:val="30"/>
-              </w:rPr>
-              <w:t>2x7+2=</w:t>
-            </w:r>
-          </w:p>
-        </w:tc>
-        <w:tc>
-          <w:tcPr>
-            <w:tcW w:type="dxa" w:w="1987"/>
-          </w:tcPr>
-          <w:p>
-            <w:pPr>
-              <w:jc w:val="left"/>
-            </w:pPr>
-            <w:r>
-              <w:rPr>
-                <w:rFonts w:ascii="TimeNewRoman" w:hAnsi="TimeNewRoman"/>
-                <w:sz w:val="30"/>
-              </w:rPr>
-              <w:t>1x6+62=</w:t>
-            </w:r>
-          </w:p>
-        </w:tc>
-      </w:tr>
-      <w:tr>
-        <w:tc>
-          <w:tcPr>
-            <w:tcW w:type="dxa" w:w="1987"/>
-          </w:tcPr>
-          <w:p>
-            <w:pPr>
-              <w:jc w:val="left"/>
-            </w:pPr>
-            <w:r>
-              <w:rPr>
-                <w:rFonts w:ascii="TimeNewRoman" w:hAnsi="TimeNewRoman"/>
-                <w:sz w:val="30"/>
-              </w:rPr>
-              <w:t>69+8-45=</w:t>
-            </w:r>
-          </w:p>
-        </w:tc>
-        <w:tc>
-          <w:tcPr>
-            <w:tcW w:type="dxa" w:w="1987"/>
-          </w:tcPr>
-          <w:p>
-            <w:pPr>
-              <w:jc w:val="left"/>
-            </w:pPr>
-            <w:r>
-              <w:rPr>
-                <w:rFonts w:ascii="TimeNewRoman" w:hAnsi="TimeNewRoman"/>
-                <w:sz w:val="30"/>
-              </w:rPr>
-              <w:t>3x4=</w:t>
-            </w:r>
-          </w:p>
-        </w:tc>
-        <w:tc>
-          <w:tcPr>
-            <w:tcW w:type="dxa" w:w="1987"/>
-          </w:tcPr>
-          <w:p>
-            <w:pPr>
-              <w:jc w:val="left"/>
-            </w:pPr>
-            <w:r>
-              <w:rPr>
-                <w:rFonts w:ascii="TimeNewRoman" w:hAnsi="TimeNewRoman"/>
-                <w:sz w:val="30"/>
-              </w:rPr>
-              <w:t>66-51=</w:t>
-            </w:r>
-          </w:p>
-        </w:tc>
-        <w:tc>
-          <w:tcPr>
-            <w:tcW w:type="dxa" w:w="1987"/>
-          </w:tcPr>
-          <w:p>
-            <w:pPr>
-              <w:jc w:val="left"/>
-            </w:pPr>
-            <w:r>
-              <w:rPr>
-                <w:rFonts w:ascii="TimeNewRoman" w:hAnsi="TimeNewRoman"/>
-                <w:sz w:val="30"/>
-              </w:rPr>
-              <w:t>49+50-90=</w:t>
-            </w:r>
-          </w:p>
-        </w:tc>
-        <w:tc>
-          <w:tcPr>
-            <w:tcW w:type="dxa" w:w="1987"/>
-          </w:tcPr>
-          <w:p>
-            <w:pPr>
-              <w:jc w:val="left"/>
-            </w:pPr>
-            <w:r>
-              <w:rPr>
-                <w:rFonts w:ascii="TimeNewRoman" w:hAnsi="TimeNewRoman"/>
-                <w:sz w:val="30"/>
-              </w:rPr>
-              <w:t>1x1+36=</w:t>
-            </w:r>
-          </w:p>
-        </w:tc>
-      </w:tr>
-      <w:tr>
-        <w:tc>
-          <w:tcPr>
-            <w:tcW w:type="dxa" w:w="1987"/>
-          </w:tcPr>
-          <w:p>
-            <w:pPr>
-              <w:jc w:val="left"/>
-            </w:pPr>
-            <w:r>
-              <w:rPr>
-                <w:rFonts w:ascii="TimeNewRoman" w:hAnsi="TimeNewRoman"/>
-                <w:sz w:val="30"/>
-              </w:rPr>
-              <w:t>1x2+41=</w:t>
-            </w:r>
-          </w:p>
-        </w:tc>
-        <w:tc>
-          <w:tcPr>
-            <w:tcW w:type="dxa" w:w="1987"/>
-          </w:tcPr>
-          <w:p>
-            <w:pPr>
-              <w:jc w:val="left"/>
-            </w:pPr>
-            <w:r>
-              <w:rPr>
-                <w:rFonts w:ascii="TimeNewRoman" w:hAnsi="TimeNewRoman"/>
-                <w:sz w:val="30"/>
-              </w:rPr>
-              <w:t>56-1=</w:t>
-            </w:r>
-          </w:p>
-        </w:tc>
-        <w:tc>
-          <w:tcPr>
-            <w:tcW w:type="dxa" w:w="1987"/>
-          </w:tcPr>
-          <w:p>
-            <w:pPr>
-              <w:jc w:val="left"/>
-            </w:pPr>
-            <w:r>
-              <w:rPr>
-                <w:rFonts w:ascii="TimeNewRoman" w:hAnsi="TimeNewRoman"/>
-                <w:sz w:val="30"/>
-              </w:rPr>
-              <w:t>9x2=</w:t>
-            </w:r>
-          </w:p>
-        </w:tc>
-        <w:tc>
-          <w:tcPr>
-            <w:tcW w:type="dxa" w:w="1987"/>
-          </w:tcPr>
-          <w:p>
-            <w:pPr>
-              <w:jc w:val="left"/>
-            </w:pPr>
-            <w:r>
-              <w:rPr>
-                <w:rFonts w:ascii="TimeNewRoman" w:hAnsi="TimeNewRoman"/>
-                <w:sz w:val="30"/>
-              </w:rPr>
-              <w:t>7x3=</w:t>
-            </w:r>
-          </w:p>
-        </w:tc>
-        <w:tc>
-          <w:tcPr>
-            <w:tcW w:type="dxa" w:w="1987"/>
-          </w:tcPr>
-          <w:p>
-            <w:pPr>
-              <w:jc w:val="left"/>
-            </w:pPr>
-            <w:r>
-              <w:rPr>
-                <w:rFonts w:ascii="TimeNewRoman" w:hAnsi="TimeNewRoman"/>
-                <w:sz w:val="30"/>
-              </w:rPr>
-              <w:t>7x4=</w:t>
+              <w:t>97-11=</w:t>
             </w:r>
           </w:p>
         </w:tc>
@@ -1536,7 +1623,7 @@
                 <w:rFonts w:ascii="TimeNewRoman" w:hAnsi="TimeNewRoman"/>
                 <w:sz w:val="30"/>
               </w:rPr>
-              <w:t>21-7=</w:t>
+              <w:t>24÷3=</w:t>
             </w:r>
           </w:p>
         </w:tc>
@@ -1553,7 +1640,7 @@
                 <w:rFonts w:ascii="TimeNewRoman" w:hAnsi="TimeNewRoman"/>
                 <w:sz w:val="30"/>
               </w:rPr>
-              <w:t>3x3=</w:t>
+              <w:t>6x9=</w:t>
             </w:r>
           </w:p>
         </w:tc>
@@ -1570,7 +1657,7 @@
                 <w:rFonts w:ascii="TimeNewRoman" w:hAnsi="TimeNewRoman"/>
                 <w:sz w:val="30"/>
               </w:rPr>
-              <w:t>94+37-37=</w:t>
+              <w:t>53+47+18=</w:t>
             </w:r>
           </w:p>
         </w:tc>
@@ -1587,7 +1674,7 @@
                 <w:rFonts w:ascii="TimeNewRoman" w:hAnsi="TimeNewRoman"/>
                 <w:sz w:val="30"/>
               </w:rPr>
-              <w:t>2x7=</w:t>
+              <w:t>46+69+18=</w:t>
             </w:r>
           </w:p>
         </w:tc>
@@ -1606,7 +1693,7 @@
                 <w:rFonts w:ascii="TimeNewRoman" w:hAnsi="TimeNewRoman"/>
                 <w:sz w:val="30"/>
               </w:rPr>
-              <w:t>3x1=</w:t>
+              <w:t>86-78=</w:t>
             </w:r>
           </w:p>
         </w:tc>
@@ -1623,7 +1710,7 @@
                 <w:rFonts w:ascii="TimeNewRoman" w:hAnsi="TimeNewRoman"/>
                 <w:sz w:val="30"/>
               </w:rPr>
-              <w:t>60-54=</w:t>
+              <w:t>9×4-17=</w:t>
             </w:r>
           </w:p>
         </w:tc>
@@ -1640,7 +1727,7 @@
                 <w:rFonts w:ascii="TimeNewRoman" w:hAnsi="TimeNewRoman"/>
                 <w:sz w:val="30"/>
               </w:rPr>
-              <w:t>3x3-4=</w:t>
+              <w:t>6×8+80=</w:t>
             </w:r>
           </w:p>
         </w:tc>
@@ -1657,7 +1744,7 @@
                 <w:rFonts w:ascii="TimeNewRoman" w:hAnsi="TimeNewRoman"/>
                 <w:sz w:val="30"/>
               </w:rPr>
-              <w:t>81+92-49=</w:t>
+              <w:t>16÷4=</w:t>
             </w:r>
           </w:p>
         </w:tc>
@@ -1674,94 +1761,7 @@
                 <w:rFonts w:ascii="TimeNewRoman" w:hAnsi="TimeNewRoman"/>
                 <w:sz w:val="30"/>
               </w:rPr>
-              <w:t>9x4-11=</w:t>
-            </w:r>
-          </w:p>
-        </w:tc>
-      </w:tr>
-      <w:tr>
-        <w:tc>
-          <w:tcPr>
-            <w:tcW w:type="dxa" w:w="1987"/>
-          </w:tcPr>
-          <w:p>
-            <w:pPr>
-              <w:jc w:val="left"/>
-            </w:pPr>
-            <w:r>
-              <w:rPr>
-                <w:rFonts w:ascii="TimeNewRoman" w:hAnsi="TimeNewRoman"/>
-                <w:sz w:val="30"/>
-              </w:rPr>
-              <w:t>94+25-79=</w:t>
-            </w:r>
-          </w:p>
-        </w:tc>
-        <w:tc>
-          <w:tcPr>
-            <w:tcW w:type="dxa" w:w="1987"/>
-          </w:tcPr>
-          <w:p>
-            <w:pPr>
-              <w:jc w:val="left"/>
-            </w:pPr>
-            <w:r>
-              <w:rPr>
-                <w:rFonts w:ascii="TimeNewRoman" w:hAnsi="TimeNewRoman"/>
-                <w:sz w:val="30"/>
-              </w:rPr>
-              <w:t>13+68-19=</w:t>
-            </w:r>
-          </w:p>
-        </w:tc>
-        <w:tc>
-          <w:tcPr>
-            <w:tcW w:type="dxa" w:w="1987"/>
-          </w:tcPr>
-          <w:p>
-            <w:pPr>
-              <w:jc w:val="left"/>
-            </w:pPr>
-            <w:r>
-              <w:rPr>
-                <w:rFonts w:ascii="TimeNewRoman" w:hAnsi="TimeNewRoman"/>
-                <w:sz w:val="30"/>
-              </w:rPr>
-              <w:t>5x7=</w:t>
-            </w:r>
-          </w:p>
-        </w:tc>
-        <w:tc>
-          <w:tcPr>
-            <w:tcW w:type="dxa" w:w="1987"/>
-          </w:tcPr>
-          <w:p>
-            <w:pPr>
-              <w:jc w:val="left"/>
-            </w:pPr>
-            <w:r>
-              <w:rPr>
-                <w:rFonts w:ascii="TimeNewRoman" w:hAnsi="TimeNewRoman"/>
-                <w:sz w:val="30"/>
-              </w:rPr>
-              <w:t>85+11=</w:t>
-            </w:r>
-          </w:p>
-        </w:tc>
-        <w:tc>
-          <w:tcPr>
-            <w:tcW w:type="dxa" w:w="1987"/>
-          </w:tcPr>
-          <w:p>
-            <w:pPr>
-              <w:jc w:val="left"/>
-            </w:pPr>
-            <w:r>
-              <w:rPr>
-                <w:rFonts w:ascii="TimeNewRoman" w:hAnsi="TimeNewRoman"/>
-                <w:sz w:val="30"/>
-              </w:rPr>
-              <w:t>9x1+41=</w:t>
+              <w:t>5×2=</w:t>
             </w:r>
           </w:p>
         </w:tc>

</xml_diff>

<commit_message>
Update master to output generated at f17499f
</commit_message>
<xml_diff>
--- a/mixed.docx
+++ b/mixed.docx
@@ -40,406 +40,7 @@
                 <w:rFonts w:ascii="TimeNewRoman" w:hAnsi="TimeNewRoman"/>
                 <w:sz w:val="30"/>
               </w:rPr>
-              <w:t>8x7=</w:t>
-            </w:r>
-          </w:p>
-        </w:tc>
-        <w:tc>
-          <w:tcPr>
-            <w:tcW w:type="dxa" w:w="1987"/>
-          </w:tcPr>
-          <w:p>
-            <w:pPr>
-              <w:jc w:val="left"/>
-            </w:pPr>
-            <w:r>
-              <w:rPr>
-                <w:rFonts w:ascii="TimeNewRoman" w:hAnsi="TimeNewRoman"/>
-                <w:sz w:val="30"/>
-              </w:rPr>
-              <w:t>81-65=</w:t>
-            </w:r>
-          </w:p>
-        </w:tc>
-        <w:tc>
-          <w:tcPr>
-            <w:tcW w:type="dxa" w:w="1987"/>
-          </w:tcPr>
-          <w:p>
-            <w:pPr>
-              <w:jc w:val="left"/>
-            </w:pPr>
-            <w:r>
-              <w:rPr>
-                <w:rFonts w:ascii="TimeNewRoman" w:hAnsi="TimeNewRoman"/>
-                <w:sz w:val="30"/>
-              </w:rPr>
-              <w:t>56÷7=</w:t>
-            </w:r>
-          </w:p>
-        </w:tc>
-        <w:tc>
-          <w:tcPr>
-            <w:tcW w:type="dxa" w:w="1987"/>
-          </w:tcPr>
-          <w:p>
-            <w:pPr>
-              <w:jc w:val="left"/>
-            </w:pPr>
-            <w:r>
-              <w:rPr>
-                <w:rFonts w:ascii="TimeNewRoman" w:hAnsi="TimeNewRoman"/>
-                <w:sz w:val="30"/>
-              </w:rPr>
-              <w:t>4x3=</w:t>
-            </w:r>
-          </w:p>
-        </w:tc>
-        <w:tc>
-          <w:tcPr>
-            <w:tcW w:type="dxa" w:w="1987"/>
-          </w:tcPr>
-          <w:p>
-            <w:pPr>
-              <w:jc w:val="left"/>
-            </w:pPr>
-            <w:r>
-              <w:rPr>
-                <w:rFonts w:ascii="TimeNewRoman" w:hAnsi="TimeNewRoman"/>
-                <w:sz w:val="30"/>
-              </w:rPr>
-              <w:t>32-7=</w:t>
-            </w:r>
-          </w:p>
-        </w:tc>
-      </w:tr>
-      <w:tr>
-        <w:tc>
-          <w:tcPr>
-            <w:tcW w:type="dxa" w:w="1987"/>
-          </w:tcPr>
-          <w:p>
-            <w:pPr>
-              <w:jc w:val="left"/>
-            </w:pPr>
-            <w:r>
-              <w:rPr>
-                <w:rFonts w:ascii="TimeNewRoman" w:hAnsi="TimeNewRoman"/>
-                <w:sz w:val="30"/>
-              </w:rPr>
-              <w:t>9x6=</w:t>
-            </w:r>
-          </w:p>
-        </w:tc>
-        <w:tc>
-          <w:tcPr>
-            <w:tcW w:type="dxa" w:w="1987"/>
-          </w:tcPr>
-          <w:p>
-            <w:pPr>
-              <w:jc w:val="left"/>
-            </w:pPr>
-            <w:r>
-              <w:rPr>
-                <w:rFonts w:ascii="TimeNewRoman" w:hAnsi="TimeNewRoman"/>
-                <w:sz w:val="30"/>
-              </w:rPr>
-              <w:t>67+77+46=</w:t>
-            </w:r>
-          </w:p>
-        </w:tc>
-        <w:tc>
-          <w:tcPr>
-            <w:tcW w:type="dxa" w:w="1987"/>
-          </w:tcPr>
-          <w:p>
-            <w:pPr>
-              <w:jc w:val="left"/>
-            </w:pPr>
-            <w:r>
-              <w:rPr>
-                <w:rFonts w:ascii="TimeNewRoman" w:hAnsi="TimeNewRoman"/>
-                <w:sz w:val="30"/>
-              </w:rPr>
-              <w:t>5×8+58=</w:t>
-            </w:r>
-          </w:p>
-        </w:tc>
-        <w:tc>
-          <w:tcPr>
-            <w:tcW w:type="dxa" w:w="1987"/>
-          </w:tcPr>
-          <w:p>
-            <w:pPr>
-              <w:jc w:val="left"/>
-            </w:pPr>
-            <w:r>
-              <w:rPr>
-                <w:rFonts w:ascii="TimeNewRoman" w:hAnsi="TimeNewRoman"/>
-                <w:sz w:val="30"/>
-              </w:rPr>
-              <w:t>6÷2=</w:t>
-            </w:r>
-          </w:p>
-        </w:tc>
-        <w:tc>
-          <w:tcPr>
-            <w:tcW w:type="dxa" w:w="1987"/>
-          </w:tcPr>
-          <w:p>
-            <w:pPr>
-              <w:jc w:val="left"/>
-            </w:pPr>
-            <w:r>
-              <w:rPr>
-                <w:rFonts w:ascii="TimeNewRoman" w:hAnsi="TimeNewRoman"/>
-                <w:sz w:val="30"/>
-              </w:rPr>
-              <w:t>9x8=</w:t>
-            </w:r>
-          </w:p>
-        </w:tc>
-      </w:tr>
-      <w:tr>
-        <w:tc>
-          <w:tcPr>
-            <w:tcW w:type="dxa" w:w="1987"/>
-          </w:tcPr>
-          <w:p>
-            <w:pPr>
-              <w:jc w:val="left"/>
-            </w:pPr>
-            <w:r>
-              <w:rPr>
-                <w:rFonts w:ascii="TimeNewRoman" w:hAnsi="TimeNewRoman"/>
-                <w:sz w:val="30"/>
-              </w:rPr>
-              <w:t>58+40=</w:t>
-            </w:r>
-          </w:p>
-        </w:tc>
-        <w:tc>
-          <w:tcPr>
-            <w:tcW w:type="dxa" w:w="1987"/>
-          </w:tcPr>
-          <w:p>
-            <w:pPr>
-              <w:jc w:val="left"/>
-            </w:pPr>
-            <w:r>
-              <w:rPr>
-                <w:rFonts w:ascii="TimeNewRoman" w:hAnsi="TimeNewRoman"/>
-                <w:sz w:val="30"/>
-              </w:rPr>
-              <w:t>6x5=</w:t>
-            </w:r>
-          </w:p>
-        </w:tc>
-        <w:tc>
-          <w:tcPr>
-            <w:tcW w:type="dxa" w:w="1987"/>
-          </w:tcPr>
-          <w:p>
-            <w:pPr>
-              <w:jc w:val="left"/>
-            </w:pPr>
-            <w:r>
-              <w:rPr>
-                <w:rFonts w:ascii="TimeNewRoman" w:hAnsi="TimeNewRoman"/>
-                <w:sz w:val="30"/>
-              </w:rPr>
-              <w:t>10+37+46=</w:t>
-            </w:r>
-          </w:p>
-        </w:tc>
-        <w:tc>
-          <w:tcPr>
-            <w:tcW w:type="dxa" w:w="1987"/>
-          </w:tcPr>
-          <w:p>
-            <w:pPr>
-              <w:jc w:val="left"/>
-            </w:pPr>
-            <w:r>
-              <w:rPr>
-                <w:rFonts w:ascii="TimeNewRoman" w:hAnsi="TimeNewRoman"/>
-                <w:sz w:val="30"/>
-              </w:rPr>
-              <w:t>9÷1=</w:t>
-            </w:r>
-          </w:p>
-        </w:tc>
-        <w:tc>
-          <w:tcPr>
-            <w:tcW w:type="dxa" w:w="1987"/>
-          </w:tcPr>
-          <w:p>
-            <w:pPr>
-              <w:jc w:val="left"/>
-            </w:pPr>
-            <w:r>
-              <w:rPr>
-                <w:rFonts w:ascii="TimeNewRoman" w:hAnsi="TimeNewRoman"/>
-                <w:sz w:val="30"/>
-              </w:rPr>
-              <w:t>4x5=</w:t>
-            </w:r>
-          </w:p>
-        </w:tc>
-      </w:tr>
-      <w:tr>
-        <w:tc>
-          <w:tcPr>
-            <w:tcW w:type="dxa" w:w="1987"/>
-          </w:tcPr>
-          <w:p>
-            <w:pPr>
-              <w:jc w:val="left"/>
-            </w:pPr>
-            <w:r>
-              <w:rPr>
-                <w:rFonts w:ascii="TimeNewRoman" w:hAnsi="TimeNewRoman"/>
-                <w:sz w:val="30"/>
-              </w:rPr>
-              <w:t>63+3=</w:t>
-            </w:r>
-          </w:p>
-        </w:tc>
-        <w:tc>
-          <w:tcPr>
-            <w:tcW w:type="dxa" w:w="1987"/>
-          </w:tcPr>
-          <w:p>
-            <w:pPr>
-              <w:jc w:val="left"/>
-            </w:pPr>
-            <w:r>
-              <w:rPr>
-                <w:rFonts w:ascii="TimeNewRoman" w:hAnsi="TimeNewRoman"/>
-                <w:sz w:val="30"/>
-              </w:rPr>
-              <w:t>3x6=</w:t>
-            </w:r>
-          </w:p>
-        </w:tc>
-        <w:tc>
-          <w:tcPr>
-            <w:tcW w:type="dxa" w:w="1987"/>
-          </w:tcPr>
-          <w:p>
-            <w:pPr>
-              <w:jc w:val="left"/>
-            </w:pPr>
-            <w:r>
-              <w:rPr>
-                <w:rFonts w:ascii="TimeNewRoman" w:hAnsi="TimeNewRoman"/>
-                <w:sz w:val="30"/>
-              </w:rPr>
-              <w:t>4x6=</w:t>
-            </w:r>
-          </w:p>
-        </w:tc>
-        <w:tc>
-          <w:tcPr>
-            <w:tcW w:type="dxa" w:w="1987"/>
-          </w:tcPr>
-          <w:p>
-            <w:pPr>
-              <w:jc w:val="left"/>
-            </w:pPr>
-            <w:r>
-              <w:rPr>
-                <w:rFonts w:ascii="TimeNewRoman" w:hAnsi="TimeNewRoman"/>
-                <w:sz w:val="30"/>
-              </w:rPr>
-              <w:t>6x8=</w:t>
-            </w:r>
-          </w:p>
-        </w:tc>
-        <w:tc>
-          <w:tcPr>
-            <w:tcW w:type="dxa" w:w="1987"/>
-          </w:tcPr>
-          <w:p>
-            <w:pPr>
-              <w:jc w:val="left"/>
-            </w:pPr>
-            <w:r>
-              <w:rPr>
-                <w:rFonts w:ascii="TimeNewRoman" w:hAnsi="TimeNewRoman"/>
-                <w:sz w:val="30"/>
-              </w:rPr>
-              <w:t>8+87=</w:t>
-            </w:r>
-          </w:p>
-        </w:tc>
-      </w:tr>
-      <w:tr>
-        <w:tc>
-          <w:tcPr>
-            <w:tcW w:type="dxa" w:w="1987"/>
-          </w:tcPr>
-          <w:p>
-            <w:pPr>
-              <w:jc w:val="left"/>
-            </w:pPr>
-            <w:r>
-              <w:rPr>
-                <w:rFonts w:ascii="TimeNewRoman" w:hAnsi="TimeNewRoman"/>
-                <w:sz w:val="30"/>
-              </w:rPr>
-              <w:t>53+97+21=</w:t>
-            </w:r>
-          </w:p>
-        </w:tc>
-        <w:tc>
-          <w:tcPr>
-            <w:tcW w:type="dxa" w:w="1987"/>
-          </w:tcPr>
-          <w:p>
-            <w:pPr>
-              <w:jc w:val="left"/>
-            </w:pPr>
-            <w:r>
-              <w:rPr>
-                <w:rFonts w:ascii="TimeNewRoman" w:hAnsi="TimeNewRoman"/>
-                <w:sz w:val="30"/>
-              </w:rPr>
-              <w:t>4×8+14=</w:t>
-            </w:r>
-          </w:p>
-        </w:tc>
-        <w:tc>
-          <w:tcPr>
-            <w:tcW w:type="dxa" w:w="1987"/>
-          </w:tcPr>
-          <w:p>
-            <w:pPr>
-              <w:jc w:val="left"/>
-            </w:pPr>
-            <w:r>
-              <w:rPr>
-                <w:rFonts w:ascii="TimeNewRoman" w:hAnsi="TimeNewRoman"/>
-                <w:sz w:val="30"/>
-              </w:rPr>
-              <w:t>6x7=</w:t>
-            </w:r>
-          </w:p>
-        </w:tc>
-        <w:tc>
-          <w:tcPr>
-            <w:tcW w:type="dxa" w:w="1987"/>
-          </w:tcPr>
-          <w:p>
-            <w:pPr>
-              <w:jc w:val="left"/>
-            </w:pPr>
-            <w:r>
-              <w:rPr>
-                <w:rFonts w:ascii="TimeNewRoman" w:hAnsi="TimeNewRoman"/>
-                <w:sz w:val="30"/>
-              </w:rPr>
-              <w:t>43-27=</w:t>
+              <w:t>30÷6=</w:t>
             </w:r>
           </w:p>
         </w:tc>
@@ -460,8 +61,6 @@
             </w:r>
           </w:p>
         </w:tc>
-      </w:tr>
-      <w:tr>
         <w:tc>
           <w:tcPr>
             <w:tcW w:type="dxa" w:w="1987"/>
@@ -475,7 +74,7 @@
                 <w:rFonts w:ascii="TimeNewRoman" w:hAnsi="TimeNewRoman"/>
                 <w:sz w:val="30"/>
               </w:rPr>
-              <w:t>2x6=</w:t>
+              <w:t>12÷3=</w:t>
             </w:r>
           </w:p>
         </w:tc>
@@ -492,7 +91,7 @@
                 <w:rFonts w:ascii="TimeNewRoman" w:hAnsi="TimeNewRoman"/>
                 <w:sz w:val="30"/>
               </w:rPr>
-              <w:t>11+35=</w:t>
+              <w:t>27+50=</w:t>
             </w:r>
           </w:p>
         </w:tc>
@@ -509,41 +108,7 @@
                 <w:rFonts w:ascii="TimeNewRoman" w:hAnsi="TimeNewRoman"/>
                 <w:sz w:val="30"/>
               </w:rPr>
-              <w:t>3×5+77=</w:t>
-            </w:r>
-          </w:p>
-        </w:tc>
-        <w:tc>
-          <w:tcPr>
-            <w:tcW w:type="dxa" w:w="1987"/>
-          </w:tcPr>
-          <w:p>
-            <w:pPr>
-              <w:jc w:val="left"/>
-            </w:pPr>
-            <w:r>
-              <w:rPr>
-                <w:rFonts w:ascii="TimeNewRoman" w:hAnsi="TimeNewRoman"/>
-                <w:sz w:val="30"/>
-              </w:rPr>
-              <w:t>38+43-79=</w:t>
-            </w:r>
-          </w:p>
-        </w:tc>
-        <w:tc>
-          <w:tcPr>
-            <w:tcW w:type="dxa" w:w="1987"/>
-          </w:tcPr>
-          <w:p>
-            <w:pPr>
-              <w:jc w:val="left"/>
-            </w:pPr>
-            <w:r>
-              <w:rPr>
-                <w:rFonts w:ascii="TimeNewRoman" w:hAnsi="TimeNewRoman"/>
-                <w:sz w:val="30"/>
-              </w:rPr>
-              <w:t>28+37+17=</w:t>
+              <w:t>18÷2=</w:t>
             </w:r>
           </w:p>
         </w:tc>
@@ -562,7 +127,7 @@
                 <w:rFonts w:ascii="TimeNewRoman" w:hAnsi="TimeNewRoman"/>
                 <w:sz w:val="30"/>
               </w:rPr>
-              <w:t>2x4=</w:t>
+              <w:t>9×7+84=</w:t>
             </w:r>
           </w:p>
         </w:tc>
@@ -579,7 +144,7 @@
                 <w:rFonts w:ascii="TimeNewRoman" w:hAnsi="TimeNewRoman"/>
                 <w:sz w:val="30"/>
               </w:rPr>
-              <w:t>1×5-1=</w:t>
+              <w:t>31+57+91=</w:t>
             </w:r>
           </w:p>
         </w:tc>
@@ -596,7 +161,7 @@
                 <w:rFonts w:ascii="TimeNewRoman" w:hAnsi="TimeNewRoman"/>
                 <w:sz w:val="30"/>
               </w:rPr>
-              <w:t>4x9=</w:t>
+              <w:t>51+12-16=</w:t>
             </w:r>
           </w:p>
         </w:tc>
@@ -613,7 +178,7 @@
                 <w:rFonts w:ascii="TimeNewRoman" w:hAnsi="TimeNewRoman"/>
                 <w:sz w:val="30"/>
               </w:rPr>
-              <w:t>29-15=</w:t>
+              <w:t>12÷4=</w:t>
             </w:r>
           </w:p>
         </w:tc>
@@ -630,7 +195,7 @@
                 <w:rFonts w:ascii="TimeNewRoman" w:hAnsi="TimeNewRoman"/>
                 <w:sz w:val="30"/>
               </w:rPr>
-              <w:t>85-22=</w:t>
+              <w:t>75-31=</w:t>
             </w:r>
           </w:p>
         </w:tc>
@@ -649,7 +214,7 @@
                 <w:rFonts w:ascii="TimeNewRoman" w:hAnsi="TimeNewRoman"/>
                 <w:sz w:val="30"/>
               </w:rPr>
-              <w:t>63÷7=</w:t>
+              <w:t>80-6=</w:t>
             </w:r>
           </w:p>
         </w:tc>
@@ -666,7 +231,7 @@
                 <w:rFonts w:ascii="TimeNewRoman" w:hAnsi="TimeNewRoman"/>
                 <w:sz w:val="30"/>
               </w:rPr>
-              <w:t>4+36=</w:t>
+              <w:t>74+20=</w:t>
             </w:r>
           </w:p>
         </w:tc>
@@ -683,7 +248,7 @@
                 <w:rFonts w:ascii="TimeNewRoman" w:hAnsi="TimeNewRoman"/>
                 <w:sz w:val="30"/>
               </w:rPr>
-              <w:t>38+76+37=</w:t>
+              <w:t>9+60=</w:t>
             </w:r>
           </w:p>
         </w:tc>
@@ -700,7 +265,7 @@
                 <w:rFonts w:ascii="TimeNewRoman" w:hAnsi="TimeNewRoman"/>
                 <w:sz w:val="30"/>
               </w:rPr>
-              <w:t>99+32-79=</w:t>
+              <w:t>4×2-5=</w:t>
             </w:r>
           </w:p>
         </w:tc>
@@ -717,12 +282,498 @@
                 <w:rFonts w:ascii="TimeNewRoman" w:hAnsi="TimeNewRoman"/>
                 <w:sz w:val="30"/>
               </w:rPr>
-              <w:t>7×9-36=</w:t>
+              <w:t>7×5=</w:t>
             </w:r>
           </w:p>
         </w:tc>
       </w:tr>
       <w:tr>
+        <w:tc>
+          <w:tcPr>
+            <w:tcW w:type="dxa" w:w="1987"/>
+          </w:tcPr>
+          <w:p>
+            <w:pPr>
+              <w:jc w:val="left"/>
+            </w:pPr>
+            <w:r>
+              <w:rPr>
+                <w:rFonts w:ascii="TimeNewRoman" w:hAnsi="TimeNewRoman"/>
+                <w:sz w:val="30"/>
+              </w:rPr>
+              <w:t>28÷4=</w:t>
+            </w:r>
+          </w:p>
+        </w:tc>
+        <w:tc>
+          <w:tcPr>
+            <w:tcW w:type="dxa" w:w="1987"/>
+          </w:tcPr>
+          <w:p>
+            <w:pPr>
+              <w:jc w:val="left"/>
+            </w:pPr>
+            <w:r>
+              <w:rPr>
+                <w:rFonts w:ascii="TimeNewRoman" w:hAnsi="TimeNewRoman"/>
+                <w:sz w:val="30"/>
+              </w:rPr>
+              <w:t>10÷2=</w:t>
+            </w:r>
+          </w:p>
+        </w:tc>
+        <w:tc>
+          <w:tcPr>
+            <w:tcW w:type="dxa" w:w="1987"/>
+          </w:tcPr>
+          <w:p>
+            <w:pPr>
+              <w:jc w:val="left"/>
+            </w:pPr>
+            <w:r>
+              <w:rPr>
+                <w:rFonts w:ascii="TimeNewRoman" w:hAnsi="TimeNewRoman"/>
+                <w:sz w:val="30"/>
+              </w:rPr>
+              <w:t>1×5=</w:t>
+            </w:r>
+          </w:p>
+        </w:tc>
+        <w:tc>
+          <w:tcPr>
+            <w:tcW w:type="dxa" w:w="1987"/>
+          </w:tcPr>
+          <w:p>
+            <w:pPr>
+              <w:jc w:val="left"/>
+            </w:pPr>
+            <w:r>
+              <w:rPr>
+                <w:rFonts w:ascii="TimeNewRoman" w:hAnsi="TimeNewRoman"/>
+                <w:sz w:val="30"/>
+              </w:rPr>
+              <w:t>75-24=</w:t>
+            </w:r>
+          </w:p>
+        </w:tc>
+        <w:tc>
+          <w:tcPr>
+            <w:tcW w:type="dxa" w:w="1987"/>
+          </w:tcPr>
+          <w:p>
+            <w:pPr>
+              <w:jc w:val="left"/>
+            </w:pPr>
+            <w:r>
+              <w:rPr>
+                <w:rFonts w:ascii="TimeNewRoman" w:hAnsi="TimeNewRoman"/>
+                <w:sz w:val="30"/>
+              </w:rPr>
+              <w:t>5×6=</w:t>
+            </w:r>
+          </w:p>
+        </w:tc>
+      </w:tr>
+      <w:tr>
+        <w:tc>
+          <w:tcPr>
+            <w:tcW w:type="dxa" w:w="1987"/>
+          </w:tcPr>
+          <w:p>
+            <w:pPr>
+              <w:jc w:val="left"/>
+            </w:pPr>
+            <w:r>
+              <w:rPr>
+                <w:rFonts w:ascii="TimeNewRoman" w:hAnsi="TimeNewRoman"/>
+                <w:sz w:val="30"/>
+              </w:rPr>
+              <w:t>9×2=</w:t>
+            </w:r>
+          </w:p>
+        </w:tc>
+        <w:tc>
+          <w:tcPr>
+            <w:tcW w:type="dxa" w:w="1987"/>
+          </w:tcPr>
+          <w:p>
+            <w:pPr>
+              <w:jc w:val="left"/>
+            </w:pPr>
+            <w:r>
+              <w:rPr>
+                <w:rFonts w:ascii="TimeNewRoman" w:hAnsi="TimeNewRoman"/>
+                <w:sz w:val="30"/>
+              </w:rPr>
+              <w:t>19+21-16=</w:t>
+            </w:r>
+          </w:p>
+        </w:tc>
+        <w:tc>
+          <w:tcPr>
+            <w:tcW w:type="dxa" w:w="1987"/>
+          </w:tcPr>
+          <w:p>
+            <w:pPr>
+              <w:jc w:val="left"/>
+            </w:pPr>
+            <w:r>
+              <w:rPr>
+                <w:rFonts w:ascii="TimeNewRoman" w:hAnsi="TimeNewRoman"/>
+                <w:sz w:val="30"/>
+              </w:rPr>
+              <w:t>89-78=</w:t>
+            </w:r>
+          </w:p>
+        </w:tc>
+        <w:tc>
+          <w:tcPr>
+            <w:tcW w:type="dxa" w:w="1987"/>
+          </w:tcPr>
+          <w:p>
+            <w:pPr>
+              <w:jc w:val="left"/>
+            </w:pPr>
+            <w:r>
+              <w:rPr>
+                <w:rFonts w:ascii="TimeNewRoman" w:hAnsi="TimeNewRoman"/>
+                <w:sz w:val="30"/>
+              </w:rPr>
+              <w:t>35+10+29=</w:t>
+            </w:r>
+          </w:p>
+        </w:tc>
+        <w:tc>
+          <w:tcPr>
+            <w:tcW w:type="dxa" w:w="1987"/>
+          </w:tcPr>
+          <w:p>
+            <w:pPr>
+              <w:jc w:val="left"/>
+            </w:pPr>
+            <w:r>
+              <w:rPr>
+                <w:rFonts w:ascii="TimeNewRoman" w:hAnsi="TimeNewRoman"/>
+                <w:sz w:val="30"/>
+              </w:rPr>
+              <w:t>45+13-17=</w:t>
+            </w:r>
+          </w:p>
+        </w:tc>
+      </w:tr>
+      <w:tr>
+        <w:tc>
+          <w:tcPr>
+            <w:tcW w:type="dxa" w:w="1987"/>
+          </w:tcPr>
+          <w:p>
+            <w:pPr>
+              <w:jc w:val="left"/>
+            </w:pPr>
+            <w:r>
+              <w:rPr>
+                <w:rFonts w:ascii="TimeNewRoman" w:hAnsi="TimeNewRoman"/>
+                <w:sz w:val="30"/>
+              </w:rPr>
+              <w:t>2×5-3=</w:t>
+            </w:r>
+          </w:p>
+        </w:tc>
+        <w:tc>
+          <w:tcPr>
+            <w:tcW w:type="dxa" w:w="1987"/>
+          </w:tcPr>
+          <w:p>
+            <w:pPr>
+              <w:jc w:val="left"/>
+            </w:pPr>
+            <w:r>
+              <w:rPr>
+                <w:rFonts w:ascii="TimeNewRoman" w:hAnsi="TimeNewRoman"/>
+                <w:sz w:val="30"/>
+              </w:rPr>
+              <w:t>72-15=</w:t>
+            </w:r>
+          </w:p>
+        </w:tc>
+        <w:tc>
+          <w:tcPr>
+            <w:tcW w:type="dxa" w:w="1987"/>
+          </w:tcPr>
+          <w:p>
+            <w:pPr>
+              <w:jc w:val="left"/>
+            </w:pPr>
+            <w:r>
+              <w:rPr>
+                <w:rFonts w:ascii="TimeNewRoman" w:hAnsi="TimeNewRoman"/>
+                <w:sz w:val="30"/>
+              </w:rPr>
+              <w:t>79-68=</w:t>
+            </w:r>
+          </w:p>
+        </w:tc>
+        <w:tc>
+          <w:tcPr>
+            <w:tcW w:type="dxa" w:w="1987"/>
+          </w:tcPr>
+          <w:p>
+            <w:pPr>
+              <w:jc w:val="left"/>
+            </w:pPr>
+            <w:r>
+              <w:rPr>
+                <w:rFonts w:ascii="TimeNewRoman" w:hAnsi="TimeNewRoman"/>
+                <w:sz w:val="30"/>
+              </w:rPr>
+              <w:t>1×6-5=</w:t>
+            </w:r>
+          </w:p>
+        </w:tc>
+        <w:tc>
+          <w:tcPr>
+            <w:tcW w:type="dxa" w:w="1987"/>
+          </w:tcPr>
+          <w:p>
+            <w:pPr>
+              <w:jc w:val="left"/>
+            </w:pPr>
+            <w:r>
+              <w:rPr>
+                <w:rFonts w:ascii="TimeNewRoman" w:hAnsi="TimeNewRoman"/>
+                <w:sz w:val="30"/>
+              </w:rPr>
+              <w:t>9×1+89=</w:t>
+            </w:r>
+          </w:p>
+        </w:tc>
+      </w:tr>
+      <w:tr>
+        <w:tc>
+          <w:tcPr>
+            <w:tcW w:type="dxa" w:w="1987"/>
+          </w:tcPr>
+          <w:p>
+            <w:pPr>
+              <w:jc w:val="left"/>
+            </w:pPr>
+            <w:r>
+              <w:rPr>
+                <w:rFonts w:ascii="TimeNewRoman" w:hAnsi="TimeNewRoman"/>
+                <w:sz w:val="30"/>
+              </w:rPr>
+              <w:t>59+36+30=</w:t>
+            </w:r>
+          </w:p>
+        </w:tc>
+        <w:tc>
+          <w:tcPr>
+            <w:tcW w:type="dxa" w:w="1987"/>
+          </w:tcPr>
+          <w:p>
+            <w:pPr>
+              <w:jc w:val="left"/>
+            </w:pPr>
+            <w:r>
+              <w:rPr>
+                <w:rFonts w:ascii="TimeNewRoman" w:hAnsi="TimeNewRoman"/>
+                <w:sz w:val="30"/>
+              </w:rPr>
+              <w:t>29+6=</w:t>
+            </w:r>
+          </w:p>
+        </w:tc>
+        <w:tc>
+          <w:tcPr>
+            <w:tcW w:type="dxa" w:w="1987"/>
+          </w:tcPr>
+          <w:p>
+            <w:pPr>
+              <w:jc w:val="left"/>
+            </w:pPr>
+            <w:r>
+              <w:rPr>
+                <w:rFonts w:ascii="TimeNewRoman" w:hAnsi="TimeNewRoman"/>
+                <w:sz w:val="30"/>
+              </w:rPr>
+              <w:t>77+13=</w:t>
+            </w:r>
+          </w:p>
+        </w:tc>
+        <w:tc>
+          <w:tcPr>
+            <w:tcW w:type="dxa" w:w="1987"/>
+          </w:tcPr>
+          <w:p>
+            <w:pPr>
+              <w:jc w:val="left"/>
+            </w:pPr>
+            <w:r>
+              <w:rPr>
+                <w:rFonts w:ascii="TimeNewRoman" w:hAnsi="TimeNewRoman"/>
+                <w:sz w:val="30"/>
+              </w:rPr>
+              <w:t>13+89+98=</w:t>
+            </w:r>
+          </w:p>
+        </w:tc>
+        <w:tc>
+          <w:tcPr>
+            <w:tcW w:type="dxa" w:w="1987"/>
+          </w:tcPr>
+          <w:p>
+            <w:pPr>
+              <w:jc w:val="left"/>
+            </w:pPr>
+            <w:r>
+              <w:rPr>
+                <w:rFonts w:ascii="TimeNewRoman" w:hAnsi="TimeNewRoman"/>
+                <w:sz w:val="30"/>
+              </w:rPr>
+              <w:t>84-82=</w:t>
+            </w:r>
+          </w:p>
+        </w:tc>
+      </w:tr>
+      <w:tr>
+        <w:tc>
+          <w:tcPr>
+            <w:tcW w:type="dxa" w:w="1987"/>
+          </w:tcPr>
+          <w:p>
+            <w:pPr>
+              <w:jc w:val="left"/>
+            </w:pPr>
+            <w:r>
+              <w:rPr>
+                <w:rFonts w:ascii="TimeNewRoman" w:hAnsi="TimeNewRoman"/>
+                <w:sz w:val="30"/>
+              </w:rPr>
+              <w:t>23+17=</w:t>
+            </w:r>
+          </w:p>
+        </w:tc>
+        <w:tc>
+          <w:tcPr>
+            <w:tcW w:type="dxa" w:w="1987"/>
+          </w:tcPr>
+          <w:p>
+            <w:pPr>
+              <w:jc w:val="left"/>
+            </w:pPr>
+            <w:r>
+              <w:rPr>
+                <w:rFonts w:ascii="TimeNewRoman" w:hAnsi="TimeNewRoman"/>
+                <w:sz w:val="30"/>
+              </w:rPr>
+              <w:t>8×2+17=</w:t>
+            </w:r>
+          </w:p>
+        </w:tc>
+        <w:tc>
+          <w:tcPr>
+            <w:tcW w:type="dxa" w:w="1987"/>
+          </w:tcPr>
+          <w:p>
+            <w:pPr>
+              <w:jc w:val="left"/>
+            </w:pPr>
+            <w:r>
+              <w:rPr>
+                <w:rFonts w:ascii="TimeNewRoman" w:hAnsi="TimeNewRoman"/>
+                <w:sz w:val="30"/>
+              </w:rPr>
+              <w:t>80+54+15=</w:t>
+            </w:r>
+          </w:p>
+        </w:tc>
+        <w:tc>
+          <w:tcPr>
+            <w:tcW w:type="dxa" w:w="1987"/>
+          </w:tcPr>
+          <w:p>
+            <w:pPr>
+              <w:jc w:val="left"/>
+            </w:pPr>
+            <w:r>
+              <w:rPr>
+                <w:rFonts w:ascii="TimeNewRoman" w:hAnsi="TimeNewRoman"/>
+                <w:sz w:val="30"/>
+              </w:rPr>
+              <w:t>42-26=</w:t>
+            </w:r>
+          </w:p>
+        </w:tc>
+        <w:tc>
+          <w:tcPr>
+            <w:tcW w:type="dxa" w:w="1987"/>
+          </w:tcPr>
+          <w:p>
+            <w:pPr>
+              <w:jc w:val="left"/>
+            </w:pPr>
+            <w:r>
+              <w:rPr>
+                <w:rFonts w:ascii="TimeNewRoman" w:hAnsi="TimeNewRoman"/>
+                <w:sz w:val="30"/>
+              </w:rPr>
+              <w:t>45-39=</w:t>
+            </w:r>
+          </w:p>
+        </w:tc>
+      </w:tr>
+      <w:tr>
+        <w:tc>
+          <w:tcPr>
+            <w:tcW w:type="dxa" w:w="1987"/>
+          </w:tcPr>
+          <w:p>
+            <w:pPr>
+              <w:jc w:val="left"/>
+            </w:pPr>
+            <w:r>
+              <w:rPr>
+                <w:rFonts w:ascii="TimeNewRoman" w:hAnsi="TimeNewRoman"/>
+                <w:sz w:val="30"/>
+              </w:rPr>
+              <w:t>20+77-42=</w:t>
+            </w:r>
+          </w:p>
+        </w:tc>
+        <w:tc>
+          <w:tcPr>
+            <w:tcW w:type="dxa" w:w="1987"/>
+          </w:tcPr>
+          <w:p>
+            <w:pPr>
+              <w:jc w:val="left"/>
+            </w:pPr>
+            <w:r>
+              <w:rPr>
+                <w:rFonts w:ascii="TimeNewRoman" w:hAnsi="TimeNewRoman"/>
+                <w:sz w:val="30"/>
+              </w:rPr>
+              <w:t>64÷8=</w:t>
+            </w:r>
+          </w:p>
+        </w:tc>
+        <w:tc>
+          <w:tcPr>
+            <w:tcW w:type="dxa" w:w="1987"/>
+          </w:tcPr>
+          <w:p>
+            <w:pPr>
+              <w:jc w:val="left"/>
+            </w:pPr>
+            <w:r>
+              <w:rPr>
+                <w:rFonts w:ascii="TimeNewRoman" w:hAnsi="TimeNewRoman"/>
+                <w:sz w:val="30"/>
+              </w:rPr>
+              <w:t>5×5=</w:t>
+            </w:r>
+          </w:p>
+        </w:tc>
         <w:tc>
           <w:tcPr>
             <w:tcW w:type="dxa" w:w="1987"/>
@@ -753,58 +804,7 @@
                 <w:rFonts w:ascii="TimeNewRoman" w:hAnsi="TimeNewRoman"/>
                 <w:sz w:val="30"/>
               </w:rPr>
-              <w:t>64-21=</w:t>
-            </w:r>
-          </w:p>
-        </w:tc>
-        <w:tc>
-          <w:tcPr>
-            <w:tcW w:type="dxa" w:w="1987"/>
-          </w:tcPr>
-          <w:p>
-            <w:pPr>
-              <w:jc w:val="left"/>
-            </w:pPr>
-            <w:r>
-              <w:rPr>
-                <w:rFonts w:ascii="TimeNewRoman" w:hAnsi="TimeNewRoman"/>
-                <w:sz w:val="30"/>
-              </w:rPr>
-              <w:t>8+71+9=</w:t>
-            </w:r>
-          </w:p>
-        </w:tc>
-        <w:tc>
-          <w:tcPr>
-            <w:tcW w:type="dxa" w:w="1987"/>
-          </w:tcPr>
-          <w:p>
-            <w:pPr>
-              <w:jc w:val="left"/>
-            </w:pPr>
-            <w:r>
-              <w:rPr>
-                <w:rFonts w:ascii="TimeNewRoman" w:hAnsi="TimeNewRoman"/>
-                <w:sz w:val="30"/>
-              </w:rPr>
-              <w:t>3×8+53=</w:t>
-            </w:r>
-          </w:p>
-        </w:tc>
-        <w:tc>
-          <w:tcPr>
-            <w:tcW w:type="dxa" w:w="1987"/>
-          </w:tcPr>
-          <w:p>
-            <w:pPr>
-              <w:jc w:val="left"/>
-            </w:pPr>
-            <w:r>
-              <w:rPr>
-                <w:rFonts w:ascii="TimeNewRoman" w:hAnsi="TimeNewRoman"/>
-                <w:sz w:val="30"/>
-              </w:rPr>
-              <w:t>42+22+24=</w:t>
+              <w:t>7×2=</w:t>
             </w:r>
           </w:p>
         </w:tc>
@@ -823,7 +823,7 @@
                 <w:rFonts w:ascii="TimeNewRoman" w:hAnsi="TimeNewRoman"/>
                 <w:sz w:val="30"/>
               </w:rPr>
-              <w:t>9x9=</w:t>
+              <w:t>2×3=</w:t>
             </w:r>
           </w:p>
         </w:tc>
@@ -840,7 +840,7 @@
                 <w:rFonts w:ascii="TimeNewRoman" w:hAnsi="TimeNewRoman"/>
                 <w:sz w:val="30"/>
               </w:rPr>
-              <w:t>3+72=</w:t>
+              <w:t>50-43=</w:t>
             </w:r>
           </w:p>
         </w:tc>
@@ -857,7 +857,7 @@
                 <w:rFonts w:ascii="TimeNewRoman" w:hAnsi="TimeNewRoman"/>
                 <w:sz w:val="30"/>
               </w:rPr>
-              <w:t>9×7-3=</w:t>
+              <w:t>1+86=</w:t>
             </w:r>
           </w:p>
         </w:tc>
@@ -874,7 +874,7 @@
                 <w:rFonts w:ascii="TimeNewRoman" w:hAnsi="TimeNewRoman"/>
                 <w:sz w:val="30"/>
               </w:rPr>
-              <w:t>7x7=</w:t>
+              <w:t>5×1=</w:t>
             </w:r>
           </w:p>
         </w:tc>
@@ -891,7 +891,7 @@
                 <w:rFonts w:ascii="TimeNewRoman" w:hAnsi="TimeNewRoman"/>
                 <w:sz w:val="30"/>
               </w:rPr>
-              <w:t>6×6+36=</w:t>
+              <w:t>49÷7=</w:t>
             </w:r>
           </w:p>
         </w:tc>
@@ -910,7 +910,7 @@
                 <w:rFonts w:ascii="TimeNewRoman" w:hAnsi="TimeNewRoman"/>
                 <w:sz w:val="30"/>
               </w:rPr>
-              <w:t>53+21=</w:t>
+              <w:t>5÷5=</w:t>
             </w:r>
           </w:p>
         </w:tc>
@@ -927,7 +927,7 @@
                 <w:rFonts w:ascii="TimeNewRoman" w:hAnsi="TimeNewRoman"/>
                 <w:sz w:val="30"/>
               </w:rPr>
-              <w:t>9x1=</w:t>
+              <w:t>8×8=</w:t>
             </w:r>
           </w:p>
         </w:tc>
@@ -944,7 +944,268 @@
                 <w:rFonts w:ascii="TimeNewRoman" w:hAnsi="TimeNewRoman"/>
                 <w:sz w:val="30"/>
               </w:rPr>
-              <w:t>1×5-1=</w:t>
+              <w:t>3÷3=</w:t>
+            </w:r>
+          </w:p>
+        </w:tc>
+        <w:tc>
+          <w:tcPr>
+            <w:tcW w:type="dxa" w:w="1987"/>
+          </w:tcPr>
+          <w:p>
+            <w:pPr>
+              <w:jc w:val="left"/>
+            </w:pPr>
+            <w:r>
+              <w:rPr>
+                <w:rFonts w:ascii="TimeNewRoman" w:hAnsi="TimeNewRoman"/>
+                <w:sz w:val="30"/>
+              </w:rPr>
+              <w:t>75+4-13=</w:t>
+            </w:r>
+          </w:p>
+        </w:tc>
+        <w:tc>
+          <w:tcPr>
+            <w:tcW w:type="dxa" w:w="1987"/>
+          </w:tcPr>
+          <w:p>
+            <w:pPr>
+              <w:jc w:val="left"/>
+            </w:pPr>
+            <w:r>
+              <w:rPr>
+                <w:rFonts w:ascii="TimeNewRoman" w:hAnsi="TimeNewRoman"/>
+                <w:sz w:val="30"/>
+              </w:rPr>
+              <w:t>34+35=</w:t>
+            </w:r>
+          </w:p>
+        </w:tc>
+      </w:tr>
+      <w:tr>
+        <w:tc>
+          <w:tcPr>
+            <w:tcW w:type="dxa" w:w="1987"/>
+          </w:tcPr>
+          <w:p>
+            <w:pPr>
+              <w:jc w:val="left"/>
+            </w:pPr>
+            <w:r>
+              <w:rPr>
+                <w:rFonts w:ascii="TimeNewRoman" w:hAnsi="TimeNewRoman"/>
+                <w:sz w:val="30"/>
+              </w:rPr>
+              <w:t>4×9=</w:t>
+            </w:r>
+          </w:p>
+        </w:tc>
+        <w:tc>
+          <w:tcPr>
+            <w:tcW w:type="dxa" w:w="1987"/>
+          </w:tcPr>
+          <w:p>
+            <w:pPr>
+              <w:jc w:val="left"/>
+            </w:pPr>
+            <w:r>
+              <w:rPr>
+                <w:rFonts w:ascii="TimeNewRoman" w:hAnsi="TimeNewRoman"/>
+                <w:sz w:val="30"/>
+              </w:rPr>
+              <w:t>3×5+12=</w:t>
+            </w:r>
+          </w:p>
+        </w:tc>
+        <w:tc>
+          <w:tcPr>
+            <w:tcW w:type="dxa" w:w="1987"/>
+          </w:tcPr>
+          <w:p>
+            <w:pPr>
+              <w:jc w:val="left"/>
+            </w:pPr>
+            <w:r>
+              <w:rPr>
+                <w:rFonts w:ascii="TimeNewRoman" w:hAnsi="TimeNewRoman"/>
+                <w:sz w:val="30"/>
+              </w:rPr>
+              <w:t>1×1=</w:t>
+            </w:r>
+          </w:p>
+        </w:tc>
+        <w:tc>
+          <w:tcPr>
+            <w:tcW w:type="dxa" w:w="1987"/>
+          </w:tcPr>
+          <w:p>
+            <w:pPr>
+              <w:jc w:val="left"/>
+            </w:pPr>
+            <w:r>
+              <w:rPr>
+                <w:rFonts w:ascii="TimeNewRoman" w:hAnsi="TimeNewRoman"/>
+                <w:sz w:val="30"/>
+              </w:rPr>
+              <w:t>2×9=</w:t>
+            </w:r>
+          </w:p>
+        </w:tc>
+        <w:tc>
+          <w:tcPr>
+            <w:tcW w:type="dxa" w:w="1987"/>
+          </w:tcPr>
+          <w:p>
+            <w:pPr>
+              <w:jc w:val="left"/>
+            </w:pPr>
+            <w:r>
+              <w:rPr>
+                <w:rFonts w:ascii="TimeNewRoman" w:hAnsi="TimeNewRoman"/>
+                <w:sz w:val="30"/>
+              </w:rPr>
+              <w:t>5×6+44=</w:t>
+            </w:r>
+          </w:p>
+        </w:tc>
+      </w:tr>
+      <w:tr>
+        <w:tc>
+          <w:tcPr>
+            <w:tcW w:type="dxa" w:w="1987"/>
+          </w:tcPr>
+          <w:p>
+            <w:pPr>
+              <w:jc w:val="left"/>
+            </w:pPr>
+            <w:r>
+              <w:rPr>
+                <w:rFonts w:ascii="TimeNewRoman" w:hAnsi="TimeNewRoman"/>
+                <w:sz w:val="30"/>
+              </w:rPr>
+              <w:t>76+2=</w:t>
+            </w:r>
+          </w:p>
+        </w:tc>
+        <w:tc>
+          <w:tcPr>
+            <w:tcW w:type="dxa" w:w="1987"/>
+          </w:tcPr>
+          <w:p>
+            <w:pPr>
+              <w:jc w:val="left"/>
+            </w:pPr>
+            <w:r>
+              <w:rPr>
+                <w:rFonts w:ascii="TimeNewRoman" w:hAnsi="TimeNewRoman"/>
+                <w:sz w:val="30"/>
+              </w:rPr>
+              <w:t>8×1=</w:t>
+            </w:r>
+          </w:p>
+        </w:tc>
+        <w:tc>
+          <w:tcPr>
+            <w:tcW w:type="dxa" w:w="1987"/>
+          </w:tcPr>
+          <w:p>
+            <w:pPr>
+              <w:jc w:val="left"/>
+            </w:pPr>
+            <w:r>
+              <w:rPr>
+                <w:rFonts w:ascii="TimeNewRoman" w:hAnsi="TimeNewRoman"/>
+                <w:sz w:val="30"/>
+              </w:rPr>
+              <w:t>6×3=</w:t>
+            </w:r>
+          </w:p>
+        </w:tc>
+        <w:tc>
+          <w:tcPr>
+            <w:tcW w:type="dxa" w:w="1987"/>
+          </w:tcPr>
+          <w:p>
+            <w:pPr>
+              <w:jc w:val="left"/>
+            </w:pPr>
+            <w:r>
+              <w:rPr>
+                <w:rFonts w:ascii="TimeNewRoman" w:hAnsi="TimeNewRoman"/>
+                <w:sz w:val="30"/>
+              </w:rPr>
+              <w:t>27+66+85=</w:t>
+            </w:r>
+          </w:p>
+        </w:tc>
+        <w:tc>
+          <w:tcPr>
+            <w:tcW w:type="dxa" w:w="1987"/>
+          </w:tcPr>
+          <w:p>
+            <w:pPr>
+              <w:jc w:val="left"/>
+            </w:pPr>
+            <w:r>
+              <w:rPr>
+                <w:rFonts w:ascii="TimeNewRoman" w:hAnsi="TimeNewRoman"/>
+                <w:sz w:val="30"/>
+              </w:rPr>
+              <w:t>18÷6=</w:t>
+            </w:r>
+          </w:p>
+        </w:tc>
+      </w:tr>
+      <w:tr>
+        <w:tc>
+          <w:tcPr>
+            <w:tcW w:type="dxa" w:w="1987"/>
+          </w:tcPr>
+          <w:p>
+            <w:pPr>
+              <w:jc w:val="left"/>
+            </w:pPr>
+            <w:r>
+              <w:rPr>
+                <w:rFonts w:ascii="TimeNewRoman" w:hAnsi="TimeNewRoman"/>
+                <w:sz w:val="30"/>
+              </w:rPr>
+              <w:t>4×3=</w:t>
+            </w:r>
+          </w:p>
+        </w:tc>
+        <w:tc>
+          <w:tcPr>
+            <w:tcW w:type="dxa" w:w="1987"/>
+          </w:tcPr>
+          <w:p>
+            <w:pPr>
+              <w:jc w:val="left"/>
+            </w:pPr>
+            <w:r>
+              <w:rPr>
+                <w:rFonts w:ascii="TimeNewRoman" w:hAnsi="TimeNewRoman"/>
+                <w:sz w:val="30"/>
+              </w:rPr>
+              <w:t>8÷2=</w:t>
+            </w:r>
+          </w:p>
+        </w:tc>
+        <w:tc>
+          <w:tcPr>
+            <w:tcW w:type="dxa" w:w="1987"/>
+          </w:tcPr>
+          <w:p>
+            <w:pPr>
+              <w:jc w:val="left"/>
+            </w:pPr>
+            <w:r>
+              <w:rPr>
+                <w:rFonts w:ascii="TimeNewRoman" w:hAnsi="TimeNewRoman"/>
+                <w:sz w:val="30"/>
+              </w:rPr>
+              <w:t>9×8=</w:t>
             </w:r>
           </w:p>
         </w:tc>
@@ -978,7 +1239,7 @@
                 <w:rFonts w:ascii="TimeNewRoman" w:hAnsi="TimeNewRoman"/>
                 <w:sz w:val="30"/>
               </w:rPr>
-              <w:t>1x2=</w:t>
+              <w:t>9+25=</w:t>
             </w:r>
           </w:p>
         </w:tc>
@@ -997,7 +1258,7 @@
                 <w:rFonts w:ascii="TimeNewRoman" w:hAnsi="TimeNewRoman"/>
                 <w:sz w:val="30"/>
               </w:rPr>
-              <w:t>5×8=</w:t>
+              <w:t>10÷5=</w:t>
             </w:r>
           </w:p>
         </w:tc>
@@ -1014,7 +1275,7 @@
                 <w:rFonts w:ascii="TimeNewRoman" w:hAnsi="TimeNewRoman"/>
                 <w:sz w:val="30"/>
               </w:rPr>
-              <w:t>5x6=</w:t>
+              <w:t>3×6=</w:t>
             </w:r>
           </w:p>
         </w:tc>
@@ -1031,7 +1292,7 @@
                 <w:rFonts w:ascii="TimeNewRoman" w:hAnsi="TimeNewRoman"/>
                 <w:sz w:val="30"/>
               </w:rPr>
-              <w:t>7x4=</w:t>
+              <w:t>20÷5=</w:t>
             </w:r>
           </w:p>
         </w:tc>
@@ -1048,7 +1309,7 @@
                 <w:rFonts w:ascii="TimeNewRoman" w:hAnsi="TimeNewRoman"/>
                 <w:sz w:val="30"/>
               </w:rPr>
-              <w:t>65+17-71=</w:t>
+              <w:t>1+14+47=</w:t>
             </w:r>
           </w:p>
         </w:tc>
@@ -1065,7 +1326,7 @@
                 <w:rFonts w:ascii="TimeNewRoman" w:hAnsi="TimeNewRoman"/>
                 <w:sz w:val="30"/>
               </w:rPr>
-              <w:t>9×2=</w:t>
+              <w:t>8×6+73=</w:t>
             </w:r>
           </w:p>
         </w:tc>
@@ -1084,7 +1345,7 @@
                 <w:rFonts w:ascii="TimeNewRoman" w:hAnsi="TimeNewRoman"/>
                 <w:sz w:val="30"/>
               </w:rPr>
-              <w:t>3×8-20=</w:t>
+              <w:t>36+11=</w:t>
             </w:r>
           </w:p>
         </w:tc>
@@ -1101,7 +1362,7 @@
                 <w:rFonts w:ascii="TimeNewRoman" w:hAnsi="TimeNewRoman"/>
                 <w:sz w:val="30"/>
               </w:rPr>
-              <w:t>54-46=</w:t>
+              <w:t>98-40=</w:t>
             </w:r>
           </w:p>
         </w:tc>
@@ -1118,7 +1379,7 @@
                 <w:rFonts w:ascii="TimeNewRoman" w:hAnsi="TimeNewRoman"/>
                 <w:sz w:val="30"/>
               </w:rPr>
-              <w:t>8×3+11=</w:t>
+              <w:t>64-10=</w:t>
             </w:r>
           </w:p>
         </w:tc>
@@ -1135,7 +1396,7 @@
                 <w:rFonts w:ascii="TimeNewRoman" w:hAnsi="TimeNewRoman"/>
                 <w:sz w:val="30"/>
               </w:rPr>
-              <w:t>18÷3=</w:t>
+              <w:t>4×7+11=</w:t>
             </w:r>
           </w:p>
         </w:tc>
@@ -1152,7 +1413,7 @@
                 <w:rFonts w:ascii="TimeNewRoman" w:hAnsi="TimeNewRoman"/>
                 <w:sz w:val="30"/>
               </w:rPr>
-              <w:t>49-47=</w:t>
+              <w:t>6×5=</w:t>
             </w:r>
           </w:p>
         </w:tc>
@@ -1171,7 +1432,7 @@
                 <w:rFonts w:ascii="TimeNewRoman" w:hAnsi="TimeNewRoman"/>
                 <w:sz w:val="30"/>
               </w:rPr>
-              <w:t>1×3=</w:t>
+              <w:t>1×1+58=</w:t>
             </w:r>
           </w:p>
         </w:tc>
@@ -1188,7 +1449,7 @@
                 <w:rFonts w:ascii="TimeNewRoman" w:hAnsi="TimeNewRoman"/>
                 <w:sz w:val="30"/>
               </w:rPr>
-              <w:t>88+13+91=</w:t>
+              <w:t>58-47=</w:t>
             </w:r>
           </w:p>
         </w:tc>
@@ -1205,7 +1466,7 @@
                 <w:rFonts w:ascii="TimeNewRoman" w:hAnsi="TimeNewRoman"/>
                 <w:sz w:val="30"/>
               </w:rPr>
-              <w:t>12+78=</w:t>
+              <w:t>8×7=</w:t>
             </w:r>
           </w:p>
         </w:tc>
@@ -1222,7 +1483,7 @@
                 <w:rFonts w:ascii="TimeNewRoman" w:hAnsi="TimeNewRoman"/>
                 <w:sz w:val="30"/>
               </w:rPr>
-              <w:t>42÷6=</w:t>
+              <w:t>9×3=</w:t>
             </w:r>
           </w:p>
         </w:tc>
@@ -1239,7 +1500,7 @@
                 <w:rFonts w:ascii="TimeNewRoman" w:hAnsi="TimeNewRoman"/>
                 <w:sz w:val="30"/>
               </w:rPr>
-              <w:t>73+16=</w:t>
+              <w:t>4×2=</w:t>
             </w:r>
           </w:p>
         </w:tc>
@@ -1258,7 +1519,7 @@
                 <w:rFonts w:ascii="TimeNewRoman" w:hAnsi="TimeNewRoman"/>
                 <w:sz w:val="30"/>
               </w:rPr>
-              <w:t>2x5=</w:t>
+              <w:t>88+95+78=</w:t>
             </w:r>
           </w:p>
         </w:tc>
@@ -1275,7 +1536,7 @@
                 <w:rFonts w:ascii="TimeNewRoman" w:hAnsi="TimeNewRoman"/>
                 <w:sz w:val="30"/>
               </w:rPr>
-              <w:t>5×9-4=</w:t>
+              <w:t>6×8-31=</w:t>
             </w:r>
           </w:p>
         </w:tc>
@@ -1292,321 +1553,7 @@
                 <w:rFonts w:ascii="TimeNewRoman" w:hAnsi="TimeNewRoman"/>
                 <w:sz w:val="30"/>
               </w:rPr>
-              <w:t>6+13-19=</w:t>
-            </w:r>
-          </w:p>
-        </w:tc>
-        <w:tc>
-          <w:tcPr>
-            <w:tcW w:type="dxa" w:w="1987"/>
-          </w:tcPr>
-          <w:p>
-            <w:pPr>
-              <w:jc w:val="left"/>
-            </w:pPr>
-            <w:r>
-              <w:rPr>
-                <w:rFonts w:ascii="TimeNewRoman" w:hAnsi="TimeNewRoman"/>
-                <w:sz w:val="30"/>
-              </w:rPr>
-              <w:t>4×5=</w:t>
-            </w:r>
-          </w:p>
-        </w:tc>
-        <w:tc>
-          <w:tcPr>
-            <w:tcW w:type="dxa" w:w="1987"/>
-          </w:tcPr>
-          <w:p>
-            <w:pPr>
-              <w:jc w:val="left"/>
-            </w:pPr>
-            <w:r>
-              <w:rPr>
-                <w:rFonts w:ascii="TimeNewRoman" w:hAnsi="TimeNewRoman"/>
-                <w:sz w:val="30"/>
-              </w:rPr>
-              <w:t>45+24=</w:t>
-            </w:r>
-          </w:p>
-        </w:tc>
-      </w:tr>
-      <w:tr>
-        <w:tc>
-          <w:tcPr>
-            <w:tcW w:type="dxa" w:w="1987"/>
-          </w:tcPr>
-          <w:p>
-            <w:pPr>
-              <w:jc w:val="left"/>
-            </w:pPr>
-            <w:r>
-              <w:rPr>
-                <w:rFonts w:ascii="TimeNewRoman" w:hAnsi="TimeNewRoman"/>
-                <w:sz w:val="30"/>
-              </w:rPr>
-              <w:t>96+22-67=</w:t>
-            </w:r>
-          </w:p>
-        </w:tc>
-        <w:tc>
-          <w:tcPr>
-            <w:tcW w:type="dxa" w:w="1987"/>
-          </w:tcPr>
-          <w:p>
-            <w:pPr>
-              <w:jc w:val="left"/>
-            </w:pPr>
-            <w:r>
-              <w:rPr>
-                <w:rFonts w:ascii="TimeNewRoman" w:hAnsi="TimeNewRoman"/>
-                <w:sz w:val="30"/>
-              </w:rPr>
-              <w:t>1x1=</w:t>
-            </w:r>
-          </w:p>
-        </w:tc>
-        <w:tc>
-          <w:tcPr>
-            <w:tcW w:type="dxa" w:w="1987"/>
-          </w:tcPr>
-          <w:p>
-            <w:pPr>
-              <w:jc w:val="left"/>
-            </w:pPr>
-            <w:r>
-              <w:rPr>
-                <w:rFonts w:ascii="TimeNewRoman" w:hAnsi="TimeNewRoman"/>
-                <w:sz w:val="30"/>
-              </w:rPr>
-              <w:t>6×7+12=</w:t>
-            </w:r>
-          </w:p>
-        </w:tc>
-        <w:tc>
-          <w:tcPr>
-            <w:tcW w:type="dxa" w:w="1987"/>
-          </w:tcPr>
-          <w:p>
-            <w:pPr>
-              <w:jc w:val="left"/>
-            </w:pPr>
-            <w:r>
-              <w:rPr>
-                <w:rFonts w:ascii="TimeNewRoman" w:hAnsi="TimeNewRoman"/>
-                <w:sz w:val="30"/>
-              </w:rPr>
-              <w:t>15+19+42=</w:t>
-            </w:r>
-          </w:p>
-        </w:tc>
-        <w:tc>
-          <w:tcPr>
-            <w:tcW w:type="dxa" w:w="1987"/>
-          </w:tcPr>
-          <w:p>
-            <w:pPr>
-              <w:jc w:val="left"/>
-            </w:pPr>
-            <w:r>
-              <w:rPr>
-                <w:rFonts w:ascii="TimeNewRoman" w:hAnsi="TimeNewRoman"/>
-                <w:sz w:val="30"/>
-              </w:rPr>
-              <w:t>1x6=</w:t>
-            </w:r>
-          </w:p>
-        </w:tc>
-      </w:tr>
-      <w:tr>
-        <w:tc>
-          <w:tcPr>
-            <w:tcW w:type="dxa" w:w="1987"/>
-          </w:tcPr>
-          <w:p>
-            <w:pPr>
-              <w:jc w:val="left"/>
-            </w:pPr>
-            <w:r>
-              <w:rPr>
-                <w:rFonts w:ascii="TimeNewRoman" w:hAnsi="TimeNewRoman"/>
-                <w:sz w:val="30"/>
-              </w:rPr>
-              <w:t>7x8=</w:t>
-            </w:r>
-          </w:p>
-        </w:tc>
-        <w:tc>
-          <w:tcPr>
-            <w:tcW w:type="dxa" w:w="1987"/>
-          </w:tcPr>
-          <w:p>
-            <w:pPr>
-              <w:jc w:val="left"/>
-            </w:pPr>
-            <w:r>
-              <w:rPr>
-                <w:rFonts w:ascii="TimeNewRoman" w:hAnsi="TimeNewRoman"/>
-                <w:sz w:val="30"/>
-              </w:rPr>
-              <w:t>32÷8=</w:t>
-            </w:r>
-          </w:p>
-        </w:tc>
-        <w:tc>
-          <w:tcPr>
-            <w:tcW w:type="dxa" w:w="1987"/>
-          </w:tcPr>
-          <w:p>
-            <w:pPr>
-              <w:jc w:val="left"/>
-            </w:pPr>
-            <w:r>
-              <w:rPr>
-                <w:rFonts w:ascii="TimeNewRoman" w:hAnsi="TimeNewRoman"/>
-                <w:sz w:val="30"/>
-              </w:rPr>
-              <w:t>27÷9=</w:t>
-            </w:r>
-          </w:p>
-        </w:tc>
-        <w:tc>
-          <w:tcPr>
-            <w:tcW w:type="dxa" w:w="1987"/>
-          </w:tcPr>
-          <w:p>
-            <w:pPr>
-              <w:jc w:val="left"/>
-            </w:pPr>
-            <w:r>
-              <w:rPr>
-                <w:rFonts w:ascii="TimeNewRoman" w:hAnsi="TimeNewRoman"/>
-                <w:sz w:val="30"/>
-              </w:rPr>
-              <w:t>48÷6=</w:t>
-            </w:r>
-          </w:p>
-        </w:tc>
-        <w:tc>
-          <w:tcPr>
-            <w:tcW w:type="dxa" w:w="1987"/>
-          </w:tcPr>
-          <w:p>
-            <w:pPr>
-              <w:jc w:val="left"/>
-            </w:pPr>
-            <w:r>
-              <w:rPr>
-                <w:rFonts w:ascii="TimeNewRoman" w:hAnsi="TimeNewRoman"/>
-                <w:sz w:val="30"/>
-              </w:rPr>
-              <w:t>21÷3=</w:t>
-            </w:r>
-          </w:p>
-        </w:tc>
-      </w:tr>
-      <w:tr>
-        <w:tc>
-          <w:tcPr>
-            <w:tcW w:type="dxa" w:w="1987"/>
-          </w:tcPr>
-          <w:p>
-            <w:pPr>
-              <w:jc w:val="left"/>
-            </w:pPr>
-            <w:r>
-              <w:rPr>
-                <w:rFonts w:ascii="TimeNewRoman" w:hAnsi="TimeNewRoman"/>
-                <w:sz w:val="30"/>
-              </w:rPr>
-              <w:t>35÷7=</w:t>
-            </w:r>
-          </w:p>
-        </w:tc>
-        <w:tc>
-          <w:tcPr>
-            <w:tcW w:type="dxa" w:w="1987"/>
-          </w:tcPr>
-          <w:p>
-            <w:pPr>
-              <w:jc w:val="left"/>
-            </w:pPr>
-            <w:r>
-              <w:rPr>
-                <w:rFonts w:ascii="TimeNewRoman" w:hAnsi="TimeNewRoman"/>
-                <w:sz w:val="30"/>
-              </w:rPr>
-              <w:t>13+28+24=</w:t>
-            </w:r>
-          </w:p>
-        </w:tc>
-        <w:tc>
-          <w:tcPr>
-            <w:tcW w:type="dxa" w:w="1987"/>
-          </w:tcPr>
-          <w:p>
-            <w:pPr>
-              <w:jc w:val="left"/>
-            </w:pPr>
-            <w:r>
-              <w:rPr>
-                <w:rFonts w:ascii="TimeNewRoman" w:hAnsi="TimeNewRoman"/>
-                <w:sz w:val="30"/>
-              </w:rPr>
-              <w:t>66+27+72=</w:t>
-            </w:r>
-          </w:p>
-        </w:tc>
-        <w:tc>
-          <w:tcPr>
-            <w:tcW w:type="dxa" w:w="1987"/>
-          </w:tcPr>
-          <w:p>
-            <w:pPr>
-              <w:jc w:val="left"/>
-            </w:pPr>
-            <w:r>
-              <w:rPr>
-                <w:rFonts w:ascii="TimeNewRoman" w:hAnsi="TimeNewRoman"/>
-                <w:sz w:val="30"/>
-              </w:rPr>
-              <w:t>9×2+36=</w:t>
-            </w:r>
-          </w:p>
-        </w:tc>
-        <w:tc>
-          <w:tcPr>
-            <w:tcW w:type="dxa" w:w="1987"/>
-          </w:tcPr>
-          <w:p>
-            <w:pPr>
-              <w:jc w:val="left"/>
-            </w:pPr>
-            <w:r>
-              <w:rPr>
-                <w:rFonts w:ascii="TimeNewRoman" w:hAnsi="TimeNewRoman"/>
-                <w:sz w:val="30"/>
-              </w:rPr>
-              <w:t>4×6-13=</w:t>
-            </w:r>
-          </w:p>
-        </w:tc>
-      </w:tr>
-      <w:tr>
-        <w:tc>
-          <w:tcPr>
-            <w:tcW w:type="dxa" w:w="1987"/>
-          </w:tcPr>
-          <w:p>
-            <w:pPr>
-              <w:jc w:val="left"/>
-            </w:pPr>
-            <w:r>
-              <w:rPr>
-                <w:rFonts w:ascii="TimeNewRoman" w:hAnsi="TimeNewRoman"/>
-                <w:sz w:val="30"/>
-              </w:rPr>
-              <w:t>4×6+25=</w:t>
+              <w:t>24÷3=</w:t>
             </w:r>
           </w:p>
         </w:tc>
@@ -1640,41 +1587,7 @@
                 <w:rFonts w:ascii="TimeNewRoman" w:hAnsi="TimeNewRoman"/>
                 <w:sz w:val="30"/>
               </w:rPr>
-              <w:t>60+39+11=</w:t>
-            </w:r>
-          </w:p>
-        </w:tc>
-        <w:tc>
-          <w:tcPr>
-            <w:tcW w:type="dxa" w:w="1987"/>
-          </w:tcPr>
-          <w:p>
-            <w:pPr>
-              <w:jc w:val="left"/>
-            </w:pPr>
-            <w:r>
-              <w:rPr>
-                <w:rFonts w:ascii="TimeNewRoman" w:hAnsi="TimeNewRoman"/>
-                <w:sz w:val="30"/>
-              </w:rPr>
-              <w:t>6×7=</w:t>
-            </w:r>
-          </w:p>
-        </w:tc>
-        <w:tc>
-          <w:tcPr>
-            <w:tcW w:type="dxa" w:w="1987"/>
-          </w:tcPr>
-          <w:p>
-            <w:pPr>
-              <w:jc w:val="left"/>
-            </w:pPr>
-            <w:r>
-              <w:rPr>
-                <w:rFonts w:ascii="TimeNewRoman" w:hAnsi="TimeNewRoman"/>
-                <w:sz w:val="30"/>
-              </w:rPr>
-              <w:t>6×1+95=</w:t>
+              <w:t>8×5=</w:t>
             </w:r>
           </w:p>
         </w:tc>
@@ -1693,7 +1606,7 @@
                 <w:rFonts w:ascii="TimeNewRoman" w:hAnsi="TimeNewRoman"/>
                 <w:sz w:val="30"/>
               </w:rPr>
-              <w:t>7×3-1=</w:t>
+              <w:t>9×4+18=</w:t>
             </w:r>
           </w:p>
         </w:tc>
@@ -1710,7 +1623,7 @@
                 <w:rFonts w:ascii="TimeNewRoman" w:hAnsi="TimeNewRoman"/>
                 <w:sz w:val="30"/>
               </w:rPr>
-              <w:t>88-64=</w:t>
+              <w:t>55-7=</w:t>
             </w:r>
           </w:p>
         </w:tc>
@@ -1727,7 +1640,7 @@
                 <w:rFonts w:ascii="TimeNewRoman" w:hAnsi="TimeNewRoman"/>
                 <w:sz w:val="30"/>
               </w:rPr>
-              <w:t>5x8=</w:t>
+              <w:t>4×1-1=</w:t>
             </w:r>
           </w:p>
         </w:tc>
@@ -1744,7 +1657,7 @@
                 <w:rFonts w:ascii="TimeNewRoman" w:hAnsi="TimeNewRoman"/>
                 <w:sz w:val="30"/>
               </w:rPr>
-              <w:t>6x1=</w:t>
+              <w:t>75+35+30=</w:t>
             </w:r>
           </w:p>
         </w:tc>
@@ -1761,7 +1674,94 @@
                 <w:rFonts w:ascii="TimeNewRoman" w:hAnsi="TimeNewRoman"/>
                 <w:sz w:val="30"/>
               </w:rPr>
-              <w:t>18÷9=</w:t>
+              <w:t>7×9-5=</w:t>
+            </w:r>
+          </w:p>
+        </w:tc>
+      </w:tr>
+      <w:tr>
+        <w:tc>
+          <w:tcPr>
+            <w:tcW w:type="dxa" w:w="1987"/>
+          </w:tcPr>
+          <w:p>
+            <w:pPr>
+              <w:jc w:val="left"/>
+            </w:pPr>
+            <w:r>
+              <w:rPr>
+                <w:rFonts w:ascii="TimeNewRoman" w:hAnsi="TimeNewRoman"/>
+                <w:sz w:val="30"/>
+              </w:rPr>
+              <w:t>91+28+94=</w:t>
+            </w:r>
+          </w:p>
+        </w:tc>
+        <w:tc>
+          <w:tcPr>
+            <w:tcW w:type="dxa" w:w="1987"/>
+          </w:tcPr>
+          <w:p>
+            <w:pPr>
+              <w:jc w:val="left"/>
+            </w:pPr>
+            <w:r>
+              <w:rPr>
+                <w:rFonts w:ascii="TimeNewRoman" w:hAnsi="TimeNewRoman"/>
+                <w:sz w:val="30"/>
+              </w:rPr>
+              <w:t>8×3=</w:t>
+            </w:r>
+          </w:p>
+        </w:tc>
+        <w:tc>
+          <w:tcPr>
+            <w:tcW w:type="dxa" w:w="1987"/>
+          </w:tcPr>
+          <w:p>
+            <w:pPr>
+              <w:jc w:val="left"/>
+            </w:pPr>
+            <w:r>
+              <w:rPr>
+                <w:rFonts w:ascii="TimeNewRoman" w:hAnsi="TimeNewRoman"/>
+                <w:sz w:val="30"/>
+              </w:rPr>
+              <w:t>4×2+5=</w:t>
+            </w:r>
+          </w:p>
+        </w:tc>
+        <w:tc>
+          <w:tcPr>
+            <w:tcW w:type="dxa" w:w="1987"/>
+          </w:tcPr>
+          <w:p>
+            <w:pPr>
+              <w:jc w:val="left"/>
+            </w:pPr>
+            <w:r>
+              <w:rPr>
+                <w:rFonts w:ascii="TimeNewRoman" w:hAnsi="TimeNewRoman"/>
+                <w:sz w:val="30"/>
+              </w:rPr>
+              <w:t>3×4-4=</w:t>
+            </w:r>
+          </w:p>
+        </w:tc>
+        <w:tc>
+          <w:tcPr>
+            <w:tcW w:type="dxa" w:w="1987"/>
+          </w:tcPr>
+          <w:p>
+            <w:pPr>
+              <w:jc w:val="left"/>
+            </w:pPr>
+            <w:r>
+              <w:rPr>
+                <w:rFonts w:ascii="TimeNewRoman" w:hAnsi="TimeNewRoman"/>
+                <w:sz w:val="30"/>
+              </w:rPr>
+              <w:t>15-10=</w:t>
             </w:r>
           </w:p>
         </w:tc>

</xml_diff>

<commit_message>
Update master to output generated at 98539a7
</commit_message>
<xml_diff>
--- a/mixed.docx
+++ b/mixed.docx
@@ -11,7 +11,7 @@
           <w:rFonts w:ascii="Arial" w:hAnsi="Arial"/>
           <w:sz w:val="30"/>
         </w:rPr>
-        <w:t>2023-03-06 Monday</w:t>
+        <w:t>2023-03-07 Tuesday</w:t>
       </w:r>
     </w:p>
     <w:tbl>
@@ -40,7 +40,546 @@
                 <w:rFonts w:ascii="TimeNewRoman" w:hAnsi="TimeNewRoman"/>
                 <w:sz w:val="30"/>
               </w:rPr>
-              <w:t>3×8=</w:t>
+              <w:t>67+23=</w:t>
+            </w:r>
+          </w:p>
+        </w:tc>
+        <w:tc>
+          <w:tcPr>
+            <w:tcW w:type="dxa" w:w="1987"/>
+          </w:tcPr>
+          <w:p>
+            <w:pPr>
+              <w:jc w:val="left"/>
+            </w:pPr>
+            <w:r>
+              <w:rPr>
+                <w:rFonts w:ascii="TimeNewRoman" w:hAnsi="TimeNewRoman"/>
+                <w:sz w:val="30"/>
+              </w:rPr>
+              <w:t>2×6-12=</w:t>
+            </w:r>
+          </w:p>
+        </w:tc>
+        <w:tc>
+          <w:tcPr>
+            <w:tcW w:type="dxa" w:w="1987"/>
+          </w:tcPr>
+          <w:p>
+            <w:pPr>
+              <w:jc w:val="left"/>
+            </w:pPr>
+            <w:r>
+              <w:rPr>
+                <w:rFonts w:ascii="TimeNewRoman" w:hAnsi="TimeNewRoman"/>
+                <w:sz w:val="30"/>
+              </w:rPr>
+              <w:t>16÷2=</w:t>
+            </w:r>
+          </w:p>
+        </w:tc>
+        <w:tc>
+          <w:tcPr>
+            <w:tcW w:type="dxa" w:w="1987"/>
+          </w:tcPr>
+          <w:p>
+            <w:pPr>
+              <w:jc w:val="left"/>
+            </w:pPr>
+            <w:r>
+              <w:rPr>
+                <w:rFonts w:ascii="TimeNewRoman" w:hAnsi="TimeNewRoman"/>
+                <w:sz w:val="30"/>
+              </w:rPr>
+              <w:t>91+80+19=</w:t>
+            </w:r>
+          </w:p>
+        </w:tc>
+        <w:tc>
+          <w:tcPr>
+            <w:tcW w:type="dxa" w:w="1987"/>
+          </w:tcPr>
+          <w:p>
+            <w:pPr>
+              <w:jc w:val="left"/>
+            </w:pPr>
+            <w:r>
+              <w:rPr>
+                <w:rFonts w:ascii="TimeNewRoman" w:hAnsi="TimeNewRoman"/>
+                <w:sz w:val="30"/>
+              </w:rPr>
+              <w:t>73-49=</w:t>
+            </w:r>
+          </w:p>
+        </w:tc>
+      </w:tr>
+      <w:tr>
+        <w:tc>
+          <w:tcPr>
+            <w:tcW w:type="dxa" w:w="1987"/>
+          </w:tcPr>
+          <w:p>
+            <w:pPr>
+              <w:jc w:val="left"/>
+            </w:pPr>
+            <w:r>
+              <w:rPr>
+                <w:rFonts w:ascii="TimeNewRoman" w:hAnsi="TimeNewRoman"/>
+                <w:sz w:val="30"/>
+              </w:rPr>
+              <w:t>95-68=</w:t>
+            </w:r>
+          </w:p>
+        </w:tc>
+        <w:tc>
+          <w:tcPr>
+            <w:tcW w:type="dxa" w:w="1987"/>
+          </w:tcPr>
+          <w:p>
+            <w:pPr>
+              <w:jc w:val="left"/>
+            </w:pPr>
+            <w:r>
+              <w:rPr>
+                <w:rFonts w:ascii="TimeNewRoman" w:hAnsi="TimeNewRoman"/>
+                <w:sz w:val="30"/>
+              </w:rPr>
+              <w:t>96+29-16=</w:t>
+            </w:r>
+          </w:p>
+        </w:tc>
+        <w:tc>
+          <w:tcPr>
+            <w:tcW w:type="dxa" w:w="1987"/>
+          </w:tcPr>
+          <w:p>
+            <w:pPr>
+              <w:jc w:val="left"/>
+            </w:pPr>
+            <w:r>
+              <w:rPr>
+                <w:rFonts w:ascii="TimeNewRoman" w:hAnsi="TimeNewRoman"/>
+                <w:sz w:val="30"/>
+              </w:rPr>
+              <w:t>4×7+84=</w:t>
+            </w:r>
+          </w:p>
+        </w:tc>
+        <w:tc>
+          <w:tcPr>
+            <w:tcW w:type="dxa" w:w="1987"/>
+          </w:tcPr>
+          <w:p>
+            <w:pPr>
+              <w:jc w:val="left"/>
+            </w:pPr>
+            <w:r>
+              <w:rPr>
+                <w:rFonts w:ascii="TimeNewRoman" w:hAnsi="TimeNewRoman"/>
+                <w:sz w:val="30"/>
+              </w:rPr>
+              <w:t>45+4=</w:t>
+            </w:r>
+          </w:p>
+        </w:tc>
+        <w:tc>
+          <w:tcPr>
+            <w:tcW w:type="dxa" w:w="1987"/>
+          </w:tcPr>
+          <w:p>
+            <w:pPr>
+              <w:jc w:val="left"/>
+            </w:pPr>
+            <w:r>
+              <w:rPr>
+                <w:rFonts w:ascii="TimeNewRoman" w:hAnsi="TimeNewRoman"/>
+                <w:sz w:val="30"/>
+              </w:rPr>
+              <w:t>2+41=</w:t>
+            </w:r>
+          </w:p>
+        </w:tc>
+      </w:tr>
+      <w:tr>
+        <w:tc>
+          <w:tcPr>
+            <w:tcW w:type="dxa" w:w="1987"/>
+          </w:tcPr>
+          <w:p>
+            <w:pPr>
+              <w:jc w:val="left"/>
+            </w:pPr>
+            <w:r>
+              <w:rPr>
+                <w:rFonts w:ascii="TimeNewRoman" w:hAnsi="TimeNewRoman"/>
+                <w:sz w:val="30"/>
+              </w:rPr>
+              <w:t>68-37=</w:t>
+            </w:r>
+          </w:p>
+        </w:tc>
+        <w:tc>
+          <w:tcPr>
+            <w:tcW w:type="dxa" w:w="1987"/>
+          </w:tcPr>
+          <w:p>
+            <w:pPr>
+              <w:jc w:val="left"/>
+            </w:pPr>
+            <w:r>
+              <w:rPr>
+                <w:rFonts w:ascii="TimeNewRoman" w:hAnsi="TimeNewRoman"/>
+                <w:sz w:val="30"/>
+              </w:rPr>
+              <w:t>98-69=</w:t>
+            </w:r>
+          </w:p>
+        </w:tc>
+        <w:tc>
+          <w:tcPr>
+            <w:tcW w:type="dxa" w:w="1987"/>
+          </w:tcPr>
+          <w:p>
+            <w:pPr>
+              <w:jc w:val="left"/>
+            </w:pPr>
+            <w:r>
+              <w:rPr>
+                <w:rFonts w:ascii="TimeNewRoman" w:hAnsi="TimeNewRoman"/>
+                <w:sz w:val="30"/>
+              </w:rPr>
+              <w:t>2×5=</w:t>
+            </w:r>
+          </w:p>
+        </w:tc>
+        <w:tc>
+          <w:tcPr>
+            <w:tcW w:type="dxa" w:w="1987"/>
+          </w:tcPr>
+          <w:p>
+            <w:pPr>
+              <w:jc w:val="left"/>
+            </w:pPr>
+            <w:r>
+              <w:rPr>
+                <w:rFonts w:ascii="TimeNewRoman" w:hAnsi="TimeNewRoman"/>
+                <w:sz w:val="30"/>
+              </w:rPr>
+              <w:t>8×8=</w:t>
+            </w:r>
+          </w:p>
+        </w:tc>
+        <w:tc>
+          <w:tcPr>
+            <w:tcW w:type="dxa" w:w="1987"/>
+          </w:tcPr>
+          <w:p>
+            <w:pPr>
+              <w:jc w:val="left"/>
+            </w:pPr>
+            <w:r>
+              <w:rPr>
+                <w:rFonts w:ascii="TimeNewRoman" w:hAnsi="TimeNewRoman"/>
+                <w:sz w:val="30"/>
+              </w:rPr>
+              <w:t>4×3+67=</w:t>
+            </w:r>
+          </w:p>
+        </w:tc>
+      </w:tr>
+      <w:tr>
+        <w:tc>
+          <w:tcPr>
+            <w:tcW w:type="dxa" w:w="1987"/>
+          </w:tcPr>
+          <w:p>
+            <w:pPr>
+              <w:jc w:val="left"/>
+            </w:pPr>
+            <w:r>
+              <w:rPr>
+                <w:rFonts w:ascii="TimeNewRoman" w:hAnsi="TimeNewRoman"/>
+                <w:sz w:val="30"/>
+              </w:rPr>
+              <w:t>17+34=</w:t>
+            </w:r>
+          </w:p>
+        </w:tc>
+        <w:tc>
+          <w:tcPr>
+            <w:tcW w:type="dxa" w:w="1987"/>
+          </w:tcPr>
+          <w:p>
+            <w:pPr>
+              <w:jc w:val="left"/>
+            </w:pPr>
+            <w:r>
+              <w:rPr>
+                <w:rFonts w:ascii="TimeNewRoman" w:hAnsi="TimeNewRoman"/>
+                <w:sz w:val="30"/>
+              </w:rPr>
+              <w:t>74-59=</w:t>
+            </w:r>
+          </w:p>
+        </w:tc>
+        <w:tc>
+          <w:tcPr>
+            <w:tcW w:type="dxa" w:w="1987"/>
+          </w:tcPr>
+          <w:p>
+            <w:pPr>
+              <w:jc w:val="left"/>
+            </w:pPr>
+            <w:r>
+              <w:rPr>
+                <w:rFonts w:ascii="TimeNewRoman" w:hAnsi="TimeNewRoman"/>
+                <w:sz w:val="30"/>
+              </w:rPr>
+              <w:t>16+56=</w:t>
+            </w:r>
+          </w:p>
+        </w:tc>
+        <w:tc>
+          <w:tcPr>
+            <w:tcW w:type="dxa" w:w="1987"/>
+          </w:tcPr>
+          <w:p>
+            <w:pPr>
+              <w:jc w:val="left"/>
+            </w:pPr>
+            <w:r>
+              <w:rPr>
+                <w:rFonts w:ascii="TimeNewRoman" w:hAnsi="TimeNewRoman"/>
+                <w:sz w:val="30"/>
+              </w:rPr>
+              <w:t>4×6-23=</w:t>
+            </w:r>
+          </w:p>
+        </w:tc>
+        <w:tc>
+          <w:tcPr>
+            <w:tcW w:type="dxa" w:w="1987"/>
+          </w:tcPr>
+          <w:p>
+            <w:pPr>
+              <w:jc w:val="left"/>
+            </w:pPr>
+            <w:r>
+              <w:rPr>
+                <w:rFonts w:ascii="TimeNewRoman" w:hAnsi="TimeNewRoman"/>
+                <w:sz w:val="30"/>
+              </w:rPr>
+              <w:t>64÷8=</w:t>
+            </w:r>
+          </w:p>
+        </w:tc>
+      </w:tr>
+      <w:tr>
+        <w:tc>
+          <w:tcPr>
+            <w:tcW w:type="dxa" w:w="1987"/>
+          </w:tcPr>
+          <w:p>
+            <w:pPr>
+              <w:jc w:val="left"/>
+            </w:pPr>
+            <w:r>
+              <w:rPr>
+                <w:rFonts w:ascii="TimeNewRoman" w:hAnsi="TimeNewRoman"/>
+                <w:sz w:val="30"/>
+              </w:rPr>
+              <w:t>4×8-16=</w:t>
+            </w:r>
+          </w:p>
+        </w:tc>
+        <w:tc>
+          <w:tcPr>
+            <w:tcW w:type="dxa" w:w="1987"/>
+          </w:tcPr>
+          <w:p>
+            <w:pPr>
+              <w:jc w:val="left"/>
+            </w:pPr>
+            <w:r>
+              <w:rPr>
+                <w:rFonts w:ascii="TimeNewRoman" w:hAnsi="TimeNewRoman"/>
+                <w:sz w:val="30"/>
+              </w:rPr>
+              <w:t>2×1-1=</w:t>
+            </w:r>
+          </w:p>
+        </w:tc>
+        <w:tc>
+          <w:tcPr>
+            <w:tcW w:type="dxa" w:w="1987"/>
+          </w:tcPr>
+          <w:p>
+            <w:pPr>
+              <w:jc w:val="left"/>
+            </w:pPr>
+            <w:r>
+              <w:rPr>
+                <w:rFonts w:ascii="TimeNewRoman" w:hAnsi="TimeNewRoman"/>
+                <w:sz w:val="30"/>
+              </w:rPr>
+              <w:t>33+32=</w:t>
+            </w:r>
+          </w:p>
+        </w:tc>
+        <w:tc>
+          <w:tcPr>
+            <w:tcW w:type="dxa" w:w="1987"/>
+          </w:tcPr>
+          <w:p>
+            <w:pPr>
+              <w:jc w:val="left"/>
+            </w:pPr>
+            <w:r>
+              <w:rPr>
+                <w:rFonts w:ascii="TimeNewRoman" w:hAnsi="TimeNewRoman"/>
+                <w:sz w:val="30"/>
+              </w:rPr>
+              <w:t>14÷7=</w:t>
+            </w:r>
+          </w:p>
+        </w:tc>
+        <w:tc>
+          <w:tcPr>
+            <w:tcW w:type="dxa" w:w="1987"/>
+          </w:tcPr>
+          <w:p>
+            <w:pPr>
+              <w:jc w:val="left"/>
+            </w:pPr>
+            <w:r>
+              <w:rPr>
+                <w:rFonts w:ascii="TimeNewRoman" w:hAnsi="TimeNewRoman"/>
+                <w:sz w:val="30"/>
+              </w:rPr>
+              <w:t>5×2=</w:t>
+            </w:r>
+          </w:p>
+        </w:tc>
+      </w:tr>
+      <w:tr>
+        <w:tc>
+          <w:tcPr>
+            <w:tcW w:type="dxa" w:w="1987"/>
+          </w:tcPr>
+          <w:p>
+            <w:pPr>
+              <w:jc w:val="left"/>
+            </w:pPr>
+            <w:r>
+              <w:rPr>
+                <w:rFonts w:ascii="TimeNewRoman" w:hAnsi="TimeNewRoman"/>
+                <w:sz w:val="30"/>
+              </w:rPr>
+              <w:t>9×7-40=</w:t>
+            </w:r>
+          </w:p>
+        </w:tc>
+        <w:tc>
+          <w:tcPr>
+            <w:tcW w:type="dxa" w:w="1987"/>
+          </w:tcPr>
+          <w:p>
+            <w:pPr>
+              <w:jc w:val="left"/>
+            </w:pPr>
+            <w:r>
+              <w:rPr>
+                <w:rFonts w:ascii="TimeNewRoman" w:hAnsi="TimeNewRoman"/>
+                <w:sz w:val="30"/>
+              </w:rPr>
+              <w:t>52+37=</w:t>
+            </w:r>
+          </w:p>
+        </w:tc>
+        <w:tc>
+          <w:tcPr>
+            <w:tcW w:type="dxa" w:w="1987"/>
+          </w:tcPr>
+          <w:p>
+            <w:pPr>
+              <w:jc w:val="left"/>
+            </w:pPr>
+            <w:r>
+              <w:rPr>
+                <w:rFonts w:ascii="TimeNewRoman" w:hAnsi="TimeNewRoman"/>
+                <w:sz w:val="30"/>
+              </w:rPr>
+              <w:t>23+89+68=</w:t>
+            </w:r>
+          </w:p>
+        </w:tc>
+        <w:tc>
+          <w:tcPr>
+            <w:tcW w:type="dxa" w:w="1987"/>
+          </w:tcPr>
+          <w:p>
+            <w:pPr>
+              <w:jc w:val="left"/>
+            </w:pPr>
+            <w:r>
+              <w:rPr>
+                <w:rFonts w:ascii="TimeNewRoman" w:hAnsi="TimeNewRoman"/>
+                <w:sz w:val="30"/>
+              </w:rPr>
+              <w:t>55+5+74=</w:t>
+            </w:r>
+          </w:p>
+        </w:tc>
+        <w:tc>
+          <w:tcPr>
+            <w:tcW w:type="dxa" w:w="1987"/>
+          </w:tcPr>
+          <w:p>
+            <w:pPr>
+              <w:jc w:val="left"/>
+            </w:pPr>
+            <w:r>
+              <w:rPr>
+                <w:rFonts w:ascii="TimeNewRoman" w:hAnsi="TimeNewRoman"/>
+                <w:sz w:val="30"/>
+              </w:rPr>
+              <w:t>92-65=</w:t>
+            </w:r>
+          </w:p>
+        </w:tc>
+      </w:tr>
+      <w:tr>
+        <w:tc>
+          <w:tcPr>
+            <w:tcW w:type="dxa" w:w="1987"/>
+          </w:tcPr>
+          <w:p>
+            <w:pPr>
+              <w:jc w:val="left"/>
+            </w:pPr>
+            <w:r>
+              <w:rPr>
+                <w:rFonts w:ascii="TimeNewRoman" w:hAnsi="TimeNewRoman"/>
+                <w:sz w:val="30"/>
+              </w:rPr>
+              <w:t>6×5=</w:t>
+            </w:r>
+          </w:p>
+        </w:tc>
+        <w:tc>
+          <w:tcPr>
+            <w:tcW w:type="dxa" w:w="1987"/>
+          </w:tcPr>
+          <w:p>
+            <w:pPr>
+              <w:jc w:val="left"/>
+            </w:pPr>
+            <w:r>
+              <w:rPr>
+                <w:rFonts w:ascii="TimeNewRoman" w:hAnsi="TimeNewRoman"/>
+                <w:sz w:val="30"/>
+              </w:rPr>
+              <w:t>6×1=</w:t>
             </w:r>
           </w:p>
         </w:tc>
@@ -74,7 +613,7 @@
                 <w:rFonts w:ascii="TimeNewRoman" w:hAnsi="TimeNewRoman"/>
                 <w:sz w:val="30"/>
               </w:rPr>
-              <w:t>92-73=</w:t>
+              <w:t>9×5+44=</w:t>
             </w:r>
           </w:p>
         </w:tc>
@@ -91,24 +630,7 @@
                 <w:rFonts w:ascii="TimeNewRoman" w:hAnsi="TimeNewRoman"/>
                 <w:sz w:val="30"/>
               </w:rPr>
-              <w:t>87+91+52=</w:t>
-            </w:r>
-          </w:p>
-        </w:tc>
-        <w:tc>
-          <w:tcPr>
-            <w:tcW w:type="dxa" w:w="1987"/>
-          </w:tcPr>
-          <w:p>
-            <w:pPr>
-              <w:jc w:val="left"/>
-            </w:pPr>
-            <w:r>
-              <w:rPr>
-                <w:rFonts w:ascii="TimeNewRoman" w:hAnsi="TimeNewRoman"/>
-                <w:sz w:val="30"/>
-              </w:rPr>
-              <w:t>35÷5=</w:t>
+              <w:t>47-25=</w:t>
             </w:r>
           </w:p>
         </w:tc>
@@ -127,7 +649,7 @@
                 <w:rFonts w:ascii="TimeNewRoman" w:hAnsi="TimeNewRoman"/>
                 <w:sz w:val="30"/>
               </w:rPr>
-              <w:t>6×6+31=</w:t>
+              <w:t>32÷8=</w:t>
             </w:r>
           </w:p>
         </w:tc>
@@ -144,7 +666,7 @@
                 <w:rFonts w:ascii="TimeNewRoman" w:hAnsi="TimeNewRoman"/>
                 <w:sz w:val="30"/>
               </w:rPr>
-              <w:t>2÷1=</w:t>
+              <w:t>93+54+24=</w:t>
             </w:r>
           </w:p>
         </w:tc>
@@ -161,7 +683,7 @@
                 <w:rFonts w:ascii="TimeNewRoman" w:hAnsi="TimeNewRoman"/>
                 <w:sz w:val="30"/>
               </w:rPr>
-              <w:t>93-64=</w:t>
+              <w:t>8+57=</w:t>
             </w:r>
           </w:p>
         </w:tc>
@@ -178,7 +700,7 @@
                 <w:rFonts w:ascii="TimeNewRoman" w:hAnsi="TimeNewRoman"/>
                 <w:sz w:val="30"/>
               </w:rPr>
-              <w:t>23+40+12=</w:t>
+              <w:t>56÷7=</w:t>
             </w:r>
           </w:p>
         </w:tc>
@@ -195,7 +717,7 @@
                 <w:rFonts w:ascii="TimeNewRoman" w:hAnsi="TimeNewRoman"/>
                 <w:sz w:val="30"/>
               </w:rPr>
-              <w:t>9×2+67=</w:t>
+              <w:t>75+9=</w:t>
             </w:r>
           </w:p>
         </w:tc>
@@ -214,7 +736,7 @@
                 <w:rFonts w:ascii="TimeNewRoman" w:hAnsi="TimeNewRoman"/>
                 <w:sz w:val="30"/>
               </w:rPr>
-              <w:t>99+74-11=</w:t>
+              <w:t>7×7-16=</w:t>
             </w:r>
           </w:p>
         </w:tc>
@@ -231,7 +753,7 @@
                 <w:rFonts w:ascii="TimeNewRoman" w:hAnsi="TimeNewRoman"/>
                 <w:sz w:val="30"/>
               </w:rPr>
-              <w:t>40÷5=</w:t>
+              <w:t>20+22-21=</w:t>
             </w:r>
           </w:p>
         </w:tc>
@@ -248,7 +770,7 @@
                 <w:rFonts w:ascii="TimeNewRoman" w:hAnsi="TimeNewRoman"/>
                 <w:sz w:val="30"/>
               </w:rPr>
-              <w:t>40-12=</w:t>
+              <w:t>9×1=</w:t>
             </w:r>
           </w:p>
         </w:tc>
@@ -265,7 +787,7 @@
                 <w:rFonts w:ascii="TimeNewRoman" w:hAnsi="TimeNewRoman"/>
                 <w:sz w:val="30"/>
               </w:rPr>
-              <w:t>18+75=</w:t>
+              <w:t>55+19=</w:t>
             </w:r>
           </w:p>
         </w:tc>
@@ -282,7 +804,7 @@
                 <w:rFonts w:ascii="TimeNewRoman" w:hAnsi="TimeNewRoman"/>
                 <w:sz w:val="30"/>
               </w:rPr>
-              <w:t>8÷2=</w:t>
+              <w:t>88-31=</w:t>
             </w:r>
           </w:p>
         </w:tc>
@@ -301,7 +823,7 @@
                 <w:rFonts w:ascii="TimeNewRoman" w:hAnsi="TimeNewRoman"/>
                 <w:sz w:val="30"/>
               </w:rPr>
-              <w:t>9×2+69=</w:t>
+              <w:t>69-15=</w:t>
             </w:r>
           </w:p>
         </w:tc>
@@ -318,7 +840,7 @@
                 <w:rFonts w:ascii="TimeNewRoman" w:hAnsi="TimeNewRoman"/>
                 <w:sz w:val="30"/>
               </w:rPr>
-              <w:t>55+6-61=</w:t>
+              <w:t>6×8+42=</w:t>
             </w:r>
           </w:p>
         </w:tc>
@@ -335,7 +857,338 @@
                 <w:rFonts w:ascii="TimeNewRoman" w:hAnsi="TimeNewRoman"/>
                 <w:sz w:val="30"/>
               </w:rPr>
-              <w:t>5×5=</w:t>
+              <w:t>18÷9=</w:t>
+            </w:r>
+          </w:p>
+        </w:tc>
+        <w:tc>
+          <w:tcPr>
+            <w:tcW w:type="dxa" w:w="1987"/>
+          </w:tcPr>
+          <w:p>
+            <w:pPr>
+              <w:jc w:val="left"/>
+            </w:pPr>
+            <w:r>
+              <w:rPr>
+                <w:rFonts w:ascii="TimeNewRoman" w:hAnsi="TimeNewRoman"/>
+                <w:sz w:val="30"/>
+              </w:rPr>
+              <w:t>12-9=</w:t>
+            </w:r>
+          </w:p>
+        </w:tc>
+        <w:tc>
+          <w:tcPr>
+            <w:tcW w:type="dxa" w:w="1987"/>
+          </w:tcPr>
+          <w:p>
+            <w:pPr>
+              <w:jc w:val="left"/>
+            </w:pPr>
+            <w:r>
+              <w:rPr>
+                <w:rFonts w:ascii="TimeNewRoman" w:hAnsi="TimeNewRoman"/>
+                <w:sz w:val="30"/>
+              </w:rPr>
+              <w:t>72-52=</w:t>
+            </w:r>
+          </w:p>
+        </w:tc>
+      </w:tr>
+      <w:tr>
+        <w:tc>
+          <w:tcPr>
+            <w:tcW w:type="dxa" w:w="1987"/>
+          </w:tcPr>
+          <w:p>
+            <w:pPr>
+              <w:jc w:val="left"/>
+            </w:pPr>
+            <w:r>
+              <w:rPr>
+                <w:rFonts w:ascii="TimeNewRoman" w:hAnsi="TimeNewRoman"/>
+                <w:sz w:val="30"/>
+              </w:rPr>
+              <w:t>20÷5=</w:t>
+            </w:r>
+          </w:p>
+        </w:tc>
+        <w:tc>
+          <w:tcPr>
+            <w:tcW w:type="dxa" w:w="1987"/>
+          </w:tcPr>
+          <w:p>
+            <w:pPr>
+              <w:jc w:val="left"/>
+            </w:pPr>
+            <w:r>
+              <w:rPr>
+                <w:rFonts w:ascii="TimeNewRoman" w:hAnsi="TimeNewRoman"/>
+                <w:sz w:val="30"/>
+              </w:rPr>
+              <w:t>3÷3=</w:t>
+            </w:r>
+          </w:p>
+        </w:tc>
+        <w:tc>
+          <w:tcPr>
+            <w:tcW w:type="dxa" w:w="1987"/>
+          </w:tcPr>
+          <w:p>
+            <w:pPr>
+              <w:jc w:val="left"/>
+            </w:pPr>
+            <w:r>
+              <w:rPr>
+                <w:rFonts w:ascii="TimeNewRoman" w:hAnsi="TimeNewRoman"/>
+                <w:sz w:val="30"/>
+              </w:rPr>
+              <w:t>98+76+8=</w:t>
+            </w:r>
+          </w:p>
+        </w:tc>
+        <w:tc>
+          <w:tcPr>
+            <w:tcW w:type="dxa" w:w="1987"/>
+          </w:tcPr>
+          <w:p>
+            <w:pPr>
+              <w:jc w:val="left"/>
+            </w:pPr>
+            <w:r>
+              <w:rPr>
+                <w:rFonts w:ascii="TimeNewRoman" w:hAnsi="TimeNewRoman"/>
+                <w:sz w:val="30"/>
+              </w:rPr>
+              <w:t>56÷8=</w:t>
+            </w:r>
+          </w:p>
+        </w:tc>
+        <w:tc>
+          <w:tcPr>
+            <w:tcW w:type="dxa" w:w="1987"/>
+          </w:tcPr>
+          <w:p>
+            <w:pPr>
+              <w:jc w:val="left"/>
+            </w:pPr>
+            <w:r>
+              <w:rPr>
+                <w:rFonts w:ascii="TimeNewRoman" w:hAnsi="TimeNewRoman"/>
+                <w:sz w:val="30"/>
+              </w:rPr>
+              <w:t>1×9=</w:t>
+            </w:r>
+          </w:p>
+        </w:tc>
+      </w:tr>
+      <w:tr>
+        <w:tc>
+          <w:tcPr>
+            <w:tcW w:type="dxa" w:w="1987"/>
+          </w:tcPr>
+          <w:p>
+            <w:pPr>
+              <w:jc w:val="left"/>
+            </w:pPr>
+            <w:r>
+              <w:rPr>
+                <w:rFonts w:ascii="TimeNewRoman" w:hAnsi="TimeNewRoman"/>
+                <w:sz w:val="30"/>
+              </w:rPr>
+              <w:t>5×1=</w:t>
+            </w:r>
+          </w:p>
+        </w:tc>
+        <w:tc>
+          <w:tcPr>
+            <w:tcW w:type="dxa" w:w="1987"/>
+          </w:tcPr>
+          <w:p>
+            <w:pPr>
+              <w:jc w:val="left"/>
+            </w:pPr>
+            <w:r>
+              <w:rPr>
+                <w:rFonts w:ascii="TimeNewRoman" w:hAnsi="TimeNewRoman"/>
+                <w:sz w:val="30"/>
+              </w:rPr>
+              <w:t>26+47+97=</w:t>
+            </w:r>
+          </w:p>
+        </w:tc>
+        <w:tc>
+          <w:tcPr>
+            <w:tcW w:type="dxa" w:w="1987"/>
+          </w:tcPr>
+          <w:p>
+            <w:pPr>
+              <w:jc w:val="left"/>
+            </w:pPr>
+            <w:r>
+              <w:rPr>
+                <w:rFonts w:ascii="TimeNewRoman" w:hAnsi="TimeNewRoman"/>
+                <w:sz w:val="30"/>
+              </w:rPr>
+              <w:t>5×3-8=</w:t>
+            </w:r>
+          </w:p>
+        </w:tc>
+        <w:tc>
+          <w:tcPr>
+            <w:tcW w:type="dxa" w:w="1987"/>
+          </w:tcPr>
+          <w:p>
+            <w:pPr>
+              <w:jc w:val="left"/>
+            </w:pPr>
+            <w:r>
+              <w:rPr>
+                <w:rFonts w:ascii="TimeNewRoman" w:hAnsi="TimeNewRoman"/>
+                <w:sz w:val="30"/>
+              </w:rPr>
+              <w:t>6÷3=</w:t>
+            </w:r>
+          </w:p>
+        </w:tc>
+        <w:tc>
+          <w:tcPr>
+            <w:tcW w:type="dxa" w:w="1987"/>
+          </w:tcPr>
+          <w:p>
+            <w:pPr>
+              <w:jc w:val="left"/>
+            </w:pPr>
+            <w:r>
+              <w:rPr>
+                <w:rFonts w:ascii="TimeNewRoman" w:hAnsi="TimeNewRoman"/>
+                <w:sz w:val="30"/>
+              </w:rPr>
+              <w:t>36÷9=</w:t>
+            </w:r>
+          </w:p>
+        </w:tc>
+      </w:tr>
+      <w:tr>
+        <w:tc>
+          <w:tcPr>
+            <w:tcW w:type="dxa" w:w="1987"/>
+          </w:tcPr>
+          <w:p>
+            <w:pPr>
+              <w:jc w:val="left"/>
+            </w:pPr>
+            <w:r>
+              <w:rPr>
+                <w:rFonts w:ascii="TimeNewRoman" w:hAnsi="TimeNewRoman"/>
+                <w:sz w:val="30"/>
+              </w:rPr>
+              <w:t>9×4=</w:t>
+            </w:r>
+          </w:p>
+        </w:tc>
+        <w:tc>
+          <w:tcPr>
+            <w:tcW w:type="dxa" w:w="1987"/>
+          </w:tcPr>
+          <w:p>
+            <w:pPr>
+              <w:jc w:val="left"/>
+            </w:pPr>
+            <w:r>
+              <w:rPr>
+                <w:rFonts w:ascii="TimeNewRoman" w:hAnsi="TimeNewRoman"/>
+                <w:sz w:val="30"/>
+              </w:rPr>
+              <w:t>1×2=</w:t>
+            </w:r>
+          </w:p>
+        </w:tc>
+        <w:tc>
+          <w:tcPr>
+            <w:tcW w:type="dxa" w:w="1987"/>
+          </w:tcPr>
+          <w:p>
+            <w:pPr>
+              <w:jc w:val="left"/>
+            </w:pPr>
+            <w:r>
+              <w:rPr>
+                <w:rFonts w:ascii="TimeNewRoman" w:hAnsi="TimeNewRoman"/>
+                <w:sz w:val="30"/>
+              </w:rPr>
+              <w:t>21+84-64=</w:t>
+            </w:r>
+          </w:p>
+        </w:tc>
+        <w:tc>
+          <w:tcPr>
+            <w:tcW w:type="dxa" w:w="1987"/>
+          </w:tcPr>
+          <w:p>
+            <w:pPr>
+              <w:jc w:val="left"/>
+            </w:pPr>
+            <w:r>
+              <w:rPr>
+                <w:rFonts w:ascii="TimeNewRoman" w:hAnsi="TimeNewRoman"/>
+                <w:sz w:val="30"/>
+              </w:rPr>
+              <w:t>37+96-45=</w:t>
+            </w:r>
+          </w:p>
+        </w:tc>
+        <w:tc>
+          <w:tcPr>
+            <w:tcW w:type="dxa" w:w="1987"/>
+          </w:tcPr>
+          <w:p>
+            <w:pPr>
+              <w:jc w:val="left"/>
+            </w:pPr>
+            <w:r>
+              <w:rPr>
+                <w:rFonts w:ascii="TimeNewRoman" w:hAnsi="TimeNewRoman"/>
+                <w:sz w:val="30"/>
+              </w:rPr>
+              <w:t>9×3=</w:t>
+            </w:r>
+          </w:p>
+        </w:tc>
+      </w:tr>
+      <w:tr>
+        <w:tc>
+          <w:tcPr>
+            <w:tcW w:type="dxa" w:w="1987"/>
+          </w:tcPr>
+          <w:p>
+            <w:pPr>
+              <w:jc w:val="left"/>
+            </w:pPr>
+            <w:r>
+              <w:rPr>
+                <w:rFonts w:ascii="TimeNewRoman" w:hAnsi="TimeNewRoman"/>
+                <w:sz w:val="30"/>
+              </w:rPr>
+              <w:t>8÷1=</w:t>
+            </w:r>
+          </w:p>
+        </w:tc>
+        <w:tc>
+          <w:tcPr>
+            <w:tcW w:type="dxa" w:w="1987"/>
+          </w:tcPr>
+          <w:p>
+            <w:pPr>
+              <w:jc w:val="left"/>
+            </w:pPr>
+            <w:r>
+              <w:rPr>
+                <w:rFonts w:ascii="TimeNewRoman" w:hAnsi="TimeNewRoman"/>
+                <w:sz w:val="30"/>
+              </w:rPr>
+              <w:t>65+98+35=</w:t>
             </w:r>
           </w:p>
         </w:tc>
@@ -353,6 +1206,23 @@
                 <w:sz w:val="30"/>
               </w:rPr>
               <w:t>3×5=</w:t>
+            </w:r>
+          </w:p>
+        </w:tc>
+        <w:tc>
+          <w:tcPr>
+            <w:tcW w:type="dxa" w:w="1987"/>
+          </w:tcPr>
+          <w:p>
+            <w:pPr>
+              <w:jc w:val="left"/>
+            </w:pPr>
+            <w:r>
+              <w:rPr>
+                <w:rFonts w:ascii="TimeNewRoman" w:hAnsi="TimeNewRoman"/>
+                <w:sz w:val="30"/>
+              </w:rPr>
+              <w:t>5×8=</w:t>
             </w:r>
           </w:p>
         </w:tc>
@@ -388,7 +1258,7 @@
                 <w:rFonts w:ascii="TimeNewRoman" w:hAnsi="TimeNewRoman"/>
                 <w:sz w:val="30"/>
               </w:rPr>
-              <w:t>7×3+20=</w:t>
+              <w:t>8÷2=</w:t>
             </w:r>
           </w:p>
         </w:tc>
@@ -405,7 +1275,7 @@
                 <w:rFonts w:ascii="TimeNewRoman" w:hAnsi="TimeNewRoman"/>
                 <w:sz w:val="30"/>
               </w:rPr>
-              <w:t>6×3=</w:t>
+              <w:t>4×1=</w:t>
             </w:r>
           </w:p>
         </w:tc>
@@ -422,7 +1292,7 @@
                 <w:rFonts w:ascii="TimeNewRoman" w:hAnsi="TimeNewRoman"/>
                 <w:sz w:val="30"/>
               </w:rPr>
-              <w:t>30+10=</w:t>
+              <w:t>8×8+32=</w:t>
             </w:r>
           </w:p>
         </w:tc>
@@ -439,7 +1309,7 @@
                 <w:rFonts w:ascii="TimeNewRoman" w:hAnsi="TimeNewRoman"/>
                 <w:sz w:val="30"/>
               </w:rPr>
-              <w:t>42-13=</w:t>
+              <w:t>43+47=</w:t>
             </w:r>
           </w:p>
         </w:tc>
@@ -456,7 +1326,7 @@
                 <w:rFonts w:ascii="TimeNewRoman" w:hAnsi="TimeNewRoman"/>
                 <w:sz w:val="30"/>
               </w:rPr>
-              <w:t>96-47=</w:t>
+              <w:t>3×8=</w:t>
             </w:r>
           </w:p>
         </w:tc>
@@ -475,7 +1345,7 @@
                 <w:rFonts w:ascii="TimeNewRoman" w:hAnsi="TimeNewRoman"/>
                 <w:sz w:val="30"/>
               </w:rPr>
-              <w:t>3×4=</w:t>
+              <w:t>36+89+54=</w:t>
             </w:r>
           </w:p>
         </w:tc>
@@ -492,7 +1362,7 @@
                 <w:rFonts w:ascii="TimeNewRoman" w:hAnsi="TimeNewRoman"/>
                 <w:sz w:val="30"/>
               </w:rPr>
-              <w:t>2×5=</w:t>
+              <w:t>1×6=</w:t>
             </w:r>
           </w:p>
         </w:tc>
@@ -509,7 +1379,7 @@
                 <w:rFonts w:ascii="TimeNewRoman" w:hAnsi="TimeNewRoman"/>
                 <w:sz w:val="30"/>
               </w:rPr>
-              <w:t>7×1=</w:t>
+              <w:t>4+69-73=</w:t>
             </w:r>
           </w:p>
         </w:tc>
@@ -526,7 +1396,7 @@
                 <w:rFonts w:ascii="TimeNewRoman" w:hAnsi="TimeNewRoman"/>
                 <w:sz w:val="30"/>
               </w:rPr>
-              <w:t>99+37-36=</w:t>
+              <w:t>9×2=</w:t>
             </w:r>
           </w:p>
         </w:tc>
@@ -543,7 +1413,7 @@
                 <w:rFonts w:ascii="TimeNewRoman" w:hAnsi="TimeNewRoman"/>
                 <w:sz w:val="30"/>
               </w:rPr>
-              <w:t>5×2-10=</w:t>
+              <w:t>5×3-8=</w:t>
             </w:r>
           </w:p>
         </w:tc>
@@ -562,7 +1432,7 @@
                 <w:rFonts w:ascii="TimeNewRoman" w:hAnsi="TimeNewRoman"/>
                 <w:sz w:val="30"/>
               </w:rPr>
-              <w:t>8×2=</w:t>
+              <w:t>8×9=</w:t>
             </w:r>
           </w:p>
         </w:tc>
@@ -579,7 +1449,7 @@
                 <w:rFonts w:ascii="TimeNewRoman" w:hAnsi="TimeNewRoman"/>
                 <w:sz w:val="30"/>
               </w:rPr>
-              <w:t>7×5=</w:t>
+              <w:t>76+88-5=</w:t>
             </w:r>
           </w:p>
         </w:tc>
@@ -596,7 +1466,7 @@
                 <w:rFonts w:ascii="TimeNewRoman" w:hAnsi="TimeNewRoman"/>
                 <w:sz w:val="30"/>
               </w:rPr>
-              <w:t>6×6=</w:t>
+              <w:t>31+17+87=</w:t>
             </w:r>
           </w:p>
         </w:tc>
@@ -613,7 +1483,7 @@
                 <w:rFonts w:ascii="TimeNewRoman" w:hAnsi="TimeNewRoman"/>
                 <w:sz w:val="30"/>
               </w:rPr>
-              <w:t>7×2-5=</w:t>
+              <w:t>81+9=</w:t>
             </w:r>
           </w:p>
         </w:tc>
@@ -630,7 +1500,7 @@
                 <w:rFonts w:ascii="TimeNewRoman" w:hAnsi="TimeNewRoman"/>
                 <w:sz w:val="30"/>
               </w:rPr>
-              <w:t>6×4+92=</w:t>
+              <w:t>77-13=</w:t>
             </w:r>
           </w:p>
         </w:tc>
@@ -649,7 +1519,7 @@
                 <w:rFonts w:ascii="TimeNewRoman" w:hAnsi="TimeNewRoman"/>
                 <w:sz w:val="30"/>
               </w:rPr>
-              <w:t>56÷8=</w:t>
+              <w:t>3×6=</w:t>
             </w:r>
           </w:p>
         </w:tc>
@@ -666,672 +1536,10 @@
                 <w:rFonts w:ascii="TimeNewRoman" w:hAnsi="TimeNewRoman"/>
                 <w:sz w:val="30"/>
               </w:rPr>
-              <w:t>1×4=</w:t>
+              <w:t>23+32=</w:t>
             </w:r>
           </w:p>
         </w:tc>
-        <w:tc>
-          <w:tcPr>
-            <w:tcW w:type="dxa" w:w="1987"/>
-          </w:tcPr>
-          <w:p>
-            <w:pPr>
-              <w:jc w:val="left"/>
-            </w:pPr>
-            <w:r>
-              <w:rPr>
-                <w:rFonts w:ascii="TimeNewRoman" w:hAnsi="TimeNewRoman"/>
-                <w:sz w:val="30"/>
-              </w:rPr>
-              <w:t>8×4=</w:t>
-            </w:r>
-          </w:p>
-        </w:tc>
-        <w:tc>
-          <w:tcPr>
-            <w:tcW w:type="dxa" w:w="1987"/>
-          </w:tcPr>
-          <w:p>
-            <w:pPr>
-              <w:jc w:val="left"/>
-            </w:pPr>
-            <w:r>
-              <w:rPr>
-                <w:rFonts w:ascii="TimeNewRoman" w:hAnsi="TimeNewRoman"/>
-                <w:sz w:val="30"/>
-              </w:rPr>
-              <w:t>2×9=</w:t>
-            </w:r>
-          </w:p>
-        </w:tc>
-        <w:tc>
-          <w:tcPr>
-            <w:tcW w:type="dxa" w:w="1987"/>
-          </w:tcPr>
-          <w:p>
-            <w:pPr>
-              <w:jc w:val="left"/>
-            </w:pPr>
-            <w:r>
-              <w:rPr>
-                <w:rFonts w:ascii="TimeNewRoman" w:hAnsi="TimeNewRoman"/>
-                <w:sz w:val="30"/>
-              </w:rPr>
-              <w:t>39+44+96=</w:t>
-            </w:r>
-          </w:p>
-        </w:tc>
-      </w:tr>
-      <w:tr>
-        <w:tc>
-          <w:tcPr>
-            <w:tcW w:type="dxa" w:w="1987"/>
-          </w:tcPr>
-          <w:p>
-            <w:pPr>
-              <w:jc w:val="left"/>
-            </w:pPr>
-            <w:r>
-              <w:rPr>
-                <w:rFonts w:ascii="TimeNewRoman" w:hAnsi="TimeNewRoman"/>
-                <w:sz w:val="30"/>
-              </w:rPr>
-              <w:t>7×4+13=</w:t>
-            </w:r>
-          </w:p>
-        </w:tc>
-        <w:tc>
-          <w:tcPr>
-            <w:tcW w:type="dxa" w:w="1987"/>
-          </w:tcPr>
-          <w:p>
-            <w:pPr>
-              <w:jc w:val="left"/>
-            </w:pPr>
-            <w:r>
-              <w:rPr>
-                <w:rFonts w:ascii="TimeNewRoman" w:hAnsi="TimeNewRoman"/>
-                <w:sz w:val="30"/>
-              </w:rPr>
-              <w:t>7×9=</w:t>
-            </w:r>
-          </w:p>
-        </w:tc>
-        <w:tc>
-          <w:tcPr>
-            <w:tcW w:type="dxa" w:w="1987"/>
-          </w:tcPr>
-          <w:p>
-            <w:pPr>
-              <w:jc w:val="left"/>
-            </w:pPr>
-            <w:r>
-              <w:rPr>
-                <w:rFonts w:ascii="TimeNewRoman" w:hAnsi="TimeNewRoman"/>
-                <w:sz w:val="30"/>
-              </w:rPr>
-              <w:t>13+71=</w:t>
-            </w:r>
-          </w:p>
-        </w:tc>
-        <w:tc>
-          <w:tcPr>
-            <w:tcW w:type="dxa" w:w="1987"/>
-          </w:tcPr>
-          <w:p>
-            <w:pPr>
-              <w:jc w:val="left"/>
-            </w:pPr>
-            <w:r>
-              <w:rPr>
-                <w:rFonts w:ascii="TimeNewRoman" w:hAnsi="TimeNewRoman"/>
-                <w:sz w:val="30"/>
-              </w:rPr>
-              <w:t>3×1-3=</w:t>
-            </w:r>
-          </w:p>
-        </w:tc>
-        <w:tc>
-          <w:tcPr>
-            <w:tcW w:type="dxa" w:w="1987"/>
-          </w:tcPr>
-          <w:p>
-            <w:pPr>
-              <w:jc w:val="left"/>
-            </w:pPr>
-            <w:r>
-              <w:rPr>
-                <w:rFonts w:ascii="TimeNewRoman" w:hAnsi="TimeNewRoman"/>
-                <w:sz w:val="30"/>
-              </w:rPr>
-              <w:t>88+16+90=</w:t>
-            </w:r>
-          </w:p>
-        </w:tc>
-      </w:tr>
-      <w:tr>
-        <w:tc>
-          <w:tcPr>
-            <w:tcW w:type="dxa" w:w="1987"/>
-          </w:tcPr>
-          <w:p>
-            <w:pPr>
-              <w:jc w:val="left"/>
-            </w:pPr>
-            <w:r>
-              <w:rPr>
-                <w:rFonts w:ascii="TimeNewRoman" w:hAnsi="TimeNewRoman"/>
-                <w:sz w:val="30"/>
-              </w:rPr>
-              <w:t>63-32=</w:t>
-            </w:r>
-          </w:p>
-        </w:tc>
-        <w:tc>
-          <w:tcPr>
-            <w:tcW w:type="dxa" w:w="1987"/>
-          </w:tcPr>
-          <w:p>
-            <w:pPr>
-              <w:jc w:val="left"/>
-            </w:pPr>
-            <w:r>
-              <w:rPr>
-                <w:rFonts w:ascii="TimeNewRoman" w:hAnsi="TimeNewRoman"/>
-                <w:sz w:val="30"/>
-              </w:rPr>
-              <w:t>99-66=</w:t>
-            </w:r>
-          </w:p>
-        </w:tc>
-        <w:tc>
-          <w:tcPr>
-            <w:tcW w:type="dxa" w:w="1987"/>
-          </w:tcPr>
-          <w:p>
-            <w:pPr>
-              <w:jc w:val="left"/>
-            </w:pPr>
-            <w:r>
-              <w:rPr>
-                <w:rFonts w:ascii="TimeNewRoman" w:hAnsi="TimeNewRoman"/>
-                <w:sz w:val="30"/>
-              </w:rPr>
-              <w:t>9×7=</w:t>
-            </w:r>
-          </w:p>
-        </w:tc>
-        <w:tc>
-          <w:tcPr>
-            <w:tcW w:type="dxa" w:w="1987"/>
-          </w:tcPr>
-          <w:p>
-            <w:pPr>
-              <w:jc w:val="left"/>
-            </w:pPr>
-            <w:r>
-              <w:rPr>
-                <w:rFonts w:ascii="TimeNewRoman" w:hAnsi="TimeNewRoman"/>
-                <w:sz w:val="30"/>
-              </w:rPr>
-              <w:t>8×9-42=</w:t>
-            </w:r>
-          </w:p>
-        </w:tc>
-        <w:tc>
-          <w:tcPr>
-            <w:tcW w:type="dxa" w:w="1987"/>
-          </w:tcPr>
-          <w:p>
-            <w:pPr>
-              <w:jc w:val="left"/>
-            </w:pPr>
-            <w:r>
-              <w:rPr>
-                <w:rFonts w:ascii="TimeNewRoman" w:hAnsi="TimeNewRoman"/>
-                <w:sz w:val="30"/>
-              </w:rPr>
-              <w:t>88-23=</w:t>
-            </w:r>
-          </w:p>
-        </w:tc>
-      </w:tr>
-      <w:tr>
-        <w:tc>
-          <w:tcPr>
-            <w:tcW w:type="dxa" w:w="1987"/>
-          </w:tcPr>
-          <w:p>
-            <w:pPr>
-              <w:jc w:val="left"/>
-            </w:pPr>
-            <w:r>
-              <w:rPr>
-                <w:rFonts w:ascii="TimeNewRoman" w:hAnsi="TimeNewRoman"/>
-                <w:sz w:val="30"/>
-              </w:rPr>
-              <w:t>51+43+15=</w:t>
-            </w:r>
-          </w:p>
-        </w:tc>
-        <w:tc>
-          <w:tcPr>
-            <w:tcW w:type="dxa" w:w="1987"/>
-          </w:tcPr>
-          <w:p>
-            <w:pPr>
-              <w:jc w:val="left"/>
-            </w:pPr>
-            <w:r>
-              <w:rPr>
-                <w:rFonts w:ascii="TimeNewRoman" w:hAnsi="TimeNewRoman"/>
-                <w:sz w:val="30"/>
-              </w:rPr>
-              <w:t>1×8=</w:t>
-            </w:r>
-          </w:p>
-        </w:tc>
-        <w:tc>
-          <w:tcPr>
-            <w:tcW w:type="dxa" w:w="1987"/>
-          </w:tcPr>
-          <w:p>
-            <w:pPr>
-              <w:jc w:val="left"/>
-            </w:pPr>
-            <w:r>
-              <w:rPr>
-                <w:rFonts w:ascii="TimeNewRoman" w:hAnsi="TimeNewRoman"/>
-                <w:sz w:val="30"/>
-              </w:rPr>
-              <w:t>21÷7=</w:t>
-            </w:r>
-          </w:p>
-        </w:tc>
-        <w:tc>
-          <w:tcPr>
-            <w:tcW w:type="dxa" w:w="1987"/>
-          </w:tcPr>
-          <w:p>
-            <w:pPr>
-              <w:jc w:val="left"/>
-            </w:pPr>
-            <w:r>
-              <w:rPr>
-                <w:rFonts w:ascii="TimeNewRoman" w:hAnsi="TimeNewRoman"/>
-                <w:sz w:val="30"/>
-              </w:rPr>
-              <w:t>6×3+56=</w:t>
-            </w:r>
-          </w:p>
-        </w:tc>
-        <w:tc>
-          <w:tcPr>
-            <w:tcW w:type="dxa" w:w="1987"/>
-          </w:tcPr>
-          <w:p>
-            <w:pPr>
-              <w:jc w:val="left"/>
-            </w:pPr>
-            <w:r>
-              <w:rPr>
-                <w:rFonts w:ascii="TimeNewRoman" w:hAnsi="TimeNewRoman"/>
-                <w:sz w:val="30"/>
-              </w:rPr>
-              <w:t>14÷7=</w:t>
-            </w:r>
-          </w:p>
-        </w:tc>
-      </w:tr>
-      <w:tr>
-        <w:tc>
-          <w:tcPr>
-            <w:tcW w:type="dxa" w:w="1987"/>
-          </w:tcPr>
-          <w:p>
-            <w:pPr>
-              <w:jc w:val="left"/>
-            </w:pPr>
-            <w:r>
-              <w:rPr>
-                <w:rFonts w:ascii="TimeNewRoman" w:hAnsi="TimeNewRoman"/>
-                <w:sz w:val="30"/>
-              </w:rPr>
-              <w:t>3×7=</w:t>
-            </w:r>
-          </w:p>
-        </w:tc>
-        <w:tc>
-          <w:tcPr>
-            <w:tcW w:type="dxa" w:w="1987"/>
-          </w:tcPr>
-          <w:p>
-            <w:pPr>
-              <w:jc w:val="left"/>
-            </w:pPr>
-            <w:r>
-              <w:rPr>
-                <w:rFonts w:ascii="TimeNewRoman" w:hAnsi="TimeNewRoman"/>
-                <w:sz w:val="30"/>
-              </w:rPr>
-              <w:t>9×5=</w:t>
-            </w:r>
-          </w:p>
-        </w:tc>
-        <w:tc>
-          <w:tcPr>
-            <w:tcW w:type="dxa" w:w="1987"/>
-          </w:tcPr>
-          <w:p>
-            <w:pPr>
-              <w:jc w:val="left"/>
-            </w:pPr>
-            <w:r>
-              <w:rPr>
-                <w:rFonts w:ascii="TimeNewRoman" w:hAnsi="TimeNewRoman"/>
-                <w:sz w:val="30"/>
-              </w:rPr>
-              <w:t>28-8=</w:t>
-            </w:r>
-          </w:p>
-        </w:tc>
-        <w:tc>
-          <w:tcPr>
-            <w:tcW w:type="dxa" w:w="1987"/>
-          </w:tcPr>
-          <w:p>
-            <w:pPr>
-              <w:jc w:val="left"/>
-            </w:pPr>
-            <w:r>
-              <w:rPr>
-                <w:rFonts w:ascii="TimeNewRoman" w:hAnsi="TimeNewRoman"/>
-                <w:sz w:val="30"/>
-              </w:rPr>
-              <w:t>49+7=</w:t>
-            </w:r>
-          </w:p>
-        </w:tc>
-        <w:tc>
-          <w:tcPr>
-            <w:tcW w:type="dxa" w:w="1987"/>
-          </w:tcPr>
-          <w:p>
-            <w:pPr>
-              <w:jc w:val="left"/>
-            </w:pPr>
-            <w:r>
-              <w:rPr>
-                <w:rFonts w:ascii="TimeNewRoman" w:hAnsi="TimeNewRoman"/>
-                <w:sz w:val="30"/>
-              </w:rPr>
-              <w:t>7×8=</w:t>
-            </w:r>
-          </w:p>
-        </w:tc>
-      </w:tr>
-      <w:tr>
-        <w:tc>
-          <w:tcPr>
-            <w:tcW w:type="dxa" w:w="1987"/>
-          </w:tcPr>
-          <w:p>
-            <w:pPr>
-              <w:jc w:val="left"/>
-            </w:pPr>
-            <w:r>
-              <w:rPr>
-                <w:rFonts w:ascii="TimeNewRoman" w:hAnsi="TimeNewRoman"/>
-                <w:sz w:val="30"/>
-              </w:rPr>
-              <w:t>20-3=</w:t>
-            </w:r>
-          </w:p>
-        </w:tc>
-        <w:tc>
-          <w:tcPr>
-            <w:tcW w:type="dxa" w:w="1987"/>
-          </w:tcPr>
-          <w:p>
-            <w:pPr>
-              <w:jc w:val="left"/>
-            </w:pPr>
-            <w:r>
-              <w:rPr>
-                <w:rFonts w:ascii="TimeNewRoman" w:hAnsi="TimeNewRoman"/>
-                <w:sz w:val="30"/>
-              </w:rPr>
-              <w:t>1×5=</w:t>
-            </w:r>
-          </w:p>
-        </w:tc>
-        <w:tc>
-          <w:tcPr>
-            <w:tcW w:type="dxa" w:w="1987"/>
-          </w:tcPr>
-          <w:p>
-            <w:pPr>
-              <w:jc w:val="left"/>
-            </w:pPr>
-            <w:r>
-              <w:rPr>
-                <w:rFonts w:ascii="TimeNewRoman" w:hAnsi="TimeNewRoman"/>
-                <w:sz w:val="30"/>
-              </w:rPr>
-              <w:t>6×3+84=</w:t>
-            </w:r>
-          </w:p>
-        </w:tc>
-        <w:tc>
-          <w:tcPr>
-            <w:tcW w:type="dxa" w:w="1987"/>
-          </w:tcPr>
-          <w:p>
-            <w:pPr>
-              <w:jc w:val="left"/>
-            </w:pPr>
-            <w:r>
-              <w:rPr>
-                <w:rFonts w:ascii="TimeNewRoman" w:hAnsi="TimeNewRoman"/>
-                <w:sz w:val="30"/>
-              </w:rPr>
-              <w:t>64+4+74=</w:t>
-            </w:r>
-          </w:p>
-        </w:tc>
-        <w:tc>
-          <w:tcPr>
-            <w:tcW w:type="dxa" w:w="1987"/>
-          </w:tcPr>
-          <w:p>
-            <w:pPr>
-              <w:jc w:val="left"/>
-            </w:pPr>
-            <w:r>
-              <w:rPr>
-                <w:rFonts w:ascii="TimeNewRoman" w:hAnsi="TimeNewRoman"/>
-                <w:sz w:val="30"/>
-              </w:rPr>
-              <w:t>16÷8=</w:t>
-            </w:r>
-          </w:p>
-        </w:tc>
-      </w:tr>
-      <w:tr>
-        <w:tc>
-          <w:tcPr>
-            <w:tcW w:type="dxa" w:w="1987"/>
-          </w:tcPr>
-          <w:p>
-            <w:pPr>
-              <w:jc w:val="left"/>
-            </w:pPr>
-            <w:r>
-              <w:rPr>
-                <w:rFonts w:ascii="TimeNewRoman" w:hAnsi="TimeNewRoman"/>
-                <w:sz w:val="30"/>
-              </w:rPr>
-              <w:t>1×9=</w:t>
-            </w:r>
-          </w:p>
-        </w:tc>
-        <w:tc>
-          <w:tcPr>
-            <w:tcW w:type="dxa" w:w="1987"/>
-          </w:tcPr>
-          <w:p>
-            <w:pPr>
-              <w:jc w:val="left"/>
-            </w:pPr>
-            <w:r>
-              <w:rPr>
-                <w:rFonts w:ascii="TimeNewRoman" w:hAnsi="TimeNewRoman"/>
-                <w:sz w:val="30"/>
-              </w:rPr>
-              <w:t>14+57=</w:t>
-            </w:r>
-          </w:p>
-        </w:tc>
-        <w:tc>
-          <w:tcPr>
-            <w:tcW w:type="dxa" w:w="1987"/>
-          </w:tcPr>
-          <w:p>
-            <w:pPr>
-              <w:jc w:val="left"/>
-            </w:pPr>
-            <w:r>
-              <w:rPr>
-                <w:rFonts w:ascii="TimeNewRoman" w:hAnsi="TimeNewRoman"/>
-                <w:sz w:val="30"/>
-              </w:rPr>
-              <w:t>2×4=</w:t>
-            </w:r>
-          </w:p>
-        </w:tc>
-        <w:tc>
-          <w:tcPr>
-            <w:tcW w:type="dxa" w:w="1987"/>
-          </w:tcPr>
-          <w:p>
-            <w:pPr>
-              <w:jc w:val="left"/>
-            </w:pPr>
-            <w:r>
-              <w:rPr>
-                <w:rFonts w:ascii="TimeNewRoman" w:hAnsi="TimeNewRoman"/>
-                <w:sz w:val="30"/>
-              </w:rPr>
-              <w:t>2×6=</w:t>
-            </w:r>
-          </w:p>
-        </w:tc>
-        <w:tc>
-          <w:tcPr>
-            <w:tcW w:type="dxa" w:w="1987"/>
-          </w:tcPr>
-          <w:p>
-            <w:pPr>
-              <w:jc w:val="left"/>
-            </w:pPr>
-            <w:r>
-              <w:rPr>
-                <w:rFonts w:ascii="TimeNewRoman" w:hAnsi="TimeNewRoman"/>
-                <w:sz w:val="30"/>
-              </w:rPr>
-              <w:t>2×1=</w:t>
-            </w:r>
-          </w:p>
-        </w:tc>
-      </w:tr>
-      <w:tr>
-        <w:tc>
-          <w:tcPr>
-            <w:tcW w:type="dxa" w:w="1987"/>
-          </w:tcPr>
-          <w:p>
-            <w:pPr>
-              <w:jc w:val="left"/>
-            </w:pPr>
-            <w:r>
-              <w:rPr>
-                <w:rFonts w:ascii="TimeNewRoman" w:hAnsi="TimeNewRoman"/>
-                <w:sz w:val="30"/>
-              </w:rPr>
-              <w:t>5×8=</w:t>
-            </w:r>
-          </w:p>
-        </w:tc>
-        <w:tc>
-          <w:tcPr>
-            <w:tcW w:type="dxa" w:w="1987"/>
-          </w:tcPr>
-          <w:p>
-            <w:pPr>
-              <w:jc w:val="left"/>
-            </w:pPr>
-            <w:r>
-              <w:rPr>
-                <w:rFonts w:ascii="TimeNewRoman" w:hAnsi="TimeNewRoman"/>
-                <w:sz w:val="30"/>
-              </w:rPr>
-              <w:t>3×1=</w:t>
-            </w:r>
-          </w:p>
-        </w:tc>
-        <w:tc>
-          <w:tcPr>
-            <w:tcW w:type="dxa" w:w="1987"/>
-          </w:tcPr>
-          <w:p>
-            <w:pPr>
-              <w:jc w:val="left"/>
-            </w:pPr>
-            <w:r>
-              <w:rPr>
-                <w:rFonts w:ascii="TimeNewRoman" w:hAnsi="TimeNewRoman"/>
-                <w:sz w:val="30"/>
-              </w:rPr>
-              <w:t>90-9=</w:t>
-            </w:r>
-          </w:p>
-        </w:tc>
-        <w:tc>
-          <w:tcPr>
-            <w:tcW w:type="dxa" w:w="1987"/>
-          </w:tcPr>
-          <w:p>
-            <w:pPr>
-              <w:jc w:val="left"/>
-            </w:pPr>
-            <w:r>
-              <w:rPr>
-                <w:rFonts w:ascii="TimeNewRoman" w:hAnsi="TimeNewRoman"/>
-                <w:sz w:val="30"/>
-              </w:rPr>
-              <w:t>12÷3=</w:t>
-            </w:r>
-          </w:p>
-        </w:tc>
-        <w:tc>
-          <w:tcPr>
-            <w:tcW w:type="dxa" w:w="1987"/>
-          </w:tcPr>
-          <w:p>
-            <w:pPr>
-              <w:jc w:val="left"/>
-            </w:pPr>
-            <w:r>
-              <w:rPr>
-                <w:rFonts w:ascii="TimeNewRoman" w:hAnsi="TimeNewRoman"/>
-                <w:sz w:val="30"/>
-              </w:rPr>
-              <w:t>5×2=</w:t>
-            </w:r>
-          </w:p>
-        </w:tc>
-      </w:tr>
-      <w:tr>
         <w:tc>
           <w:tcPr>
             <w:tcW w:type="dxa" w:w="1987"/>
@@ -1362,7 +1570,7 @@
                 <w:rFonts w:ascii="TimeNewRoman" w:hAnsi="TimeNewRoman"/>
                 <w:sz w:val="30"/>
               </w:rPr>
-              <w:t>4×4=</w:t>
+              <w:t>80-49=</w:t>
             </w:r>
           </w:p>
         </w:tc>
@@ -1379,41 +1587,7 @@
                 <w:rFonts w:ascii="TimeNewRoman" w:hAnsi="TimeNewRoman"/>
                 <w:sz w:val="30"/>
               </w:rPr>
-              <w:t>7×6=</w:t>
-            </w:r>
-          </w:p>
-        </w:tc>
-        <w:tc>
-          <w:tcPr>
-            <w:tcW w:type="dxa" w:w="1987"/>
-          </w:tcPr>
-          <w:p>
-            <w:pPr>
-              <w:jc w:val="left"/>
-            </w:pPr>
-            <w:r>
-              <w:rPr>
-                <w:rFonts w:ascii="TimeNewRoman" w:hAnsi="TimeNewRoman"/>
-                <w:sz w:val="30"/>
-              </w:rPr>
-              <w:t>67+63-18=</w:t>
-            </w:r>
-          </w:p>
-        </w:tc>
-        <w:tc>
-          <w:tcPr>
-            <w:tcW w:type="dxa" w:w="1987"/>
-          </w:tcPr>
-          <w:p>
-            <w:pPr>
-              <w:jc w:val="left"/>
-            </w:pPr>
-            <w:r>
-              <w:rPr>
-                <w:rFonts w:ascii="TimeNewRoman" w:hAnsi="TimeNewRoman"/>
-                <w:sz w:val="30"/>
-              </w:rPr>
-              <w:t>76+89-70=</w:t>
+              <w:t>51-33=</w:t>
             </w:r>
           </w:p>
         </w:tc>
@@ -1432,7 +1606,7 @@
                 <w:rFonts w:ascii="TimeNewRoman" w:hAnsi="TimeNewRoman"/>
                 <w:sz w:val="30"/>
               </w:rPr>
-              <w:t>71-19=</w:t>
+              <w:t>7×8-10=</w:t>
             </w:r>
           </w:p>
         </w:tc>
@@ -1449,7 +1623,7 @@
                 <w:rFonts w:ascii="TimeNewRoman" w:hAnsi="TimeNewRoman"/>
                 <w:sz w:val="30"/>
               </w:rPr>
-              <w:t>55+40+41=</w:t>
+              <w:t>28+18+81=</w:t>
             </w:r>
           </w:p>
         </w:tc>
@@ -1466,7 +1640,7 @@
                 <w:rFonts w:ascii="TimeNewRoman" w:hAnsi="TimeNewRoman"/>
                 <w:sz w:val="30"/>
               </w:rPr>
-              <w:t>48-16=</w:t>
+              <w:t>58+41=</w:t>
             </w:r>
           </w:p>
         </w:tc>
@@ -1483,7 +1657,7 @@
                 <w:rFonts w:ascii="TimeNewRoman" w:hAnsi="TimeNewRoman"/>
                 <w:sz w:val="30"/>
               </w:rPr>
-              <w:t>49+5+70=</w:t>
+              <w:t>93+58-81=</w:t>
             </w:r>
           </w:p>
         </w:tc>
@@ -1500,7 +1674,7 @@
                 <w:rFonts w:ascii="TimeNewRoman" w:hAnsi="TimeNewRoman"/>
                 <w:sz w:val="30"/>
               </w:rPr>
-              <w:t>51+6=</w:t>
+              <w:t>8×2=</w:t>
             </w:r>
           </w:p>
         </w:tc>
@@ -1519,7 +1693,7 @@
                 <w:rFonts w:ascii="TimeNewRoman" w:hAnsi="TimeNewRoman"/>
                 <w:sz w:val="30"/>
               </w:rPr>
-              <w:t>3×5+32=</w:t>
+              <w:t>64+24=</w:t>
             </w:r>
           </w:p>
         </w:tc>
@@ -1536,7 +1710,7 @@
                 <w:rFonts w:ascii="TimeNewRoman" w:hAnsi="TimeNewRoman"/>
                 <w:sz w:val="30"/>
               </w:rPr>
-              <w:t>2÷2=</w:t>
+              <w:t>12+5+58=</w:t>
             </w:r>
           </w:p>
         </w:tc>
@@ -1553,7 +1727,7 @@
                 <w:rFonts w:ascii="TimeNewRoman" w:hAnsi="TimeNewRoman"/>
                 <w:sz w:val="30"/>
               </w:rPr>
-              <w:t>39-12=</w:t>
+              <w:t>91-7=</w:t>
             </w:r>
           </w:p>
         </w:tc>
@@ -1570,7 +1744,7 @@
                 <w:rFonts w:ascii="TimeNewRoman" w:hAnsi="TimeNewRoman"/>
                 <w:sz w:val="30"/>
               </w:rPr>
-              <w:t>3×4-9=</w:t>
+              <w:t>9×8=</w:t>
             </w:r>
           </w:p>
         </w:tc>
@@ -1587,181 +1761,7 @@
                 <w:rFonts w:ascii="TimeNewRoman" w:hAnsi="TimeNewRoman"/>
                 <w:sz w:val="30"/>
               </w:rPr>
-              <w:t>6×1=</w:t>
-            </w:r>
-          </w:p>
-        </w:tc>
-      </w:tr>
-      <w:tr>
-        <w:tc>
-          <w:tcPr>
-            <w:tcW w:type="dxa" w:w="1987"/>
-          </w:tcPr>
-          <w:p>
-            <w:pPr>
-              <w:jc w:val="left"/>
-            </w:pPr>
-            <w:r>
-              <w:rPr>
-                <w:rFonts w:ascii="TimeNewRoman" w:hAnsi="TimeNewRoman"/>
-                <w:sz w:val="30"/>
-              </w:rPr>
-              <w:t>6-1=</w:t>
-            </w:r>
-          </w:p>
-        </w:tc>
-        <w:tc>
-          <w:tcPr>
-            <w:tcW w:type="dxa" w:w="1987"/>
-          </w:tcPr>
-          <w:p>
-            <w:pPr>
-              <w:jc w:val="left"/>
-            </w:pPr>
-            <w:r>
-              <w:rPr>
-                <w:rFonts w:ascii="TimeNewRoman" w:hAnsi="TimeNewRoman"/>
-                <w:sz w:val="30"/>
-              </w:rPr>
-              <w:t>1+34=</w:t>
-            </w:r>
-          </w:p>
-        </w:tc>
-        <w:tc>
-          <w:tcPr>
-            <w:tcW w:type="dxa" w:w="1987"/>
-          </w:tcPr>
-          <w:p>
-            <w:pPr>
-              <w:jc w:val="left"/>
-            </w:pPr>
-            <w:r>
-              <w:rPr>
-                <w:rFonts w:ascii="TimeNewRoman" w:hAnsi="TimeNewRoman"/>
-                <w:sz w:val="30"/>
-              </w:rPr>
-              <w:t>1×4-1=</w:t>
-            </w:r>
-          </w:p>
-        </w:tc>
-        <w:tc>
-          <w:tcPr>
-            <w:tcW w:type="dxa" w:w="1987"/>
-          </w:tcPr>
-          <w:p>
-            <w:pPr>
-              <w:jc w:val="left"/>
-            </w:pPr>
-            <w:r>
-              <w:rPr>
-                <w:rFonts w:ascii="TimeNewRoman" w:hAnsi="TimeNewRoman"/>
-                <w:sz w:val="30"/>
-              </w:rPr>
-              <w:t>8×7+2=</w:t>
-            </w:r>
-          </w:p>
-        </w:tc>
-        <w:tc>
-          <w:tcPr>
-            <w:tcW w:type="dxa" w:w="1987"/>
-          </w:tcPr>
-          <w:p>
-            <w:pPr>
-              <w:jc w:val="left"/>
-            </w:pPr>
-            <w:r>
-              <w:rPr>
-                <w:rFonts w:ascii="TimeNewRoman" w:hAnsi="TimeNewRoman"/>
-                <w:sz w:val="30"/>
-              </w:rPr>
-              <w:t>88+29-67=</w:t>
-            </w:r>
-          </w:p>
-        </w:tc>
-      </w:tr>
-      <w:tr>
-        <w:tc>
-          <w:tcPr>
-            <w:tcW w:type="dxa" w:w="1987"/>
-          </w:tcPr>
-          <w:p>
-            <w:pPr>
-              <w:jc w:val="left"/>
-            </w:pPr>
-            <w:r>
-              <w:rPr>
-                <w:rFonts w:ascii="TimeNewRoman" w:hAnsi="TimeNewRoman"/>
-                <w:sz w:val="30"/>
-              </w:rPr>
-              <w:t>83+10=</w:t>
-            </w:r>
-          </w:p>
-        </w:tc>
-        <w:tc>
-          <w:tcPr>
-            <w:tcW w:type="dxa" w:w="1987"/>
-          </w:tcPr>
-          <w:p>
-            <w:pPr>
-              <w:jc w:val="left"/>
-            </w:pPr>
-            <w:r>
-              <w:rPr>
-                <w:rFonts w:ascii="TimeNewRoman" w:hAnsi="TimeNewRoman"/>
-                <w:sz w:val="30"/>
-              </w:rPr>
-              <w:t>5×6+37=</w:t>
-            </w:r>
-          </w:p>
-        </w:tc>
-        <w:tc>
-          <w:tcPr>
-            <w:tcW w:type="dxa" w:w="1987"/>
-          </w:tcPr>
-          <w:p>
-            <w:pPr>
-              <w:jc w:val="left"/>
-            </w:pPr>
-            <w:r>
-              <w:rPr>
-                <w:rFonts w:ascii="TimeNewRoman" w:hAnsi="TimeNewRoman"/>
-                <w:sz w:val="30"/>
-              </w:rPr>
-              <w:t>8×8+90=</w:t>
-            </w:r>
-          </w:p>
-        </w:tc>
-        <w:tc>
-          <w:tcPr>
-            <w:tcW w:type="dxa" w:w="1987"/>
-          </w:tcPr>
-          <w:p>
-            <w:pPr>
-              <w:jc w:val="left"/>
-            </w:pPr>
-            <w:r>
-              <w:rPr>
-                <w:rFonts w:ascii="TimeNewRoman" w:hAnsi="TimeNewRoman"/>
-                <w:sz w:val="30"/>
-              </w:rPr>
-              <w:t>34+29+68=</w:t>
-            </w:r>
-          </w:p>
-        </w:tc>
-        <w:tc>
-          <w:tcPr>
-            <w:tcW w:type="dxa" w:w="1987"/>
-          </w:tcPr>
-          <w:p>
-            <w:pPr>
-              <w:jc w:val="left"/>
-            </w:pPr>
-            <w:r>
-              <w:rPr>
-                <w:rFonts w:ascii="TimeNewRoman" w:hAnsi="TimeNewRoman"/>
-                <w:sz w:val="30"/>
-              </w:rPr>
-              <w:t>98+10+61=</w:t>
+              <w:t>13+5+84=</w:t>
             </w:r>
           </w:p>
         </w:tc>

</xml_diff>

<commit_message>
Update master to output generated at d4de39a
</commit_message>
<xml_diff>
--- a/mixed.docx
+++ b/mixed.docx
@@ -40,7 +40,7 @@
                 <w:rFonts w:ascii="TimeNewRoman" w:hAnsi="TimeNewRoman"/>
                 <w:sz w:val="30"/>
               </w:rPr>
-              <w:t>67+23=</w:t>
+              <w:t>71+5=</w:t>
             </w:r>
           </w:p>
         </w:tc>
@@ -57,7 +57,7 @@
                 <w:rFonts w:ascii="TimeNewRoman" w:hAnsi="TimeNewRoman"/>
                 <w:sz w:val="30"/>
               </w:rPr>
-              <w:t>2×6-12=</w:t>
+              <w:t>7×5=</w:t>
             </w:r>
           </w:p>
         </w:tc>
@@ -74,7 +74,7 @@
                 <w:rFonts w:ascii="TimeNewRoman" w:hAnsi="TimeNewRoman"/>
                 <w:sz w:val="30"/>
               </w:rPr>
-              <w:t>16÷2=</w:t>
+              <w:t>4×3=</w:t>
             </w:r>
           </w:p>
         </w:tc>
@@ -91,7 +91,7 @@
                 <w:rFonts w:ascii="TimeNewRoman" w:hAnsi="TimeNewRoman"/>
                 <w:sz w:val="30"/>
               </w:rPr>
-              <w:t>91+80+19=</w:t>
+              <w:t>30÷6=</w:t>
             </w:r>
           </w:p>
         </w:tc>
@@ -108,7 +108,7 @@
                 <w:rFonts w:ascii="TimeNewRoman" w:hAnsi="TimeNewRoman"/>
                 <w:sz w:val="30"/>
               </w:rPr>
-              <w:t>73-49=</w:t>
+              <w:t>79-25=</w:t>
             </w:r>
           </w:p>
         </w:tc>
@@ -127,7 +127,7 @@
                 <w:rFonts w:ascii="TimeNewRoman" w:hAnsi="TimeNewRoman"/>
                 <w:sz w:val="30"/>
               </w:rPr>
-              <w:t>95-68=</w:t>
+              <w:t>91-70=</w:t>
             </w:r>
           </w:p>
         </w:tc>
@@ -144,7 +144,7 @@
                 <w:rFonts w:ascii="TimeNewRoman" w:hAnsi="TimeNewRoman"/>
                 <w:sz w:val="30"/>
               </w:rPr>
-              <w:t>96+29-16=</w:t>
+              <w:t>74+14+67=</w:t>
             </w:r>
           </w:p>
         </w:tc>
@@ -161,7 +161,7 @@
                 <w:rFonts w:ascii="TimeNewRoman" w:hAnsi="TimeNewRoman"/>
                 <w:sz w:val="30"/>
               </w:rPr>
-              <w:t>4×7+84=</w:t>
+              <w:t>12+89+64=</w:t>
             </w:r>
           </w:p>
         </w:tc>
@@ -178,7 +178,7 @@
                 <w:rFonts w:ascii="TimeNewRoman" w:hAnsi="TimeNewRoman"/>
                 <w:sz w:val="30"/>
               </w:rPr>
-              <w:t>45+4=</w:t>
+              <w:t>24+87+11=</w:t>
             </w:r>
           </w:p>
         </w:tc>
@@ -195,7 +195,7 @@
                 <w:rFonts w:ascii="TimeNewRoman" w:hAnsi="TimeNewRoman"/>
                 <w:sz w:val="30"/>
               </w:rPr>
-              <w:t>2+41=</w:t>
+              <w:t>49÷7=</w:t>
             </w:r>
           </w:p>
         </w:tc>
@@ -214,7 +214,7 @@
                 <w:rFonts w:ascii="TimeNewRoman" w:hAnsi="TimeNewRoman"/>
                 <w:sz w:val="30"/>
               </w:rPr>
-              <w:t>68-37=</w:t>
+              <w:t>57+37+71=</w:t>
             </w:r>
           </w:p>
         </w:tc>
@@ -231,7 +231,7 @@
                 <w:rFonts w:ascii="TimeNewRoman" w:hAnsi="TimeNewRoman"/>
                 <w:sz w:val="30"/>
               </w:rPr>
-              <w:t>98-69=</w:t>
+              <w:t>37+68-12=</w:t>
             </w:r>
           </w:p>
         </w:tc>
@@ -248,7 +248,7 @@
                 <w:rFonts w:ascii="TimeNewRoman" w:hAnsi="TimeNewRoman"/>
                 <w:sz w:val="30"/>
               </w:rPr>
-              <w:t>2×5=</w:t>
+              <w:t>26+60=</w:t>
             </w:r>
           </w:p>
         </w:tc>
@@ -265,7 +265,7 @@
                 <w:rFonts w:ascii="TimeNewRoman" w:hAnsi="TimeNewRoman"/>
                 <w:sz w:val="30"/>
               </w:rPr>
-              <w:t>8×8=</w:t>
+              <w:t>13+84=</w:t>
             </w:r>
           </w:p>
         </w:tc>
@@ -282,7 +282,7 @@
                 <w:rFonts w:ascii="TimeNewRoman" w:hAnsi="TimeNewRoman"/>
                 <w:sz w:val="30"/>
               </w:rPr>
-              <w:t>4×3+67=</w:t>
+              <w:t>5×9=</w:t>
             </w:r>
           </w:p>
         </w:tc>
@@ -301,7 +301,7 @@
                 <w:rFonts w:ascii="TimeNewRoman" w:hAnsi="TimeNewRoman"/>
                 <w:sz w:val="30"/>
               </w:rPr>
-              <w:t>17+34=</w:t>
+              <w:t>3×3-1=</w:t>
             </w:r>
           </w:p>
         </w:tc>
@@ -318,7 +318,7 @@
                 <w:rFonts w:ascii="TimeNewRoman" w:hAnsi="TimeNewRoman"/>
                 <w:sz w:val="30"/>
               </w:rPr>
-              <w:t>74-59=</w:t>
+              <w:t>9×3=</w:t>
             </w:r>
           </w:p>
         </w:tc>
@@ -335,7 +335,7 @@
                 <w:rFonts w:ascii="TimeNewRoman" w:hAnsi="TimeNewRoman"/>
                 <w:sz w:val="30"/>
               </w:rPr>
-              <w:t>16+56=</w:t>
+              <w:t>1×3+3=</w:t>
             </w:r>
           </w:p>
         </w:tc>
@@ -352,7 +352,7 @@
                 <w:rFonts w:ascii="TimeNewRoman" w:hAnsi="TimeNewRoman"/>
                 <w:sz w:val="30"/>
               </w:rPr>
-              <w:t>4×6-23=</w:t>
+              <w:t>16÷8=</w:t>
             </w:r>
           </w:p>
         </w:tc>
@@ -369,7 +369,7 @@
                 <w:rFonts w:ascii="TimeNewRoman" w:hAnsi="TimeNewRoman"/>
                 <w:sz w:val="30"/>
               </w:rPr>
-              <w:t>64÷8=</w:t>
+              <w:t>20+69=</w:t>
             </w:r>
           </w:p>
         </w:tc>
@@ -388,7 +388,7 @@
                 <w:rFonts w:ascii="TimeNewRoman" w:hAnsi="TimeNewRoman"/>
                 <w:sz w:val="30"/>
               </w:rPr>
-              <w:t>4×8-16=</w:t>
+              <w:t>7×9=</w:t>
             </w:r>
           </w:p>
         </w:tc>
@@ -405,7 +405,7 @@
                 <w:rFonts w:ascii="TimeNewRoman" w:hAnsi="TimeNewRoman"/>
                 <w:sz w:val="30"/>
               </w:rPr>
-              <w:t>2×1-1=</w:t>
+              <w:t>7×4=</w:t>
             </w:r>
           </w:p>
         </w:tc>
@@ -422,7 +422,7 @@
                 <w:rFonts w:ascii="TimeNewRoman" w:hAnsi="TimeNewRoman"/>
                 <w:sz w:val="30"/>
               </w:rPr>
-              <w:t>33+32=</w:t>
+              <w:t>61+22=</w:t>
             </w:r>
           </w:p>
         </w:tc>
@@ -439,7 +439,7 @@
                 <w:rFonts w:ascii="TimeNewRoman" w:hAnsi="TimeNewRoman"/>
                 <w:sz w:val="30"/>
               </w:rPr>
-              <w:t>14÷7=</w:t>
+              <w:t>8÷8=</w:t>
             </w:r>
           </w:p>
         </w:tc>
@@ -456,7 +456,7 @@
                 <w:rFonts w:ascii="TimeNewRoman" w:hAnsi="TimeNewRoman"/>
                 <w:sz w:val="30"/>
               </w:rPr>
-              <w:t>5×2=</w:t>
+              <w:t>85+42+29=</w:t>
             </w:r>
           </w:p>
         </w:tc>
@@ -475,7 +475,7 @@
                 <w:rFonts w:ascii="TimeNewRoman" w:hAnsi="TimeNewRoman"/>
                 <w:sz w:val="30"/>
               </w:rPr>
-              <w:t>9×7-40=</w:t>
+              <w:t>8×4-24=</w:t>
             </w:r>
           </w:p>
         </w:tc>
@@ -492,7 +492,7 @@
                 <w:rFonts w:ascii="TimeNewRoman" w:hAnsi="TimeNewRoman"/>
                 <w:sz w:val="30"/>
               </w:rPr>
-              <w:t>52+37=</w:t>
+              <w:t>90-53=</w:t>
             </w:r>
           </w:p>
         </w:tc>
@@ -509,7 +509,7 @@
                 <w:rFonts w:ascii="TimeNewRoman" w:hAnsi="TimeNewRoman"/>
                 <w:sz w:val="30"/>
               </w:rPr>
-              <w:t>23+89+68=</w:t>
+              <w:t>1×9+46=</w:t>
             </w:r>
           </w:p>
         </w:tc>
@@ -526,7 +526,7 @@
                 <w:rFonts w:ascii="TimeNewRoman" w:hAnsi="TimeNewRoman"/>
                 <w:sz w:val="30"/>
               </w:rPr>
-              <w:t>55+5+74=</w:t>
+              <w:t>32+13=</w:t>
             </w:r>
           </w:p>
         </w:tc>
@@ -543,7 +543,7 @@
                 <w:rFonts w:ascii="TimeNewRoman" w:hAnsi="TimeNewRoman"/>
                 <w:sz w:val="30"/>
               </w:rPr>
-              <w:t>92-65=</w:t>
+              <w:t>5×5-21=</w:t>
             </w:r>
           </w:p>
         </w:tc>
@@ -562,7 +562,7 @@
                 <w:rFonts w:ascii="TimeNewRoman" w:hAnsi="TimeNewRoman"/>
                 <w:sz w:val="30"/>
               </w:rPr>
-              <w:t>6×5=</w:t>
+              <w:t>2×1=</w:t>
             </w:r>
           </w:p>
         </w:tc>
@@ -579,7 +579,7 @@
                 <w:rFonts w:ascii="TimeNewRoman" w:hAnsi="TimeNewRoman"/>
                 <w:sz w:val="30"/>
               </w:rPr>
-              <w:t>6×1=</w:t>
+              <w:t>3×9=</w:t>
             </w:r>
           </w:p>
         </w:tc>
@@ -596,7 +596,7 @@
                 <w:rFonts w:ascii="TimeNewRoman" w:hAnsi="TimeNewRoman"/>
                 <w:sz w:val="30"/>
               </w:rPr>
-              <w:t>1×1=</w:t>
+              <w:t>1×3-1=</w:t>
             </w:r>
           </w:p>
         </w:tc>
@@ -613,7 +613,7 @@
                 <w:rFonts w:ascii="TimeNewRoman" w:hAnsi="TimeNewRoman"/>
                 <w:sz w:val="30"/>
               </w:rPr>
-              <w:t>9×5+44=</w:t>
+              <w:t>36÷4=</w:t>
             </w:r>
           </w:p>
         </w:tc>
@@ -630,7 +630,7 @@
                 <w:rFonts w:ascii="TimeNewRoman" w:hAnsi="TimeNewRoman"/>
                 <w:sz w:val="30"/>
               </w:rPr>
-              <w:t>47-25=</w:t>
+              <w:t>5×5-8=</w:t>
             </w:r>
           </w:p>
         </w:tc>
@@ -649,7 +649,7 @@
                 <w:rFonts w:ascii="TimeNewRoman" w:hAnsi="TimeNewRoman"/>
                 <w:sz w:val="30"/>
               </w:rPr>
-              <w:t>32÷8=</w:t>
+              <w:t>5×8=</w:t>
             </w:r>
           </w:p>
         </w:tc>
@@ -666,7 +666,7 @@
                 <w:rFonts w:ascii="TimeNewRoman" w:hAnsi="TimeNewRoman"/>
                 <w:sz w:val="30"/>
               </w:rPr>
-              <w:t>93+54+24=</w:t>
+              <w:t>84+69-87=</w:t>
             </w:r>
           </w:p>
         </w:tc>
@@ -683,7 +683,7 @@
                 <w:rFonts w:ascii="TimeNewRoman" w:hAnsi="TimeNewRoman"/>
                 <w:sz w:val="30"/>
               </w:rPr>
-              <w:t>8+57=</w:t>
+              <w:t>1×7=</w:t>
             </w:r>
           </w:p>
         </w:tc>
@@ -700,7 +700,7 @@
                 <w:rFonts w:ascii="TimeNewRoman" w:hAnsi="TimeNewRoman"/>
                 <w:sz w:val="30"/>
               </w:rPr>
-              <w:t>56÷7=</w:t>
+              <w:t>2×7+45=</w:t>
             </w:r>
           </w:p>
         </w:tc>
@@ -717,7 +717,7 @@
                 <w:rFonts w:ascii="TimeNewRoman" w:hAnsi="TimeNewRoman"/>
                 <w:sz w:val="30"/>
               </w:rPr>
-              <w:t>75+9=</w:t>
+              <w:t>80+46+30=</w:t>
             </w:r>
           </w:p>
         </w:tc>
@@ -736,7 +736,7 @@
                 <w:rFonts w:ascii="TimeNewRoman" w:hAnsi="TimeNewRoman"/>
                 <w:sz w:val="30"/>
               </w:rPr>
-              <w:t>7×7-16=</w:t>
+              <w:t>92-85=</w:t>
             </w:r>
           </w:p>
         </w:tc>
@@ -753,7 +753,7 @@
                 <w:rFonts w:ascii="TimeNewRoman" w:hAnsi="TimeNewRoman"/>
                 <w:sz w:val="30"/>
               </w:rPr>
-              <w:t>20+22-21=</w:t>
+              <w:t>2+8=</w:t>
             </w:r>
           </w:p>
         </w:tc>
@@ -770,7 +770,7 @@
                 <w:rFonts w:ascii="TimeNewRoman" w:hAnsi="TimeNewRoman"/>
                 <w:sz w:val="30"/>
               </w:rPr>
-              <w:t>9×1=</w:t>
+              <w:t>3×3=</w:t>
             </w:r>
           </w:p>
         </w:tc>
@@ -787,7 +787,7 @@
                 <w:rFonts w:ascii="TimeNewRoman" w:hAnsi="TimeNewRoman"/>
                 <w:sz w:val="30"/>
               </w:rPr>
-              <w:t>55+19=</w:t>
+              <w:t>1×4=</w:t>
             </w:r>
           </w:p>
         </w:tc>
@@ -804,268 +804,7 @@
                 <w:rFonts w:ascii="TimeNewRoman" w:hAnsi="TimeNewRoman"/>
                 <w:sz w:val="30"/>
               </w:rPr>
-              <w:t>88-31=</w:t>
-            </w:r>
-          </w:p>
-        </w:tc>
-      </w:tr>
-      <w:tr>
-        <w:tc>
-          <w:tcPr>
-            <w:tcW w:type="dxa" w:w="1987"/>
-          </w:tcPr>
-          <w:p>
-            <w:pPr>
-              <w:jc w:val="left"/>
-            </w:pPr>
-            <w:r>
-              <w:rPr>
-                <w:rFonts w:ascii="TimeNewRoman" w:hAnsi="TimeNewRoman"/>
-                <w:sz w:val="30"/>
-              </w:rPr>
-              <w:t>69-15=</w:t>
-            </w:r>
-          </w:p>
-        </w:tc>
-        <w:tc>
-          <w:tcPr>
-            <w:tcW w:type="dxa" w:w="1987"/>
-          </w:tcPr>
-          <w:p>
-            <w:pPr>
-              <w:jc w:val="left"/>
-            </w:pPr>
-            <w:r>
-              <w:rPr>
-                <w:rFonts w:ascii="TimeNewRoman" w:hAnsi="TimeNewRoman"/>
-                <w:sz w:val="30"/>
-              </w:rPr>
-              <w:t>6×8+42=</w:t>
-            </w:r>
-          </w:p>
-        </w:tc>
-        <w:tc>
-          <w:tcPr>
-            <w:tcW w:type="dxa" w:w="1987"/>
-          </w:tcPr>
-          <w:p>
-            <w:pPr>
-              <w:jc w:val="left"/>
-            </w:pPr>
-            <w:r>
-              <w:rPr>
-                <w:rFonts w:ascii="TimeNewRoman" w:hAnsi="TimeNewRoman"/>
-                <w:sz w:val="30"/>
-              </w:rPr>
-              <w:t>18÷9=</w:t>
-            </w:r>
-          </w:p>
-        </w:tc>
-        <w:tc>
-          <w:tcPr>
-            <w:tcW w:type="dxa" w:w="1987"/>
-          </w:tcPr>
-          <w:p>
-            <w:pPr>
-              <w:jc w:val="left"/>
-            </w:pPr>
-            <w:r>
-              <w:rPr>
-                <w:rFonts w:ascii="TimeNewRoman" w:hAnsi="TimeNewRoman"/>
-                <w:sz w:val="30"/>
-              </w:rPr>
-              <w:t>12-9=</w:t>
-            </w:r>
-          </w:p>
-        </w:tc>
-        <w:tc>
-          <w:tcPr>
-            <w:tcW w:type="dxa" w:w="1987"/>
-          </w:tcPr>
-          <w:p>
-            <w:pPr>
-              <w:jc w:val="left"/>
-            </w:pPr>
-            <w:r>
-              <w:rPr>
-                <w:rFonts w:ascii="TimeNewRoman" w:hAnsi="TimeNewRoman"/>
-                <w:sz w:val="30"/>
-              </w:rPr>
-              <w:t>72-52=</w:t>
-            </w:r>
-          </w:p>
-        </w:tc>
-      </w:tr>
-      <w:tr>
-        <w:tc>
-          <w:tcPr>
-            <w:tcW w:type="dxa" w:w="1987"/>
-          </w:tcPr>
-          <w:p>
-            <w:pPr>
-              <w:jc w:val="left"/>
-            </w:pPr>
-            <w:r>
-              <w:rPr>
-                <w:rFonts w:ascii="TimeNewRoman" w:hAnsi="TimeNewRoman"/>
-                <w:sz w:val="30"/>
-              </w:rPr>
-              <w:t>20÷5=</w:t>
-            </w:r>
-          </w:p>
-        </w:tc>
-        <w:tc>
-          <w:tcPr>
-            <w:tcW w:type="dxa" w:w="1987"/>
-          </w:tcPr>
-          <w:p>
-            <w:pPr>
-              <w:jc w:val="left"/>
-            </w:pPr>
-            <w:r>
-              <w:rPr>
-                <w:rFonts w:ascii="TimeNewRoman" w:hAnsi="TimeNewRoman"/>
-                <w:sz w:val="30"/>
-              </w:rPr>
-              <w:t>3÷3=</w:t>
-            </w:r>
-          </w:p>
-        </w:tc>
-        <w:tc>
-          <w:tcPr>
-            <w:tcW w:type="dxa" w:w="1987"/>
-          </w:tcPr>
-          <w:p>
-            <w:pPr>
-              <w:jc w:val="left"/>
-            </w:pPr>
-            <w:r>
-              <w:rPr>
-                <w:rFonts w:ascii="TimeNewRoman" w:hAnsi="TimeNewRoman"/>
-                <w:sz w:val="30"/>
-              </w:rPr>
-              <w:t>98+76+8=</w:t>
-            </w:r>
-          </w:p>
-        </w:tc>
-        <w:tc>
-          <w:tcPr>
-            <w:tcW w:type="dxa" w:w="1987"/>
-          </w:tcPr>
-          <w:p>
-            <w:pPr>
-              <w:jc w:val="left"/>
-            </w:pPr>
-            <w:r>
-              <w:rPr>
-                <w:rFonts w:ascii="TimeNewRoman" w:hAnsi="TimeNewRoman"/>
-                <w:sz w:val="30"/>
-              </w:rPr>
-              <w:t>56÷8=</w:t>
-            </w:r>
-          </w:p>
-        </w:tc>
-        <w:tc>
-          <w:tcPr>
-            <w:tcW w:type="dxa" w:w="1987"/>
-          </w:tcPr>
-          <w:p>
-            <w:pPr>
-              <w:jc w:val="left"/>
-            </w:pPr>
-            <w:r>
-              <w:rPr>
-                <w:rFonts w:ascii="TimeNewRoman" w:hAnsi="TimeNewRoman"/>
-                <w:sz w:val="30"/>
-              </w:rPr>
-              <w:t>1×9=</w:t>
-            </w:r>
-          </w:p>
-        </w:tc>
-      </w:tr>
-      <w:tr>
-        <w:tc>
-          <w:tcPr>
-            <w:tcW w:type="dxa" w:w="1987"/>
-          </w:tcPr>
-          <w:p>
-            <w:pPr>
-              <w:jc w:val="left"/>
-            </w:pPr>
-            <w:r>
-              <w:rPr>
-                <w:rFonts w:ascii="TimeNewRoman" w:hAnsi="TimeNewRoman"/>
-                <w:sz w:val="30"/>
-              </w:rPr>
-              <w:t>5×1=</w:t>
-            </w:r>
-          </w:p>
-        </w:tc>
-        <w:tc>
-          <w:tcPr>
-            <w:tcW w:type="dxa" w:w="1987"/>
-          </w:tcPr>
-          <w:p>
-            <w:pPr>
-              <w:jc w:val="left"/>
-            </w:pPr>
-            <w:r>
-              <w:rPr>
-                <w:rFonts w:ascii="TimeNewRoman" w:hAnsi="TimeNewRoman"/>
-                <w:sz w:val="30"/>
-              </w:rPr>
-              <w:t>26+47+97=</w:t>
-            </w:r>
-          </w:p>
-        </w:tc>
-        <w:tc>
-          <w:tcPr>
-            <w:tcW w:type="dxa" w:w="1987"/>
-          </w:tcPr>
-          <w:p>
-            <w:pPr>
-              <w:jc w:val="left"/>
-            </w:pPr>
-            <w:r>
-              <w:rPr>
-                <w:rFonts w:ascii="TimeNewRoman" w:hAnsi="TimeNewRoman"/>
-                <w:sz w:val="30"/>
-              </w:rPr>
-              <w:t>5×3-8=</w:t>
-            </w:r>
-          </w:p>
-        </w:tc>
-        <w:tc>
-          <w:tcPr>
-            <w:tcW w:type="dxa" w:w="1987"/>
-          </w:tcPr>
-          <w:p>
-            <w:pPr>
-              <w:jc w:val="left"/>
-            </w:pPr>
-            <w:r>
-              <w:rPr>
-                <w:rFonts w:ascii="TimeNewRoman" w:hAnsi="TimeNewRoman"/>
-                <w:sz w:val="30"/>
-              </w:rPr>
-              <w:t>6÷3=</w:t>
-            </w:r>
-          </w:p>
-        </w:tc>
-        <w:tc>
-          <w:tcPr>
-            <w:tcW w:type="dxa" w:w="1987"/>
-          </w:tcPr>
-          <w:p>
-            <w:pPr>
-              <w:jc w:val="left"/>
-            </w:pPr>
-            <w:r>
-              <w:rPr>
-                <w:rFonts w:ascii="TimeNewRoman" w:hAnsi="TimeNewRoman"/>
-                <w:sz w:val="30"/>
-              </w:rPr>
-              <w:t>36÷9=</w:t>
+              <w:t>7×2-7=</w:t>
             </w:r>
           </w:p>
         </w:tc>
@@ -1101,7 +840,7 @@
                 <w:rFonts w:ascii="TimeNewRoman" w:hAnsi="TimeNewRoman"/>
                 <w:sz w:val="30"/>
               </w:rPr>
-              <w:t>1×2=</w:t>
+              <w:t>6×9=</w:t>
             </w:r>
           </w:p>
         </w:tc>
@@ -1118,7 +857,7 @@
                 <w:rFonts w:ascii="TimeNewRoman" w:hAnsi="TimeNewRoman"/>
                 <w:sz w:val="30"/>
               </w:rPr>
-              <w:t>21+84-64=</w:t>
+              <w:t>50+41=</w:t>
             </w:r>
           </w:p>
         </w:tc>
@@ -1135,7 +874,7 @@
                 <w:rFonts w:ascii="TimeNewRoman" w:hAnsi="TimeNewRoman"/>
                 <w:sz w:val="30"/>
               </w:rPr>
-              <w:t>37+96-45=</w:t>
+              <w:t>21-1=</w:t>
             </w:r>
           </w:p>
         </w:tc>
@@ -1152,7 +891,7 @@
                 <w:rFonts w:ascii="TimeNewRoman" w:hAnsi="TimeNewRoman"/>
                 <w:sz w:val="30"/>
               </w:rPr>
-              <w:t>9×3=</w:t>
+              <w:t>4×8=</w:t>
             </w:r>
           </w:p>
         </w:tc>
@@ -1171,7 +910,7 @@
                 <w:rFonts w:ascii="TimeNewRoman" w:hAnsi="TimeNewRoman"/>
                 <w:sz w:val="30"/>
               </w:rPr>
-              <w:t>8÷1=</w:t>
+              <w:t>4÷4=</w:t>
             </w:r>
           </w:p>
         </w:tc>
@@ -1188,7 +927,7 @@
                 <w:rFonts w:ascii="TimeNewRoman" w:hAnsi="TimeNewRoman"/>
                 <w:sz w:val="30"/>
               </w:rPr>
-              <w:t>65+98+35=</w:t>
+              <w:t>6×3=</w:t>
             </w:r>
           </w:p>
         </w:tc>
@@ -1205,7 +944,7 @@
                 <w:rFonts w:ascii="TimeNewRoman" w:hAnsi="TimeNewRoman"/>
                 <w:sz w:val="30"/>
               </w:rPr>
-              <w:t>3×5=</w:t>
+              <w:t>4×7-1=</w:t>
             </w:r>
           </w:p>
         </w:tc>
@@ -1222,7 +961,7 @@
                 <w:rFonts w:ascii="TimeNewRoman" w:hAnsi="TimeNewRoman"/>
                 <w:sz w:val="30"/>
               </w:rPr>
-              <w:t>5×8=</w:t>
+              <w:t>8×7=</w:t>
             </w:r>
           </w:p>
         </w:tc>
@@ -1239,7 +978,7 @@
                 <w:rFonts w:ascii="TimeNewRoman" w:hAnsi="TimeNewRoman"/>
                 <w:sz w:val="30"/>
               </w:rPr>
-              <w:t>5×4=</w:t>
+              <w:t>29+67=</w:t>
             </w:r>
           </w:p>
         </w:tc>
@@ -1258,7 +997,7 @@
                 <w:rFonts w:ascii="TimeNewRoman" w:hAnsi="TimeNewRoman"/>
                 <w:sz w:val="30"/>
               </w:rPr>
-              <w:t>8÷2=</w:t>
+              <w:t>9×5=</w:t>
             </w:r>
           </w:p>
         </w:tc>
@@ -1275,7 +1014,7 @@
                 <w:rFonts w:ascii="TimeNewRoman" w:hAnsi="TimeNewRoman"/>
                 <w:sz w:val="30"/>
               </w:rPr>
-              <w:t>4×1=</w:t>
+              <w:t>1×5=</w:t>
             </w:r>
           </w:p>
         </w:tc>
@@ -1292,7 +1031,7 @@
                 <w:rFonts w:ascii="TimeNewRoman" w:hAnsi="TimeNewRoman"/>
                 <w:sz w:val="30"/>
               </w:rPr>
-              <w:t>8×8+32=</w:t>
+              <w:t>16+40=</w:t>
             </w:r>
           </w:p>
         </w:tc>
@@ -1309,7 +1048,7 @@
                 <w:rFonts w:ascii="TimeNewRoman" w:hAnsi="TimeNewRoman"/>
                 <w:sz w:val="30"/>
               </w:rPr>
-              <w:t>43+47=</w:t>
+              <w:t>98+60-23=</w:t>
             </w:r>
           </w:p>
         </w:tc>
@@ -1326,7 +1065,7 @@
                 <w:rFonts w:ascii="TimeNewRoman" w:hAnsi="TimeNewRoman"/>
                 <w:sz w:val="30"/>
               </w:rPr>
-              <w:t>3×8=</w:t>
+              <w:t>3×2-6=</w:t>
             </w:r>
           </w:p>
         </w:tc>
@@ -1345,7 +1084,7 @@
                 <w:rFonts w:ascii="TimeNewRoman" w:hAnsi="TimeNewRoman"/>
                 <w:sz w:val="30"/>
               </w:rPr>
-              <w:t>36+89+54=</w:t>
+              <w:t>4×9=</w:t>
             </w:r>
           </w:p>
         </w:tc>
@@ -1362,7 +1101,7 @@
                 <w:rFonts w:ascii="TimeNewRoman" w:hAnsi="TimeNewRoman"/>
                 <w:sz w:val="30"/>
               </w:rPr>
-              <w:t>1×6=</w:t>
+              <w:t>9÷9=</w:t>
             </w:r>
           </w:p>
         </w:tc>
@@ -1379,7 +1118,7 @@
                 <w:rFonts w:ascii="TimeNewRoman" w:hAnsi="TimeNewRoman"/>
                 <w:sz w:val="30"/>
               </w:rPr>
-              <w:t>4+69-73=</w:t>
+              <w:t>8×1=</w:t>
             </w:r>
           </w:p>
         </w:tc>
@@ -1396,7 +1135,7 @@
                 <w:rFonts w:ascii="TimeNewRoman" w:hAnsi="TimeNewRoman"/>
                 <w:sz w:val="30"/>
               </w:rPr>
-              <w:t>9×2=</w:t>
+              <w:t>5×5-18=</w:t>
             </w:r>
           </w:p>
         </w:tc>
@@ -1413,7 +1152,7 @@
                 <w:rFonts w:ascii="TimeNewRoman" w:hAnsi="TimeNewRoman"/>
                 <w:sz w:val="30"/>
               </w:rPr>
-              <w:t>5×3-8=</w:t>
+              <w:t>65-64=</w:t>
             </w:r>
           </w:p>
         </w:tc>
@@ -1432,7 +1171,7 @@
                 <w:rFonts w:ascii="TimeNewRoman" w:hAnsi="TimeNewRoman"/>
                 <w:sz w:val="30"/>
               </w:rPr>
-              <w:t>8×9=</w:t>
+              <w:t>70-49=</w:t>
             </w:r>
           </w:p>
         </w:tc>
@@ -1449,7 +1188,7 @@
                 <w:rFonts w:ascii="TimeNewRoman" w:hAnsi="TimeNewRoman"/>
                 <w:sz w:val="30"/>
               </w:rPr>
-              <w:t>76+88-5=</w:t>
+              <w:t>24÷4=</w:t>
             </w:r>
           </w:p>
         </w:tc>
@@ -1466,7 +1205,7 @@
                 <w:rFonts w:ascii="TimeNewRoman" w:hAnsi="TimeNewRoman"/>
                 <w:sz w:val="30"/>
               </w:rPr>
-              <w:t>31+17+87=</w:t>
+              <w:t>2×5=</w:t>
             </w:r>
           </w:p>
         </w:tc>
@@ -1483,7 +1222,7 @@
                 <w:rFonts w:ascii="TimeNewRoman" w:hAnsi="TimeNewRoman"/>
                 <w:sz w:val="30"/>
               </w:rPr>
-              <w:t>81+9=</w:t>
+              <w:t>4×5=</w:t>
             </w:r>
           </w:p>
         </w:tc>
@@ -1500,12 +1239,133 @@
                 <w:rFonts w:ascii="TimeNewRoman" w:hAnsi="TimeNewRoman"/>
                 <w:sz w:val="30"/>
               </w:rPr>
-              <w:t>77-13=</w:t>
+              <w:t>18+6=</w:t>
             </w:r>
           </w:p>
         </w:tc>
       </w:tr>
       <w:tr>
+        <w:tc>
+          <w:tcPr>
+            <w:tcW w:type="dxa" w:w="1987"/>
+          </w:tcPr>
+          <w:p>
+            <w:pPr>
+              <w:jc w:val="left"/>
+            </w:pPr>
+            <w:r>
+              <w:rPr>
+                <w:rFonts w:ascii="TimeNewRoman" w:hAnsi="TimeNewRoman"/>
+                <w:sz w:val="30"/>
+              </w:rPr>
+              <w:t>64÷8=</w:t>
+            </w:r>
+          </w:p>
+        </w:tc>
+        <w:tc>
+          <w:tcPr>
+            <w:tcW w:type="dxa" w:w="1987"/>
+          </w:tcPr>
+          <w:p>
+            <w:pPr>
+              <w:jc w:val="left"/>
+            </w:pPr>
+            <w:r>
+              <w:rPr>
+                <w:rFonts w:ascii="TimeNewRoman" w:hAnsi="TimeNewRoman"/>
+                <w:sz w:val="30"/>
+              </w:rPr>
+              <w:t>6×8=</w:t>
+            </w:r>
+          </w:p>
+        </w:tc>
+        <w:tc>
+          <w:tcPr>
+            <w:tcW w:type="dxa" w:w="1987"/>
+          </w:tcPr>
+          <w:p>
+            <w:pPr>
+              <w:jc w:val="left"/>
+            </w:pPr>
+            <w:r>
+              <w:rPr>
+                <w:rFonts w:ascii="TimeNewRoman" w:hAnsi="TimeNewRoman"/>
+                <w:sz w:val="30"/>
+              </w:rPr>
+              <w:t>2×9-9=</w:t>
+            </w:r>
+          </w:p>
+        </w:tc>
+        <w:tc>
+          <w:tcPr>
+            <w:tcW w:type="dxa" w:w="1987"/>
+          </w:tcPr>
+          <w:p>
+            <w:pPr>
+              <w:jc w:val="left"/>
+            </w:pPr>
+            <w:r>
+              <w:rPr>
+                <w:rFonts w:ascii="TimeNewRoman" w:hAnsi="TimeNewRoman"/>
+                <w:sz w:val="30"/>
+              </w:rPr>
+              <w:t>39+41=</w:t>
+            </w:r>
+          </w:p>
+        </w:tc>
+        <w:tc>
+          <w:tcPr>
+            <w:tcW w:type="dxa" w:w="1987"/>
+          </w:tcPr>
+          <w:p>
+            <w:pPr>
+              <w:jc w:val="left"/>
+            </w:pPr>
+            <w:r>
+              <w:rPr>
+                <w:rFonts w:ascii="TimeNewRoman" w:hAnsi="TimeNewRoman"/>
+                <w:sz w:val="30"/>
+              </w:rPr>
+              <w:t>6×1=</w:t>
+            </w:r>
+          </w:p>
+        </w:tc>
+      </w:tr>
+      <w:tr>
+        <w:tc>
+          <w:tcPr>
+            <w:tcW w:type="dxa" w:w="1987"/>
+          </w:tcPr>
+          <w:p>
+            <w:pPr>
+              <w:jc w:val="left"/>
+            </w:pPr>
+            <w:r>
+              <w:rPr>
+                <w:rFonts w:ascii="TimeNewRoman" w:hAnsi="TimeNewRoman"/>
+                <w:sz w:val="30"/>
+              </w:rPr>
+              <w:t>7×7=</w:t>
+            </w:r>
+          </w:p>
+        </w:tc>
+        <w:tc>
+          <w:tcPr>
+            <w:tcW w:type="dxa" w:w="1987"/>
+          </w:tcPr>
+          <w:p>
+            <w:pPr>
+              <w:jc w:val="left"/>
+            </w:pPr>
+            <w:r>
+              <w:rPr>
+                <w:rFonts w:ascii="TimeNewRoman" w:hAnsi="TimeNewRoman"/>
+                <w:sz w:val="30"/>
+              </w:rPr>
+              <w:t>26+70-42=</w:t>
+            </w:r>
+          </w:p>
+        </w:tc>
         <w:tc>
           <w:tcPr>
             <w:tcW w:type="dxa" w:w="1987"/>
@@ -1536,7 +1396,7 @@
                 <w:rFonts w:ascii="TimeNewRoman" w:hAnsi="TimeNewRoman"/>
                 <w:sz w:val="30"/>
               </w:rPr>
-              <w:t>23+32=</w:t>
+              <w:t>2+43=</w:t>
             </w:r>
           </w:p>
         </w:tc>
@@ -1553,41 +1413,7 @@
                 <w:rFonts w:ascii="TimeNewRoman" w:hAnsi="TimeNewRoman"/>
                 <w:sz w:val="30"/>
               </w:rPr>
-              <w:t>8×3=</w:t>
-            </w:r>
-          </w:p>
-        </w:tc>
-        <w:tc>
-          <w:tcPr>
-            <w:tcW w:type="dxa" w:w="1987"/>
-          </w:tcPr>
-          <w:p>
-            <w:pPr>
-              <w:jc w:val="left"/>
-            </w:pPr>
-            <w:r>
-              <w:rPr>
-                <w:rFonts w:ascii="TimeNewRoman" w:hAnsi="TimeNewRoman"/>
-                <w:sz w:val="30"/>
-              </w:rPr>
-              <w:t>80-49=</w:t>
-            </w:r>
-          </w:p>
-        </w:tc>
-        <w:tc>
-          <w:tcPr>
-            <w:tcW w:type="dxa" w:w="1987"/>
-          </w:tcPr>
-          <w:p>
-            <w:pPr>
-              <w:jc w:val="left"/>
-            </w:pPr>
-            <w:r>
-              <w:rPr>
-                <w:rFonts w:ascii="TimeNewRoman" w:hAnsi="TimeNewRoman"/>
-                <w:sz w:val="30"/>
-              </w:rPr>
-              <w:t>51-33=</w:t>
+              <w:t>36÷6=</w:t>
             </w:r>
           </w:p>
         </w:tc>
@@ -1606,7 +1432,7 @@
                 <w:rFonts w:ascii="TimeNewRoman" w:hAnsi="TimeNewRoman"/>
                 <w:sz w:val="30"/>
               </w:rPr>
-              <w:t>7×8-10=</w:t>
+              <w:t>37-9=</w:t>
             </w:r>
           </w:p>
         </w:tc>
@@ -1623,7 +1449,7 @@
                 <w:rFonts w:ascii="TimeNewRoman" w:hAnsi="TimeNewRoman"/>
                 <w:sz w:val="30"/>
               </w:rPr>
-              <w:t>28+18+81=</w:t>
+              <w:t>6×2=</w:t>
             </w:r>
           </w:p>
         </w:tc>
@@ -1640,7 +1466,7 @@
                 <w:rFonts w:ascii="TimeNewRoman" w:hAnsi="TimeNewRoman"/>
                 <w:sz w:val="30"/>
               </w:rPr>
-              <w:t>58+41=</w:t>
+              <w:t>95-34=</w:t>
             </w:r>
           </w:p>
         </w:tc>
@@ -1657,7 +1483,7 @@
                 <w:rFonts w:ascii="TimeNewRoman" w:hAnsi="TimeNewRoman"/>
                 <w:sz w:val="30"/>
               </w:rPr>
-              <w:t>93+58-81=</w:t>
+              <w:t>3×4=</w:t>
             </w:r>
           </w:p>
         </w:tc>
@@ -1674,7 +1500,7 @@
                 <w:rFonts w:ascii="TimeNewRoman" w:hAnsi="TimeNewRoman"/>
                 <w:sz w:val="30"/>
               </w:rPr>
-              <w:t>8×2=</w:t>
+              <w:t>9×1+11=</w:t>
             </w:r>
           </w:p>
         </w:tc>
@@ -1693,7 +1519,7 @@
                 <w:rFonts w:ascii="TimeNewRoman" w:hAnsi="TimeNewRoman"/>
                 <w:sz w:val="30"/>
               </w:rPr>
-              <w:t>64+24=</w:t>
+              <w:t>18+33=</w:t>
             </w:r>
           </w:p>
         </w:tc>
@@ -1710,7 +1536,7 @@
                 <w:rFonts w:ascii="TimeNewRoman" w:hAnsi="TimeNewRoman"/>
                 <w:sz w:val="30"/>
               </w:rPr>
-              <w:t>12+5+58=</w:t>
+              <w:t>86-8=</w:t>
             </w:r>
           </w:p>
         </w:tc>
@@ -1727,7 +1553,7 @@
                 <w:rFonts w:ascii="TimeNewRoman" w:hAnsi="TimeNewRoman"/>
                 <w:sz w:val="30"/>
               </w:rPr>
-              <w:t>91-7=</w:t>
+              <w:t>75+23-30=</w:t>
             </w:r>
           </w:p>
         </w:tc>
@@ -1744,7 +1570,7 @@
                 <w:rFonts w:ascii="TimeNewRoman" w:hAnsi="TimeNewRoman"/>
                 <w:sz w:val="30"/>
               </w:rPr>
-              <w:t>9×8=</w:t>
+              <w:t>36-30=</w:t>
             </w:r>
           </w:p>
         </w:tc>
@@ -1761,7 +1587,181 @@
                 <w:rFonts w:ascii="TimeNewRoman" w:hAnsi="TimeNewRoman"/>
                 <w:sz w:val="30"/>
               </w:rPr>
-              <w:t>13+5+84=</w:t>
+              <w:t>15÷3=</w:t>
+            </w:r>
+          </w:p>
+        </w:tc>
+      </w:tr>
+      <w:tr>
+        <w:tc>
+          <w:tcPr>
+            <w:tcW w:type="dxa" w:w="1987"/>
+          </w:tcPr>
+          <w:p>
+            <w:pPr>
+              <w:jc w:val="left"/>
+            </w:pPr>
+            <w:r>
+              <w:rPr>
+                <w:rFonts w:ascii="TimeNewRoman" w:hAnsi="TimeNewRoman"/>
+                <w:sz w:val="30"/>
+              </w:rPr>
+              <w:t>7×8=</w:t>
+            </w:r>
+          </w:p>
+        </w:tc>
+        <w:tc>
+          <w:tcPr>
+            <w:tcW w:type="dxa" w:w="1987"/>
+          </w:tcPr>
+          <w:p>
+            <w:pPr>
+              <w:jc w:val="left"/>
+            </w:pPr>
+            <w:r>
+              <w:rPr>
+                <w:rFonts w:ascii="TimeNewRoman" w:hAnsi="TimeNewRoman"/>
+                <w:sz w:val="30"/>
+              </w:rPr>
+              <w:t>4×5-11=</w:t>
+            </w:r>
+          </w:p>
+        </w:tc>
+        <w:tc>
+          <w:tcPr>
+            <w:tcW w:type="dxa" w:w="1987"/>
+          </w:tcPr>
+          <w:p>
+            <w:pPr>
+              <w:jc w:val="left"/>
+            </w:pPr>
+            <w:r>
+              <w:rPr>
+                <w:rFonts w:ascii="TimeNewRoman" w:hAnsi="TimeNewRoman"/>
+                <w:sz w:val="30"/>
+              </w:rPr>
+              <w:t>7×6=</w:t>
+            </w:r>
+          </w:p>
+        </w:tc>
+        <w:tc>
+          <w:tcPr>
+            <w:tcW w:type="dxa" w:w="1987"/>
+          </w:tcPr>
+          <w:p>
+            <w:pPr>
+              <w:jc w:val="left"/>
+            </w:pPr>
+            <w:r>
+              <w:rPr>
+                <w:rFonts w:ascii="TimeNewRoman" w:hAnsi="TimeNewRoman"/>
+                <w:sz w:val="30"/>
+              </w:rPr>
+              <w:t>7-6=</w:t>
+            </w:r>
+          </w:p>
+        </w:tc>
+        <w:tc>
+          <w:tcPr>
+            <w:tcW w:type="dxa" w:w="1987"/>
+          </w:tcPr>
+          <w:p>
+            <w:pPr>
+              <w:jc w:val="left"/>
+            </w:pPr>
+            <w:r>
+              <w:rPr>
+                <w:rFonts w:ascii="TimeNewRoman" w:hAnsi="TimeNewRoman"/>
+                <w:sz w:val="30"/>
+              </w:rPr>
+              <w:t>9÷1=</w:t>
+            </w:r>
+          </w:p>
+        </w:tc>
+      </w:tr>
+      <w:tr>
+        <w:tc>
+          <w:tcPr>
+            <w:tcW w:type="dxa" w:w="1987"/>
+          </w:tcPr>
+          <w:p>
+            <w:pPr>
+              <w:jc w:val="left"/>
+            </w:pPr>
+            <w:r>
+              <w:rPr>
+                <w:rFonts w:ascii="TimeNewRoman" w:hAnsi="TimeNewRoman"/>
+                <w:sz w:val="30"/>
+              </w:rPr>
+              <w:t>2×4-6=</w:t>
+            </w:r>
+          </w:p>
+        </w:tc>
+        <w:tc>
+          <w:tcPr>
+            <w:tcW w:type="dxa" w:w="1987"/>
+          </w:tcPr>
+          <w:p>
+            <w:pPr>
+              <w:jc w:val="left"/>
+            </w:pPr>
+            <w:r>
+              <w:rPr>
+                <w:rFonts w:ascii="TimeNewRoman" w:hAnsi="TimeNewRoman"/>
+                <w:sz w:val="30"/>
+              </w:rPr>
+              <w:t>80-66=</w:t>
+            </w:r>
+          </w:p>
+        </w:tc>
+        <w:tc>
+          <w:tcPr>
+            <w:tcW w:type="dxa" w:w="1987"/>
+          </w:tcPr>
+          <w:p>
+            <w:pPr>
+              <w:jc w:val="left"/>
+            </w:pPr>
+            <w:r>
+              <w:rPr>
+                <w:rFonts w:ascii="TimeNewRoman" w:hAnsi="TimeNewRoman"/>
+                <w:sz w:val="30"/>
+              </w:rPr>
+              <w:t>83+12+92=</w:t>
+            </w:r>
+          </w:p>
+        </w:tc>
+        <w:tc>
+          <w:tcPr>
+            <w:tcW w:type="dxa" w:w="1987"/>
+          </w:tcPr>
+          <w:p>
+            <w:pPr>
+              <w:jc w:val="left"/>
+            </w:pPr>
+            <w:r>
+              <w:rPr>
+                <w:rFonts w:ascii="TimeNewRoman" w:hAnsi="TimeNewRoman"/>
+                <w:sz w:val="30"/>
+              </w:rPr>
+              <w:t>2×6=</w:t>
+            </w:r>
+          </w:p>
+        </w:tc>
+        <w:tc>
+          <w:tcPr>
+            <w:tcW w:type="dxa" w:w="1987"/>
+          </w:tcPr>
+          <w:p>
+            <w:pPr>
+              <w:jc w:val="left"/>
+            </w:pPr>
+            <w:r>
+              <w:rPr>
+                <w:rFonts w:ascii="TimeNewRoman" w:hAnsi="TimeNewRoman"/>
+                <w:sz w:val="30"/>
+              </w:rPr>
+              <w:t>4×2=</w:t>
             </w:r>
           </w:p>
         </w:tc>

</xml_diff>

<commit_message>
Update master to output generated at e352c82
</commit_message>
<xml_diff>
--- a/mixed.docx
+++ b/mixed.docx
@@ -40,7 +40,7 @@
                 <w:rFonts w:ascii="TimeNewRoman" w:hAnsi="TimeNewRoman"/>
                 <w:sz w:val="30"/>
               </w:rPr>
-              <w:t>36÷9=</w:t>
+              <w:t>66+4=</w:t>
             </w:r>
           </w:p>
         </w:tc>
@@ -57,7 +57,7 @@
                 <w:rFonts w:ascii="TimeNewRoman" w:hAnsi="TimeNewRoman"/>
                 <w:sz w:val="30"/>
               </w:rPr>
-              <w:t>7+1=</w:t>
+              <w:t>4×8=</w:t>
             </w:r>
           </w:p>
         </w:tc>
@@ -74,7 +74,7 @@
                 <w:rFonts w:ascii="TimeNewRoman" w:hAnsi="TimeNewRoman"/>
                 <w:sz w:val="30"/>
               </w:rPr>
-              <w:t>4×6=</w:t>
+              <w:t>4×2=</w:t>
             </w:r>
           </w:p>
         </w:tc>
@@ -91,7 +91,7 @@
                 <w:rFonts w:ascii="TimeNewRoman" w:hAnsi="TimeNewRoman"/>
                 <w:sz w:val="30"/>
               </w:rPr>
-              <w:t>40+55=</w:t>
+              <w:t>69-14=</w:t>
             </w:r>
           </w:p>
         </w:tc>
@@ -108,7 +108,7 @@
                 <w:rFonts w:ascii="TimeNewRoman" w:hAnsi="TimeNewRoman"/>
                 <w:sz w:val="30"/>
               </w:rPr>
-              <w:t>85-16=</w:t>
+              <w:t>7+3=</w:t>
             </w:r>
           </w:p>
         </w:tc>
@@ -127,7 +127,7 @@
                 <w:rFonts w:ascii="TimeNewRoman" w:hAnsi="TimeNewRoman"/>
                 <w:sz w:val="30"/>
               </w:rPr>
-              <w:t>6×6-3=</w:t>
+              <w:t>2×3+6=</w:t>
             </w:r>
           </w:p>
         </w:tc>
@@ -144,7 +144,7 @@
                 <w:rFonts w:ascii="TimeNewRoman" w:hAnsi="TimeNewRoman"/>
                 <w:sz w:val="30"/>
               </w:rPr>
-              <w:t>61+14=</w:t>
+              <w:t>3×1+7=</w:t>
             </w:r>
           </w:p>
         </w:tc>
@@ -161,7 +161,7 @@
                 <w:rFonts w:ascii="TimeNewRoman" w:hAnsi="TimeNewRoman"/>
                 <w:sz w:val="30"/>
               </w:rPr>
-              <w:t>49+60+73=</w:t>
+              <w:t>2×3=</w:t>
             </w:r>
           </w:p>
         </w:tc>
@@ -178,7 +178,7 @@
                 <w:rFonts w:ascii="TimeNewRoman" w:hAnsi="TimeNewRoman"/>
                 <w:sz w:val="30"/>
               </w:rPr>
-              <w:t>7×5-7=</w:t>
+              <w:t>2×6=</w:t>
             </w:r>
           </w:p>
         </w:tc>
@@ -195,7 +195,7 @@
                 <w:rFonts w:ascii="TimeNewRoman" w:hAnsi="TimeNewRoman"/>
                 <w:sz w:val="30"/>
               </w:rPr>
-              <w:t>20÷4=</w:t>
+              <w:t>84+24+44=</w:t>
             </w:r>
           </w:p>
         </w:tc>
@@ -214,7 +214,7 @@
                 <w:rFonts w:ascii="TimeNewRoman" w:hAnsi="TimeNewRoman"/>
                 <w:sz w:val="30"/>
               </w:rPr>
-              <w:t>8×7=</w:t>
+              <w:t>64+27+58=</w:t>
             </w:r>
           </w:p>
         </w:tc>
@@ -231,7 +231,7 @@
                 <w:rFonts w:ascii="TimeNewRoman" w:hAnsi="TimeNewRoman"/>
                 <w:sz w:val="30"/>
               </w:rPr>
-              <w:t>7×4=</w:t>
+              <w:t>34+44=</w:t>
             </w:r>
           </w:p>
         </w:tc>
@@ -248,7 +248,7 @@
                 <w:rFonts w:ascii="TimeNewRoman" w:hAnsi="TimeNewRoman"/>
                 <w:sz w:val="30"/>
               </w:rPr>
-              <w:t>1×8-5=</w:t>
+              <w:t>68-11=</w:t>
             </w:r>
           </w:p>
         </w:tc>
@@ -265,7 +265,7 @@
                 <w:rFonts w:ascii="TimeNewRoman" w:hAnsi="TimeNewRoman"/>
                 <w:sz w:val="30"/>
               </w:rPr>
-              <w:t>23-3=</w:t>
+              <w:t>5×2=</w:t>
             </w:r>
           </w:p>
         </w:tc>
@@ -282,7 +282,7 @@
                 <w:rFonts w:ascii="TimeNewRoman" w:hAnsi="TimeNewRoman"/>
                 <w:sz w:val="30"/>
               </w:rPr>
-              <w:t>24÷8=</w:t>
+              <w:t>8×5=</w:t>
             </w:r>
           </w:p>
         </w:tc>
@@ -301,7 +301,7 @@
                 <w:rFonts w:ascii="TimeNewRoman" w:hAnsi="TimeNewRoman"/>
                 <w:sz w:val="30"/>
               </w:rPr>
-              <w:t>46+3=</w:t>
+              <w:t>75-17=</w:t>
             </w:r>
           </w:p>
         </w:tc>
@@ -318,7 +318,7 @@
                 <w:rFonts w:ascii="TimeNewRoman" w:hAnsi="TimeNewRoman"/>
                 <w:sz w:val="30"/>
               </w:rPr>
-              <w:t>33+29=</w:t>
+              <w:t>1×2+22=</w:t>
             </w:r>
           </w:p>
         </w:tc>
@@ -335,7 +335,7 @@
                 <w:rFonts w:ascii="TimeNewRoman" w:hAnsi="TimeNewRoman"/>
                 <w:sz w:val="30"/>
               </w:rPr>
-              <w:t>4+78=</w:t>
+              <w:t>76-68=</w:t>
             </w:r>
           </w:p>
         </w:tc>
@@ -352,7 +352,7 @@
                 <w:rFonts w:ascii="TimeNewRoman" w:hAnsi="TimeNewRoman"/>
                 <w:sz w:val="30"/>
               </w:rPr>
-              <w:t>79+65+8=</w:t>
+              <w:t>22+91+61=</w:t>
             </w:r>
           </w:p>
         </w:tc>
@@ -369,7 +369,7 @@
                 <w:rFonts w:ascii="TimeNewRoman" w:hAnsi="TimeNewRoman"/>
                 <w:sz w:val="30"/>
               </w:rPr>
-              <w:t>8×8+62=</w:t>
+              <w:t>3×7-18=</w:t>
             </w:r>
           </w:p>
         </w:tc>
@@ -388,7 +388,7 @@
                 <w:rFonts w:ascii="TimeNewRoman" w:hAnsi="TimeNewRoman"/>
                 <w:sz w:val="30"/>
               </w:rPr>
-              <w:t>36-9=</w:t>
+              <w:t>1×7=</w:t>
             </w:r>
           </w:p>
         </w:tc>
@@ -405,7 +405,7 @@
                 <w:rFonts w:ascii="TimeNewRoman" w:hAnsi="TimeNewRoman"/>
                 <w:sz w:val="30"/>
               </w:rPr>
-              <w:t>15-8=</w:t>
+              <w:t>5×8=</w:t>
             </w:r>
           </w:p>
         </w:tc>
@@ -422,7 +422,7 @@
                 <w:rFonts w:ascii="TimeNewRoman" w:hAnsi="TimeNewRoman"/>
                 <w:sz w:val="30"/>
               </w:rPr>
-              <w:t>88-60=</w:t>
+              <w:t>73+91+74=</w:t>
             </w:r>
           </w:p>
         </w:tc>
@@ -439,7 +439,7 @@
                 <w:rFonts w:ascii="TimeNewRoman" w:hAnsi="TimeNewRoman"/>
                 <w:sz w:val="30"/>
               </w:rPr>
-              <w:t>32-24=</w:t>
+              <w:t>7+57-57=</w:t>
             </w:r>
           </w:p>
         </w:tc>
@@ -456,116 +456,12 @@
                 <w:rFonts w:ascii="TimeNewRoman" w:hAnsi="TimeNewRoman"/>
                 <w:sz w:val="30"/>
               </w:rPr>
-              <w:t>64+3-29=</w:t>
+              <w:t>5×7=</w:t>
             </w:r>
           </w:p>
         </w:tc>
       </w:tr>
       <w:tr>
-        <w:tc>
-          <w:tcPr>
-            <w:tcW w:type="dxa" w:w="1987"/>
-          </w:tcPr>
-          <w:p>
-            <w:pPr>
-              <w:jc w:val="left"/>
-            </w:pPr>
-            <w:r>
-              <w:rPr>
-                <w:rFonts w:ascii="TimeNewRoman" w:hAnsi="TimeNewRoman"/>
-                <w:sz w:val="30"/>
-              </w:rPr>
-              <w:t>42+12=</w:t>
-            </w:r>
-          </w:p>
-        </w:tc>
-        <w:tc>
-          <w:tcPr>
-            <w:tcW w:type="dxa" w:w="1987"/>
-          </w:tcPr>
-          <w:p>
-            <w:pPr>
-              <w:jc w:val="left"/>
-            </w:pPr>
-            <w:r>
-              <w:rPr>
-                <w:rFonts w:ascii="TimeNewRoman" w:hAnsi="TimeNewRoman"/>
-                <w:sz w:val="30"/>
-              </w:rPr>
-              <w:t>4×5=</w:t>
-            </w:r>
-          </w:p>
-        </w:tc>
-        <w:tc>
-          <w:tcPr>
-            <w:tcW w:type="dxa" w:w="1987"/>
-          </w:tcPr>
-          <w:p>
-            <w:pPr>
-              <w:jc w:val="left"/>
-            </w:pPr>
-            <w:r>
-              <w:rPr>
-                <w:rFonts w:ascii="TimeNewRoman" w:hAnsi="TimeNewRoman"/>
-                <w:sz w:val="30"/>
-              </w:rPr>
-              <w:t>7×9=</w:t>
-            </w:r>
-          </w:p>
-        </w:tc>
-        <w:tc>
-          <w:tcPr>
-            <w:tcW w:type="dxa" w:w="1987"/>
-          </w:tcPr>
-          <w:p>
-            <w:pPr>
-              <w:jc w:val="left"/>
-            </w:pPr>
-            <w:r>
-              <w:rPr>
-                <w:rFonts w:ascii="TimeNewRoman" w:hAnsi="TimeNewRoman"/>
-                <w:sz w:val="30"/>
-              </w:rPr>
-              <w:t>11+77=</w:t>
-            </w:r>
-          </w:p>
-        </w:tc>
-        <w:tc>
-          <w:tcPr>
-            <w:tcW w:type="dxa" w:w="1987"/>
-          </w:tcPr>
-          <w:p>
-            <w:pPr>
-              <w:jc w:val="left"/>
-            </w:pPr>
-            <w:r>
-              <w:rPr>
-                <w:rFonts w:ascii="TimeNewRoman" w:hAnsi="TimeNewRoman"/>
-                <w:sz w:val="30"/>
-              </w:rPr>
-              <w:t>3×1=</w:t>
-            </w:r>
-          </w:p>
-        </w:tc>
-      </w:tr>
-      <w:tr>
-        <w:tc>
-          <w:tcPr>
-            <w:tcW w:type="dxa" w:w="1987"/>
-          </w:tcPr>
-          <w:p>
-            <w:pPr>
-              <w:jc w:val="left"/>
-            </w:pPr>
-            <w:r>
-              <w:rPr>
-                <w:rFonts w:ascii="TimeNewRoman" w:hAnsi="TimeNewRoman"/>
-                <w:sz w:val="30"/>
-              </w:rPr>
-              <w:t>9×6=</w:t>
-            </w:r>
-          </w:p>
-        </w:tc>
         <w:tc>
           <w:tcPr>
             <w:tcW w:type="dxa" w:w="1987"/>
@@ -596,7 +492,7 @@
                 <w:rFonts w:ascii="TimeNewRoman" w:hAnsi="TimeNewRoman"/>
                 <w:sz w:val="30"/>
               </w:rPr>
-              <w:t>27+97-98=</w:t>
+              <w:t>8×6=</w:t>
             </w:r>
           </w:p>
         </w:tc>
@@ -613,7 +509,7 @@
                 <w:rFonts w:ascii="TimeNewRoman" w:hAnsi="TimeNewRoman"/>
                 <w:sz w:val="30"/>
               </w:rPr>
-              <w:t>5×6=</w:t>
+              <w:t>8×3=</w:t>
             </w:r>
           </w:p>
         </w:tc>
@@ -630,7 +526,24 @@
                 <w:rFonts w:ascii="TimeNewRoman" w:hAnsi="TimeNewRoman"/>
                 <w:sz w:val="30"/>
               </w:rPr>
-              <w:t>5×1=</w:t>
+              <w:t>4×7=</w:t>
+            </w:r>
+          </w:p>
+        </w:tc>
+        <w:tc>
+          <w:tcPr>
+            <w:tcW w:type="dxa" w:w="1987"/>
+          </w:tcPr>
+          <w:p>
+            <w:pPr>
+              <w:jc w:val="left"/>
+            </w:pPr>
+            <w:r>
+              <w:rPr>
+                <w:rFonts w:ascii="TimeNewRoman" w:hAnsi="TimeNewRoman"/>
+                <w:sz w:val="30"/>
+              </w:rPr>
+              <w:t>2×4=</w:t>
             </w:r>
           </w:p>
         </w:tc>
@@ -649,7 +562,7 @@
                 <w:rFonts w:ascii="TimeNewRoman" w:hAnsi="TimeNewRoman"/>
                 <w:sz w:val="30"/>
               </w:rPr>
-              <w:t>50+81-48=</w:t>
+              <w:t>28+10-32=</w:t>
             </w:r>
           </w:p>
         </w:tc>
@@ -666,7 +579,7 @@
                 <w:rFonts w:ascii="TimeNewRoman" w:hAnsi="TimeNewRoman"/>
                 <w:sz w:val="30"/>
               </w:rPr>
-              <w:t>5×2-10=</w:t>
+              <w:t>36÷9=</w:t>
             </w:r>
           </w:p>
         </w:tc>
@@ -683,7 +596,7 @@
                 <w:rFonts w:ascii="TimeNewRoman" w:hAnsi="TimeNewRoman"/>
                 <w:sz w:val="30"/>
               </w:rPr>
-              <w:t>2×9=</w:t>
+              <w:t>2×2-4=</w:t>
             </w:r>
           </w:p>
         </w:tc>
@@ -700,7 +613,703 @@
                 <w:rFonts w:ascii="TimeNewRoman" w:hAnsi="TimeNewRoman"/>
                 <w:sz w:val="30"/>
               </w:rPr>
-              <w:t>8+41=</w:t>
+              <w:t>5×5=</w:t>
+            </w:r>
+          </w:p>
+        </w:tc>
+        <w:tc>
+          <w:tcPr>
+            <w:tcW w:type="dxa" w:w="1987"/>
+          </w:tcPr>
+          <w:p>
+            <w:pPr>
+              <w:jc w:val="left"/>
+            </w:pPr>
+            <w:r>
+              <w:rPr>
+                <w:rFonts w:ascii="TimeNewRoman" w:hAnsi="TimeNewRoman"/>
+                <w:sz w:val="30"/>
+              </w:rPr>
+              <w:t>16÷2=</w:t>
+            </w:r>
+          </w:p>
+        </w:tc>
+      </w:tr>
+      <w:tr>
+        <w:tc>
+          <w:tcPr>
+            <w:tcW w:type="dxa" w:w="1987"/>
+          </w:tcPr>
+          <w:p>
+            <w:pPr>
+              <w:jc w:val="left"/>
+            </w:pPr>
+            <w:r>
+              <w:rPr>
+                <w:rFonts w:ascii="TimeNewRoman" w:hAnsi="TimeNewRoman"/>
+                <w:sz w:val="30"/>
+              </w:rPr>
+              <w:t>7×7=</w:t>
+            </w:r>
+          </w:p>
+        </w:tc>
+        <w:tc>
+          <w:tcPr>
+            <w:tcW w:type="dxa" w:w="1987"/>
+          </w:tcPr>
+          <w:p>
+            <w:pPr>
+              <w:jc w:val="left"/>
+            </w:pPr>
+            <w:r>
+              <w:rPr>
+                <w:rFonts w:ascii="TimeNewRoman" w:hAnsi="TimeNewRoman"/>
+                <w:sz w:val="30"/>
+              </w:rPr>
+              <w:t>85+13=</w:t>
+            </w:r>
+          </w:p>
+        </w:tc>
+        <w:tc>
+          <w:tcPr>
+            <w:tcW w:type="dxa" w:w="1987"/>
+          </w:tcPr>
+          <w:p>
+            <w:pPr>
+              <w:jc w:val="left"/>
+            </w:pPr>
+            <w:r>
+              <w:rPr>
+                <w:rFonts w:ascii="TimeNewRoman" w:hAnsi="TimeNewRoman"/>
+                <w:sz w:val="30"/>
+              </w:rPr>
+              <w:t>2×5=</w:t>
+            </w:r>
+          </w:p>
+        </w:tc>
+        <w:tc>
+          <w:tcPr>
+            <w:tcW w:type="dxa" w:w="1987"/>
+          </w:tcPr>
+          <w:p>
+            <w:pPr>
+              <w:jc w:val="left"/>
+            </w:pPr>
+            <w:r>
+              <w:rPr>
+                <w:rFonts w:ascii="TimeNewRoman" w:hAnsi="TimeNewRoman"/>
+                <w:sz w:val="30"/>
+              </w:rPr>
+              <w:t>20÷5=</w:t>
+            </w:r>
+          </w:p>
+        </w:tc>
+        <w:tc>
+          <w:tcPr>
+            <w:tcW w:type="dxa" w:w="1987"/>
+          </w:tcPr>
+          <w:p>
+            <w:pPr>
+              <w:jc w:val="left"/>
+            </w:pPr>
+            <w:r>
+              <w:rPr>
+                <w:rFonts w:ascii="TimeNewRoman" w:hAnsi="TimeNewRoman"/>
+                <w:sz w:val="30"/>
+              </w:rPr>
+              <w:t>69-24=</w:t>
+            </w:r>
+          </w:p>
+        </w:tc>
+      </w:tr>
+      <w:tr>
+        <w:tc>
+          <w:tcPr>
+            <w:tcW w:type="dxa" w:w="1987"/>
+          </w:tcPr>
+          <w:p>
+            <w:pPr>
+              <w:jc w:val="left"/>
+            </w:pPr>
+            <w:r>
+              <w:rPr>
+                <w:rFonts w:ascii="TimeNewRoman" w:hAnsi="TimeNewRoman"/>
+                <w:sz w:val="30"/>
+              </w:rPr>
+              <w:t>8×9=</w:t>
+            </w:r>
+          </w:p>
+        </w:tc>
+        <w:tc>
+          <w:tcPr>
+            <w:tcW w:type="dxa" w:w="1987"/>
+          </w:tcPr>
+          <w:p>
+            <w:pPr>
+              <w:jc w:val="left"/>
+            </w:pPr>
+            <w:r>
+              <w:rPr>
+                <w:rFonts w:ascii="TimeNewRoman" w:hAnsi="TimeNewRoman"/>
+                <w:sz w:val="30"/>
+              </w:rPr>
+              <w:t>97+36-78=</w:t>
+            </w:r>
+          </w:p>
+        </w:tc>
+        <w:tc>
+          <w:tcPr>
+            <w:tcW w:type="dxa" w:w="1987"/>
+          </w:tcPr>
+          <w:p>
+            <w:pPr>
+              <w:jc w:val="left"/>
+            </w:pPr>
+            <w:r>
+              <w:rPr>
+                <w:rFonts w:ascii="TimeNewRoman" w:hAnsi="TimeNewRoman"/>
+                <w:sz w:val="30"/>
+              </w:rPr>
+              <w:t>62+18-22=</w:t>
+            </w:r>
+          </w:p>
+        </w:tc>
+        <w:tc>
+          <w:tcPr>
+            <w:tcW w:type="dxa" w:w="1987"/>
+          </w:tcPr>
+          <w:p>
+            <w:pPr>
+              <w:jc w:val="left"/>
+            </w:pPr>
+            <w:r>
+              <w:rPr>
+                <w:rFonts w:ascii="TimeNewRoman" w:hAnsi="TimeNewRoman"/>
+                <w:sz w:val="30"/>
+              </w:rPr>
+              <w:t>20+48=</w:t>
+            </w:r>
+          </w:p>
+        </w:tc>
+        <w:tc>
+          <w:tcPr>
+            <w:tcW w:type="dxa" w:w="1987"/>
+          </w:tcPr>
+          <w:p>
+            <w:pPr>
+              <w:jc w:val="left"/>
+            </w:pPr>
+            <w:r>
+              <w:rPr>
+                <w:rFonts w:ascii="TimeNewRoman" w:hAnsi="TimeNewRoman"/>
+                <w:sz w:val="30"/>
+              </w:rPr>
+              <w:t>47+82+20=</w:t>
+            </w:r>
+          </w:p>
+        </w:tc>
+      </w:tr>
+      <w:tr>
+        <w:tc>
+          <w:tcPr>
+            <w:tcW w:type="dxa" w:w="1987"/>
+          </w:tcPr>
+          <w:p>
+            <w:pPr>
+              <w:jc w:val="left"/>
+            </w:pPr>
+            <w:r>
+              <w:rPr>
+                <w:rFonts w:ascii="TimeNewRoman" w:hAnsi="TimeNewRoman"/>
+                <w:sz w:val="30"/>
+              </w:rPr>
+              <w:t>2×4+29=</w:t>
+            </w:r>
+          </w:p>
+        </w:tc>
+        <w:tc>
+          <w:tcPr>
+            <w:tcW w:type="dxa" w:w="1987"/>
+          </w:tcPr>
+          <w:p>
+            <w:pPr>
+              <w:jc w:val="left"/>
+            </w:pPr>
+            <w:r>
+              <w:rPr>
+                <w:rFonts w:ascii="TimeNewRoman" w:hAnsi="TimeNewRoman"/>
+                <w:sz w:val="30"/>
+              </w:rPr>
+              <w:t>4×1=</w:t>
+            </w:r>
+          </w:p>
+        </w:tc>
+        <w:tc>
+          <w:tcPr>
+            <w:tcW w:type="dxa" w:w="1987"/>
+          </w:tcPr>
+          <w:p>
+            <w:pPr>
+              <w:jc w:val="left"/>
+            </w:pPr>
+            <w:r>
+              <w:rPr>
+                <w:rFonts w:ascii="TimeNewRoman" w:hAnsi="TimeNewRoman"/>
+                <w:sz w:val="30"/>
+              </w:rPr>
+              <w:t>60-18=</w:t>
+            </w:r>
+          </w:p>
+        </w:tc>
+        <w:tc>
+          <w:tcPr>
+            <w:tcW w:type="dxa" w:w="1987"/>
+          </w:tcPr>
+          <w:p>
+            <w:pPr>
+              <w:jc w:val="left"/>
+            </w:pPr>
+            <w:r>
+              <w:rPr>
+                <w:rFonts w:ascii="TimeNewRoman" w:hAnsi="TimeNewRoman"/>
+                <w:sz w:val="30"/>
+              </w:rPr>
+              <w:t>4×5+98=</w:t>
+            </w:r>
+          </w:p>
+        </w:tc>
+        <w:tc>
+          <w:tcPr>
+            <w:tcW w:type="dxa" w:w="1987"/>
+          </w:tcPr>
+          <w:p>
+            <w:pPr>
+              <w:jc w:val="left"/>
+            </w:pPr>
+            <w:r>
+              <w:rPr>
+                <w:rFonts w:ascii="TimeNewRoman" w:hAnsi="TimeNewRoman"/>
+                <w:sz w:val="30"/>
+              </w:rPr>
+              <w:t>24-22=</w:t>
+            </w:r>
+          </w:p>
+        </w:tc>
+      </w:tr>
+      <w:tr>
+        <w:tc>
+          <w:tcPr>
+            <w:tcW w:type="dxa" w:w="1987"/>
+          </w:tcPr>
+          <w:p>
+            <w:pPr>
+              <w:jc w:val="left"/>
+            </w:pPr>
+            <w:r>
+              <w:rPr>
+                <w:rFonts w:ascii="TimeNewRoman" w:hAnsi="TimeNewRoman"/>
+                <w:sz w:val="30"/>
+              </w:rPr>
+              <w:t>59+25=</w:t>
+            </w:r>
+          </w:p>
+        </w:tc>
+        <w:tc>
+          <w:tcPr>
+            <w:tcW w:type="dxa" w:w="1987"/>
+          </w:tcPr>
+          <w:p>
+            <w:pPr>
+              <w:jc w:val="left"/>
+            </w:pPr>
+            <w:r>
+              <w:rPr>
+                <w:rFonts w:ascii="TimeNewRoman" w:hAnsi="TimeNewRoman"/>
+                <w:sz w:val="30"/>
+              </w:rPr>
+              <w:t>17+21=</w:t>
+            </w:r>
+          </w:p>
+        </w:tc>
+        <w:tc>
+          <w:tcPr>
+            <w:tcW w:type="dxa" w:w="1987"/>
+          </w:tcPr>
+          <w:p>
+            <w:pPr>
+              <w:jc w:val="left"/>
+            </w:pPr>
+            <w:r>
+              <w:rPr>
+                <w:rFonts w:ascii="TimeNewRoman" w:hAnsi="TimeNewRoman"/>
+                <w:sz w:val="30"/>
+              </w:rPr>
+              <w:t>28÷4=</w:t>
+            </w:r>
+          </w:p>
+        </w:tc>
+        <w:tc>
+          <w:tcPr>
+            <w:tcW w:type="dxa" w:w="1987"/>
+          </w:tcPr>
+          <w:p>
+            <w:pPr>
+              <w:jc w:val="left"/>
+            </w:pPr>
+            <w:r>
+              <w:rPr>
+                <w:rFonts w:ascii="TimeNewRoman" w:hAnsi="TimeNewRoman"/>
+                <w:sz w:val="30"/>
+              </w:rPr>
+              <w:t>1×2=</w:t>
+            </w:r>
+          </w:p>
+        </w:tc>
+        <w:tc>
+          <w:tcPr>
+            <w:tcW w:type="dxa" w:w="1987"/>
+          </w:tcPr>
+          <w:p>
+            <w:pPr>
+              <w:jc w:val="left"/>
+            </w:pPr>
+            <w:r>
+              <w:rPr>
+                <w:rFonts w:ascii="TimeNewRoman" w:hAnsi="TimeNewRoman"/>
+                <w:sz w:val="30"/>
+              </w:rPr>
+              <w:t>64÷8=</w:t>
+            </w:r>
+          </w:p>
+        </w:tc>
+      </w:tr>
+      <w:tr>
+        <w:tc>
+          <w:tcPr>
+            <w:tcW w:type="dxa" w:w="1987"/>
+          </w:tcPr>
+          <w:p>
+            <w:pPr>
+              <w:jc w:val="left"/>
+            </w:pPr>
+            <w:r>
+              <w:rPr>
+                <w:rFonts w:ascii="TimeNewRoman" w:hAnsi="TimeNewRoman"/>
+                <w:sz w:val="30"/>
+              </w:rPr>
+              <w:t>31+40-12=</w:t>
+            </w:r>
+          </w:p>
+        </w:tc>
+        <w:tc>
+          <w:tcPr>
+            <w:tcW w:type="dxa" w:w="1987"/>
+          </w:tcPr>
+          <w:p>
+            <w:pPr>
+              <w:jc w:val="left"/>
+            </w:pPr>
+            <w:r>
+              <w:rPr>
+                <w:rFonts w:ascii="TimeNewRoman" w:hAnsi="TimeNewRoman"/>
+                <w:sz w:val="30"/>
+              </w:rPr>
+              <w:t>77+7+59=</w:t>
+            </w:r>
+          </w:p>
+        </w:tc>
+        <w:tc>
+          <w:tcPr>
+            <w:tcW w:type="dxa" w:w="1987"/>
+          </w:tcPr>
+          <w:p>
+            <w:pPr>
+              <w:jc w:val="left"/>
+            </w:pPr>
+            <w:r>
+              <w:rPr>
+                <w:rFonts w:ascii="TimeNewRoman" w:hAnsi="TimeNewRoman"/>
+                <w:sz w:val="30"/>
+              </w:rPr>
+              <w:t>21÷3=</w:t>
+            </w:r>
+          </w:p>
+        </w:tc>
+        <w:tc>
+          <w:tcPr>
+            <w:tcW w:type="dxa" w:w="1987"/>
+          </w:tcPr>
+          <w:p>
+            <w:pPr>
+              <w:jc w:val="left"/>
+            </w:pPr>
+            <w:r>
+              <w:rPr>
+                <w:rFonts w:ascii="TimeNewRoman" w:hAnsi="TimeNewRoman"/>
+                <w:sz w:val="30"/>
+              </w:rPr>
+              <w:t>8×4=</w:t>
+            </w:r>
+          </w:p>
+        </w:tc>
+        <w:tc>
+          <w:tcPr>
+            <w:tcW w:type="dxa" w:w="1987"/>
+          </w:tcPr>
+          <w:p>
+            <w:pPr>
+              <w:jc w:val="left"/>
+            </w:pPr>
+            <w:r>
+              <w:rPr>
+                <w:rFonts w:ascii="TimeNewRoman" w:hAnsi="TimeNewRoman"/>
+                <w:sz w:val="30"/>
+              </w:rPr>
+              <w:t>8×8=</w:t>
+            </w:r>
+          </w:p>
+        </w:tc>
+      </w:tr>
+      <w:tr>
+        <w:tc>
+          <w:tcPr>
+            <w:tcW w:type="dxa" w:w="1987"/>
+          </w:tcPr>
+          <w:p>
+            <w:pPr>
+              <w:jc w:val="left"/>
+            </w:pPr>
+            <w:r>
+              <w:rPr>
+                <w:rFonts w:ascii="TimeNewRoman" w:hAnsi="TimeNewRoman"/>
+                <w:sz w:val="30"/>
+              </w:rPr>
+              <w:t>37+71+48=</w:t>
+            </w:r>
+          </w:p>
+        </w:tc>
+        <w:tc>
+          <w:tcPr>
+            <w:tcW w:type="dxa" w:w="1987"/>
+          </w:tcPr>
+          <w:p>
+            <w:pPr>
+              <w:jc w:val="left"/>
+            </w:pPr>
+            <w:r>
+              <w:rPr>
+                <w:rFonts w:ascii="TimeNewRoman" w:hAnsi="TimeNewRoman"/>
+                <w:sz w:val="30"/>
+              </w:rPr>
+              <w:t>2+77=</w:t>
+            </w:r>
+          </w:p>
+        </w:tc>
+        <w:tc>
+          <w:tcPr>
+            <w:tcW w:type="dxa" w:w="1987"/>
+          </w:tcPr>
+          <w:p>
+            <w:pPr>
+              <w:jc w:val="left"/>
+            </w:pPr>
+            <w:r>
+              <w:rPr>
+                <w:rFonts w:ascii="TimeNewRoman" w:hAnsi="TimeNewRoman"/>
+                <w:sz w:val="30"/>
+              </w:rPr>
+              <w:t>5÷5=</w:t>
+            </w:r>
+          </w:p>
+        </w:tc>
+        <w:tc>
+          <w:tcPr>
+            <w:tcW w:type="dxa" w:w="1987"/>
+          </w:tcPr>
+          <w:p>
+            <w:pPr>
+              <w:jc w:val="left"/>
+            </w:pPr>
+            <w:r>
+              <w:rPr>
+                <w:rFonts w:ascii="TimeNewRoman" w:hAnsi="TimeNewRoman"/>
+                <w:sz w:val="30"/>
+              </w:rPr>
+              <w:t>60+55+1=</w:t>
+            </w:r>
+          </w:p>
+        </w:tc>
+        <w:tc>
+          <w:tcPr>
+            <w:tcW w:type="dxa" w:w="1987"/>
+          </w:tcPr>
+          <w:p>
+            <w:pPr>
+              <w:jc w:val="left"/>
+            </w:pPr>
+            <w:r>
+              <w:rPr>
+                <w:rFonts w:ascii="TimeNewRoman" w:hAnsi="TimeNewRoman"/>
+                <w:sz w:val="30"/>
+              </w:rPr>
+              <w:t>9×2=</w:t>
+            </w:r>
+          </w:p>
+        </w:tc>
+      </w:tr>
+      <w:tr>
+        <w:tc>
+          <w:tcPr>
+            <w:tcW w:type="dxa" w:w="1987"/>
+          </w:tcPr>
+          <w:p>
+            <w:pPr>
+              <w:jc w:val="left"/>
+            </w:pPr>
+            <w:r>
+              <w:rPr>
+                <w:rFonts w:ascii="TimeNewRoman" w:hAnsi="TimeNewRoman"/>
+                <w:sz w:val="30"/>
+              </w:rPr>
+              <w:t>79+25-62=</w:t>
+            </w:r>
+          </w:p>
+        </w:tc>
+        <w:tc>
+          <w:tcPr>
+            <w:tcW w:type="dxa" w:w="1987"/>
+          </w:tcPr>
+          <w:p>
+            <w:pPr>
+              <w:jc w:val="left"/>
+            </w:pPr>
+            <w:r>
+              <w:rPr>
+                <w:rFonts w:ascii="TimeNewRoman" w:hAnsi="TimeNewRoman"/>
+                <w:sz w:val="30"/>
+              </w:rPr>
+              <w:t>47+10=</w:t>
+            </w:r>
+          </w:p>
+        </w:tc>
+        <w:tc>
+          <w:tcPr>
+            <w:tcW w:type="dxa" w:w="1987"/>
+          </w:tcPr>
+          <w:p>
+            <w:pPr>
+              <w:jc w:val="left"/>
+            </w:pPr>
+            <w:r>
+              <w:rPr>
+                <w:rFonts w:ascii="TimeNewRoman" w:hAnsi="TimeNewRoman"/>
+                <w:sz w:val="30"/>
+              </w:rPr>
+              <w:t>7×1=</w:t>
+            </w:r>
+          </w:p>
+        </w:tc>
+        <w:tc>
+          <w:tcPr>
+            <w:tcW w:type="dxa" w:w="1987"/>
+          </w:tcPr>
+          <w:p>
+            <w:pPr>
+              <w:jc w:val="left"/>
+            </w:pPr>
+            <w:r>
+              <w:rPr>
+                <w:rFonts w:ascii="TimeNewRoman" w:hAnsi="TimeNewRoman"/>
+                <w:sz w:val="30"/>
+              </w:rPr>
+              <w:t>3×7=</w:t>
+            </w:r>
+          </w:p>
+        </w:tc>
+        <w:tc>
+          <w:tcPr>
+            <w:tcW w:type="dxa" w:w="1987"/>
+          </w:tcPr>
+          <w:p>
+            <w:pPr>
+              <w:jc w:val="left"/>
+            </w:pPr>
+            <w:r>
+              <w:rPr>
+                <w:rFonts w:ascii="TimeNewRoman" w:hAnsi="TimeNewRoman"/>
+                <w:sz w:val="30"/>
+              </w:rPr>
+              <w:t>39+19+92=</w:t>
+            </w:r>
+          </w:p>
+        </w:tc>
+      </w:tr>
+      <w:tr>
+        <w:tc>
+          <w:tcPr>
+            <w:tcW w:type="dxa" w:w="1987"/>
+          </w:tcPr>
+          <w:p>
+            <w:pPr>
+              <w:jc w:val="left"/>
+            </w:pPr>
+            <w:r>
+              <w:rPr>
+                <w:rFonts w:ascii="TimeNewRoman" w:hAnsi="TimeNewRoman"/>
+                <w:sz w:val="30"/>
+              </w:rPr>
+              <w:t>2×8=</w:t>
+            </w:r>
+          </w:p>
+        </w:tc>
+        <w:tc>
+          <w:tcPr>
+            <w:tcW w:type="dxa" w:w="1987"/>
+          </w:tcPr>
+          <w:p>
+            <w:pPr>
+              <w:jc w:val="left"/>
+            </w:pPr>
+            <w:r>
+              <w:rPr>
+                <w:rFonts w:ascii="TimeNewRoman" w:hAnsi="TimeNewRoman"/>
+                <w:sz w:val="30"/>
+              </w:rPr>
+              <w:t>3×1=</w:t>
+            </w:r>
+          </w:p>
+        </w:tc>
+        <w:tc>
+          <w:tcPr>
+            <w:tcW w:type="dxa" w:w="1987"/>
+          </w:tcPr>
+          <w:p>
+            <w:pPr>
+              <w:jc w:val="left"/>
+            </w:pPr>
+            <w:r>
+              <w:rPr>
+                <w:rFonts w:ascii="TimeNewRoman" w:hAnsi="TimeNewRoman"/>
+                <w:sz w:val="30"/>
+              </w:rPr>
+              <w:t>6×7=</w:t>
+            </w:r>
+          </w:p>
+        </w:tc>
+        <w:tc>
+          <w:tcPr>
+            <w:tcW w:type="dxa" w:w="1987"/>
+          </w:tcPr>
+          <w:p>
+            <w:pPr>
+              <w:jc w:val="left"/>
+            </w:pPr>
+            <w:r>
+              <w:rPr>
+                <w:rFonts w:ascii="TimeNewRoman" w:hAnsi="TimeNewRoman"/>
+                <w:sz w:val="30"/>
+              </w:rPr>
+              <w:t>5×1=</w:t>
             </w:r>
           </w:p>
         </w:tc>
@@ -736,301 +1345,6 @@
                 <w:rFonts w:ascii="TimeNewRoman" w:hAnsi="TimeNewRoman"/>
                 <w:sz w:val="30"/>
               </w:rPr>
-              <w:t>9×3=</w:t>
-            </w:r>
-          </w:p>
-        </w:tc>
-        <w:tc>
-          <w:tcPr>
-            <w:tcW w:type="dxa" w:w="1987"/>
-          </w:tcPr>
-          <w:p>
-            <w:pPr>
-              <w:jc w:val="left"/>
-            </w:pPr>
-            <w:r>
-              <w:rPr>
-                <w:rFonts w:ascii="TimeNewRoman" w:hAnsi="TimeNewRoman"/>
-                <w:sz w:val="30"/>
-              </w:rPr>
-              <w:t>6÷3=</w:t>
-            </w:r>
-          </w:p>
-        </w:tc>
-        <w:tc>
-          <w:tcPr>
-            <w:tcW w:type="dxa" w:w="1987"/>
-          </w:tcPr>
-          <w:p>
-            <w:pPr>
-              <w:jc w:val="left"/>
-            </w:pPr>
-            <w:r>
-              <w:rPr>
-                <w:rFonts w:ascii="TimeNewRoman" w:hAnsi="TimeNewRoman"/>
-                <w:sz w:val="30"/>
-              </w:rPr>
-              <w:t>57+4=</w:t>
-            </w:r>
-          </w:p>
-        </w:tc>
-        <w:tc>
-          <w:tcPr>
-            <w:tcW w:type="dxa" w:w="1987"/>
-          </w:tcPr>
-          <w:p>
-            <w:pPr>
-              <w:jc w:val="left"/>
-            </w:pPr>
-            <w:r>
-              <w:rPr>
-                <w:rFonts w:ascii="TimeNewRoman" w:hAnsi="TimeNewRoman"/>
-                <w:sz w:val="30"/>
-              </w:rPr>
-              <w:t>5×2=</w:t>
-            </w:r>
-          </w:p>
-        </w:tc>
-        <w:tc>
-          <w:tcPr>
-            <w:tcW w:type="dxa" w:w="1987"/>
-          </w:tcPr>
-          <w:p>
-            <w:pPr>
-              <w:jc w:val="left"/>
-            </w:pPr>
-            <w:r>
-              <w:rPr>
-                <w:rFonts w:ascii="TimeNewRoman" w:hAnsi="TimeNewRoman"/>
-                <w:sz w:val="30"/>
-              </w:rPr>
-              <w:t>1×6=</w:t>
-            </w:r>
-          </w:p>
-        </w:tc>
-      </w:tr>
-      <w:tr>
-        <w:tc>
-          <w:tcPr>
-            <w:tcW w:type="dxa" w:w="1987"/>
-          </w:tcPr>
-          <w:p>
-            <w:pPr>
-              <w:jc w:val="left"/>
-            </w:pPr>
-            <w:r>
-              <w:rPr>
-                <w:rFonts w:ascii="TimeNewRoman" w:hAnsi="TimeNewRoman"/>
-                <w:sz w:val="30"/>
-              </w:rPr>
-              <w:t>3+40=</w:t>
-            </w:r>
-          </w:p>
-        </w:tc>
-        <w:tc>
-          <w:tcPr>
-            <w:tcW w:type="dxa" w:w="1987"/>
-          </w:tcPr>
-          <w:p>
-            <w:pPr>
-              <w:jc w:val="left"/>
-            </w:pPr>
-            <w:r>
-              <w:rPr>
-                <w:rFonts w:ascii="TimeNewRoman" w:hAnsi="TimeNewRoman"/>
-                <w:sz w:val="30"/>
-              </w:rPr>
-              <w:t>7×7=</w:t>
-            </w:r>
-          </w:p>
-        </w:tc>
-        <w:tc>
-          <w:tcPr>
-            <w:tcW w:type="dxa" w:w="1987"/>
-          </w:tcPr>
-          <w:p>
-            <w:pPr>
-              <w:jc w:val="left"/>
-            </w:pPr>
-            <w:r>
-              <w:rPr>
-                <w:rFonts w:ascii="TimeNewRoman" w:hAnsi="TimeNewRoman"/>
-                <w:sz w:val="30"/>
-              </w:rPr>
-              <w:t>2×7=</w:t>
-            </w:r>
-          </w:p>
-        </w:tc>
-        <w:tc>
-          <w:tcPr>
-            <w:tcW w:type="dxa" w:w="1987"/>
-          </w:tcPr>
-          <w:p>
-            <w:pPr>
-              <w:jc w:val="left"/>
-            </w:pPr>
-            <w:r>
-              <w:rPr>
-                <w:rFonts w:ascii="TimeNewRoman" w:hAnsi="TimeNewRoman"/>
-                <w:sz w:val="30"/>
-              </w:rPr>
-              <w:t>69+31+95=</w:t>
-            </w:r>
-          </w:p>
-        </w:tc>
-        <w:tc>
-          <w:tcPr>
-            <w:tcW w:type="dxa" w:w="1987"/>
-          </w:tcPr>
-          <w:p>
-            <w:pPr>
-              <w:jc w:val="left"/>
-            </w:pPr>
-            <w:r>
-              <w:rPr>
-                <w:rFonts w:ascii="TimeNewRoman" w:hAnsi="TimeNewRoman"/>
-                <w:sz w:val="30"/>
-              </w:rPr>
-              <w:t>4×4=</w:t>
-            </w:r>
-          </w:p>
-        </w:tc>
-      </w:tr>
-      <w:tr>
-        <w:tc>
-          <w:tcPr>
-            <w:tcW w:type="dxa" w:w="1987"/>
-          </w:tcPr>
-          <w:p>
-            <w:pPr>
-              <w:jc w:val="left"/>
-            </w:pPr>
-            <w:r>
-              <w:rPr>
-                <w:rFonts w:ascii="TimeNewRoman" w:hAnsi="TimeNewRoman"/>
-                <w:sz w:val="30"/>
-              </w:rPr>
-              <w:t>19+33=</w:t>
-            </w:r>
-          </w:p>
-        </w:tc>
-        <w:tc>
-          <w:tcPr>
-            <w:tcW w:type="dxa" w:w="1987"/>
-          </w:tcPr>
-          <w:p>
-            <w:pPr>
-              <w:jc w:val="left"/>
-            </w:pPr>
-            <w:r>
-              <w:rPr>
-                <w:rFonts w:ascii="TimeNewRoman" w:hAnsi="TimeNewRoman"/>
-                <w:sz w:val="30"/>
-              </w:rPr>
-              <w:t>2×5-5=</w:t>
-            </w:r>
-          </w:p>
-        </w:tc>
-        <w:tc>
-          <w:tcPr>
-            <w:tcW w:type="dxa" w:w="1987"/>
-          </w:tcPr>
-          <w:p>
-            <w:pPr>
-              <w:jc w:val="left"/>
-            </w:pPr>
-            <w:r>
-              <w:rPr>
-                <w:rFonts w:ascii="TimeNewRoman" w:hAnsi="TimeNewRoman"/>
-                <w:sz w:val="30"/>
-              </w:rPr>
-              <w:t>6×5-28=</w:t>
-            </w:r>
-          </w:p>
-        </w:tc>
-        <w:tc>
-          <w:tcPr>
-            <w:tcW w:type="dxa" w:w="1987"/>
-          </w:tcPr>
-          <w:p>
-            <w:pPr>
-              <w:jc w:val="left"/>
-            </w:pPr>
-            <w:r>
-              <w:rPr>
-                <w:rFonts w:ascii="TimeNewRoman" w:hAnsi="TimeNewRoman"/>
-                <w:sz w:val="30"/>
-              </w:rPr>
-              <w:t>54-12=</w:t>
-            </w:r>
-          </w:p>
-        </w:tc>
-        <w:tc>
-          <w:tcPr>
-            <w:tcW w:type="dxa" w:w="1987"/>
-          </w:tcPr>
-          <w:p>
-            <w:pPr>
-              <w:jc w:val="left"/>
-            </w:pPr>
-            <w:r>
-              <w:rPr>
-                <w:rFonts w:ascii="TimeNewRoman" w:hAnsi="TimeNewRoman"/>
-                <w:sz w:val="30"/>
-              </w:rPr>
-              <w:t>7×8=</w:t>
-            </w:r>
-          </w:p>
-        </w:tc>
-      </w:tr>
-      <w:tr>
-        <w:tc>
-          <w:tcPr>
-            <w:tcW w:type="dxa" w:w="1987"/>
-          </w:tcPr>
-          <w:p>
-            <w:pPr>
-              <w:jc w:val="left"/>
-            </w:pPr>
-            <w:r>
-              <w:rPr>
-                <w:rFonts w:ascii="TimeNewRoman" w:hAnsi="TimeNewRoman"/>
-                <w:sz w:val="30"/>
-              </w:rPr>
-              <w:t>28-4=</w:t>
-            </w:r>
-          </w:p>
-        </w:tc>
-        <w:tc>
-          <w:tcPr>
-            <w:tcW w:type="dxa" w:w="1987"/>
-          </w:tcPr>
-          <w:p>
-            <w:pPr>
-              <w:jc w:val="left"/>
-            </w:pPr>
-            <w:r>
-              <w:rPr>
-                <w:rFonts w:ascii="TimeNewRoman" w:hAnsi="TimeNewRoman"/>
-                <w:sz w:val="30"/>
-              </w:rPr>
-              <w:t>72+1-65=</w:t>
-            </w:r>
-          </w:p>
-        </w:tc>
-        <w:tc>
-          <w:tcPr>
-            <w:tcW w:type="dxa" w:w="1987"/>
-          </w:tcPr>
-          <w:p>
-            <w:pPr>
-              <w:jc w:val="left"/>
-            </w:pPr>
-            <w:r>
-              <w:rPr>
-                <w:rFonts w:ascii="TimeNewRoman" w:hAnsi="TimeNewRoman"/>
-                <w:sz w:val="30"/>
-              </w:rPr>
               <w:t>3×8=</w:t>
             </w:r>
           </w:p>
@@ -1048,7 +1362,7 @@
                 <w:rFonts w:ascii="TimeNewRoman" w:hAnsi="TimeNewRoman"/>
                 <w:sz w:val="30"/>
               </w:rPr>
-              <w:t>52+7=</w:t>
+              <w:t>3×7-1=</w:t>
             </w:r>
           </w:p>
         </w:tc>
@@ -1065,391 +1379,7 @@
                 <w:rFonts w:ascii="TimeNewRoman" w:hAnsi="TimeNewRoman"/>
                 <w:sz w:val="30"/>
               </w:rPr>
-              <w:t>2×8=</w:t>
-            </w:r>
-          </w:p>
-        </w:tc>
-      </w:tr>
-      <w:tr>
-        <w:tc>
-          <w:tcPr>
-            <w:tcW w:type="dxa" w:w="1987"/>
-          </w:tcPr>
-          <w:p>
-            <w:pPr>
-              <w:jc w:val="left"/>
-            </w:pPr>
-            <w:r>
-              <w:rPr>
-                <w:rFonts w:ascii="TimeNewRoman" w:hAnsi="TimeNewRoman"/>
-                <w:sz w:val="30"/>
-              </w:rPr>
-              <w:t>1÷1=</w:t>
-            </w:r>
-          </w:p>
-        </w:tc>
-        <w:tc>
-          <w:tcPr>
-            <w:tcW w:type="dxa" w:w="1987"/>
-          </w:tcPr>
-          <w:p>
-            <w:pPr>
-              <w:jc w:val="left"/>
-            </w:pPr>
-            <w:r>
-              <w:rPr>
-                <w:rFonts w:ascii="TimeNewRoman" w:hAnsi="TimeNewRoman"/>
-                <w:sz w:val="30"/>
-              </w:rPr>
-              <w:t>32+6-7=</w:t>
-            </w:r>
-          </w:p>
-        </w:tc>
-        <w:tc>
-          <w:tcPr>
-            <w:tcW w:type="dxa" w:w="1987"/>
-          </w:tcPr>
-          <w:p>
-            <w:pPr>
-              <w:jc w:val="left"/>
-            </w:pPr>
-            <w:r>
-              <w:rPr>
-                <w:rFonts w:ascii="TimeNewRoman" w:hAnsi="TimeNewRoman"/>
-                <w:sz w:val="30"/>
-              </w:rPr>
-              <w:t>72÷8=</w:t>
-            </w:r>
-          </w:p>
-        </w:tc>
-        <w:tc>
-          <w:tcPr>
-            <w:tcW w:type="dxa" w:w="1987"/>
-          </w:tcPr>
-          <w:p>
-            <w:pPr>
-              <w:jc w:val="left"/>
-            </w:pPr>
-            <w:r>
-              <w:rPr>
-                <w:rFonts w:ascii="TimeNewRoman" w:hAnsi="TimeNewRoman"/>
-                <w:sz w:val="30"/>
-              </w:rPr>
-              <w:t>85-74=</w:t>
-            </w:r>
-          </w:p>
-        </w:tc>
-        <w:tc>
-          <w:tcPr>
-            <w:tcW w:type="dxa" w:w="1987"/>
-          </w:tcPr>
-          <w:p>
-            <w:pPr>
-              <w:jc w:val="left"/>
-            </w:pPr>
-            <w:r>
-              <w:rPr>
-                <w:rFonts w:ascii="TimeNewRoman" w:hAnsi="TimeNewRoman"/>
-                <w:sz w:val="30"/>
-              </w:rPr>
-              <w:t>3×7=</w:t>
-            </w:r>
-          </w:p>
-        </w:tc>
-      </w:tr>
-      <w:tr>
-        <w:tc>
-          <w:tcPr>
-            <w:tcW w:type="dxa" w:w="1987"/>
-          </w:tcPr>
-          <w:p>
-            <w:pPr>
-              <w:jc w:val="left"/>
-            </w:pPr>
-            <w:r>
-              <w:rPr>
-                <w:rFonts w:ascii="TimeNewRoman" w:hAnsi="TimeNewRoman"/>
-                <w:sz w:val="30"/>
-              </w:rPr>
-              <w:t>3×6-16=</w:t>
-            </w:r>
-          </w:p>
-        </w:tc>
-        <w:tc>
-          <w:tcPr>
-            <w:tcW w:type="dxa" w:w="1987"/>
-          </w:tcPr>
-          <w:p>
-            <w:pPr>
-              <w:jc w:val="left"/>
-            </w:pPr>
-            <w:r>
-              <w:rPr>
-                <w:rFonts w:ascii="TimeNewRoman" w:hAnsi="TimeNewRoman"/>
-                <w:sz w:val="30"/>
-              </w:rPr>
-              <w:t>44+60+87=</w:t>
-            </w:r>
-          </w:p>
-        </w:tc>
-        <w:tc>
-          <w:tcPr>
-            <w:tcW w:type="dxa" w:w="1987"/>
-          </w:tcPr>
-          <w:p>
-            <w:pPr>
-              <w:jc w:val="left"/>
-            </w:pPr>
-            <w:r>
-              <w:rPr>
-                <w:rFonts w:ascii="TimeNewRoman" w:hAnsi="TimeNewRoman"/>
-                <w:sz w:val="30"/>
-              </w:rPr>
-              <w:t>19+40=</w:t>
-            </w:r>
-          </w:p>
-        </w:tc>
-        <w:tc>
-          <w:tcPr>
-            <w:tcW w:type="dxa" w:w="1987"/>
-          </w:tcPr>
-          <w:p>
-            <w:pPr>
-              <w:jc w:val="left"/>
-            </w:pPr>
-            <w:r>
-              <w:rPr>
-                <w:rFonts w:ascii="TimeNewRoman" w:hAnsi="TimeNewRoman"/>
-                <w:sz w:val="30"/>
-              </w:rPr>
-              <w:t>7÷7=</w:t>
-            </w:r>
-          </w:p>
-        </w:tc>
-        <w:tc>
-          <w:tcPr>
-            <w:tcW w:type="dxa" w:w="1987"/>
-          </w:tcPr>
-          <w:p>
-            <w:pPr>
-              <w:jc w:val="left"/>
-            </w:pPr>
-            <w:r>
-              <w:rPr>
-                <w:rFonts w:ascii="TimeNewRoman" w:hAnsi="TimeNewRoman"/>
-                <w:sz w:val="30"/>
-              </w:rPr>
-              <w:t>3×3=</w:t>
-            </w:r>
-          </w:p>
-        </w:tc>
-      </w:tr>
-      <w:tr>
-        <w:tc>
-          <w:tcPr>
-            <w:tcW w:type="dxa" w:w="1987"/>
-          </w:tcPr>
-          <w:p>
-            <w:pPr>
-              <w:jc w:val="left"/>
-            </w:pPr>
-            <w:r>
-              <w:rPr>
-                <w:rFonts w:ascii="TimeNewRoman" w:hAnsi="TimeNewRoman"/>
-                <w:sz w:val="30"/>
-              </w:rPr>
-              <w:t>95-5=</w:t>
-            </w:r>
-          </w:p>
-        </w:tc>
-        <w:tc>
-          <w:tcPr>
-            <w:tcW w:type="dxa" w:w="1987"/>
-          </w:tcPr>
-          <w:p>
-            <w:pPr>
-              <w:jc w:val="left"/>
-            </w:pPr>
-            <w:r>
-              <w:rPr>
-                <w:rFonts w:ascii="TimeNewRoman" w:hAnsi="TimeNewRoman"/>
-                <w:sz w:val="30"/>
-              </w:rPr>
-              <w:t>6×7+67=</w:t>
-            </w:r>
-          </w:p>
-        </w:tc>
-        <w:tc>
-          <w:tcPr>
-            <w:tcW w:type="dxa" w:w="1987"/>
-          </w:tcPr>
-          <w:p>
-            <w:pPr>
-              <w:jc w:val="left"/>
-            </w:pPr>
-            <w:r>
-              <w:rPr>
-                <w:rFonts w:ascii="TimeNewRoman" w:hAnsi="TimeNewRoman"/>
-                <w:sz w:val="30"/>
-              </w:rPr>
-              <w:t>8×6-36=</w:t>
-            </w:r>
-          </w:p>
-        </w:tc>
-        <w:tc>
-          <w:tcPr>
-            <w:tcW w:type="dxa" w:w="1987"/>
-          </w:tcPr>
-          <w:p>
-            <w:pPr>
-              <w:jc w:val="left"/>
-            </w:pPr>
-            <w:r>
-              <w:rPr>
-                <w:rFonts w:ascii="TimeNewRoman" w:hAnsi="TimeNewRoman"/>
-                <w:sz w:val="30"/>
-              </w:rPr>
-              <w:t>9×5=</w:t>
-            </w:r>
-          </w:p>
-        </w:tc>
-        <w:tc>
-          <w:tcPr>
-            <w:tcW w:type="dxa" w:w="1987"/>
-          </w:tcPr>
-          <w:p>
-            <w:pPr>
-              <w:jc w:val="left"/>
-            </w:pPr>
-            <w:r>
-              <w:rPr>
-                <w:rFonts w:ascii="TimeNewRoman" w:hAnsi="TimeNewRoman"/>
-                <w:sz w:val="30"/>
-              </w:rPr>
-              <w:t>18+83+10=</w:t>
-            </w:r>
-          </w:p>
-        </w:tc>
-      </w:tr>
-      <w:tr>
-        <w:tc>
-          <w:tcPr>
-            <w:tcW w:type="dxa" w:w="1987"/>
-          </w:tcPr>
-          <w:p>
-            <w:pPr>
-              <w:jc w:val="left"/>
-            </w:pPr>
-            <w:r>
-              <w:rPr>
-                <w:rFonts w:ascii="TimeNewRoman" w:hAnsi="TimeNewRoman"/>
-                <w:sz w:val="30"/>
-              </w:rPr>
-              <w:t>6+79=</w:t>
-            </w:r>
-          </w:p>
-        </w:tc>
-        <w:tc>
-          <w:tcPr>
-            <w:tcW w:type="dxa" w:w="1987"/>
-          </w:tcPr>
-          <w:p>
-            <w:pPr>
-              <w:jc w:val="left"/>
-            </w:pPr>
-            <w:r>
-              <w:rPr>
-                <w:rFonts w:ascii="TimeNewRoman" w:hAnsi="TimeNewRoman"/>
-                <w:sz w:val="30"/>
-              </w:rPr>
-              <w:t>46+43=</w:t>
-            </w:r>
-          </w:p>
-        </w:tc>
-        <w:tc>
-          <w:tcPr>
-            <w:tcW w:type="dxa" w:w="1987"/>
-          </w:tcPr>
-          <w:p>
-            <w:pPr>
-              <w:jc w:val="left"/>
-            </w:pPr>
-            <w:r>
-              <w:rPr>
-                <w:rFonts w:ascii="TimeNewRoman" w:hAnsi="TimeNewRoman"/>
-                <w:sz w:val="30"/>
-              </w:rPr>
-              <w:t>5×4=</w:t>
-            </w:r>
-          </w:p>
-        </w:tc>
-        <w:tc>
-          <w:tcPr>
-            <w:tcW w:type="dxa" w:w="1987"/>
-          </w:tcPr>
-          <w:p>
-            <w:pPr>
-              <w:jc w:val="left"/>
-            </w:pPr>
-            <w:r>
-              <w:rPr>
-                <w:rFonts w:ascii="TimeNewRoman" w:hAnsi="TimeNewRoman"/>
-                <w:sz w:val="30"/>
-              </w:rPr>
-              <w:t>12+24+31=</w:t>
-            </w:r>
-          </w:p>
-        </w:tc>
-        <w:tc>
-          <w:tcPr>
-            <w:tcW w:type="dxa" w:w="1987"/>
-          </w:tcPr>
-          <w:p>
-            <w:pPr>
-              <w:jc w:val="left"/>
-            </w:pPr>
-            <w:r>
-              <w:rPr>
-                <w:rFonts w:ascii="TimeNewRoman" w:hAnsi="TimeNewRoman"/>
-                <w:sz w:val="30"/>
-              </w:rPr>
-              <w:t>3+62+15=</w:t>
-            </w:r>
-          </w:p>
-        </w:tc>
-      </w:tr>
-      <w:tr>
-        <w:tc>
-          <w:tcPr>
-            <w:tcW w:type="dxa" w:w="1987"/>
-          </w:tcPr>
-          <w:p>
-            <w:pPr>
-              <w:jc w:val="left"/>
-            </w:pPr>
-            <w:r>
-              <w:rPr>
-                <w:rFonts w:ascii="TimeNewRoman" w:hAnsi="TimeNewRoman"/>
-                <w:sz w:val="30"/>
-              </w:rPr>
-              <w:t>32+6+84=</w:t>
-            </w:r>
-          </w:p>
-        </w:tc>
-        <w:tc>
-          <w:tcPr>
-            <w:tcW w:type="dxa" w:w="1987"/>
-          </w:tcPr>
-          <w:p>
-            <w:pPr>
-              <w:jc w:val="left"/>
-            </w:pPr>
-            <w:r>
-              <w:rPr>
-                <w:rFonts w:ascii="TimeNewRoman" w:hAnsi="TimeNewRoman"/>
-                <w:sz w:val="30"/>
-              </w:rPr>
-              <w:t>30+23=</w:t>
+              <w:t>8×1=</w:t>
             </w:r>
           </w:p>
         </w:tc>
@@ -1483,24 +1413,7 @@
                 <w:rFonts w:ascii="TimeNewRoman" w:hAnsi="TimeNewRoman"/>
                 <w:sz w:val="30"/>
               </w:rPr>
-              <w:t>4×3-7=</w:t>
-            </w:r>
-          </w:p>
-        </w:tc>
-        <w:tc>
-          <w:tcPr>
-            <w:tcW w:type="dxa" w:w="1987"/>
-          </w:tcPr>
-          <w:p>
-            <w:pPr>
-              <w:jc w:val="left"/>
-            </w:pPr>
-            <w:r>
-              <w:rPr>
-                <w:rFonts w:ascii="TimeNewRoman" w:hAnsi="TimeNewRoman"/>
-                <w:sz w:val="30"/>
-              </w:rPr>
-              <w:t>83-74=</w:t>
+              <w:t>2×2-4=</w:t>
             </w:r>
           </w:p>
         </w:tc>
@@ -1519,7 +1432,7 @@
                 <w:rFonts w:ascii="TimeNewRoman" w:hAnsi="TimeNewRoman"/>
                 <w:sz w:val="30"/>
               </w:rPr>
-              <w:t>14÷7=</w:t>
+              <w:t>30÷5=</w:t>
             </w:r>
           </w:p>
         </w:tc>
@@ -1536,7 +1449,7 @@
                 <w:rFonts w:ascii="TimeNewRoman" w:hAnsi="TimeNewRoman"/>
                 <w:sz w:val="30"/>
               </w:rPr>
-              <w:t>7×2=</w:t>
+              <w:t>31-13=</w:t>
             </w:r>
           </w:p>
         </w:tc>
@@ -1553,7 +1466,7 @@
                 <w:rFonts w:ascii="TimeNewRoman" w:hAnsi="TimeNewRoman"/>
                 <w:sz w:val="30"/>
               </w:rPr>
-              <w:t>67+3+8=</w:t>
+              <w:t>44-24=</w:t>
             </w:r>
           </w:p>
         </w:tc>
@@ -1570,147 +1483,7 @@
                 <w:rFonts w:ascii="TimeNewRoman" w:hAnsi="TimeNewRoman"/>
                 <w:sz w:val="30"/>
               </w:rPr>
-              <w:t>69+96+31=</w:t>
-            </w:r>
-          </w:p>
-        </w:tc>
-        <w:tc>
-          <w:tcPr>
-            <w:tcW w:type="dxa" w:w="1987"/>
-          </w:tcPr>
-          <w:p>
-            <w:pPr>
-              <w:jc w:val="left"/>
-            </w:pPr>
-            <w:r>
-              <w:rPr>
-                <w:rFonts w:ascii="TimeNewRoman" w:hAnsi="TimeNewRoman"/>
-                <w:sz w:val="30"/>
-              </w:rPr>
-              <w:t>48+23+59=</w:t>
-            </w:r>
-          </w:p>
-        </w:tc>
-      </w:tr>
-      <w:tr>
-        <w:tc>
-          <w:tcPr>
-            <w:tcW w:type="dxa" w:w="1987"/>
-          </w:tcPr>
-          <w:p>
-            <w:pPr>
-              <w:jc w:val="left"/>
-            </w:pPr>
-            <w:r>
-              <w:rPr>
-                <w:rFonts w:ascii="TimeNewRoman" w:hAnsi="TimeNewRoman"/>
-                <w:sz w:val="30"/>
-              </w:rPr>
-              <w:t>6×7+91=</w:t>
-            </w:r>
-          </w:p>
-        </w:tc>
-        <w:tc>
-          <w:tcPr>
-            <w:tcW w:type="dxa" w:w="1987"/>
-          </w:tcPr>
-          <w:p>
-            <w:pPr>
-              <w:jc w:val="left"/>
-            </w:pPr>
-            <w:r>
-              <w:rPr>
-                <w:rFonts w:ascii="TimeNewRoman" w:hAnsi="TimeNewRoman"/>
-                <w:sz w:val="30"/>
-              </w:rPr>
-              <w:t>5×3+69=</w:t>
-            </w:r>
-          </w:p>
-        </w:tc>
-        <w:tc>
-          <w:tcPr>
-            <w:tcW w:type="dxa" w:w="1987"/>
-          </w:tcPr>
-          <w:p>
-            <w:pPr>
-              <w:jc w:val="left"/>
-            </w:pPr>
-            <w:r>
-              <w:rPr>
-                <w:rFonts w:ascii="TimeNewRoman" w:hAnsi="TimeNewRoman"/>
-                <w:sz w:val="30"/>
-              </w:rPr>
-              <w:t>47+9+85=</w:t>
-            </w:r>
-          </w:p>
-        </w:tc>
-        <w:tc>
-          <w:tcPr>
-            <w:tcW w:type="dxa" w:w="1987"/>
-          </w:tcPr>
-          <w:p>
-            <w:pPr>
-              <w:jc w:val="left"/>
-            </w:pPr>
-            <w:r>
-              <w:rPr>
-                <w:rFonts w:ascii="TimeNewRoman" w:hAnsi="TimeNewRoman"/>
-                <w:sz w:val="30"/>
-              </w:rPr>
-              <w:t>5×8=</w:t>
-            </w:r>
-          </w:p>
-        </w:tc>
-        <w:tc>
-          <w:tcPr>
-            <w:tcW w:type="dxa" w:w="1987"/>
-          </w:tcPr>
-          <w:p>
-            <w:pPr>
-              <w:jc w:val="left"/>
-            </w:pPr>
-            <w:r>
-              <w:rPr>
-                <w:rFonts w:ascii="TimeNewRoman" w:hAnsi="TimeNewRoman"/>
-                <w:sz w:val="30"/>
-              </w:rPr>
-              <w:t>6×9=</w:t>
-            </w:r>
-          </w:p>
-        </w:tc>
-      </w:tr>
-      <w:tr>
-        <w:tc>
-          <w:tcPr>
-            <w:tcW w:type="dxa" w:w="1987"/>
-          </w:tcPr>
-          <w:p>
-            <w:pPr>
-              <w:jc w:val="left"/>
-            </w:pPr>
-            <w:r>
-              <w:rPr>
-                <w:rFonts w:ascii="TimeNewRoman" w:hAnsi="TimeNewRoman"/>
-                <w:sz w:val="30"/>
-              </w:rPr>
-              <w:t>7×3=</w:t>
-            </w:r>
-          </w:p>
-        </w:tc>
-        <w:tc>
-          <w:tcPr>
-            <w:tcW w:type="dxa" w:w="1987"/>
-          </w:tcPr>
-          <w:p>
-            <w:pPr>
-              <w:jc w:val="left"/>
-            </w:pPr>
-            <w:r>
-              <w:rPr>
-                <w:rFonts w:ascii="TimeNewRoman" w:hAnsi="TimeNewRoman"/>
-                <w:sz w:val="30"/>
-              </w:rPr>
-              <w:t>9+28=</w:t>
+              <w:t>53-36=</w:t>
             </w:r>
           </w:p>
         </w:tc>
@@ -1731,6 +1504,8 @@
             </w:r>
           </w:p>
         </w:tc>
+      </w:tr>
+      <w:tr>
         <w:tc>
           <w:tcPr>
             <w:tcW w:type="dxa" w:w="1987"/>
@@ -1744,7 +1519,7 @@
                 <w:rFonts w:ascii="TimeNewRoman" w:hAnsi="TimeNewRoman"/>
                 <w:sz w:val="30"/>
               </w:rPr>
-              <w:t>3×5=</w:t>
+              <w:t>9×9=</w:t>
             </w:r>
           </w:p>
         </w:tc>
@@ -1761,7 +1536,232 @@
                 <w:rFonts w:ascii="TimeNewRoman" w:hAnsi="TimeNewRoman"/>
                 <w:sz w:val="30"/>
               </w:rPr>
+              <w:t>59+17+97=</w:t>
+            </w:r>
+          </w:p>
+        </w:tc>
+        <w:tc>
+          <w:tcPr>
+            <w:tcW w:type="dxa" w:w="1987"/>
+          </w:tcPr>
+          <w:p>
+            <w:pPr>
+              <w:jc w:val="left"/>
+            </w:pPr>
+            <w:r>
+              <w:rPr>
+                <w:rFonts w:ascii="TimeNewRoman" w:hAnsi="TimeNewRoman"/>
+                <w:sz w:val="30"/>
+              </w:rPr>
+              <w:t>2×5-4=</w:t>
+            </w:r>
+          </w:p>
+        </w:tc>
+        <w:tc>
+          <w:tcPr>
+            <w:tcW w:type="dxa" w:w="1987"/>
+          </w:tcPr>
+          <w:p>
+            <w:pPr>
+              <w:jc w:val="left"/>
+            </w:pPr>
+            <w:r>
+              <w:rPr>
+                <w:rFonts w:ascii="TimeNewRoman" w:hAnsi="TimeNewRoman"/>
+                <w:sz w:val="30"/>
+              </w:rPr>
+              <w:t>14÷2=</w:t>
+            </w:r>
+          </w:p>
+        </w:tc>
+        <w:tc>
+          <w:tcPr>
+            <w:tcW w:type="dxa" w:w="1987"/>
+          </w:tcPr>
+          <w:p>
+            <w:pPr>
+              <w:jc w:val="left"/>
+            </w:pPr>
+            <w:r>
+              <w:rPr>
+                <w:rFonts w:ascii="TimeNewRoman" w:hAnsi="TimeNewRoman"/>
+                <w:sz w:val="30"/>
+              </w:rPr>
+              <w:t>65+20=</w:t>
+            </w:r>
+          </w:p>
+        </w:tc>
+      </w:tr>
+      <w:tr>
+        <w:tc>
+          <w:tcPr>
+            <w:tcW w:type="dxa" w:w="1987"/>
+          </w:tcPr>
+          <w:p>
+            <w:pPr>
+              <w:jc w:val="left"/>
+            </w:pPr>
+            <w:r>
+              <w:rPr>
+                <w:rFonts w:ascii="TimeNewRoman" w:hAnsi="TimeNewRoman"/>
+                <w:sz w:val="30"/>
+              </w:rPr>
               <w:t>15÷5=</w:t>
+            </w:r>
+          </w:p>
+        </w:tc>
+        <w:tc>
+          <w:tcPr>
+            <w:tcW w:type="dxa" w:w="1987"/>
+          </w:tcPr>
+          <w:p>
+            <w:pPr>
+              <w:jc w:val="left"/>
+            </w:pPr>
+            <w:r>
+              <w:rPr>
+                <w:rFonts w:ascii="TimeNewRoman" w:hAnsi="TimeNewRoman"/>
+                <w:sz w:val="30"/>
+              </w:rPr>
+              <w:t>1×6=</w:t>
+            </w:r>
+          </w:p>
+        </w:tc>
+        <w:tc>
+          <w:tcPr>
+            <w:tcW w:type="dxa" w:w="1987"/>
+          </w:tcPr>
+          <w:p>
+            <w:pPr>
+              <w:jc w:val="left"/>
+            </w:pPr>
+            <w:r>
+              <w:rPr>
+                <w:rFonts w:ascii="TimeNewRoman" w:hAnsi="TimeNewRoman"/>
+                <w:sz w:val="30"/>
+              </w:rPr>
+              <w:t>91-21=</w:t>
+            </w:r>
+          </w:p>
+        </w:tc>
+        <w:tc>
+          <w:tcPr>
+            <w:tcW w:type="dxa" w:w="1987"/>
+          </w:tcPr>
+          <w:p>
+            <w:pPr>
+              <w:jc w:val="left"/>
+            </w:pPr>
+            <w:r>
+              <w:rPr>
+                <w:rFonts w:ascii="TimeNewRoman" w:hAnsi="TimeNewRoman"/>
+                <w:sz w:val="30"/>
+              </w:rPr>
+              <w:t>1+33=</w:t>
+            </w:r>
+          </w:p>
+        </w:tc>
+        <w:tc>
+          <w:tcPr>
+            <w:tcW w:type="dxa" w:w="1987"/>
+          </w:tcPr>
+          <w:p>
+            <w:pPr>
+              <w:jc w:val="left"/>
+            </w:pPr>
+            <w:r>
+              <w:rPr>
+                <w:rFonts w:ascii="TimeNewRoman" w:hAnsi="TimeNewRoman"/>
+                <w:sz w:val="30"/>
+              </w:rPr>
+              <w:t>2×7=</w:t>
+            </w:r>
+          </w:p>
+        </w:tc>
+      </w:tr>
+      <w:tr>
+        <w:tc>
+          <w:tcPr>
+            <w:tcW w:type="dxa" w:w="1987"/>
+          </w:tcPr>
+          <w:p>
+            <w:pPr>
+              <w:jc w:val="left"/>
+            </w:pPr>
+            <w:r>
+              <w:rPr>
+                <w:rFonts w:ascii="TimeNewRoman" w:hAnsi="TimeNewRoman"/>
+                <w:sz w:val="30"/>
+              </w:rPr>
+              <w:t>9×2+30=</w:t>
+            </w:r>
+          </w:p>
+        </w:tc>
+        <w:tc>
+          <w:tcPr>
+            <w:tcW w:type="dxa" w:w="1987"/>
+          </w:tcPr>
+          <w:p>
+            <w:pPr>
+              <w:jc w:val="left"/>
+            </w:pPr>
+            <w:r>
+              <w:rPr>
+                <w:rFonts w:ascii="TimeNewRoman" w:hAnsi="TimeNewRoman"/>
+                <w:sz w:val="30"/>
+              </w:rPr>
+              <w:t>9×7-54=</w:t>
+            </w:r>
+          </w:p>
+        </w:tc>
+        <w:tc>
+          <w:tcPr>
+            <w:tcW w:type="dxa" w:w="1987"/>
+          </w:tcPr>
+          <w:p>
+            <w:pPr>
+              <w:jc w:val="left"/>
+            </w:pPr>
+            <w:r>
+              <w:rPr>
+                <w:rFonts w:ascii="TimeNewRoman" w:hAnsi="TimeNewRoman"/>
+                <w:sz w:val="30"/>
+              </w:rPr>
+              <w:t>97-91=</w:t>
+            </w:r>
+          </w:p>
+        </w:tc>
+        <w:tc>
+          <w:tcPr>
+            <w:tcW w:type="dxa" w:w="1987"/>
+          </w:tcPr>
+          <w:p>
+            <w:pPr>
+              <w:jc w:val="left"/>
+            </w:pPr>
+            <w:r>
+              <w:rPr>
+                <w:rFonts w:ascii="TimeNewRoman" w:hAnsi="TimeNewRoman"/>
+                <w:sz w:val="30"/>
+              </w:rPr>
+              <w:t>83+54-83=</w:t>
+            </w:r>
+          </w:p>
+        </w:tc>
+        <w:tc>
+          <w:tcPr>
+            <w:tcW w:type="dxa" w:w="1987"/>
+          </w:tcPr>
+          <w:p>
+            <w:pPr>
+              <w:jc w:val="left"/>
+            </w:pPr>
+            <w:r>
+              <w:rPr>
+                <w:rFonts w:ascii="TimeNewRoman" w:hAnsi="TimeNewRoman"/>
+                <w:sz w:val="30"/>
+              </w:rPr>
+              <w:t>9×6=</w:t>
             </w:r>
           </w:p>
         </w:tc>

</xml_diff>

<commit_message>
Update master to output generated at 89df84a
</commit_message>
<xml_diff>
--- a/mixed.docx
+++ b/mixed.docx
@@ -40,7 +40,7 @@
                 <w:rFonts w:ascii="TimeNewRoman" w:hAnsi="TimeNewRoman"/>
                 <w:sz w:val="30"/>
               </w:rPr>
-              <w:t>66+4=</w:t>
+              <w:t>20÷4=</w:t>
             </w:r>
           </w:p>
         </w:tc>
@@ -57,7 +57,7 @@
                 <w:rFonts w:ascii="TimeNewRoman" w:hAnsi="TimeNewRoman"/>
                 <w:sz w:val="30"/>
               </w:rPr>
-              <w:t>4×8=</w:t>
+              <w:t>4×7+59=</w:t>
             </w:r>
           </w:p>
         </w:tc>
@@ -74,7 +74,7 @@
                 <w:rFonts w:ascii="TimeNewRoman" w:hAnsi="TimeNewRoman"/>
                 <w:sz w:val="30"/>
               </w:rPr>
-              <w:t>4×2=</w:t>
+              <w:t>9×3=</w:t>
             </w:r>
           </w:p>
         </w:tc>
@@ -91,7 +91,7 @@
                 <w:rFonts w:ascii="TimeNewRoman" w:hAnsi="TimeNewRoman"/>
                 <w:sz w:val="30"/>
               </w:rPr>
-              <w:t>69-14=</w:t>
+              <w:t>94-19=</w:t>
             </w:r>
           </w:p>
         </w:tc>
@@ -108,7 +108,7 @@
                 <w:rFonts w:ascii="TimeNewRoman" w:hAnsi="TimeNewRoman"/>
                 <w:sz w:val="30"/>
               </w:rPr>
-              <w:t>7+3=</w:t>
+              <w:t>8×7=</w:t>
             </w:r>
           </w:p>
         </w:tc>
@@ -127,7 +127,7 @@
                 <w:rFonts w:ascii="TimeNewRoman" w:hAnsi="TimeNewRoman"/>
                 <w:sz w:val="30"/>
               </w:rPr>
-              <w:t>2×3+6=</w:t>
+              <w:t>61+37=</w:t>
             </w:r>
           </w:p>
         </w:tc>
@@ -144,10 +144,63 @@
                 <w:rFonts w:ascii="TimeNewRoman" w:hAnsi="TimeNewRoman"/>
                 <w:sz w:val="30"/>
               </w:rPr>
-              <w:t>3×1+7=</w:t>
+              <w:t>7×3+28=</w:t>
             </w:r>
           </w:p>
         </w:tc>
+        <w:tc>
+          <w:tcPr>
+            <w:tcW w:type="dxa" w:w="1987"/>
+          </w:tcPr>
+          <w:p>
+            <w:pPr>
+              <w:jc w:val="left"/>
+            </w:pPr>
+            <w:r>
+              <w:rPr>
+                <w:rFonts w:ascii="TimeNewRoman" w:hAnsi="TimeNewRoman"/>
+                <w:sz w:val="30"/>
+              </w:rPr>
+              <w:t>92-51=</w:t>
+            </w:r>
+          </w:p>
+        </w:tc>
+        <w:tc>
+          <w:tcPr>
+            <w:tcW w:type="dxa" w:w="1987"/>
+          </w:tcPr>
+          <w:p>
+            <w:pPr>
+              <w:jc w:val="left"/>
+            </w:pPr>
+            <w:r>
+              <w:rPr>
+                <w:rFonts w:ascii="TimeNewRoman" w:hAnsi="TimeNewRoman"/>
+                <w:sz w:val="30"/>
+              </w:rPr>
+              <w:t>2+50=</w:t>
+            </w:r>
+          </w:p>
+        </w:tc>
+        <w:tc>
+          <w:tcPr>
+            <w:tcW w:type="dxa" w:w="1987"/>
+          </w:tcPr>
+          <w:p>
+            <w:pPr>
+              <w:jc w:val="left"/>
+            </w:pPr>
+            <w:r>
+              <w:rPr>
+                <w:rFonts w:ascii="TimeNewRoman" w:hAnsi="TimeNewRoman"/>
+                <w:sz w:val="30"/>
+              </w:rPr>
+              <w:t>73+36+37=</w:t>
+            </w:r>
+          </w:p>
+        </w:tc>
+      </w:tr>
+      <w:tr>
         <w:tc>
           <w:tcPr>
             <w:tcW w:type="dxa" w:w="1987"/>
@@ -178,7 +231,7 @@
                 <w:rFonts w:ascii="TimeNewRoman" w:hAnsi="TimeNewRoman"/>
                 <w:sz w:val="30"/>
               </w:rPr>
-              <w:t>2×6=</w:t>
+              <w:t>5×3=</w:t>
             </w:r>
           </w:p>
         </w:tc>
@@ -195,7 +248,41 @@
                 <w:rFonts w:ascii="TimeNewRoman" w:hAnsi="TimeNewRoman"/>
                 <w:sz w:val="30"/>
               </w:rPr>
-              <w:t>84+24+44=</w:t>
+              <w:t>2×9=</w:t>
+            </w:r>
+          </w:p>
+        </w:tc>
+        <w:tc>
+          <w:tcPr>
+            <w:tcW w:type="dxa" w:w="1987"/>
+          </w:tcPr>
+          <w:p>
+            <w:pPr>
+              <w:jc w:val="left"/>
+            </w:pPr>
+            <w:r>
+              <w:rPr>
+                <w:rFonts w:ascii="TimeNewRoman" w:hAnsi="TimeNewRoman"/>
+                <w:sz w:val="30"/>
+              </w:rPr>
+              <w:t>8×4+99=</w:t>
+            </w:r>
+          </w:p>
+        </w:tc>
+        <w:tc>
+          <w:tcPr>
+            <w:tcW w:type="dxa" w:w="1987"/>
+          </w:tcPr>
+          <w:p>
+            <w:pPr>
+              <w:jc w:val="left"/>
+            </w:pPr>
+            <w:r>
+              <w:rPr>
+                <w:rFonts w:ascii="TimeNewRoman" w:hAnsi="TimeNewRoman"/>
+                <w:sz w:val="30"/>
+              </w:rPr>
+              <w:t>5×2+28=</w:t>
             </w:r>
           </w:p>
         </w:tc>
@@ -214,7 +301,7 @@
                 <w:rFonts w:ascii="TimeNewRoman" w:hAnsi="TimeNewRoman"/>
                 <w:sz w:val="30"/>
               </w:rPr>
-              <w:t>64+27+58=</w:t>
+              <w:t>48÷8=</w:t>
             </w:r>
           </w:p>
         </w:tc>
@@ -231,7 +318,7 @@
                 <w:rFonts w:ascii="TimeNewRoman" w:hAnsi="TimeNewRoman"/>
                 <w:sz w:val="30"/>
               </w:rPr>
-              <w:t>34+44=</w:t>
+              <w:t>63-13=</w:t>
             </w:r>
           </w:p>
         </w:tc>
@@ -248,7 +335,7 @@
                 <w:rFonts w:ascii="TimeNewRoman" w:hAnsi="TimeNewRoman"/>
                 <w:sz w:val="30"/>
               </w:rPr>
-              <w:t>68-11=</w:t>
+              <w:t>77+83-39=</w:t>
             </w:r>
           </w:p>
         </w:tc>
@@ -265,7 +352,7 @@
                 <w:rFonts w:ascii="TimeNewRoman" w:hAnsi="TimeNewRoman"/>
                 <w:sz w:val="30"/>
               </w:rPr>
-              <w:t>5×2=</w:t>
+              <w:t>16÷8=</w:t>
             </w:r>
           </w:p>
         </w:tc>
@@ -282,7 +369,7 @@
                 <w:rFonts w:ascii="TimeNewRoman" w:hAnsi="TimeNewRoman"/>
                 <w:sz w:val="30"/>
               </w:rPr>
-              <w:t>8×5=</w:t>
+              <w:t>6×2=</w:t>
             </w:r>
           </w:p>
         </w:tc>
@@ -301,7 +388,7 @@
                 <w:rFonts w:ascii="TimeNewRoman" w:hAnsi="TimeNewRoman"/>
                 <w:sz w:val="30"/>
               </w:rPr>
-              <w:t>75-17=</w:t>
+              <w:t>44-13=</w:t>
             </w:r>
           </w:p>
         </w:tc>
@@ -318,7 +405,7 @@
                 <w:rFonts w:ascii="TimeNewRoman" w:hAnsi="TimeNewRoman"/>
                 <w:sz w:val="30"/>
               </w:rPr>
-              <w:t>1×2+22=</w:t>
+              <w:t>63÷9=</w:t>
             </w:r>
           </w:p>
         </w:tc>
@@ -335,7 +422,7 @@
                 <w:rFonts w:ascii="TimeNewRoman" w:hAnsi="TimeNewRoman"/>
                 <w:sz w:val="30"/>
               </w:rPr>
-              <w:t>76-68=</w:t>
+              <w:t>6×2+26=</w:t>
             </w:r>
           </w:p>
         </w:tc>
@@ -352,7 +439,7 @@
                 <w:rFonts w:ascii="TimeNewRoman" w:hAnsi="TimeNewRoman"/>
                 <w:sz w:val="30"/>
               </w:rPr>
-              <w:t>22+91+61=</w:t>
+              <w:t>5×4=</w:t>
             </w:r>
           </w:p>
         </w:tc>
@@ -369,7 +456,7 @@
                 <w:rFonts w:ascii="TimeNewRoman" w:hAnsi="TimeNewRoman"/>
                 <w:sz w:val="30"/>
               </w:rPr>
-              <w:t>3×7-18=</w:t>
+              <w:t>6×4=</w:t>
             </w:r>
           </w:p>
         </w:tc>
@@ -388,7 +475,7 @@
                 <w:rFonts w:ascii="TimeNewRoman" w:hAnsi="TimeNewRoman"/>
                 <w:sz w:val="30"/>
               </w:rPr>
-              <w:t>1×7=</w:t>
+              <w:t>2×4-5=</w:t>
             </w:r>
           </w:p>
         </w:tc>
@@ -405,7 +492,7 @@
                 <w:rFonts w:ascii="TimeNewRoman" w:hAnsi="TimeNewRoman"/>
                 <w:sz w:val="30"/>
               </w:rPr>
-              <w:t>5×8=</w:t>
+              <w:t>66-31=</w:t>
             </w:r>
           </w:p>
         </w:tc>
@@ -422,7 +509,7 @@
                 <w:rFonts w:ascii="TimeNewRoman" w:hAnsi="TimeNewRoman"/>
                 <w:sz w:val="30"/>
               </w:rPr>
-              <w:t>73+91+74=</w:t>
+              <w:t>7×9=</w:t>
             </w:r>
           </w:p>
         </w:tc>
@@ -439,7 +526,7 @@
                 <w:rFonts w:ascii="TimeNewRoman" w:hAnsi="TimeNewRoman"/>
                 <w:sz w:val="30"/>
               </w:rPr>
-              <w:t>7+57-57=</w:t>
+              <w:t>90-86=</w:t>
             </w:r>
           </w:p>
         </w:tc>
@@ -456,7 +543,7 @@
                 <w:rFonts w:ascii="TimeNewRoman" w:hAnsi="TimeNewRoman"/>
                 <w:sz w:val="30"/>
               </w:rPr>
-              <w:t>5×7=</w:t>
+              <w:t>2×1=</w:t>
             </w:r>
           </w:p>
         </w:tc>
@@ -475,7 +562,7 @@
                 <w:rFonts w:ascii="TimeNewRoman" w:hAnsi="TimeNewRoman"/>
                 <w:sz w:val="30"/>
               </w:rPr>
-              <w:t>3×4=</w:t>
+              <w:t>12÷4=</w:t>
             </w:r>
           </w:p>
         </w:tc>
@@ -492,7 +579,7 @@
                 <w:rFonts w:ascii="TimeNewRoman" w:hAnsi="TimeNewRoman"/>
                 <w:sz w:val="30"/>
               </w:rPr>
-              <w:t>8×6=</w:t>
+              <w:t>1×8=</w:t>
             </w:r>
           </w:p>
         </w:tc>
@@ -509,7 +596,7 @@
                 <w:rFonts w:ascii="TimeNewRoman" w:hAnsi="TimeNewRoman"/>
                 <w:sz w:val="30"/>
               </w:rPr>
-              <w:t>8×3=</w:t>
+              <w:t>49÷7=</w:t>
             </w:r>
           </w:p>
         </w:tc>
@@ -526,7 +613,7 @@
                 <w:rFonts w:ascii="TimeNewRoman" w:hAnsi="TimeNewRoman"/>
                 <w:sz w:val="30"/>
               </w:rPr>
-              <w:t>4×7=</w:t>
+              <w:t>9×1=</w:t>
             </w:r>
           </w:p>
         </w:tc>
@@ -543,7 +630,7 @@
                 <w:rFonts w:ascii="TimeNewRoman" w:hAnsi="TimeNewRoman"/>
                 <w:sz w:val="30"/>
               </w:rPr>
-              <w:t>2×4=</w:t>
+              <w:t>28+45=</w:t>
             </w:r>
           </w:p>
         </w:tc>
@@ -562,7 +649,7 @@
                 <w:rFonts w:ascii="TimeNewRoman" w:hAnsi="TimeNewRoman"/>
                 <w:sz w:val="30"/>
               </w:rPr>
-              <w:t>28+10-32=</w:t>
+              <w:t>7×2=</w:t>
             </w:r>
           </w:p>
         </w:tc>
@@ -579,7 +666,7 @@
                 <w:rFonts w:ascii="TimeNewRoman" w:hAnsi="TimeNewRoman"/>
                 <w:sz w:val="30"/>
               </w:rPr>
-              <w:t>36÷9=</w:t>
+              <w:t>41-18=</w:t>
             </w:r>
           </w:p>
         </w:tc>
@@ -596,7 +683,7 @@
                 <w:rFonts w:ascii="TimeNewRoman" w:hAnsi="TimeNewRoman"/>
                 <w:sz w:val="30"/>
               </w:rPr>
-              <w:t>2×2-4=</w:t>
+              <w:t>96+76-40=</w:t>
             </w:r>
           </w:p>
         </w:tc>
@@ -613,529 +700,7 @@
                 <w:rFonts w:ascii="TimeNewRoman" w:hAnsi="TimeNewRoman"/>
                 <w:sz w:val="30"/>
               </w:rPr>
-              <w:t>5×5=</w:t>
-            </w:r>
-          </w:p>
-        </w:tc>
-        <w:tc>
-          <w:tcPr>
-            <w:tcW w:type="dxa" w:w="1987"/>
-          </w:tcPr>
-          <w:p>
-            <w:pPr>
-              <w:jc w:val="left"/>
-            </w:pPr>
-            <w:r>
-              <w:rPr>
-                <w:rFonts w:ascii="TimeNewRoman" w:hAnsi="TimeNewRoman"/>
-                <w:sz w:val="30"/>
-              </w:rPr>
-              <w:t>16÷2=</w:t>
-            </w:r>
-          </w:p>
-        </w:tc>
-      </w:tr>
-      <w:tr>
-        <w:tc>
-          <w:tcPr>
-            <w:tcW w:type="dxa" w:w="1987"/>
-          </w:tcPr>
-          <w:p>
-            <w:pPr>
-              <w:jc w:val="left"/>
-            </w:pPr>
-            <w:r>
-              <w:rPr>
-                <w:rFonts w:ascii="TimeNewRoman" w:hAnsi="TimeNewRoman"/>
-                <w:sz w:val="30"/>
-              </w:rPr>
-              <w:t>7×7=</w:t>
-            </w:r>
-          </w:p>
-        </w:tc>
-        <w:tc>
-          <w:tcPr>
-            <w:tcW w:type="dxa" w:w="1987"/>
-          </w:tcPr>
-          <w:p>
-            <w:pPr>
-              <w:jc w:val="left"/>
-            </w:pPr>
-            <w:r>
-              <w:rPr>
-                <w:rFonts w:ascii="TimeNewRoman" w:hAnsi="TimeNewRoman"/>
-                <w:sz w:val="30"/>
-              </w:rPr>
-              <w:t>85+13=</w:t>
-            </w:r>
-          </w:p>
-        </w:tc>
-        <w:tc>
-          <w:tcPr>
-            <w:tcW w:type="dxa" w:w="1987"/>
-          </w:tcPr>
-          <w:p>
-            <w:pPr>
-              <w:jc w:val="left"/>
-            </w:pPr>
-            <w:r>
-              <w:rPr>
-                <w:rFonts w:ascii="TimeNewRoman" w:hAnsi="TimeNewRoman"/>
-                <w:sz w:val="30"/>
-              </w:rPr>
-              <w:t>2×5=</w:t>
-            </w:r>
-          </w:p>
-        </w:tc>
-        <w:tc>
-          <w:tcPr>
-            <w:tcW w:type="dxa" w:w="1987"/>
-          </w:tcPr>
-          <w:p>
-            <w:pPr>
-              <w:jc w:val="left"/>
-            </w:pPr>
-            <w:r>
-              <w:rPr>
-                <w:rFonts w:ascii="TimeNewRoman" w:hAnsi="TimeNewRoman"/>
-                <w:sz w:val="30"/>
-              </w:rPr>
-              <w:t>20÷5=</w:t>
-            </w:r>
-          </w:p>
-        </w:tc>
-        <w:tc>
-          <w:tcPr>
-            <w:tcW w:type="dxa" w:w="1987"/>
-          </w:tcPr>
-          <w:p>
-            <w:pPr>
-              <w:jc w:val="left"/>
-            </w:pPr>
-            <w:r>
-              <w:rPr>
-                <w:rFonts w:ascii="TimeNewRoman" w:hAnsi="TimeNewRoman"/>
-                <w:sz w:val="30"/>
-              </w:rPr>
-              <w:t>69-24=</w:t>
-            </w:r>
-          </w:p>
-        </w:tc>
-      </w:tr>
-      <w:tr>
-        <w:tc>
-          <w:tcPr>
-            <w:tcW w:type="dxa" w:w="1987"/>
-          </w:tcPr>
-          <w:p>
-            <w:pPr>
-              <w:jc w:val="left"/>
-            </w:pPr>
-            <w:r>
-              <w:rPr>
-                <w:rFonts w:ascii="TimeNewRoman" w:hAnsi="TimeNewRoman"/>
-                <w:sz w:val="30"/>
-              </w:rPr>
-              <w:t>8×9=</w:t>
-            </w:r>
-          </w:p>
-        </w:tc>
-        <w:tc>
-          <w:tcPr>
-            <w:tcW w:type="dxa" w:w="1987"/>
-          </w:tcPr>
-          <w:p>
-            <w:pPr>
-              <w:jc w:val="left"/>
-            </w:pPr>
-            <w:r>
-              <w:rPr>
-                <w:rFonts w:ascii="TimeNewRoman" w:hAnsi="TimeNewRoman"/>
-                <w:sz w:val="30"/>
-              </w:rPr>
-              <w:t>97+36-78=</w:t>
-            </w:r>
-          </w:p>
-        </w:tc>
-        <w:tc>
-          <w:tcPr>
-            <w:tcW w:type="dxa" w:w="1987"/>
-          </w:tcPr>
-          <w:p>
-            <w:pPr>
-              <w:jc w:val="left"/>
-            </w:pPr>
-            <w:r>
-              <w:rPr>
-                <w:rFonts w:ascii="TimeNewRoman" w:hAnsi="TimeNewRoman"/>
-                <w:sz w:val="30"/>
-              </w:rPr>
-              <w:t>62+18-22=</w:t>
-            </w:r>
-          </w:p>
-        </w:tc>
-        <w:tc>
-          <w:tcPr>
-            <w:tcW w:type="dxa" w:w="1987"/>
-          </w:tcPr>
-          <w:p>
-            <w:pPr>
-              <w:jc w:val="left"/>
-            </w:pPr>
-            <w:r>
-              <w:rPr>
-                <w:rFonts w:ascii="TimeNewRoman" w:hAnsi="TimeNewRoman"/>
-                <w:sz w:val="30"/>
-              </w:rPr>
-              <w:t>20+48=</w:t>
-            </w:r>
-          </w:p>
-        </w:tc>
-        <w:tc>
-          <w:tcPr>
-            <w:tcW w:type="dxa" w:w="1987"/>
-          </w:tcPr>
-          <w:p>
-            <w:pPr>
-              <w:jc w:val="left"/>
-            </w:pPr>
-            <w:r>
-              <w:rPr>
-                <w:rFonts w:ascii="TimeNewRoman" w:hAnsi="TimeNewRoman"/>
-                <w:sz w:val="30"/>
-              </w:rPr>
-              <w:t>47+82+20=</w:t>
-            </w:r>
-          </w:p>
-        </w:tc>
-      </w:tr>
-      <w:tr>
-        <w:tc>
-          <w:tcPr>
-            <w:tcW w:type="dxa" w:w="1987"/>
-          </w:tcPr>
-          <w:p>
-            <w:pPr>
-              <w:jc w:val="left"/>
-            </w:pPr>
-            <w:r>
-              <w:rPr>
-                <w:rFonts w:ascii="TimeNewRoman" w:hAnsi="TimeNewRoman"/>
-                <w:sz w:val="30"/>
-              </w:rPr>
-              <w:t>2×4+29=</w:t>
-            </w:r>
-          </w:p>
-        </w:tc>
-        <w:tc>
-          <w:tcPr>
-            <w:tcW w:type="dxa" w:w="1987"/>
-          </w:tcPr>
-          <w:p>
-            <w:pPr>
-              <w:jc w:val="left"/>
-            </w:pPr>
-            <w:r>
-              <w:rPr>
-                <w:rFonts w:ascii="TimeNewRoman" w:hAnsi="TimeNewRoman"/>
-                <w:sz w:val="30"/>
-              </w:rPr>
-              <w:t>4×1=</w:t>
-            </w:r>
-          </w:p>
-        </w:tc>
-        <w:tc>
-          <w:tcPr>
-            <w:tcW w:type="dxa" w:w="1987"/>
-          </w:tcPr>
-          <w:p>
-            <w:pPr>
-              <w:jc w:val="left"/>
-            </w:pPr>
-            <w:r>
-              <w:rPr>
-                <w:rFonts w:ascii="TimeNewRoman" w:hAnsi="TimeNewRoman"/>
-                <w:sz w:val="30"/>
-              </w:rPr>
-              <w:t>60-18=</w:t>
-            </w:r>
-          </w:p>
-        </w:tc>
-        <w:tc>
-          <w:tcPr>
-            <w:tcW w:type="dxa" w:w="1987"/>
-          </w:tcPr>
-          <w:p>
-            <w:pPr>
-              <w:jc w:val="left"/>
-            </w:pPr>
-            <w:r>
-              <w:rPr>
-                <w:rFonts w:ascii="TimeNewRoman" w:hAnsi="TimeNewRoman"/>
-                <w:sz w:val="30"/>
-              </w:rPr>
-              <w:t>4×5+98=</w:t>
-            </w:r>
-          </w:p>
-        </w:tc>
-        <w:tc>
-          <w:tcPr>
-            <w:tcW w:type="dxa" w:w="1987"/>
-          </w:tcPr>
-          <w:p>
-            <w:pPr>
-              <w:jc w:val="left"/>
-            </w:pPr>
-            <w:r>
-              <w:rPr>
-                <w:rFonts w:ascii="TimeNewRoman" w:hAnsi="TimeNewRoman"/>
-                <w:sz w:val="30"/>
-              </w:rPr>
-              <w:t>24-22=</w:t>
-            </w:r>
-          </w:p>
-        </w:tc>
-      </w:tr>
-      <w:tr>
-        <w:tc>
-          <w:tcPr>
-            <w:tcW w:type="dxa" w:w="1987"/>
-          </w:tcPr>
-          <w:p>
-            <w:pPr>
-              <w:jc w:val="left"/>
-            </w:pPr>
-            <w:r>
-              <w:rPr>
-                <w:rFonts w:ascii="TimeNewRoman" w:hAnsi="TimeNewRoman"/>
-                <w:sz w:val="30"/>
-              </w:rPr>
-              <w:t>59+25=</w:t>
-            </w:r>
-          </w:p>
-        </w:tc>
-        <w:tc>
-          <w:tcPr>
-            <w:tcW w:type="dxa" w:w="1987"/>
-          </w:tcPr>
-          <w:p>
-            <w:pPr>
-              <w:jc w:val="left"/>
-            </w:pPr>
-            <w:r>
-              <w:rPr>
-                <w:rFonts w:ascii="TimeNewRoman" w:hAnsi="TimeNewRoman"/>
-                <w:sz w:val="30"/>
-              </w:rPr>
-              <w:t>17+21=</w:t>
-            </w:r>
-          </w:p>
-        </w:tc>
-        <w:tc>
-          <w:tcPr>
-            <w:tcW w:type="dxa" w:w="1987"/>
-          </w:tcPr>
-          <w:p>
-            <w:pPr>
-              <w:jc w:val="left"/>
-            </w:pPr>
-            <w:r>
-              <w:rPr>
-                <w:rFonts w:ascii="TimeNewRoman" w:hAnsi="TimeNewRoman"/>
-                <w:sz w:val="30"/>
-              </w:rPr>
-              <w:t>28÷4=</w:t>
-            </w:r>
-          </w:p>
-        </w:tc>
-        <w:tc>
-          <w:tcPr>
-            <w:tcW w:type="dxa" w:w="1987"/>
-          </w:tcPr>
-          <w:p>
-            <w:pPr>
-              <w:jc w:val="left"/>
-            </w:pPr>
-            <w:r>
-              <w:rPr>
-                <w:rFonts w:ascii="TimeNewRoman" w:hAnsi="TimeNewRoman"/>
-                <w:sz w:val="30"/>
-              </w:rPr>
-              <w:t>1×2=</w:t>
-            </w:r>
-          </w:p>
-        </w:tc>
-        <w:tc>
-          <w:tcPr>
-            <w:tcW w:type="dxa" w:w="1987"/>
-          </w:tcPr>
-          <w:p>
-            <w:pPr>
-              <w:jc w:val="left"/>
-            </w:pPr>
-            <w:r>
-              <w:rPr>
-                <w:rFonts w:ascii="TimeNewRoman" w:hAnsi="TimeNewRoman"/>
-                <w:sz w:val="30"/>
-              </w:rPr>
-              <w:t>64÷8=</w:t>
-            </w:r>
-          </w:p>
-        </w:tc>
-      </w:tr>
-      <w:tr>
-        <w:tc>
-          <w:tcPr>
-            <w:tcW w:type="dxa" w:w="1987"/>
-          </w:tcPr>
-          <w:p>
-            <w:pPr>
-              <w:jc w:val="left"/>
-            </w:pPr>
-            <w:r>
-              <w:rPr>
-                <w:rFonts w:ascii="TimeNewRoman" w:hAnsi="TimeNewRoman"/>
-                <w:sz w:val="30"/>
-              </w:rPr>
-              <w:t>31+40-12=</w:t>
-            </w:r>
-          </w:p>
-        </w:tc>
-        <w:tc>
-          <w:tcPr>
-            <w:tcW w:type="dxa" w:w="1987"/>
-          </w:tcPr>
-          <w:p>
-            <w:pPr>
-              <w:jc w:val="left"/>
-            </w:pPr>
-            <w:r>
-              <w:rPr>
-                <w:rFonts w:ascii="TimeNewRoman" w:hAnsi="TimeNewRoman"/>
-                <w:sz w:val="30"/>
-              </w:rPr>
-              <w:t>77+7+59=</w:t>
-            </w:r>
-          </w:p>
-        </w:tc>
-        <w:tc>
-          <w:tcPr>
-            <w:tcW w:type="dxa" w:w="1987"/>
-          </w:tcPr>
-          <w:p>
-            <w:pPr>
-              <w:jc w:val="left"/>
-            </w:pPr>
-            <w:r>
-              <w:rPr>
-                <w:rFonts w:ascii="TimeNewRoman" w:hAnsi="TimeNewRoman"/>
-                <w:sz w:val="30"/>
-              </w:rPr>
-              <w:t>21÷3=</w:t>
-            </w:r>
-          </w:p>
-        </w:tc>
-        <w:tc>
-          <w:tcPr>
-            <w:tcW w:type="dxa" w:w="1987"/>
-          </w:tcPr>
-          <w:p>
-            <w:pPr>
-              <w:jc w:val="left"/>
-            </w:pPr>
-            <w:r>
-              <w:rPr>
-                <w:rFonts w:ascii="TimeNewRoman" w:hAnsi="TimeNewRoman"/>
-                <w:sz w:val="30"/>
-              </w:rPr>
-              <w:t>8×4=</w:t>
-            </w:r>
-          </w:p>
-        </w:tc>
-        <w:tc>
-          <w:tcPr>
-            <w:tcW w:type="dxa" w:w="1987"/>
-          </w:tcPr>
-          <w:p>
-            <w:pPr>
-              <w:jc w:val="left"/>
-            </w:pPr>
-            <w:r>
-              <w:rPr>
-                <w:rFonts w:ascii="TimeNewRoman" w:hAnsi="TimeNewRoman"/>
-                <w:sz w:val="30"/>
-              </w:rPr>
-              <w:t>8×8=</w:t>
-            </w:r>
-          </w:p>
-        </w:tc>
-      </w:tr>
-      <w:tr>
-        <w:tc>
-          <w:tcPr>
-            <w:tcW w:type="dxa" w:w="1987"/>
-          </w:tcPr>
-          <w:p>
-            <w:pPr>
-              <w:jc w:val="left"/>
-            </w:pPr>
-            <w:r>
-              <w:rPr>
-                <w:rFonts w:ascii="TimeNewRoman" w:hAnsi="TimeNewRoman"/>
-                <w:sz w:val="30"/>
-              </w:rPr>
-              <w:t>37+71+48=</w:t>
-            </w:r>
-          </w:p>
-        </w:tc>
-        <w:tc>
-          <w:tcPr>
-            <w:tcW w:type="dxa" w:w="1987"/>
-          </w:tcPr>
-          <w:p>
-            <w:pPr>
-              <w:jc w:val="left"/>
-            </w:pPr>
-            <w:r>
-              <w:rPr>
-                <w:rFonts w:ascii="TimeNewRoman" w:hAnsi="TimeNewRoman"/>
-                <w:sz w:val="30"/>
-              </w:rPr>
-              <w:t>2+77=</w:t>
-            </w:r>
-          </w:p>
-        </w:tc>
-        <w:tc>
-          <w:tcPr>
-            <w:tcW w:type="dxa" w:w="1987"/>
-          </w:tcPr>
-          <w:p>
-            <w:pPr>
-              <w:jc w:val="left"/>
-            </w:pPr>
-            <w:r>
-              <w:rPr>
-                <w:rFonts w:ascii="TimeNewRoman" w:hAnsi="TimeNewRoman"/>
-                <w:sz w:val="30"/>
-              </w:rPr>
-              <w:t>5÷5=</w:t>
-            </w:r>
-          </w:p>
-        </w:tc>
-        <w:tc>
-          <w:tcPr>
-            <w:tcW w:type="dxa" w:w="1987"/>
-          </w:tcPr>
-          <w:p>
-            <w:pPr>
-              <w:jc w:val="left"/>
-            </w:pPr>
-            <w:r>
-              <w:rPr>
-                <w:rFonts w:ascii="TimeNewRoman" w:hAnsi="TimeNewRoman"/>
-                <w:sz w:val="30"/>
-              </w:rPr>
-              <w:t>60+55+1=</w:t>
+              <w:t>60-11=</w:t>
             </w:r>
           </w:p>
         </w:tc>
@@ -1171,7 +736,7 @@
                 <w:rFonts w:ascii="TimeNewRoman" w:hAnsi="TimeNewRoman"/>
                 <w:sz w:val="30"/>
               </w:rPr>
-              <w:t>79+25-62=</w:t>
+              <w:t>4×3=</w:t>
             </w:r>
           </w:p>
         </w:tc>
@@ -1188,7 +753,94 @@
                 <w:rFonts w:ascii="TimeNewRoman" w:hAnsi="TimeNewRoman"/>
                 <w:sz w:val="30"/>
               </w:rPr>
-              <w:t>47+10=</w:t>
+              <w:t>7×5-19=</w:t>
+            </w:r>
+          </w:p>
+        </w:tc>
+        <w:tc>
+          <w:tcPr>
+            <w:tcW w:type="dxa" w:w="1987"/>
+          </w:tcPr>
+          <w:p>
+            <w:pPr>
+              <w:jc w:val="left"/>
+            </w:pPr>
+            <w:r>
+              <w:rPr>
+                <w:rFonts w:ascii="TimeNewRoman" w:hAnsi="TimeNewRoman"/>
+                <w:sz w:val="30"/>
+              </w:rPr>
+              <w:t>21+73-15=</w:t>
+            </w:r>
+          </w:p>
+        </w:tc>
+        <w:tc>
+          <w:tcPr>
+            <w:tcW w:type="dxa" w:w="1987"/>
+          </w:tcPr>
+          <w:p>
+            <w:pPr>
+              <w:jc w:val="left"/>
+            </w:pPr>
+            <w:r>
+              <w:rPr>
+                <w:rFonts w:ascii="TimeNewRoman" w:hAnsi="TimeNewRoman"/>
+                <w:sz w:val="30"/>
+              </w:rPr>
+              <w:t>59+4-58=</w:t>
+            </w:r>
+          </w:p>
+        </w:tc>
+        <w:tc>
+          <w:tcPr>
+            <w:tcW w:type="dxa" w:w="1987"/>
+          </w:tcPr>
+          <w:p>
+            <w:pPr>
+              <w:jc w:val="left"/>
+            </w:pPr>
+            <w:r>
+              <w:rPr>
+                <w:rFonts w:ascii="TimeNewRoman" w:hAnsi="TimeNewRoman"/>
+                <w:sz w:val="30"/>
+              </w:rPr>
+              <w:t>6×9=</w:t>
+            </w:r>
+          </w:p>
+        </w:tc>
+      </w:tr>
+      <w:tr>
+        <w:tc>
+          <w:tcPr>
+            <w:tcW w:type="dxa" w:w="1987"/>
+          </w:tcPr>
+          <w:p>
+            <w:pPr>
+              <w:jc w:val="left"/>
+            </w:pPr>
+            <w:r>
+              <w:rPr>
+                <w:rFonts w:ascii="TimeNewRoman" w:hAnsi="TimeNewRoman"/>
+                <w:sz w:val="30"/>
+              </w:rPr>
+              <w:t>5×6=</w:t>
+            </w:r>
+          </w:p>
+        </w:tc>
+        <w:tc>
+          <w:tcPr>
+            <w:tcW w:type="dxa" w:w="1987"/>
+          </w:tcPr>
+          <w:p>
+            <w:pPr>
+              <w:jc w:val="left"/>
+            </w:pPr>
+            <w:r>
+              <w:rPr>
+                <w:rFonts w:ascii="TimeNewRoman" w:hAnsi="TimeNewRoman"/>
+                <w:sz w:val="30"/>
+              </w:rPr>
+              <w:t>28÷4=</w:t>
             </w:r>
           </w:p>
         </w:tc>
@@ -1222,7 +874,7 @@
                 <w:rFonts w:ascii="TimeNewRoman" w:hAnsi="TimeNewRoman"/>
                 <w:sz w:val="30"/>
               </w:rPr>
-              <w:t>3×7=</w:t>
+              <w:t>6×2-11=</w:t>
             </w:r>
           </w:p>
         </w:tc>
@@ -1239,7 +891,7 @@
                 <w:rFonts w:ascii="TimeNewRoman" w:hAnsi="TimeNewRoman"/>
                 <w:sz w:val="30"/>
               </w:rPr>
-              <w:t>39+19+92=</w:t>
+              <w:t>4×4=</w:t>
             </w:r>
           </w:p>
         </w:tc>
@@ -1258,7 +910,7 @@
                 <w:rFonts w:ascii="TimeNewRoman" w:hAnsi="TimeNewRoman"/>
                 <w:sz w:val="30"/>
               </w:rPr>
-              <w:t>2×8=</w:t>
+              <w:t>56÷8=</w:t>
             </w:r>
           </w:p>
         </w:tc>
@@ -1275,7 +927,7 @@
                 <w:rFonts w:ascii="TimeNewRoman" w:hAnsi="TimeNewRoman"/>
                 <w:sz w:val="30"/>
               </w:rPr>
-              <w:t>3×1=</w:t>
+              <w:t>1×1=</w:t>
             </w:r>
           </w:p>
         </w:tc>
@@ -1292,7 +944,7 @@
                 <w:rFonts w:ascii="TimeNewRoman" w:hAnsi="TimeNewRoman"/>
                 <w:sz w:val="30"/>
               </w:rPr>
-              <w:t>6×7=</w:t>
+              <w:t>41+35=</w:t>
             </w:r>
           </w:p>
         </w:tc>
@@ -1309,7 +961,7 @@
                 <w:rFonts w:ascii="TimeNewRoman" w:hAnsi="TimeNewRoman"/>
                 <w:sz w:val="30"/>
               </w:rPr>
-              <w:t>5×1=</w:t>
+              <w:t>9×5+79=</w:t>
             </w:r>
           </w:p>
         </w:tc>
@@ -1326,7 +978,7 @@
                 <w:rFonts w:ascii="TimeNewRoman" w:hAnsi="TimeNewRoman"/>
                 <w:sz w:val="30"/>
               </w:rPr>
-              <w:t>36÷6=</w:t>
+              <w:t>8×9=</w:t>
             </w:r>
           </w:p>
         </w:tc>
@@ -1345,7 +997,7 @@
                 <w:rFonts w:ascii="TimeNewRoman" w:hAnsi="TimeNewRoman"/>
                 <w:sz w:val="30"/>
               </w:rPr>
-              <w:t>3×8=</w:t>
+              <w:t>1×3+42=</w:t>
             </w:r>
           </w:p>
         </w:tc>
@@ -1362,7 +1014,7 @@
                 <w:rFonts w:ascii="TimeNewRoman" w:hAnsi="TimeNewRoman"/>
                 <w:sz w:val="30"/>
               </w:rPr>
-              <w:t>3×7-1=</w:t>
+              <w:t>3×9+86=</w:t>
             </w:r>
           </w:p>
         </w:tc>
@@ -1379,181 +1031,7 @@
                 <w:rFonts w:ascii="TimeNewRoman" w:hAnsi="TimeNewRoman"/>
                 <w:sz w:val="30"/>
               </w:rPr>
-              <w:t>8×1=</w:t>
-            </w:r>
-          </w:p>
-        </w:tc>
-        <w:tc>
-          <w:tcPr>
-            <w:tcW w:type="dxa" w:w="1987"/>
-          </w:tcPr>
-          <w:p>
-            <w:pPr>
-              <w:jc w:val="left"/>
-            </w:pPr>
-            <w:r>
-              <w:rPr>
-                <w:rFonts w:ascii="TimeNewRoman" w:hAnsi="TimeNewRoman"/>
-                <w:sz w:val="30"/>
-              </w:rPr>
-              <w:t>3×6=</w:t>
-            </w:r>
-          </w:p>
-        </w:tc>
-        <w:tc>
-          <w:tcPr>
-            <w:tcW w:type="dxa" w:w="1987"/>
-          </w:tcPr>
-          <w:p>
-            <w:pPr>
-              <w:jc w:val="left"/>
-            </w:pPr>
-            <w:r>
-              <w:rPr>
-                <w:rFonts w:ascii="TimeNewRoman" w:hAnsi="TimeNewRoman"/>
-                <w:sz w:val="30"/>
-              </w:rPr>
-              <w:t>2×2-4=</w:t>
-            </w:r>
-          </w:p>
-        </w:tc>
-      </w:tr>
-      <w:tr>
-        <w:tc>
-          <w:tcPr>
-            <w:tcW w:type="dxa" w:w="1987"/>
-          </w:tcPr>
-          <w:p>
-            <w:pPr>
-              <w:jc w:val="left"/>
-            </w:pPr>
-            <w:r>
-              <w:rPr>
-                <w:rFonts w:ascii="TimeNewRoman" w:hAnsi="TimeNewRoman"/>
-                <w:sz w:val="30"/>
-              </w:rPr>
-              <w:t>30÷5=</w:t>
-            </w:r>
-          </w:p>
-        </w:tc>
-        <w:tc>
-          <w:tcPr>
-            <w:tcW w:type="dxa" w:w="1987"/>
-          </w:tcPr>
-          <w:p>
-            <w:pPr>
-              <w:jc w:val="left"/>
-            </w:pPr>
-            <w:r>
-              <w:rPr>
-                <w:rFonts w:ascii="TimeNewRoman" w:hAnsi="TimeNewRoman"/>
-                <w:sz w:val="30"/>
-              </w:rPr>
-              <w:t>31-13=</w:t>
-            </w:r>
-          </w:p>
-        </w:tc>
-        <w:tc>
-          <w:tcPr>
-            <w:tcW w:type="dxa" w:w="1987"/>
-          </w:tcPr>
-          <w:p>
-            <w:pPr>
-              <w:jc w:val="left"/>
-            </w:pPr>
-            <w:r>
-              <w:rPr>
-                <w:rFonts w:ascii="TimeNewRoman" w:hAnsi="TimeNewRoman"/>
-                <w:sz w:val="30"/>
-              </w:rPr>
-              <w:t>44-24=</w:t>
-            </w:r>
-          </w:p>
-        </w:tc>
-        <w:tc>
-          <w:tcPr>
-            <w:tcW w:type="dxa" w:w="1987"/>
-          </w:tcPr>
-          <w:p>
-            <w:pPr>
-              <w:jc w:val="left"/>
-            </w:pPr>
-            <w:r>
-              <w:rPr>
-                <w:rFonts w:ascii="TimeNewRoman" w:hAnsi="TimeNewRoman"/>
-                <w:sz w:val="30"/>
-              </w:rPr>
-              <w:t>53-36=</w:t>
-            </w:r>
-          </w:p>
-        </w:tc>
-        <w:tc>
-          <w:tcPr>
-            <w:tcW w:type="dxa" w:w="1987"/>
-          </w:tcPr>
-          <w:p>
-            <w:pPr>
-              <w:jc w:val="left"/>
-            </w:pPr>
-            <w:r>
-              <w:rPr>
-                <w:rFonts w:ascii="TimeNewRoman" w:hAnsi="TimeNewRoman"/>
-                <w:sz w:val="30"/>
-              </w:rPr>
-              <w:t>9×4=</w:t>
-            </w:r>
-          </w:p>
-        </w:tc>
-      </w:tr>
-      <w:tr>
-        <w:tc>
-          <w:tcPr>
-            <w:tcW w:type="dxa" w:w="1987"/>
-          </w:tcPr>
-          <w:p>
-            <w:pPr>
-              <w:jc w:val="left"/>
-            </w:pPr>
-            <w:r>
-              <w:rPr>
-                <w:rFonts w:ascii="TimeNewRoman" w:hAnsi="TimeNewRoman"/>
-                <w:sz w:val="30"/>
-              </w:rPr>
-              <w:t>9×9=</w:t>
-            </w:r>
-          </w:p>
-        </w:tc>
-        <w:tc>
-          <w:tcPr>
-            <w:tcW w:type="dxa" w:w="1987"/>
-          </w:tcPr>
-          <w:p>
-            <w:pPr>
-              <w:jc w:val="left"/>
-            </w:pPr>
-            <w:r>
-              <w:rPr>
-                <w:rFonts w:ascii="TimeNewRoman" w:hAnsi="TimeNewRoman"/>
-                <w:sz w:val="30"/>
-              </w:rPr>
-              <w:t>59+17+97=</w:t>
-            </w:r>
-          </w:p>
-        </w:tc>
-        <w:tc>
-          <w:tcPr>
-            <w:tcW w:type="dxa" w:w="1987"/>
-          </w:tcPr>
-          <w:p>
-            <w:pPr>
-              <w:jc w:val="left"/>
-            </w:pPr>
-            <w:r>
-              <w:rPr>
-                <w:rFonts w:ascii="TimeNewRoman" w:hAnsi="TimeNewRoman"/>
-                <w:sz w:val="30"/>
-              </w:rPr>
-              <w:t>2×5-4=</w:t>
+              <w:t>12+40=</w:t>
             </w:r>
           </w:p>
         </w:tc>
@@ -1587,7 +1065,7 @@
                 <w:rFonts w:ascii="TimeNewRoman" w:hAnsi="TimeNewRoman"/>
                 <w:sz w:val="30"/>
               </w:rPr>
-              <w:t>65+20=</w:t>
+              <w:t>25+23=</w:t>
             </w:r>
           </w:p>
         </w:tc>
@@ -1606,7 +1084,7 @@
                 <w:rFonts w:ascii="TimeNewRoman" w:hAnsi="TimeNewRoman"/>
                 <w:sz w:val="30"/>
               </w:rPr>
-              <w:t>15÷5=</w:t>
+              <w:t>71+70+85=</w:t>
             </w:r>
           </w:p>
         </w:tc>
@@ -1623,7 +1101,7 @@
                 <w:rFonts w:ascii="TimeNewRoman" w:hAnsi="TimeNewRoman"/>
                 <w:sz w:val="30"/>
               </w:rPr>
-              <w:t>1×6=</w:t>
+              <w:t>2×4+21=</w:t>
             </w:r>
           </w:p>
         </w:tc>
@@ -1640,7 +1118,7 @@
                 <w:rFonts w:ascii="TimeNewRoman" w:hAnsi="TimeNewRoman"/>
                 <w:sz w:val="30"/>
               </w:rPr>
-              <w:t>91-21=</w:t>
+              <w:t>7×8=</w:t>
             </w:r>
           </w:p>
         </w:tc>
@@ -1657,7 +1135,251 @@
                 <w:rFonts w:ascii="TimeNewRoman" w:hAnsi="TimeNewRoman"/>
                 <w:sz w:val="30"/>
               </w:rPr>
-              <w:t>1+33=</w:t>
+              <w:t>3×9=</w:t>
+            </w:r>
+          </w:p>
+        </w:tc>
+        <w:tc>
+          <w:tcPr>
+            <w:tcW w:type="dxa" w:w="1987"/>
+          </w:tcPr>
+          <w:p>
+            <w:pPr>
+              <w:jc w:val="left"/>
+            </w:pPr>
+            <w:r>
+              <w:rPr>
+                <w:rFonts w:ascii="TimeNewRoman" w:hAnsi="TimeNewRoman"/>
+                <w:sz w:val="30"/>
+              </w:rPr>
+              <w:t>2×7+89=</w:t>
+            </w:r>
+          </w:p>
+        </w:tc>
+      </w:tr>
+      <w:tr>
+        <w:tc>
+          <w:tcPr>
+            <w:tcW w:type="dxa" w:w="1987"/>
+          </w:tcPr>
+          <w:p>
+            <w:pPr>
+              <w:jc w:val="left"/>
+            </w:pPr>
+            <w:r>
+              <w:rPr>
+                <w:rFonts w:ascii="TimeNewRoman" w:hAnsi="TimeNewRoman"/>
+                <w:sz w:val="30"/>
+              </w:rPr>
+              <w:t>8×7-23=</w:t>
+            </w:r>
+          </w:p>
+        </w:tc>
+        <w:tc>
+          <w:tcPr>
+            <w:tcW w:type="dxa" w:w="1987"/>
+          </w:tcPr>
+          <w:p>
+            <w:pPr>
+              <w:jc w:val="left"/>
+            </w:pPr>
+            <w:r>
+              <w:rPr>
+                <w:rFonts w:ascii="TimeNewRoman" w:hAnsi="TimeNewRoman"/>
+                <w:sz w:val="30"/>
+              </w:rPr>
+              <w:t>1+69=</w:t>
+            </w:r>
+          </w:p>
+        </w:tc>
+        <w:tc>
+          <w:tcPr>
+            <w:tcW w:type="dxa" w:w="1987"/>
+          </w:tcPr>
+          <w:p>
+            <w:pPr>
+              <w:jc w:val="left"/>
+            </w:pPr>
+            <w:r>
+              <w:rPr>
+                <w:rFonts w:ascii="TimeNewRoman" w:hAnsi="TimeNewRoman"/>
+                <w:sz w:val="30"/>
+              </w:rPr>
+              <w:t>4×9=</w:t>
+            </w:r>
+          </w:p>
+        </w:tc>
+        <w:tc>
+          <w:tcPr>
+            <w:tcW w:type="dxa" w:w="1987"/>
+          </w:tcPr>
+          <w:p>
+            <w:pPr>
+              <w:jc w:val="left"/>
+            </w:pPr>
+            <w:r>
+              <w:rPr>
+                <w:rFonts w:ascii="TimeNewRoman" w:hAnsi="TimeNewRoman"/>
+                <w:sz w:val="30"/>
+              </w:rPr>
+              <w:t>7÷1=</w:t>
+            </w:r>
+          </w:p>
+        </w:tc>
+        <w:tc>
+          <w:tcPr>
+            <w:tcW w:type="dxa" w:w="1987"/>
+          </w:tcPr>
+          <w:p>
+            <w:pPr>
+              <w:jc w:val="left"/>
+            </w:pPr>
+            <w:r>
+              <w:rPr>
+                <w:rFonts w:ascii="TimeNewRoman" w:hAnsi="TimeNewRoman"/>
+                <w:sz w:val="30"/>
+              </w:rPr>
+              <w:t>89+8-57=</w:t>
+            </w:r>
+          </w:p>
+        </w:tc>
+      </w:tr>
+      <w:tr>
+        <w:tc>
+          <w:tcPr>
+            <w:tcW w:type="dxa" w:w="1987"/>
+          </w:tcPr>
+          <w:p>
+            <w:pPr>
+              <w:jc w:val="left"/>
+            </w:pPr>
+            <w:r>
+              <w:rPr>
+                <w:rFonts w:ascii="TimeNewRoman" w:hAnsi="TimeNewRoman"/>
+                <w:sz w:val="30"/>
+              </w:rPr>
+              <w:t>17+96-87=</w:t>
+            </w:r>
+          </w:p>
+        </w:tc>
+        <w:tc>
+          <w:tcPr>
+            <w:tcW w:type="dxa" w:w="1987"/>
+          </w:tcPr>
+          <w:p>
+            <w:pPr>
+              <w:jc w:val="left"/>
+            </w:pPr>
+            <w:r>
+              <w:rPr>
+                <w:rFonts w:ascii="TimeNewRoman" w:hAnsi="TimeNewRoman"/>
+                <w:sz w:val="30"/>
+              </w:rPr>
+              <w:t>64-57=</w:t>
+            </w:r>
+          </w:p>
+        </w:tc>
+        <w:tc>
+          <w:tcPr>
+            <w:tcW w:type="dxa" w:w="1987"/>
+          </w:tcPr>
+          <w:p>
+            <w:pPr>
+              <w:jc w:val="left"/>
+            </w:pPr>
+            <w:r>
+              <w:rPr>
+                <w:rFonts w:ascii="TimeNewRoman" w:hAnsi="TimeNewRoman"/>
+                <w:sz w:val="30"/>
+              </w:rPr>
+              <w:t>2×1+53=</w:t>
+            </w:r>
+          </w:p>
+        </w:tc>
+        <w:tc>
+          <w:tcPr>
+            <w:tcW w:type="dxa" w:w="1987"/>
+          </w:tcPr>
+          <w:p>
+            <w:pPr>
+              <w:jc w:val="left"/>
+            </w:pPr>
+            <w:r>
+              <w:rPr>
+                <w:rFonts w:ascii="TimeNewRoman" w:hAnsi="TimeNewRoman"/>
+                <w:sz w:val="30"/>
+              </w:rPr>
+              <w:t>75+9-60=</w:t>
+            </w:r>
+          </w:p>
+        </w:tc>
+        <w:tc>
+          <w:tcPr>
+            <w:tcW w:type="dxa" w:w="1987"/>
+          </w:tcPr>
+          <w:p>
+            <w:pPr>
+              <w:jc w:val="left"/>
+            </w:pPr>
+            <w:r>
+              <w:rPr>
+                <w:rFonts w:ascii="TimeNewRoman" w:hAnsi="TimeNewRoman"/>
+                <w:sz w:val="30"/>
+              </w:rPr>
+              <w:t>1×7=</w:t>
+            </w:r>
+          </w:p>
+        </w:tc>
+      </w:tr>
+      <w:tr>
+        <w:tc>
+          <w:tcPr>
+            <w:tcW w:type="dxa" w:w="1987"/>
+          </w:tcPr>
+          <w:p>
+            <w:pPr>
+              <w:jc w:val="left"/>
+            </w:pPr>
+            <w:r>
+              <w:rPr>
+                <w:rFonts w:ascii="TimeNewRoman" w:hAnsi="TimeNewRoman"/>
+                <w:sz w:val="30"/>
+              </w:rPr>
+              <w:t>45+2=</w:t>
+            </w:r>
+          </w:p>
+        </w:tc>
+        <w:tc>
+          <w:tcPr>
+            <w:tcW w:type="dxa" w:w="1987"/>
+          </w:tcPr>
+          <w:p>
+            <w:pPr>
+              <w:jc w:val="left"/>
+            </w:pPr>
+            <w:r>
+              <w:rPr>
+                <w:rFonts w:ascii="TimeNewRoman" w:hAnsi="TimeNewRoman"/>
+                <w:sz w:val="30"/>
+              </w:rPr>
+              <w:t>5×3+40=</w:t>
+            </w:r>
+          </w:p>
+        </w:tc>
+        <w:tc>
+          <w:tcPr>
+            <w:tcW w:type="dxa" w:w="1987"/>
+          </w:tcPr>
+          <w:p>
+            <w:pPr>
+              <w:jc w:val="left"/>
+            </w:pPr>
+            <w:r>
+              <w:rPr>
+                <w:rFonts w:ascii="TimeNewRoman" w:hAnsi="TimeNewRoman"/>
+                <w:sz w:val="30"/>
+              </w:rPr>
+              <w:t>56+95-68=</w:t>
             </w:r>
           </w:p>
         </w:tc>
@@ -1678,6 +1400,23 @@
             </w:r>
           </w:p>
         </w:tc>
+        <w:tc>
+          <w:tcPr>
+            <w:tcW w:type="dxa" w:w="1987"/>
+          </w:tcPr>
+          <w:p>
+            <w:pPr>
+              <w:jc w:val="left"/>
+            </w:pPr>
+            <w:r>
+              <w:rPr>
+                <w:rFonts w:ascii="TimeNewRoman" w:hAnsi="TimeNewRoman"/>
+                <w:sz w:val="30"/>
+              </w:rPr>
+              <w:t>7×5=</w:t>
+            </w:r>
+          </w:p>
+        </w:tc>
       </w:tr>
       <w:tr>
         <w:tc>
@@ -1693,7 +1432,7 @@
                 <w:rFonts w:ascii="TimeNewRoman" w:hAnsi="TimeNewRoman"/>
                 <w:sz w:val="30"/>
               </w:rPr>
-              <w:t>9×2+30=</w:t>
+              <w:t>63÷7=</w:t>
             </w:r>
           </w:p>
         </w:tc>
@@ -1710,7 +1449,7 @@
                 <w:rFonts w:ascii="TimeNewRoman" w:hAnsi="TimeNewRoman"/>
                 <w:sz w:val="30"/>
               </w:rPr>
-              <w:t>9×7-54=</w:t>
+              <w:t>5+32-11=</w:t>
             </w:r>
           </w:p>
         </w:tc>
@@ -1727,7 +1466,7 @@
                 <w:rFonts w:ascii="TimeNewRoman" w:hAnsi="TimeNewRoman"/>
                 <w:sz w:val="30"/>
               </w:rPr>
-              <w:t>97-91=</w:t>
+              <w:t>6×8=</w:t>
             </w:r>
           </w:p>
         </w:tc>
@@ -1744,7 +1483,7 @@
                 <w:rFonts w:ascii="TimeNewRoman" w:hAnsi="TimeNewRoman"/>
                 <w:sz w:val="30"/>
               </w:rPr>
-              <w:t>83+54-83=</w:t>
+              <w:t>2×7-8=</w:t>
             </w:r>
           </w:p>
         </w:tc>
@@ -1761,7 +1500,268 @@
                 <w:rFonts w:ascii="TimeNewRoman" w:hAnsi="TimeNewRoman"/>
                 <w:sz w:val="30"/>
               </w:rPr>
-              <w:t>9×6=</w:t>
+              <w:t>1×3=</w:t>
+            </w:r>
+          </w:p>
+        </w:tc>
+      </w:tr>
+      <w:tr>
+        <w:tc>
+          <w:tcPr>
+            <w:tcW w:type="dxa" w:w="1987"/>
+          </w:tcPr>
+          <w:p>
+            <w:pPr>
+              <w:jc w:val="left"/>
+            </w:pPr>
+            <w:r>
+              <w:rPr>
+                <w:rFonts w:ascii="TimeNewRoman" w:hAnsi="TimeNewRoman"/>
+                <w:sz w:val="30"/>
+              </w:rPr>
+              <w:t>5×5=</w:t>
+            </w:r>
+          </w:p>
+        </w:tc>
+        <w:tc>
+          <w:tcPr>
+            <w:tcW w:type="dxa" w:w="1987"/>
+          </w:tcPr>
+          <w:p>
+            <w:pPr>
+              <w:jc w:val="left"/>
+            </w:pPr>
+            <w:r>
+              <w:rPr>
+                <w:rFonts w:ascii="TimeNewRoman" w:hAnsi="TimeNewRoman"/>
+                <w:sz w:val="30"/>
+              </w:rPr>
+              <w:t>90+52+13=</w:t>
+            </w:r>
+          </w:p>
+        </w:tc>
+        <w:tc>
+          <w:tcPr>
+            <w:tcW w:type="dxa" w:w="1987"/>
+          </w:tcPr>
+          <w:p>
+            <w:pPr>
+              <w:jc w:val="left"/>
+            </w:pPr>
+            <w:r>
+              <w:rPr>
+                <w:rFonts w:ascii="TimeNewRoman" w:hAnsi="TimeNewRoman"/>
+                <w:sz w:val="30"/>
+              </w:rPr>
+              <w:t>62+12=</w:t>
+            </w:r>
+          </w:p>
+        </w:tc>
+        <w:tc>
+          <w:tcPr>
+            <w:tcW w:type="dxa" w:w="1987"/>
+          </w:tcPr>
+          <w:p>
+            <w:pPr>
+              <w:jc w:val="left"/>
+            </w:pPr>
+            <w:r>
+              <w:rPr>
+                <w:rFonts w:ascii="TimeNewRoman" w:hAnsi="TimeNewRoman"/>
+                <w:sz w:val="30"/>
+              </w:rPr>
+              <w:t>18÷2=</w:t>
+            </w:r>
+          </w:p>
+        </w:tc>
+        <w:tc>
+          <w:tcPr>
+            <w:tcW w:type="dxa" w:w="1987"/>
+          </w:tcPr>
+          <w:p>
+            <w:pPr>
+              <w:jc w:val="left"/>
+            </w:pPr>
+            <w:r>
+              <w:rPr>
+                <w:rFonts w:ascii="TimeNewRoman" w:hAnsi="TimeNewRoman"/>
+                <w:sz w:val="30"/>
+              </w:rPr>
+              <w:t>78+75-74=</w:t>
+            </w:r>
+          </w:p>
+        </w:tc>
+      </w:tr>
+      <w:tr>
+        <w:tc>
+          <w:tcPr>
+            <w:tcW w:type="dxa" w:w="1987"/>
+          </w:tcPr>
+          <w:p>
+            <w:pPr>
+              <w:jc w:val="left"/>
+            </w:pPr>
+            <w:r>
+              <w:rPr>
+                <w:rFonts w:ascii="TimeNewRoman" w:hAnsi="TimeNewRoman"/>
+                <w:sz w:val="30"/>
+              </w:rPr>
+              <w:t>57+12-20=</w:t>
+            </w:r>
+          </w:p>
+        </w:tc>
+        <w:tc>
+          <w:tcPr>
+            <w:tcW w:type="dxa" w:w="1987"/>
+          </w:tcPr>
+          <w:p>
+            <w:pPr>
+              <w:jc w:val="left"/>
+            </w:pPr>
+            <w:r>
+              <w:rPr>
+                <w:rFonts w:ascii="TimeNewRoman" w:hAnsi="TimeNewRoman"/>
+                <w:sz w:val="30"/>
+              </w:rPr>
+              <w:t>3+85+43=</w:t>
+            </w:r>
+          </w:p>
+        </w:tc>
+        <w:tc>
+          <w:tcPr>
+            <w:tcW w:type="dxa" w:w="1987"/>
+          </w:tcPr>
+          <w:p>
+            <w:pPr>
+              <w:jc w:val="left"/>
+            </w:pPr>
+            <w:r>
+              <w:rPr>
+                <w:rFonts w:ascii="TimeNewRoman" w:hAnsi="TimeNewRoman"/>
+                <w:sz w:val="30"/>
+              </w:rPr>
+              <w:t>9+54=</w:t>
+            </w:r>
+          </w:p>
+        </w:tc>
+        <w:tc>
+          <w:tcPr>
+            <w:tcW w:type="dxa" w:w="1987"/>
+          </w:tcPr>
+          <w:p>
+            <w:pPr>
+              <w:jc w:val="left"/>
+            </w:pPr>
+            <w:r>
+              <w:rPr>
+                <w:rFonts w:ascii="TimeNewRoman" w:hAnsi="TimeNewRoman"/>
+                <w:sz w:val="30"/>
+              </w:rPr>
+              <w:t>71-42=</w:t>
+            </w:r>
+          </w:p>
+        </w:tc>
+        <w:tc>
+          <w:tcPr>
+            <w:tcW w:type="dxa" w:w="1987"/>
+          </w:tcPr>
+          <w:p>
+            <w:pPr>
+              <w:jc w:val="left"/>
+            </w:pPr>
+            <w:r>
+              <w:rPr>
+                <w:rFonts w:ascii="TimeNewRoman" w:hAnsi="TimeNewRoman"/>
+                <w:sz w:val="30"/>
+              </w:rPr>
+              <w:t>1×9+83=</w:t>
+            </w:r>
+          </w:p>
+        </w:tc>
+      </w:tr>
+      <w:tr>
+        <w:tc>
+          <w:tcPr>
+            <w:tcW w:type="dxa" w:w="1987"/>
+          </w:tcPr>
+          <w:p>
+            <w:pPr>
+              <w:jc w:val="left"/>
+            </w:pPr>
+            <w:r>
+              <w:rPr>
+                <w:rFonts w:ascii="TimeNewRoman" w:hAnsi="TimeNewRoman"/>
+                <w:sz w:val="30"/>
+              </w:rPr>
+              <w:t>6+26-8=</w:t>
+            </w:r>
+          </w:p>
+        </w:tc>
+        <w:tc>
+          <w:tcPr>
+            <w:tcW w:type="dxa" w:w="1987"/>
+          </w:tcPr>
+          <w:p>
+            <w:pPr>
+              <w:jc w:val="left"/>
+            </w:pPr>
+            <w:r>
+              <w:rPr>
+                <w:rFonts w:ascii="TimeNewRoman" w:hAnsi="TimeNewRoman"/>
+                <w:sz w:val="30"/>
+              </w:rPr>
+              <w:t>4×7+5=</w:t>
+            </w:r>
+          </w:p>
+        </w:tc>
+        <w:tc>
+          <w:tcPr>
+            <w:tcW w:type="dxa" w:w="1987"/>
+          </w:tcPr>
+          <w:p>
+            <w:pPr>
+              <w:jc w:val="left"/>
+            </w:pPr>
+            <w:r>
+              <w:rPr>
+                <w:rFonts w:ascii="TimeNewRoman" w:hAnsi="TimeNewRoman"/>
+                <w:sz w:val="30"/>
+              </w:rPr>
+              <w:t>8×3=</w:t>
+            </w:r>
+          </w:p>
+        </w:tc>
+        <w:tc>
+          <w:tcPr>
+            <w:tcW w:type="dxa" w:w="1987"/>
+          </w:tcPr>
+          <w:p>
+            <w:pPr>
+              <w:jc w:val="left"/>
+            </w:pPr>
+            <w:r>
+              <w:rPr>
+                <w:rFonts w:ascii="TimeNewRoman" w:hAnsi="TimeNewRoman"/>
+                <w:sz w:val="30"/>
+              </w:rPr>
+              <w:t>88-46=</w:t>
+            </w:r>
+          </w:p>
+        </w:tc>
+        <w:tc>
+          <w:tcPr>
+            <w:tcW w:type="dxa" w:w="1987"/>
+          </w:tcPr>
+          <w:p>
+            <w:pPr>
+              <w:jc w:val="left"/>
+            </w:pPr>
+            <w:r>
+              <w:rPr>
+                <w:rFonts w:ascii="TimeNewRoman" w:hAnsi="TimeNewRoman"/>
+                <w:sz w:val="30"/>
+              </w:rPr>
+              <w:t>65+17=</w:t>
             </w:r>
           </w:p>
         </w:tc>

</xml_diff>